<commit_message>
Integrate circulation answer as placeholder
</commit_message>
<xml_diff>
--- a/django/camac/document/tests/data/template.docx
+++ b/django/camac/document/tests/data/template.docx
@@ -201,7 +201,7 @@
       <w:tblPr>
         <w:tblW w:w="9638" w:type="dxa"/>
         <w:jc w:val="left"/>
-        <w:tblInd w:w="50" w:type="dxa"/>
+        <w:tblInd w:w="47" w:type="dxa"/>
         <w:tblBorders>
           <w:top w:val="single" w:sz="2" w:space="0" w:color="000001"/>
           <w:left w:val="single" w:sz="2" w:space="0" w:color="000001"/>
@@ -210,16 +210,16 @@
         </w:tblBorders>
         <w:tblCellMar>
           <w:top w:w="55" w:type="dxa"/>
-          <w:left w:w="48" w:type="dxa"/>
+          <w:left w:w="45" w:type="dxa"/>
           <w:bottom w:w="55" w:type="dxa"/>
           <w:right w:w="55" w:type="dxa"/>
         </w:tblCellMar>
       </w:tblPr>
       <w:tblGrid>
-        <w:gridCol w:w="1012"/>
+        <w:gridCol w:w="1011"/>
         <w:gridCol w:w="1865"/>
         <w:gridCol w:w="1444"/>
-        <w:gridCol w:w="1801"/>
+        <w:gridCol w:w="1802"/>
         <w:gridCol w:w="1884"/>
         <w:gridCol w:w="1631"/>
       </w:tblGrid>
@@ -227,16 +227,16 @@
         <w:trPr/>
         <w:tc>
           <w:tcPr>
-            <w:tcW w:w="1012" w:type="dxa"/>
-            <w:tcBorders>
-              <w:top w:val="single" w:sz="2" w:space="0" w:color="000001"/>
-              <w:left w:val="single" w:sz="2" w:space="0" w:color="000001"/>
-              <w:bottom w:val="single" w:sz="2" w:space="0" w:color="000001"/>
-              <w:insideH w:val="single" w:sz="2" w:space="0" w:color="000001"/>
-            </w:tcBorders>
-            <w:shd w:fill="auto" w:val="clear"/>
-            <w:tcMar>
-              <w:left w:w="48" w:type="dxa"/>
+            <w:tcW w:w="1011" w:type="dxa"/>
+            <w:tcBorders>
+              <w:top w:val="single" w:sz="2" w:space="0" w:color="000001"/>
+              <w:left w:val="single" w:sz="2" w:space="0" w:color="000001"/>
+              <w:bottom w:val="single" w:sz="2" w:space="0" w:color="000001"/>
+              <w:insideH w:val="single" w:sz="2" w:space="0" w:color="000001"/>
+            </w:tcBorders>
+            <w:shd w:fill="auto" w:val="clear"/>
+            <w:tcMar>
+              <w:left w:w="45" w:type="dxa"/>
             </w:tcMar>
           </w:tcPr>
           <w:p>
@@ -265,7 +265,7 @@
             </w:tcBorders>
             <w:shd w:fill="auto" w:val="clear"/>
             <w:tcMar>
-              <w:left w:w="48" w:type="dxa"/>
+              <w:left w:w="45" w:type="dxa"/>
             </w:tcMar>
           </w:tcPr>
           <w:p>
@@ -294,7 +294,7 @@
             </w:tcBorders>
             <w:shd w:fill="auto" w:val="clear"/>
             <w:tcMar>
-              <w:left w:w="48" w:type="dxa"/>
+              <w:left w:w="45" w:type="dxa"/>
             </w:tcMar>
           </w:tcPr>
           <w:p>
@@ -314,16 +314,16 @@
         </w:tc>
         <w:tc>
           <w:tcPr>
-            <w:tcW w:w="1801" w:type="dxa"/>
-            <w:tcBorders>
-              <w:top w:val="single" w:sz="2" w:space="0" w:color="000001"/>
-              <w:left w:val="single" w:sz="2" w:space="0" w:color="000001"/>
-              <w:bottom w:val="single" w:sz="2" w:space="0" w:color="000001"/>
-              <w:insideH w:val="single" w:sz="2" w:space="0" w:color="000001"/>
-            </w:tcBorders>
-            <w:shd w:fill="auto" w:val="clear"/>
-            <w:tcMar>
-              <w:left w:w="48" w:type="dxa"/>
+            <w:tcW w:w="1802" w:type="dxa"/>
+            <w:tcBorders>
+              <w:top w:val="single" w:sz="2" w:space="0" w:color="000001"/>
+              <w:left w:val="single" w:sz="2" w:space="0" w:color="000001"/>
+              <w:bottom w:val="single" w:sz="2" w:space="0" w:color="000001"/>
+              <w:insideH w:val="single" w:sz="2" w:space="0" w:color="000001"/>
+            </w:tcBorders>
+            <w:shd w:fill="auto" w:val="clear"/>
+            <w:tcMar>
+              <w:left w:w="45" w:type="dxa"/>
             </w:tcMar>
           </w:tcPr>
           <w:p>
@@ -352,7 +352,7 @@
             </w:tcBorders>
             <w:shd w:fill="auto" w:val="clear"/>
             <w:tcMar>
-              <w:left w:w="48" w:type="dxa"/>
+              <w:left w:w="45" w:type="dxa"/>
             </w:tcMar>
           </w:tcPr>
           <w:p>
@@ -383,7 +383,7 @@
             </w:tcBorders>
             <w:shd w:fill="auto" w:val="clear"/>
             <w:tcMar>
-              <w:left w:w="48" w:type="dxa"/>
+              <w:left w:w="45" w:type="dxa"/>
             </w:tcMar>
           </w:tcPr>
           <w:p>
@@ -418,7 +418,7 @@
             </w:tcBorders>
             <w:shd w:fill="auto" w:val="clear"/>
             <w:tcMar>
-              <w:left w:w="48" w:type="dxa"/>
+              <w:left w:w="45" w:type="dxa"/>
             </w:tcMar>
           </w:tcPr>
           <w:p>
@@ -441,16 +441,16 @@
         <w:trPr/>
         <w:tc>
           <w:tcPr>
-            <w:tcW w:w="1012" w:type="dxa"/>
-            <w:tcBorders>
-              <w:top w:val="single" w:sz="2" w:space="0" w:color="000001"/>
-              <w:left w:val="single" w:sz="2" w:space="0" w:color="000001"/>
-              <w:bottom w:val="single" w:sz="2" w:space="0" w:color="000001"/>
-              <w:insideH w:val="single" w:sz="2" w:space="0" w:color="000001"/>
-            </w:tcBorders>
-            <w:shd w:fill="auto" w:val="clear"/>
-            <w:tcMar>
-              <w:left w:w="48" w:type="dxa"/>
+            <w:tcW w:w="1011" w:type="dxa"/>
+            <w:tcBorders>
+              <w:top w:val="single" w:sz="2" w:space="0" w:color="000001"/>
+              <w:left w:val="single" w:sz="2" w:space="0" w:color="000001"/>
+              <w:bottom w:val="single" w:sz="2" w:space="0" w:color="000001"/>
+              <w:insideH w:val="single" w:sz="2" w:space="0" w:color="000001"/>
+            </w:tcBorders>
+            <w:shd w:fill="auto" w:val="clear"/>
+            <w:tcMar>
+              <w:left w:w="45" w:type="dxa"/>
             </w:tcMar>
           </w:tcPr>
           <w:p>
@@ -481,7 +481,7 @@
             </w:tcBorders>
             <w:shd w:fill="auto" w:val="clear"/>
             <w:tcMar>
-              <w:left w:w="48" w:type="dxa"/>
+              <w:left w:w="45" w:type="dxa"/>
             </w:tcMar>
           </w:tcPr>
           <w:p>
@@ -510,7 +510,7 @@
             </w:tcBorders>
             <w:shd w:fill="auto" w:val="clear"/>
             <w:tcMar>
-              <w:left w:w="48" w:type="dxa"/>
+              <w:left w:w="45" w:type="dxa"/>
             </w:tcMar>
           </w:tcPr>
           <w:p>
@@ -530,16 +530,16 @@
         </w:tc>
         <w:tc>
           <w:tcPr>
-            <w:tcW w:w="1801" w:type="dxa"/>
-            <w:tcBorders>
-              <w:top w:val="single" w:sz="2" w:space="0" w:color="000001"/>
-              <w:left w:val="single" w:sz="2" w:space="0" w:color="000001"/>
-              <w:bottom w:val="single" w:sz="2" w:space="0" w:color="000001"/>
-              <w:insideH w:val="single" w:sz="2" w:space="0" w:color="000001"/>
-            </w:tcBorders>
-            <w:shd w:fill="auto" w:val="clear"/>
-            <w:tcMar>
-              <w:left w:w="48" w:type="dxa"/>
+            <w:tcW w:w="1802" w:type="dxa"/>
+            <w:tcBorders>
+              <w:top w:val="single" w:sz="2" w:space="0" w:color="000001"/>
+              <w:left w:val="single" w:sz="2" w:space="0" w:color="000001"/>
+              <w:bottom w:val="single" w:sz="2" w:space="0" w:color="000001"/>
+              <w:insideH w:val="single" w:sz="2" w:space="0" w:color="000001"/>
+            </w:tcBorders>
+            <w:shd w:fill="auto" w:val="clear"/>
+            <w:tcMar>
+              <w:left w:w="45" w:type="dxa"/>
             </w:tcMar>
           </w:tcPr>
           <w:p>
@@ -568,7 +568,7 @@
             </w:tcBorders>
             <w:shd w:fill="auto" w:val="clear"/>
             <w:tcMar>
-              <w:left w:w="48" w:type="dxa"/>
+              <w:left w:w="45" w:type="dxa"/>
             </w:tcMar>
           </w:tcPr>
           <w:p>
@@ -599,7 +599,7 @@
             </w:tcBorders>
             <w:shd w:fill="auto" w:val="clear"/>
             <w:tcMar>
-              <w:left w:w="48" w:type="dxa"/>
+              <w:left w:w="45" w:type="dxa"/>
             </w:tcMar>
           </w:tcPr>
           <w:p>
@@ -634,7 +634,7 @@
             </w:tcBorders>
             <w:shd w:fill="auto" w:val="clear"/>
             <w:tcMar>
-              <w:left w:w="48" w:type="dxa"/>
+              <w:left w:w="45" w:type="dxa"/>
             </w:tcMar>
           </w:tcPr>
           <w:p>
@@ -668,7 +668,7 @@
       <w:tblPr>
         <w:tblW w:w="9638" w:type="dxa"/>
         <w:jc w:val="left"/>
-        <w:tblInd w:w="50" w:type="dxa"/>
+        <w:tblInd w:w="47" w:type="dxa"/>
         <w:tblBorders>
           <w:top w:val="single" w:sz="2" w:space="0" w:color="000001"/>
           <w:left w:val="single" w:sz="2" w:space="0" w:color="000001"/>
@@ -677,16 +677,16 @@
         </w:tblBorders>
         <w:tblCellMar>
           <w:top w:w="55" w:type="dxa"/>
-          <w:left w:w="48" w:type="dxa"/>
+          <w:left w:w="45" w:type="dxa"/>
           <w:bottom w:w="55" w:type="dxa"/>
           <w:right w:w="55" w:type="dxa"/>
         </w:tblCellMar>
       </w:tblPr>
       <w:tblGrid>
-        <w:gridCol w:w="1012"/>
+        <w:gridCol w:w="1011"/>
         <w:gridCol w:w="1865"/>
         <w:gridCol w:w="1444"/>
-        <w:gridCol w:w="1801"/>
+        <w:gridCol w:w="1802"/>
         <w:gridCol w:w="1884"/>
         <w:gridCol w:w="1631"/>
       </w:tblGrid>
@@ -694,16 +694,16 @@
         <w:trPr/>
         <w:tc>
           <w:tcPr>
-            <w:tcW w:w="1012" w:type="dxa"/>
-            <w:tcBorders>
-              <w:top w:val="single" w:sz="2" w:space="0" w:color="000001"/>
-              <w:left w:val="single" w:sz="2" w:space="0" w:color="000001"/>
-              <w:bottom w:val="single" w:sz="2" w:space="0" w:color="000001"/>
-              <w:insideH w:val="single" w:sz="2" w:space="0" w:color="000001"/>
-            </w:tcBorders>
-            <w:shd w:fill="auto" w:val="clear"/>
-            <w:tcMar>
-              <w:left w:w="48" w:type="dxa"/>
+            <w:tcW w:w="1011" w:type="dxa"/>
+            <w:tcBorders>
+              <w:top w:val="single" w:sz="2" w:space="0" w:color="000001"/>
+              <w:left w:val="single" w:sz="2" w:space="0" w:color="000001"/>
+              <w:bottom w:val="single" w:sz="2" w:space="0" w:color="000001"/>
+              <w:insideH w:val="single" w:sz="2" w:space="0" w:color="000001"/>
+            </w:tcBorders>
+            <w:shd w:fill="auto" w:val="clear"/>
+            <w:tcMar>
+              <w:left w:w="45" w:type="dxa"/>
             </w:tcMar>
           </w:tcPr>
           <w:p>
@@ -732,7 +732,7 @@
             </w:tcBorders>
             <w:shd w:fill="auto" w:val="clear"/>
             <w:tcMar>
-              <w:left w:w="48" w:type="dxa"/>
+              <w:left w:w="45" w:type="dxa"/>
             </w:tcMar>
           </w:tcPr>
           <w:p>
@@ -761,7 +761,7 @@
             </w:tcBorders>
             <w:shd w:fill="auto" w:val="clear"/>
             <w:tcMar>
-              <w:left w:w="48" w:type="dxa"/>
+              <w:left w:w="45" w:type="dxa"/>
             </w:tcMar>
           </w:tcPr>
           <w:p>
@@ -781,16 +781,16 @@
         </w:tc>
         <w:tc>
           <w:tcPr>
-            <w:tcW w:w="1801" w:type="dxa"/>
-            <w:tcBorders>
-              <w:top w:val="single" w:sz="2" w:space="0" w:color="000001"/>
-              <w:left w:val="single" w:sz="2" w:space="0" w:color="000001"/>
-              <w:bottom w:val="single" w:sz="2" w:space="0" w:color="000001"/>
-              <w:insideH w:val="single" w:sz="2" w:space="0" w:color="000001"/>
-            </w:tcBorders>
-            <w:shd w:fill="auto" w:val="clear"/>
-            <w:tcMar>
-              <w:left w:w="48" w:type="dxa"/>
+            <w:tcW w:w="1802" w:type="dxa"/>
+            <w:tcBorders>
+              <w:top w:val="single" w:sz="2" w:space="0" w:color="000001"/>
+              <w:left w:val="single" w:sz="2" w:space="0" w:color="000001"/>
+              <w:bottom w:val="single" w:sz="2" w:space="0" w:color="000001"/>
+              <w:insideH w:val="single" w:sz="2" w:space="0" w:color="000001"/>
+            </w:tcBorders>
+            <w:shd w:fill="auto" w:val="clear"/>
+            <w:tcMar>
+              <w:left w:w="45" w:type="dxa"/>
             </w:tcMar>
           </w:tcPr>
           <w:p>
@@ -819,7 +819,7 @@
             </w:tcBorders>
             <w:shd w:fill="auto" w:val="clear"/>
             <w:tcMar>
-              <w:left w:w="48" w:type="dxa"/>
+              <w:left w:w="45" w:type="dxa"/>
             </w:tcMar>
           </w:tcPr>
           <w:p>
@@ -850,7 +850,7 @@
             </w:tcBorders>
             <w:shd w:fill="auto" w:val="clear"/>
             <w:tcMar>
-              <w:left w:w="48" w:type="dxa"/>
+              <w:left w:w="45" w:type="dxa"/>
             </w:tcMar>
           </w:tcPr>
           <w:p>
@@ -885,7 +885,7 @@
             </w:tcBorders>
             <w:shd w:fill="auto" w:val="clear"/>
             <w:tcMar>
-              <w:left w:w="48" w:type="dxa"/>
+              <w:left w:w="45" w:type="dxa"/>
             </w:tcMar>
           </w:tcPr>
           <w:p>
@@ -908,16 +908,16 @@
         <w:trPr/>
         <w:tc>
           <w:tcPr>
-            <w:tcW w:w="1012" w:type="dxa"/>
-            <w:tcBorders>
-              <w:top w:val="single" w:sz="2" w:space="0" w:color="000001"/>
-              <w:left w:val="single" w:sz="2" w:space="0" w:color="000001"/>
-              <w:bottom w:val="single" w:sz="2" w:space="0" w:color="000001"/>
-              <w:insideH w:val="single" w:sz="2" w:space="0" w:color="000001"/>
-            </w:tcBorders>
-            <w:shd w:fill="auto" w:val="clear"/>
-            <w:tcMar>
-              <w:left w:w="48" w:type="dxa"/>
+            <w:tcW w:w="1011" w:type="dxa"/>
+            <w:tcBorders>
+              <w:top w:val="single" w:sz="2" w:space="0" w:color="000001"/>
+              <w:left w:val="single" w:sz="2" w:space="0" w:color="000001"/>
+              <w:bottom w:val="single" w:sz="2" w:space="0" w:color="000001"/>
+              <w:insideH w:val="single" w:sz="2" w:space="0" w:color="000001"/>
+            </w:tcBorders>
+            <w:shd w:fill="auto" w:val="clear"/>
+            <w:tcMar>
+              <w:left w:w="45" w:type="dxa"/>
             </w:tcMar>
           </w:tcPr>
           <w:p>
@@ -946,7 +946,7 @@
             </w:tcBorders>
             <w:shd w:fill="auto" w:val="clear"/>
             <w:tcMar>
-              <w:left w:w="48" w:type="dxa"/>
+              <w:left w:w="45" w:type="dxa"/>
             </w:tcMar>
           </w:tcPr>
           <w:p>
@@ -975,7 +975,7 @@
             </w:tcBorders>
             <w:shd w:fill="auto" w:val="clear"/>
             <w:tcMar>
-              <w:left w:w="48" w:type="dxa"/>
+              <w:left w:w="45" w:type="dxa"/>
             </w:tcMar>
           </w:tcPr>
           <w:p>
@@ -995,16 +995,16 @@
         </w:tc>
         <w:tc>
           <w:tcPr>
-            <w:tcW w:w="1801" w:type="dxa"/>
-            <w:tcBorders>
-              <w:top w:val="single" w:sz="2" w:space="0" w:color="000001"/>
-              <w:left w:val="single" w:sz="2" w:space="0" w:color="000001"/>
-              <w:bottom w:val="single" w:sz="2" w:space="0" w:color="000001"/>
-              <w:insideH w:val="single" w:sz="2" w:space="0" w:color="000001"/>
-            </w:tcBorders>
-            <w:shd w:fill="auto" w:val="clear"/>
-            <w:tcMar>
-              <w:left w:w="48" w:type="dxa"/>
+            <w:tcW w:w="1802" w:type="dxa"/>
+            <w:tcBorders>
+              <w:top w:val="single" w:sz="2" w:space="0" w:color="000001"/>
+              <w:left w:val="single" w:sz="2" w:space="0" w:color="000001"/>
+              <w:bottom w:val="single" w:sz="2" w:space="0" w:color="000001"/>
+              <w:insideH w:val="single" w:sz="2" w:space="0" w:color="000001"/>
+            </w:tcBorders>
+            <w:shd w:fill="auto" w:val="clear"/>
+            <w:tcMar>
+              <w:left w:w="45" w:type="dxa"/>
             </w:tcMar>
           </w:tcPr>
           <w:p>
@@ -1033,7 +1033,7 @@
             </w:tcBorders>
             <w:shd w:fill="auto" w:val="clear"/>
             <w:tcMar>
-              <w:left w:w="48" w:type="dxa"/>
+              <w:left w:w="45" w:type="dxa"/>
             </w:tcMar>
           </w:tcPr>
           <w:p>
@@ -1064,7 +1064,7 @@
             </w:tcBorders>
             <w:shd w:fill="auto" w:val="clear"/>
             <w:tcMar>
-              <w:left w:w="48" w:type="dxa"/>
+              <w:left w:w="45" w:type="dxa"/>
             </w:tcMar>
           </w:tcPr>
           <w:p>
@@ -1099,7 +1099,7 @@
             </w:tcBorders>
             <w:shd w:fill="auto" w:val="clear"/>
             <w:tcMar>
-              <w:left w:w="48" w:type="dxa"/>
+              <w:left w:w="45" w:type="dxa"/>
             </w:tcMar>
           </w:tcPr>
           <w:p>
@@ -1133,7 +1133,7 @@
       <w:tblPr>
         <w:tblW w:w="9638" w:type="dxa"/>
         <w:jc w:val="left"/>
-        <w:tblInd w:w="50" w:type="dxa"/>
+        <w:tblInd w:w="47" w:type="dxa"/>
         <w:tblBorders>
           <w:top w:val="single" w:sz="2" w:space="0" w:color="000001"/>
           <w:left w:val="single" w:sz="2" w:space="0" w:color="000001"/>
@@ -1142,16 +1142,16 @@
         </w:tblBorders>
         <w:tblCellMar>
           <w:top w:w="55" w:type="dxa"/>
-          <w:left w:w="48" w:type="dxa"/>
+          <w:left w:w="45" w:type="dxa"/>
           <w:bottom w:w="55" w:type="dxa"/>
           <w:right w:w="55" w:type="dxa"/>
         </w:tblCellMar>
       </w:tblPr>
       <w:tblGrid>
-        <w:gridCol w:w="1012"/>
+        <w:gridCol w:w="1011"/>
         <w:gridCol w:w="1865"/>
         <w:gridCol w:w="1444"/>
-        <w:gridCol w:w="1801"/>
+        <w:gridCol w:w="1802"/>
         <w:gridCol w:w="1884"/>
         <w:gridCol w:w="1631"/>
       </w:tblGrid>
@@ -1159,16 +1159,16 @@
         <w:trPr/>
         <w:tc>
           <w:tcPr>
-            <w:tcW w:w="1012" w:type="dxa"/>
-            <w:tcBorders>
-              <w:top w:val="single" w:sz="2" w:space="0" w:color="000001"/>
-              <w:left w:val="single" w:sz="2" w:space="0" w:color="000001"/>
-              <w:bottom w:val="single" w:sz="2" w:space="0" w:color="000001"/>
-              <w:insideH w:val="single" w:sz="2" w:space="0" w:color="000001"/>
-            </w:tcBorders>
-            <w:shd w:fill="auto" w:val="clear"/>
-            <w:tcMar>
-              <w:left w:w="48" w:type="dxa"/>
+            <w:tcW w:w="1011" w:type="dxa"/>
+            <w:tcBorders>
+              <w:top w:val="single" w:sz="2" w:space="0" w:color="000001"/>
+              <w:left w:val="single" w:sz="2" w:space="0" w:color="000001"/>
+              <w:bottom w:val="single" w:sz="2" w:space="0" w:color="000001"/>
+              <w:insideH w:val="single" w:sz="2" w:space="0" w:color="000001"/>
+            </w:tcBorders>
+            <w:shd w:fill="auto" w:val="clear"/>
+            <w:tcMar>
+              <w:left w:w="45" w:type="dxa"/>
             </w:tcMar>
           </w:tcPr>
           <w:p>
@@ -1197,7 +1197,7 @@
             </w:tcBorders>
             <w:shd w:fill="auto" w:val="clear"/>
             <w:tcMar>
-              <w:left w:w="48" w:type="dxa"/>
+              <w:left w:w="45" w:type="dxa"/>
             </w:tcMar>
           </w:tcPr>
           <w:p>
@@ -1226,7 +1226,7 @@
             </w:tcBorders>
             <w:shd w:fill="auto" w:val="clear"/>
             <w:tcMar>
-              <w:left w:w="48" w:type="dxa"/>
+              <w:left w:w="45" w:type="dxa"/>
             </w:tcMar>
           </w:tcPr>
           <w:p>
@@ -1246,16 +1246,16 @@
         </w:tc>
         <w:tc>
           <w:tcPr>
-            <w:tcW w:w="1801" w:type="dxa"/>
-            <w:tcBorders>
-              <w:top w:val="single" w:sz="2" w:space="0" w:color="000001"/>
-              <w:left w:val="single" w:sz="2" w:space="0" w:color="000001"/>
-              <w:bottom w:val="single" w:sz="2" w:space="0" w:color="000001"/>
-              <w:insideH w:val="single" w:sz="2" w:space="0" w:color="000001"/>
-            </w:tcBorders>
-            <w:shd w:fill="auto" w:val="clear"/>
-            <w:tcMar>
-              <w:left w:w="48" w:type="dxa"/>
+            <w:tcW w:w="1802" w:type="dxa"/>
+            <w:tcBorders>
+              <w:top w:val="single" w:sz="2" w:space="0" w:color="000001"/>
+              <w:left w:val="single" w:sz="2" w:space="0" w:color="000001"/>
+              <w:bottom w:val="single" w:sz="2" w:space="0" w:color="000001"/>
+              <w:insideH w:val="single" w:sz="2" w:space="0" w:color="000001"/>
+            </w:tcBorders>
+            <w:shd w:fill="auto" w:val="clear"/>
+            <w:tcMar>
+              <w:left w:w="45" w:type="dxa"/>
             </w:tcMar>
           </w:tcPr>
           <w:p>
@@ -1284,7 +1284,7 @@
             </w:tcBorders>
             <w:shd w:fill="auto" w:val="clear"/>
             <w:tcMar>
-              <w:left w:w="48" w:type="dxa"/>
+              <w:left w:w="45" w:type="dxa"/>
             </w:tcMar>
           </w:tcPr>
           <w:p>
@@ -1315,7 +1315,7 @@
             </w:tcBorders>
             <w:shd w:fill="auto" w:val="clear"/>
             <w:tcMar>
-              <w:left w:w="48" w:type="dxa"/>
+              <w:left w:w="45" w:type="dxa"/>
             </w:tcMar>
           </w:tcPr>
           <w:p>
@@ -1350,7 +1350,7 @@
             </w:tcBorders>
             <w:shd w:fill="auto" w:val="clear"/>
             <w:tcMar>
-              <w:left w:w="48" w:type="dxa"/>
+              <w:left w:w="45" w:type="dxa"/>
             </w:tcMar>
           </w:tcPr>
           <w:p>
@@ -1371,16 +1371,16 @@
         <w:trPr/>
         <w:tc>
           <w:tcPr>
-            <w:tcW w:w="1012" w:type="dxa"/>
-            <w:tcBorders>
-              <w:top w:val="single" w:sz="2" w:space="0" w:color="000001"/>
-              <w:left w:val="single" w:sz="2" w:space="0" w:color="000001"/>
-              <w:bottom w:val="single" w:sz="2" w:space="0" w:color="000001"/>
-              <w:insideH w:val="single" w:sz="2" w:space="0" w:color="000001"/>
-            </w:tcBorders>
-            <w:shd w:fill="auto" w:val="clear"/>
-            <w:tcMar>
-              <w:left w:w="48" w:type="dxa"/>
+            <w:tcW w:w="1011" w:type="dxa"/>
+            <w:tcBorders>
+              <w:top w:val="single" w:sz="2" w:space="0" w:color="000001"/>
+              <w:left w:val="single" w:sz="2" w:space="0" w:color="000001"/>
+              <w:bottom w:val="single" w:sz="2" w:space="0" w:color="000001"/>
+              <w:insideH w:val="single" w:sz="2" w:space="0" w:color="000001"/>
+            </w:tcBorders>
+            <w:shd w:fill="auto" w:val="clear"/>
+            <w:tcMar>
+              <w:left w:w="45" w:type="dxa"/>
             </w:tcMar>
           </w:tcPr>
           <w:p>
@@ -1409,7 +1409,7 @@
             </w:tcBorders>
             <w:shd w:fill="auto" w:val="clear"/>
             <w:tcMar>
-              <w:left w:w="48" w:type="dxa"/>
+              <w:left w:w="45" w:type="dxa"/>
             </w:tcMar>
           </w:tcPr>
           <w:p>
@@ -1438,7 +1438,7 @@
             </w:tcBorders>
             <w:shd w:fill="auto" w:val="clear"/>
             <w:tcMar>
-              <w:left w:w="48" w:type="dxa"/>
+              <w:left w:w="45" w:type="dxa"/>
             </w:tcMar>
           </w:tcPr>
           <w:p>
@@ -1458,16 +1458,16 @@
         </w:tc>
         <w:tc>
           <w:tcPr>
-            <w:tcW w:w="1801" w:type="dxa"/>
-            <w:tcBorders>
-              <w:top w:val="single" w:sz="2" w:space="0" w:color="000001"/>
-              <w:left w:val="single" w:sz="2" w:space="0" w:color="000001"/>
-              <w:bottom w:val="single" w:sz="2" w:space="0" w:color="000001"/>
-              <w:insideH w:val="single" w:sz="2" w:space="0" w:color="000001"/>
-            </w:tcBorders>
-            <w:shd w:fill="auto" w:val="clear"/>
-            <w:tcMar>
-              <w:left w:w="48" w:type="dxa"/>
+            <w:tcW w:w="1802" w:type="dxa"/>
+            <w:tcBorders>
+              <w:top w:val="single" w:sz="2" w:space="0" w:color="000001"/>
+              <w:left w:val="single" w:sz="2" w:space="0" w:color="000001"/>
+              <w:bottom w:val="single" w:sz="2" w:space="0" w:color="000001"/>
+              <w:insideH w:val="single" w:sz="2" w:space="0" w:color="000001"/>
+            </w:tcBorders>
+            <w:shd w:fill="auto" w:val="clear"/>
+            <w:tcMar>
+              <w:left w:w="45" w:type="dxa"/>
             </w:tcMar>
           </w:tcPr>
           <w:p>
@@ -1496,7 +1496,7 @@
             </w:tcBorders>
             <w:shd w:fill="auto" w:val="clear"/>
             <w:tcMar>
-              <w:left w:w="48" w:type="dxa"/>
+              <w:left w:w="45" w:type="dxa"/>
             </w:tcMar>
           </w:tcPr>
           <w:p>
@@ -1527,7 +1527,7 @@
             </w:tcBorders>
             <w:shd w:fill="auto" w:val="clear"/>
             <w:tcMar>
-              <w:left w:w="48" w:type="dxa"/>
+              <w:left w:w="45" w:type="dxa"/>
             </w:tcMar>
           </w:tcPr>
           <w:p>
@@ -1562,7 +1562,7 @@
             </w:tcBorders>
             <w:shd w:fill="auto" w:val="clear"/>
             <w:tcMar>
-              <w:left w:w="48" w:type="dxa"/>
+              <w:left w:w="45" w:type="dxa"/>
             </w:tcMar>
           </w:tcPr>
           <w:p>
@@ -1596,7 +1596,7 @@
       <w:tblPr>
         <w:tblW w:w="9638" w:type="dxa"/>
         <w:jc w:val="left"/>
-        <w:tblInd w:w="50" w:type="dxa"/>
+        <w:tblInd w:w="47" w:type="dxa"/>
         <w:tblBorders>
           <w:top w:val="single" w:sz="2" w:space="0" w:color="000001"/>
           <w:left w:val="single" w:sz="2" w:space="0" w:color="000001"/>
@@ -1605,32 +1605,32 @@
         </w:tblBorders>
         <w:tblCellMar>
           <w:top w:w="55" w:type="dxa"/>
-          <w:left w:w="48" w:type="dxa"/>
+          <w:left w:w="45" w:type="dxa"/>
           <w:bottom w:w="55" w:type="dxa"/>
           <w:right w:w="55" w:type="dxa"/>
         </w:tblCellMar>
       </w:tblPr>
       <w:tblGrid>
-        <w:gridCol w:w="2428"/>
-        <w:gridCol w:w="2700"/>
-        <w:gridCol w:w="1716"/>
-        <w:gridCol w:w="1350"/>
+        <w:gridCol w:w="2427"/>
+        <w:gridCol w:w="2701"/>
+        <w:gridCol w:w="1715"/>
+        <w:gridCol w:w="1351"/>
         <w:gridCol w:w="1444"/>
       </w:tblGrid>
       <w:tr>
         <w:trPr/>
         <w:tc>
           <w:tcPr>
-            <w:tcW w:w="2428" w:type="dxa"/>
-            <w:tcBorders>
-              <w:top w:val="single" w:sz="2" w:space="0" w:color="000001"/>
-              <w:left w:val="single" w:sz="2" w:space="0" w:color="000001"/>
-              <w:bottom w:val="single" w:sz="2" w:space="0" w:color="000001"/>
-              <w:insideH w:val="single" w:sz="2" w:space="0" w:color="000001"/>
-            </w:tcBorders>
-            <w:shd w:fill="auto" w:val="clear"/>
-            <w:tcMar>
-              <w:left w:w="48" w:type="dxa"/>
+            <w:tcW w:w="2427" w:type="dxa"/>
+            <w:tcBorders>
+              <w:top w:val="single" w:sz="2" w:space="0" w:color="000001"/>
+              <w:left w:val="single" w:sz="2" w:space="0" w:color="000001"/>
+              <w:bottom w:val="single" w:sz="2" w:space="0" w:color="000001"/>
+              <w:insideH w:val="single" w:sz="2" w:space="0" w:color="000001"/>
+            </w:tcBorders>
+            <w:shd w:fill="auto" w:val="clear"/>
+            <w:tcMar>
+              <w:left w:w="45" w:type="dxa"/>
             </w:tcMar>
           </w:tcPr>
           <w:p>
@@ -1648,16 +1648,16 @@
         </w:tc>
         <w:tc>
           <w:tcPr>
-            <w:tcW w:w="2700" w:type="dxa"/>
-            <w:tcBorders>
-              <w:top w:val="single" w:sz="2" w:space="0" w:color="000001"/>
-              <w:left w:val="single" w:sz="2" w:space="0" w:color="000001"/>
-              <w:bottom w:val="single" w:sz="2" w:space="0" w:color="000001"/>
-              <w:insideH w:val="single" w:sz="2" w:space="0" w:color="000001"/>
-            </w:tcBorders>
-            <w:shd w:fill="auto" w:val="clear"/>
-            <w:tcMar>
-              <w:left w:w="48" w:type="dxa"/>
+            <w:tcW w:w="2701" w:type="dxa"/>
+            <w:tcBorders>
+              <w:top w:val="single" w:sz="2" w:space="0" w:color="000001"/>
+              <w:left w:val="single" w:sz="2" w:space="0" w:color="000001"/>
+              <w:bottom w:val="single" w:sz="2" w:space="0" w:color="000001"/>
+              <w:insideH w:val="single" w:sz="2" w:space="0" w:color="000001"/>
+            </w:tcBorders>
+            <w:shd w:fill="auto" w:val="clear"/>
+            <w:tcMar>
+              <w:left w:w="45" w:type="dxa"/>
             </w:tcMar>
           </w:tcPr>
           <w:p>
@@ -1675,16 +1675,16 @@
         </w:tc>
         <w:tc>
           <w:tcPr>
-            <w:tcW w:w="1716" w:type="dxa"/>
-            <w:tcBorders>
-              <w:top w:val="single" w:sz="2" w:space="0" w:color="000001"/>
-              <w:left w:val="single" w:sz="2" w:space="0" w:color="000001"/>
-              <w:bottom w:val="single" w:sz="2" w:space="0" w:color="000001"/>
-              <w:insideH w:val="single" w:sz="2" w:space="0" w:color="000001"/>
-            </w:tcBorders>
-            <w:shd w:fill="auto" w:val="clear"/>
-            <w:tcMar>
-              <w:left w:w="48" w:type="dxa"/>
+            <w:tcW w:w="1715" w:type="dxa"/>
+            <w:tcBorders>
+              <w:top w:val="single" w:sz="2" w:space="0" w:color="000001"/>
+              <w:left w:val="single" w:sz="2" w:space="0" w:color="000001"/>
+              <w:bottom w:val="single" w:sz="2" w:space="0" w:color="000001"/>
+              <w:insideH w:val="single" w:sz="2" w:space="0" w:color="000001"/>
+            </w:tcBorders>
+            <w:shd w:fill="auto" w:val="clear"/>
+            <w:tcMar>
+              <w:left w:w="45" w:type="dxa"/>
             </w:tcMar>
           </w:tcPr>
           <w:p>
@@ -1702,16 +1702,16 @@
         </w:tc>
         <w:tc>
           <w:tcPr>
-            <w:tcW w:w="1350" w:type="dxa"/>
-            <w:tcBorders>
-              <w:top w:val="single" w:sz="2" w:space="0" w:color="000001"/>
-              <w:left w:val="single" w:sz="2" w:space="0" w:color="000001"/>
-              <w:bottom w:val="single" w:sz="2" w:space="0" w:color="000001"/>
-              <w:insideH w:val="single" w:sz="2" w:space="0" w:color="000001"/>
-            </w:tcBorders>
-            <w:shd w:fill="auto" w:val="clear"/>
-            <w:tcMar>
-              <w:left w:w="48" w:type="dxa"/>
+            <w:tcW w:w="1351" w:type="dxa"/>
+            <w:tcBorders>
+              <w:top w:val="single" w:sz="2" w:space="0" w:color="000001"/>
+              <w:left w:val="single" w:sz="2" w:space="0" w:color="000001"/>
+              <w:bottom w:val="single" w:sz="2" w:space="0" w:color="000001"/>
+              <w:insideH w:val="single" w:sz="2" w:space="0" w:color="000001"/>
+            </w:tcBorders>
+            <w:shd w:fill="auto" w:val="clear"/>
+            <w:tcMar>
+              <w:left w:w="45" w:type="dxa"/>
             </w:tcMar>
           </w:tcPr>
           <w:p>
@@ -1740,7 +1740,7 @@
             </w:tcBorders>
             <w:shd w:fill="auto" w:val="clear"/>
             <w:tcMar>
-              <w:left w:w="48" w:type="dxa"/>
+              <w:left w:w="45" w:type="dxa"/>
             </w:tcMar>
           </w:tcPr>
           <w:p>
@@ -1773,7 +1773,7 @@
             </w:tcBorders>
             <w:shd w:fill="auto" w:val="clear"/>
             <w:tcMar>
-              <w:left w:w="48" w:type="dxa"/>
+              <w:left w:w="45" w:type="dxa"/>
             </w:tcMar>
           </w:tcPr>
           <w:p>
@@ -1807,19 +1807,7 @@
               <w:rPr>
                 <w:lang w:val="de-CH" w:eastAsia="zh-CN" w:bidi="hi-IN"/>
               </w:rPr>
-              <w:t xml:space="preserve"> in </w:t>
-            </w:r>
-            <w:r>
-              <w:rPr>
-                <w:lang w:val="de-CH" w:eastAsia="zh-CN" w:bidi="hi-IN"/>
-              </w:rPr>
-              <w:t>billing_entries</w:t>
-            </w:r>
-            <w:r>
-              <w:rPr>
-                <w:lang w:val="de-CH" w:eastAsia="zh-CN" w:bidi="hi-IN"/>
-              </w:rPr>
-              <w:t xml:space="preserve"> %}</w:t>
+              <w:t xml:space="preserve"> in billing_entries %}</w:t>
             </w:r>
           </w:p>
         </w:tc>
@@ -1828,16 +1816,16 @@
         <w:trPr/>
         <w:tc>
           <w:tcPr>
-            <w:tcW w:w="2428" w:type="dxa"/>
-            <w:tcBorders>
-              <w:top w:val="single" w:sz="2" w:space="0" w:color="000001"/>
-              <w:left w:val="single" w:sz="2" w:space="0" w:color="000001"/>
-              <w:bottom w:val="single" w:sz="2" w:space="0" w:color="000001"/>
-              <w:insideH w:val="single" w:sz="2" w:space="0" w:color="000001"/>
-            </w:tcBorders>
-            <w:shd w:fill="auto" w:val="clear"/>
-            <w:tcMar>
-              <w:left w:w="48" w:type="dxa"/>
+            <w:tcW w:w="2427" w:type="dxa"/>
+            <w:tcBorders>
+              <w:top w:val="single" w:sz="2" w:space="0" w:color="000001"/>
+              <w:left w:val="single" w:sz="2" w:space="0" w:color="000001"/>
+              <w:bottom w:val="single" w:sz="2" w:space="0" w:color="000001"/>
+              <w:insideH w:val="single" w:sz="2" w:space="0" w:color="000001"/>
+            </w:tcBorders>
+            <w:shd w:fill="auto" w:val="clear"/>
+            <w:tcMar>
+              <w:left w:w="45" w:type="dxa"/>
             </w:tcMar>
           </w:tcPr>
           <w:p>
@@ -1863,40 +1851,22 @@
               <w:rPr>
                 <w:lang w:val="de-CH" w:eastAsia="zh-CN" w:bidi="hi-IN"/>
               </w:rPr>
-              <w:t>illing_entry</w:t>
-            </w:r>
-            <w:r>
-              <w:rPr>
-                <w:lang w:val="de-CH" w:eastAsia="zh-CN" w:bidi="hi-IN"/>
-              </w:rPr>
-              <w:t>.</w:t>
-            </w:r>
-            <w:r>
-              <w:rPr>
-                <w:lang w:val="de-CH" w:eastAsia="zh-CN" w:bidi="hi-IN"/>
-              </w:rPr>
-              <w:t>account</w:t>
-            </w:r>
-            <w:r>
-              <w:rPr>
-                <w:lang w:val="de-CH" w:eastAsia="zh-CN" w:bidi="hi-IN"/>
-              </w:rPr>
-              <w:t xml:space="preserve"> }}</w:t>
-            </w:r>
-          </w:p>
-        </w:tc>
-        <w:tc>
-          <w:tcPr>
-            <w:tcW w:w="2700" w:type="dxa"/>
-            <w:tcBorders>
-              <w:top w:val="single" w:sz="2" w:space="0" w:color="000001"/>
-              <w:left w:val="single" w:sz="2" w:space="0" w:color="000001"/>
-              <w:bottom w:val="single" w:sz="2" w:space="0" w:color="000001"/>
-              <w:insideH w:val="single" w:sz="2" w:space="0" w:color="000001"/>
-            </w:tcBorders>
-            <w:shd w:fill="auto" w:val="clear"/>
-            <w:tcMar>
-              <w:left w:w="48" w:type="dxa"/>
+              <w:t>illing_entry.account }}</w:t>
+            </w:r>
+          </w:p>
+        </w:tc>
+        <w:tc>
+          <w:tcPr>
+            <w:tcW w:w="2701" w:type="dxa"/>
+            <w:tcBorders>
+              <w:top w:val="single" w:sz="2" w:space="0" w:color="000001"/>
+              <w:left w:val="single" w:sz="2" w:space="0" w:color="000001"/>
+              <w:bottom w:val="single" w:sz="2" w:space="0" w:color="000001"/>
+              <w:insideH w:val="single" w:sz="2" w:space="0" w:color="000001"/>
+            </w:tcBorders>
+            <w:shd w:fill="auto" w:val="clear"/>
+            <w:tcMar>
+              <w:left w:w="45" w:type="dxa"/>
             </w:tcMar>
           </w:tcPr>
           <w:p>
@@ -1922,40 +1892,22 @@
               <w:rPr>
                 <w:lang w:val="de-CH" w:eastAsia="zh-CN" w:bidi="hi-IN"/>
               </w:rPr>
-              <w:t>illing_entry</w:t>
-            </w:r>
-            <w:r>
-              <w:rPr>
-                <w:lang w:val="de-CH" w:eastAsia="zh-CN" w:bidi="hi-IN"/>
-              </w:rPr>
-              <w:t>.</w:t>
-            </w:r>
-            <w:r>
-              <w:rPr>
-                <w:lang w:val="de-CH" w:eastAsia="zh-CN" w:bidi="hi-IN"/>
-              </w:rPr>
-              <w:t>service</w:t>
-            </w:r>
-            <w:r>
-              <w:rPr>
-                <w:lang w:val="de-CH" w:eastAsia="zh-CN" w:bidi="hi-IN"/>
-              </w:rPr>
-              <w:t xml:space="preserve"> }}</w:t>
-            </w:r>
-          </w:p>
-        </w:tc>
-        <w:tc>
-          <w:tcPr>
-            <w:tcW w:w="1716" w:type="dxa"/>
-            <w:tcBorders>
-              <w:top w:val="single" w:sz="2" w:space="0" w:color="000001"/>
-              <w:left w:val="single" w:sz="2" w:space="0" w:color="000001"/>
-              <w:bottom w:val="single" w:sz="2" w:space="0" w:color="000001"/>
-              <w:insideH w:val="single" w:sz="2" w:space="0" w:color="000001"/>
-            </w:tcBorders>
-            <w:shd w:fill="auto" w:val="clear"/>
-            <w:tcMar>
-              <w:left w:w="48" w:type="dxa"/>
+              <w:t>illing_entry.service }}</w:t>
+            </w:r>
+          </w:p>
+        </w:tc>
+        <w:tc>
+          <w:tcPr>
+            <w:tcW w:w="1715" w:type="dxa"/>
+            <w:tcBorders>
+              <w:top w:val="single" w:sz="2" w:space="0" w:color="000001"/>
+              <w:left w:val="single" w:sz="2" w:space="0" w:color="000001"/>
+              <w:bottom w:val="single" w:sz="2" w:space="0" w:color="000001"/>
+              <w:insideH w:val="single" w:sz="2" w:space="0" w:color="000001"/>
+            </w:tcBorders>
+            <w:shd w:fill="auto" w:val="clear"/>
+            <w:tcMar>
+              <w:left w:w="45" w:type="dxa"/>
             </w:tcMar>
           </w:tcPr>
           <w:p>
@@ -1981,40 +1933,22 @@
               <w:rPr>
                 <w:lang w:val="de-CH" w:eastAsia="zh-CN" w:bidi="hi-IN"/>
               </w:rPr>
-              <w:t>illing_entry</w:t>
-            </w:r>
-            <w:r>
-              <w:rPr>
-                <w:lang w:val="de-CH" w:eastAsia="zh-CN" w:bidi="hi-IN"/>
-              </w:rPr>
-              <w:t>.</w:t>
-            </w:r>
-            <w:r>
-              <w:rPr>
-                <w:lang w:val="de-CH" w:eastAsia="zh-CN" w:bidi="hi-IN"/>
-              </w:rPr>
-              <w:t>account_number</w:t>
-            </w:r>
-            <w:r>
-              <w:rPr>
-                <w:lang w:val="de-CH" w:eastAsia="zh-CN" w:bidi="hi-IN"/>
-              </w:rPr>
-              <w:t xml:space="preserve"> }}</w:t>
-            </w:r>
-          </w:p>
-        </w:tc>
-        <w:tc>
-          <w:tcPr>
-            <w:tcW w:w="1350" w:type="dxa"/>
-            <w:tcBorders>
-              <w:top w:val="single" w:sz="2" w:space="0" w:color="000001"/>
-              <w:left w:val="single" w:sz="2" w:space="0" w:color="000001"/>
-              <w:bottom w:val="single" w:sz="2" w:space="0" w:color="000001"/>
-              <w:insideH w:val="single" w:sz="2" w:space="0" w:color="000001"/>
-            </w:tcBorders>
-            <w:shd w:fill="auto" w:val="clear"/>
-            <w:tcMar>
-              <w:left w:w="48" w:type="dxa"/>
+              <w:t>illing_entry.account_number }}</w:t>
+            </w:r>
+          </w:p>
+        </w:tc>
+        <w:tc>
+          <w:tcPr>
+            <w:tcW w:w="1351" w:type="dxa"/>
+            <w:tcBorders>
+              <w:top w:val="single" w:sz="2" w:space="0" w:color="000001"/>
+              <w:left w:val="single" w:sz="2" w:space="0" w:color="000001"/>
+              <w:bottom w:val="single" w:sz="2" w:space="0" w:color="000001"/>
+              <w:insideH w:val="single" w:sz="2" w:space="0" w:color="000001"/>
+            </w:tcBorders>
+            <w:shd w:fill="auto" w:val="clear"/>
+            <w:tcMar>
+              <w:left w:w="45" w:type="dxa"/>
             </w:tcMar>
           </w:tcPr>
           <w:p>
@@ -2040,25 +1974,7 @@
               <w:rPr>
                 <w:lang w:val="de-CH" w:eastAsia="zh-CN" w:bidi="hi-IN"/>
               </w:rPr>
-              <w:t>illing_entry</w:t>
-            </w:r>
-            <w:r>
-              <w:rPr>
-                <w:lang w:val="de-CH" w:eastAsia="zh-CN" w:bidi="hi-IN"/>
-              </w:rPr>
-              <w:t>.</w:t>
-            </w:r>
-            <w:r>
-              <w:rPr>
-                <w:lang w:val="de-CH" w:eastAsia="zh-CN" w:bidi="hi-IN"/>
-              </w:rPr>
-              <w:t>amount</w:t>
-            </w:r>
-            <w:r>
-              <w:rPr>
-                <w:lang w:val="de-CH" w:eastAsia="zh-CN" w:bidi="hi-IN"/>
-              </w:rPr>
-              <w:t xml:space="preserve"> }}</w:t>
+              <w:t>illing_entry.amount }}</w:t>
             </w:r>
           </w:p>
         </w:tc>
@@ -2075,7 +1991,7 @@
             </w:tcBorders>
             <w:shd w:fill="auto" w:val="clear"/>
             <w:tcMar>
-              <w:left w:w="48" w:type="dxa"/>
+              <w:left w:w="45" w:type="dxa"/>
             </w:tcMar>
           </w:tcPr>
           <w:p>
@@ -2101,25 +2017,7 @@
               <w:rPr>
                 <w:lang w:val="de-CH" w:eastAsia="zh-CN" w:bidi="hi-IN"/>
               </w:rPr>
-              <w:t>illing_entry</w:t>
-            </w:r>
-            <w:r>
-              <w:rPr>
-                <w:lang w:val="de-CH" w:eastAsia="zh-CN" w:bidi="hi-IN"/>
-              </w:rPr>
-              <w:t>.</w:t>
-            </w:r>
-            <w:r>
-              <w:rPr>
-                <w:lang w:val="de-CH" w:eastAsia="zh-CN" w:bidi="hi-IN"/>
-              </w:rPr>
-              <w:t>created</w:t>
-            </w:r>
-            <w:r>
-              <w:rPr>
-                <w:lang w:val="de-CH" w:eastAsia="zh-CN" w:bidi="hi-IN"/>
-              </w:rPr>
-              <w:t xml:space="preserve"> }}</w:t>
+              <w:t>illing_entry.created }}</w:t>
             </w:r>
           </w:p>
         </w:tc>
@@ -2140,7 +2038,7 @@
             </w:tcBorders>
             <w:shd w:fill="auto" w:val="clear"/>
             <w:tcMar>
-              <w:left w:w="48" w:type="dxa"/>
+              <w:left w:w="45" w:type="dxa"/>
             </w:tcMar>
           </w:tcPr>
           <w:p>
@@ -2172,7 +2070,7 @@
       <w:tblPr>
         <w:tblW w:w="9638" w:type="dxa"/>
         <w:jc w:val="left"/>
-        <w:tblInd w:w="50" w:type="dxa"/>
+        <w:tblInd w:w="47" w:type="dxa"/>
         <w:tblBorders>
           <w:top w:val="single" w:sz="2" w:space="0" w:color="000001"/>
           <w:left w:val="single" w:sz="2" w:space="0" w:color="000001"/>
@@ -2181,33 +2079,34 @@
         </w:tblBorders>
         <w:tblCellMar>
           <w:top w:w="55" w:type="dxa"/>
-          <w:left w:w="48" w:type="dxa"/>
+          <w:left w:w="45" w:type="dxa"/>
           <w:bottom w:w="55" w:type="dxa"/>
           <w:right w:w="55" w:type="dxa"/>
         </w:tblCellMar>
       </w:tblPr>
       <w:tblGrid>
-        <w:gridCol w:w="1541"/>
-        <w:gridCol w:w="2509"/>
-        <w:gridCol w:w="1256"/>
-        <w:gridCol w:w="1172"/>
-        <w:gridCol w:w="1622"/>
-        <w:gridCol w:w="1538"/>
+        <w:gridCol w:w="1134"/>
+        <w:gridCol w:w="1979"/>
+        <w:gridCol w:w="965"/>
+        <w:gridCol w:w="1022"/>
+        <w:gridCol w:w="1359"/>
+        <w:gridCol w:w="1594"/>
+        <w:gridCol w:w="1584"/>
       </w:tblGrid>
       <w:tr>
         <w:trPr/>
         <w:tc>
           <w:tcPr>
-            <w:tcW w:w="1541" w:type="dxa"/>
-            <w:tcBorders>
-              <w:top w:val="single" w:sz="2" w:space="0" w:color="000001"/>
-              <w:left w:val="single" w:sz="2" w:space="0" w:color="000001"/>
-              <w:bottom w:val="single" w:sz="2" w:space="0" w:color="000001"/>
-              <w:insideH w:val="single" w:sz="2" w:space="0" w:color="000001"/>
-            </w:tcBorders>
-            <w:shd w:fill="auto" w:val="clear"/>
-            <w:tcMar>
-              <w:left w:w="48" w:type="dxa"/>
+            <w:tcW w:w="1134" w:type="dxa"/>
+            <w:tcBorders>
+              <w:top w:val="single" w:sz="2" w:space="0" w:color="000001"/>
+              <w:left w:val="single" w:sz="2" w:space="0" w:color="000001"/>
+              <w:bottom w:val="single" w:sz="2" w:space="0" w:color="000001"/>
+              <w:insideH w:val="single" w:sz="2" w:space="0" w:color="000001"/>
+            </w:tcBorders>
+            <w:shd w:fill="auto" w:val="clear"/>
+            <w:tcMar>
+              <w:left w:w="45" w:type="dxa"/>
             </w:tcMar>
           </w:tcPr>
           <w:p>
@@ -2225,16 +2124,16 @@
         </w:tc>
         <w:tc>
           <w:tcPr>
-            <w:tcW w:w="2509" w:type="dxa"/>
-            <w:tcBorders>
-              <w:top w:val="single" w:sz="2" w:space="0" w:color="000001"/>
-              <w:left w:val="single" w:sz="2" w:space="0" w:color="000001"/>
-              <w:bottom w:val="single" w:sz="2" w:space="0" w:color="000001"/>
-              <w:insideH w:val="single" w:sz="2" w:space="0" w:color="000001"/>
-            </w:tcBorders>
-            <w:shd w:fill="auto" w:val="clear"/>
-            <w:tcMar>
-              <w:left w:w="48" w:type="dxa"/>
+            <w:tcW w:w="1979" w:type="dxa"/>
+            <w:tcBorders>
+              <w:top w:val="single" w:sz="2" w:space="0" w:color="000001"/>
+              <w:left w:val="single" w:sz="2" w:space="0" w:color="000001"/>
+              <w:bottom w:val="single" w:sz="2" w:space="0" w:color="000001"/>
+              <w:insideH w:val="single" w:sz="2" w:space="0" w:color="000001"/>
+            </w:tcBorders>
+            <w:shd w:fill="auto" w:val="clear"/>
+            <w:tcMar>
+              <w:left w:w="45" w:type="dxa"/>
             </w:tcMar>
           </w:tcPr>
           <w:p>
@@ -2252,16 +2151,16 @@
         </w:tc>
         <w:tc>
           <w:tcPr>
-            <w:tcW w:w="1256" w:type="dxa"/>
-            <w:tcBorders>
-              <w:top w:val="single" w:sz="2" w:space="0" w:color="000001"/>
-              <w:left w:val="single" w:sz="2" w:space="0" w:color="000001"/>
-              <w:bottom w:val="single" w:sz="2" w:space="0" w:color="000001"/>
-              <w:insideH w:val="single" w:sz="2" w:space="0" w:color="000001"/>
-            </w:tcBorders>
-            <w:shd w:fill="auto" w:val="clear"/>
-            <w:tcMar>
-              <w:left w:w="48" w:type="dxa"/>
+            <w:tcW w:w="965" w:type="dxa"/>
+            <w:tcBorders>
+              <w:top w:val="single" w:sz="2" w:space="0" w:color="000001"/>
+              <w:left w:val="single" w:sz="2" w:space="0" w:color="000001"/>
+              <w:bottom w:val="single" w:sz="2" w:space="0" w:color="000001"/>
+              <w:insideH w:val="single" w:sz="2" w:space="0" w:color="000001"/>
+            </w:tcBorders>
+            <w:shd w:fill="auto" w:val="clear"/>
+            <w:tcMar>
+              <w:left w:w="45" w:type="dxa"/>
             </w:tcMar>
           </w:tcPr>
           <w:p>
@@ -2279,16 +2178,16 @@
         </w:tc>
         <w:tc>
           <w:tcPr>
-            <w:tcW w:w="1172" w:type="dxa"/>
-            <w:tcBorders>
-              <w:top w:val="single" w:sz="2" w:space="0" w:color="000001"/>
-              <w:left w:val="single" w:sz="2" w:space="0" w:color="000001"/>
-              <w:bottom w:val="single" w:sz="2" w:space="0" w:color="000001"/>
-              <w:insideH w:val="single" w:sz="2" w:space="0" w:color="000001"/>
-            </w:tcBorders>
-            <w:shd w:fill="auto" w:val="clear"/>
-            <w:tcMar>
-              <w:left w:w="48" w:type="dxa"/>
+            <w:tcW w:w="1022" w:type="dxa"/>
+            <w:tcBorders>
+              <w:top w:val="single" w:sz="2" w:space="0" w:color="000001"/>
+              <w:left w:val="single" w:sz="2" w:space="0" w:color="000001"/>
+              <w:bottom w:val="single" w:sz="2" w:space="0" w:color="000001"/>
+              <w:insideH w:val="single" w:sz="2" w:space="0" w:color="000001"/>
+            </w:tcBorders>
+            <w:shd w:fill="auto" w:val="clear"/>
+            <w:tcMar>
+              <w:left w:w="45" w:type="dxa"/>
             </w:tcMar>
           </w:tcPr>
           <w:p>
@@ -2306,16 +2205,16 @@
         </w:tc>
         <w:tc>
           <w:tcPr>
-            <w:tcW w:w="1622" w:type="dxa"/>
-            <w:tcBorders>
-              <w:top w:val="single" w:sz="2" w:space="0" w:color="000001"/>
-              <w:left w:val="single" w:sz="2" w:space="0" w:color="000001"/>
-              <w:bottom w:val="single" w:sz="2" w:space="0" w:color="000001"/>
-              <w:insideH w:val="single" w:sz="2" w:space="0" w:color="000001"/>
-            </w:tcBorders>
-            <w:shd w:fill="auto" w:val="clear"/>
-            <w:tcMar>
-              <w:left w:w="48" w:type="dxa"/>
+            <w:tcW w:w="1359" w:type="dxa"/>
+            <w:tcBorders>
+              <w:top w:val="single" w:sz="2" w:space="0" w:color="000001"/>
+              <w:left w:val="single" w:sz="2" w:space="0" w:color="000001"/>
+              <w:bottom w:val="single" w:sz="2" w:space="0" w:color="000001"/>
+              <w:insideH w:val="single" w:sz="2" w:space="0" w:color="000001"/>
+            </w:tcBorders>
+            <w:shd w:fill="auto" w:val="clear"/>
+            <w:tcMar>
+              <w:left w:w="45" w:type="dxa"/>
             </w:tcMar>
           </w:tcPr>
           <w:p>
@@ -2333,18 +2232,16 @@
         </w:tc>
         <w:tc>
           <w:tcPr>
-            <w:tcW w:w="1538" w:type="dxa"/>
-            <w:tcBorders>
-              <w:top w:val="single" w:sz="2" w:space="0" w:color="000001"/>
-              <w:left w:val="single" w:sz="2" w:space="0" w:color="000001"/>
-              <w:bottom w:val="single" w:sz="2" w:space="0" w:color="000001"/>
-              <w:right w:val="single" w:sz="2" w:space="0" w:color="000001"/>
-              <w:insideH w:val="single" w:sz="2" w:space="0" w:color="000001"/>
-              <w:insideV w:val="single" w:sz="2" w:space="0" w:color="000001"/>
-            </w:tcBorders>
-            <w:shd w:fill="auto" w:val="clear"/>
-            <w:tcMar>
-              <w:left w:w="48" w:type="dxa"/>
+            <w:tcW w:w="1594" w:type="dxa"/>
+            <w:tcBorders>
+              <w:top w:val="single" w:sz="2" w:space="0" w:color="000001"/>
+              <w:left w:val="single" w:sz="2" w:space="0" w:color="000001"/>
+              <w:bottom w:val="single" w:sz="2" w:space="0" w:color="000001"/>
+              <w:insideH w:val="single" w:sz="2" w:space="0" w:color="000001"/>
+            </w:tcBorders>
+            <w:shd w:fill="auto" w:val="clear"/>
+            <w:tcMar>
+              <w:left w:w="45" w:type="dxa"/>
             </w:tcMar>
           </w:tcPr>
           <w:p>
@@ -2355,6 +2252,33 @@
             <w:r>
               <w:rPr/>
               <w:t>Ende</w:t>
+            </w:r>
+          </w:p>
+        </w:tc>
+        <w:tc>
+          <w:tcPr>
+            <w:tcW w:w="1584" w:type="dxa"/>
+            <w:tcBorders>
+              <w:top w:val="single" w:sz="2" w:space="0" w:color="000001"/>
+              <w:left w:val="single" w:sz="2" w:space="0" w:color="000001"/>
+              <w:bottom w:val="single" w:sz="2" w:space="0" w:color="000001"/>
+              <w:right w:val="single" w:sz="2" w:space="0" w:color="000001"/>
+              <w:insideH w:val="single" w:sz="2" w:space="0" w:color="000001"/>
+              <w:insideV w:val="single" w:sz="2" w:space="0" w:color="000001"/>
+            </w:tcBorders>
+            <w:shd w:fill="auto" w:val="clear"/>
+            <w:tcMar>
+              <w:left w:w="45" w:type="dxa"/>
+            </w:tcMar>
+          </w:tcPr>
+          <w:p>
+            <w:pPr>
+              <w:pStyle w:val="TableHeading"/>
+              <w:rPr/>
+            </w:pPr>
+            <w:r>
+              <w:rPr/>
+              <w:t>Antwort</w:t>
             </w:r>
           </w:p>
         </w:tc>
@@ -2363,8 +2287,8 @@
         <w:trPr/>
         <w:tc>
           <w:tcPr>
-            <w:tcW w:w="9638" w:type="dxa"/>
-            <w:gridSpan w:val="6"/>
+            <w:tcW w:w="9637" w:type="dxa"/>
+            <w:gridSpan w:val="7"/>
             <w:tcBorders>
               <w:top w:val="single" w:sz="2" w:space="0" w:color="000001"/>
               <w:left w:val="single" w:sz="2" w:space="0" w:color="000001"/>
@@ -2375,7 +2299,7 @@
             </w:tcBorders>
             <w:shd w:fill="auto" w:val="clear"/>
             <w:tcMar>
-              <w:left w:w="48" w:type="dxa"/>
+              <w:left w:w="45" w:type="dxa"/>
             </w:tcMar>
           </w:tcPr>
           <w:p>
@@ -2401,25 +2325,7 @@
               <w:rPr>
                 <w:lang w:val="de-CH" w:eastAsia="zh-CN" w:bidi="hi-IN"/>
               </w:rPr>
-              <w:t>ctivation</w:t>
-            </w:r>
-            <w:r>
-              <w:rPr>
-                <w:lang w:val="de-CH" w:eastAsia="zh-CN" w:bidi="hi-IN"/>
-              </w:rPr>
-              <w:t xml:space="preserve"> in </w:t>
-            </w:r>
-            <w:r>
-              <w:rPr>
-                <w:lang w:val="de-CH" w:eastAsia="zh-CN" w:bidi="hi-IN"/>
-              </w:rPr>
-              <w:t>activations</w:t>
-            </w:r>
-            <w:r>
-              <w:rPr>
-                <w:lang w:val="de-CH" w:eastAsia="zh-CN" w:bidi="hi-IN"/>
-              </w:rPr>
-              <w:t xml:space="preserve"> %}</w:t>
+              <w:t>ctivation in activations %}</w:t>
             </w:r>
           </w:p>
         </w:tc>
@@ -2428,16 +2334,16 @@
         <w:trPr/>
         <w:tc>
           <w:tcPr>
-            <w:tcW w:w="1541" w:type="dxa"/>
-            <w:tcBorders>
-              <w:top w:val="single" w:sz="2" w:space="0" w:color="000001"/>
-              <w:left w:val="single" w:sz="2" w:space="0" w:color="000001"/>
-              <w:bottom w:val="single" w:sz="2" w:space="0" w:color="000001"/>
-              <w:insideH w:val="single" w:sz="2" w:space="0" w:color="000001"/>
-            </w:tcBorders>
-            <w:shd w:fill="auto" w:val="clear"/>
-            <w:tcMar>
-              <w:left w:w="48" w:type="dxa"/>
+            <w:tcW w:w="1134" w:type="dxa"/>
+            <w:tcBorders>
+              <w:top w:val="single" w:sz="2" w:space="0" w:color="000001"/>
+              <w:left w:val="single" w:sz="2" w:space="0" w:color="000001"/>
+              <w:bottom w:val="single" w:sz="2" w:space="0" w:color="000001"/>
+              <w:insideH w:val="single" w:sz="2" w:space="0" w:color="000001"/>
+            </w:tcBorders>
+            <w:shd w:fill="auto" w:val="clear"/>
+            <w:tcMar>
+              <w:left w:w="45" w:type="dxa"/>
             </w:tcMar>
           </w:tcPr>
           <w:p>
@@ -2449,46 +2355,22 @@
               <w:rPr>
                 <w:lang w:val="de-CH" w:eastAsia="zh-CN" w:bidi="hi-IN"/>
               </w:rPr>
-              <w:t xml:space="preserve">{{ </w:t>
-            </w:r>
-            <w:r>
-              <w:rPr>
-                <w:lang w:val="de-CH" w:eastAsia="zh-CN" w:bidi="hi-IN"/>
-              </w:rPr>
-              <w:t>activation</w:t>
-            </w:r>
-            <w:r>
-              <w:rPr>
-                <w:lang w:val="de-CH" w:eastAsia="zh-CN" w:bidi="hi-IN"/>
-              </w:rPr>
-              <w:t>.</w:t>
-            </w:r>
-            <w:r>
-              <w:rPr>
-                <w:lang w:val="de-CH" w:eastAsia="zh-CN" w:bidi="hi-IN"/>
-              </w:rPr>
-              <w:t>service</w:t>
-            </w:r>
-            <w:r>
-              <w:rPr>
-                <w:lang w:val="de-CH" w:eastAsia="zh-CN" w:bidi="hi-IN"/>
-              </w:rPr>
-              <w:t xml:space="preserve"> }}</w:t>
-            </w:r>
-          </w:p>
-        </w:tc>
-        <w:tc>
-          <w:tcPr>
-            <w:tcW w:w="2509" w:type="dxa"/>
-            <w:tcBorders>
-              <w:top w:val="single" w:sz="2" w:space="0" w:color="000001"/>
-              <w:left w:val="single" w:sz="2" w:space="0" w:color="000001"/>
-              <w:bottom w:val="single" w:sz="2" w:space="0" w:color="000001"/>
-              <w:insideH w:val="single" w:sz="2" w:space="0" w:color="000001"/>
-            </w:tcBorders>
-            <w:shd w:fill="auto" w:val="clear"/>
-            <w:tcMar>
-              <w:left w:w="48" w:type="dxa"/>
+              <w:t>{{ activation.service }}</w:t>
+            </w:r>
+          </w:p>
+        </w:tc>
+        <w:tc>
+          <w:tcPr>
+            <w:tcW w:w="1979" w:type="dxa"/>
+            <w:tcBorders>
+              <w:top w:val="single" w:sz="2" w:space="0" w:color="000001"/>
+              <w:left w:val="single" w:sz="2" w:space="0" w:color="000001"/>
+              <w:bottom w:val="single" w:sz="2" w:space="0" w:color="000001"/>
+              <w:insideH w:val="single" w:sz="2" w:space="0" w:color="000001"/>
+            </w:tcBorders>
+            <w:shd w:fill="auto" w:val="clear"/>
+            <w:tcMar>
+              <w:left w:w="45" w:type="dxa"/>
             </w:tcMar>
           </w:tcPr>
           <w:p>
@@ -2500,46 +2382,22 @@
               <w:rPr>
                 <w:lang w:val="de-CH" w:eastAsia="zh-CN" w:bidi="hi-IN"/>
               </w:rPr>
-              <w:t xml:space="preserve">{{ </w:t>
-            </w:r>
-            <w:r>
-              <w:rPr>
-                <w:lang w:val="de-CH" w:eastAsia="zh-CN" w:bidi="hi-IN"/>
-              </w:rPr>
-              <w:t>activation</w:t>
-            </w:r>
-            <w:r>
-              <w:rPr>
-                <w:lang w:val="de-CH" w:eastAsia="zh-CN" w:bidi="hi-IN"/>
-              </w:rPr>
-              <w:t>.</w:t>
-            </w:r>
-            <w:r>
-              <w:rPr>
-                <w:lang w:val="de-CH" w:eastAsia="zh-CN" w:bidi="hi-IN"/>
-              </w:rPr>
-              <w:t>reason</w:t>
-            </w:r>
-            <w:r>
-              <w:rPr>
-                <w:lang w:val="de-CH" w:eastAsia="zh-CN" w:bidi="hi-IN"/>
-              </w:rPr>
-              <w:t xml:space="preserve"> }}</w:t>
-            </w:r>
-          </w:p>
-        </w:tc>
-        <w:tc>
-          <w:tcPr>
-            <w:tcW w:w="1256" w:type="dxa"/>
-            <w:tcBorders>
-              <w:top w:val="single" w:sz="2" w:space="0" w:color="000001"/>
-              <w:left w:val="single" w:sz="2" w:space="0" w:color="000001"/>
-              <w:bottom w:val="single" w:sz="2" w:space="0" w:color="000001"/>
-              <w:insideH w:val="single" w:sz="2" w:space="0" w:color="000001"/>
-            </w:tcBorders>
-            <w:shd w:fill="auto" w:val="clear"/>
-            <w:tcMar>
-              <w:left w:w="48" w:type="dxa"/>
+              <w:t>{{ activation.reason }}</w:t>
+            </w:r>
+          </w:p>
+        </w:tc>
+        <w:tc>
+          <w:tcPr>
+            <w:tcW w:w="965" w:type="dxa"/>
+            <w:tcBorders>
+              <w:top w:val="single" w:sz="2" w:space="0" w:color="000001"/>
+              <w:left w:val="single" w:sz="2" w:space="0" w:color="000001"/>
+              <w:bottom w:val="single" w:sz="2" w:space="0" w:color="000001"/>
+              <w:insideH w:val="single" w:sz="2" w:space="0" w:color="000001"/>
+            </w:tcBorders>
+            <w:shd w:fill="auto" w:val="clear"/>
+            <w:tcMar>
+              <w:left w:w="45" w:type="dxa"/>
             </w:tcMar>
           </w:tcPr>
           <w:p>
@@ -2551,46 +2409,22 @@
               <w:rPr>
                 <w:lang w:val="de-CH" w:eastAsia="zh-CN" w:bidi="hi-IN"/>
               </w:rPr>
-              <w:t xml:space="preserve">{{ </w:t>
-            </w:r>
-            <w:r>
-              <w:rPr>
-                <w:lang w:val="de-CH" w:eastAsia="zh-CN" w:bidi="hi-IN"/>
-              </w:rPr>
-              <w:t>activation</w:t>
-            </w:r>
-            <w:r>
-              <w:rPr>
-                <w:lang w:val="de-CH" w:eastAsia="zh-CN" w:bidi="hi-IN"/>
-              </w:rPr>
-              <w:t>.</w:t>
-            </w:r>
-            <w:r>
-              <w:rPr>
-                <w:lang w:val="de-CH" w:eastAsia="zh-CN" w:bidi="hi-IN"/>
-              </w:rPr>
-              <w:t>deadline_date</w:t>
-            </w:r>
-            <w:r>
-              <w:rPr>
-                <w:lang w:val="de-CH" w:eastAsia="zh-CN" w:bidi="hi-IN"/>
-              </w:rPr>
-              <w:t xml:space="preserve"> }}</w:t>
-            </w:r>
-          </w:p>
-        </w:tc>
-        <w:tc>
-          <w:tcPr>
-            <w:tcW w:w="1172" w:type="dxa"/>
-            <w:tcBorders>
-              <w:top w:val="single" w:sz="2" w:space="0" w:color="000001"/>
-              <w:left w:val="single" w:sz="2" w:space="0" w:color="000001"/>
-              <w:bottom w:val="single" w:sz="2" w:space="0" w:color="000001"/>
-              <w:insideH w:val="single" w:sz="2" w:space="0" w:color="000001"/>
-            </w:tcBorders>
-            <w:shd w:fill="auto" w:val="clear"/>
-            <w:tcMar>
-              <w:left w:w="48" w:type="dxa"/>
+              <w:t>{{ activation.deadline_date }}</w:t>
+            </w:r>
+          </w:p>
+        </w:tc>
+        <w:tc>
+          <w:tcPr>
+            <w:tcW w:w="1022" w:type="dxa"/>
+            <w:tcBorders>
+              <w:top w:val="single" w:sz="2" w:space="0" w:color="000001"/>
+              <w:left w:val="single" w:sz="2" w:space="0" w:color="000001"/>
+              <w:bottom w:val="single" w:sz="2" w:space="0" w:color="000001"/>
+              <w:insideH w:val="single" w:sz="2" w:space="0" w:color="000001"/>
+            </w:tcBorders>
+            <w:shd w:fill="auto" w:val="clear"/>
+            <w:tcMar>
+              <w:left w:w="45" w:type="dxa"/>
             </w:tcMar>
           </w:tcPr>
           <w:p>
@@ -2602,46 +2436,22 @@
               <w:rPr>
                 <w:lang w:val="de-CH" w:eastAsia="zh-CN" w:bidi="hi-IN"/>
               </w:rPr>
-              <w:t xml:space="preserve">{{ </w:t>
-            </w:r>
-            <w:r>
-              <w:rPr>
-                <w:lang w:val="de-CH" w:eastAsia="zh-CN" w:bidi="hi-IN"/>
-              </w:rPr>
-              <w:t>activation</w:t>
-            </w:r>
-            <w:r>
-              <w:rPr>
-                <w:lang w:val="de-CH" w:eastAsia="zh-CN" w:bidi="hi-IN"/>
-              </w:rPr>
-              <w:t>.</w:t>
-            </w:r>
-            <w:r>
-              <w:rPr>
-                <w:lang w:val="de-CH" w:eastAsia="zh-CN" w:bidi="hi-IN"/>
-              </w:rPr>
-              <w:t>circulation_state</w:t>
-            </w:r>
-            <w:r>
-              <w:rPr>
-                <w:lang w:val="de-CH" w:eastAsia="zh-CN" w:bidi="hi-IN"/>
-              </w:rPr>
-              <w:t xml:space="preserve"> }}</w:t>
-            </w:r>
-          </w:p>
-        </w:tc>
-        <w:tc>
-          <w:tcPr>
-            <w:tcW w:w="1622" w:type="dxa"/>
-            <w:tcBorders>
-              <w:top w:val="single" w:sz="2" w:space="0" w:color="000001"/>
-              <w:left w:val="single" w:sz="2" w:space="0" w:color="000001"/>
-              <w:bottom w:val="single" w:sz="2" w:space="0" w:color="000001"/>
-              <w:insideH w:val="single" w:sz="2" w:space="0" w:color="000001"/>
-            </w:tcBorders>
-            <w:shd w:fill="auto" w:val="clear"/>
-            <w:tcMar>
-              <w:left w:w="48" w:type="dxa"/>
+              <w:t>{{ activation.circulation_state }}</w:t>
+            </w:r>
+          </w:p>
+        </w:tc>
+        <w:tc>
+          <w:tcPr>
+            <w:tcW w:w="1359" w:type="dxa"/>
+            <w:tcBorders>
+              <w:top w:val="single" w:sz="2" w:space="0" w:color="000001"/>
+              <w:left w:val="single" w:sz="2" w:space="0" w:color="000001"/>
+              <w:bottom w:val="single" w:sz="2" w:space="0" w:color="000001"/>
+              <w:insideH w:val="single" w:sz="2" w:space="0" w:color="000001"/>
+            </w:tcBorders>
+            <w:shd w:fill="auto" w:val="clear"/>
+            <w:tcMar>
+              <w:left w:w="45" w:type="dxa"/>
             </w:tcMar>
           </w:tcPr>
           <w:p>
@@ -2653,37 +2463,40 @@
               <w:rPr>
                 <w:lang w:val="de-CH" w:eastAsia="zh-CN" w:bidi="hi-IN"/>
               </w:rPr>
-              <w:t xml:space="preserve">{{ </w:t>
-            </w:r>
-            <w:r>
-              <w:rPr>
-                <w:lang w:val="de-CH" w:eastAsia="zh-CN" w:bidi="hi-IN"/>
-              </w:rPr>
-              <w:t>activation</w:t>
-            </w:r>
-            <w:r>
-              <w:rPr>
-                <w:lang w:val="de-CH" w:eastAsia="zh-CN" w:bidi="hi-IN"/>
-              </w:rPr>
-              <w:t>.</w:t>
-            </w:r>
-            <w:r>
-              <w:rPr>
-                <w:lang w:val="de-CH" w:eastAsia="zh-CN" w:bidi="hi-IN"/>
-              </w:rPr>
-              <w:t>start_date</w:t>
-            </w:r>
-            <w:r>
-              <w:rPr>
-                <w:lang w:val="de-CH" w:eastAsia="zh-CN" w:bidi="hi-IN"/>
-              </w:rPr>
-              <w:t xml:space="preserve"> }}</w:t>
-            </w:r>
-          </w:p>
-        </w:tc>
-        <w:tc>
-          <w:tcPr>
-            <w:tcW w:w="1538" w:type="dxa"/>
+              <w:t>{{ activation.start_date }}</w:t>
+            </w:r>
+          </w:p>
+        </w:tc>
+        <w:tc>
+          <w:tcPr>
+            <w:tcW w:w="1594" w:type="dxa"/>
+            <w:tcBorders>
+              <w:top w:val="single" w:sz="2" w:space="0" w:color="000001"/>
+              <w:left w:val="single" w:sz="2" w:space="0" w:color="000001"/>
+              <w:bottom w:val="single" w:sz="2" w:space="0" w:color="000001"/>
+              <w:insideH w:val="single" w:sz="2" w:space="0" w:color="000001"/>
+            </w:tcBorders>
+            <w:shd w:fill="auto" w:val="clear"/>
+            <w:tcMar>
+              <w:left w:w="45" w:type="dxa"/>
+            </w:tcMar>
+          </w:tcPr>
+          <w:p>
+            <w:pPr>
+              <w:pStyle w:val="TableContents"/>
+              <w:rPr/>
+            </w:pPr>
+            <w:r>
+              <w:rPr>
+                <w:lang w:val="de-CH" w:eastAsia="zh-CN" w:bidi="hi-IN"/>
+              </w:rPr>
+              <w:t>{{ activation.end_date }}</w:t>
+            </w:r>
+          </w:p>
+        </w:tc>
+        <w:tc>
+          <w:tcPr>
+            <w:tcW w:w="1584" w:type="dxa"/>
             <w:tcBorders>
               <w:top w:val="single" w:sz="2" w:space="0" w:color="000001"/>
               <w:left w:val="single" w:sz="2" w:space="0" w:color="000001"/>
@@ -2694,7 +2507,7 @@
             </w:tcBorders>
             <w:shd w:fill="auto" w:val="clear"/>
             <w:tcMar>
-              <w:left w:w="48" w:type="dxa"/>
+              <w:left w:w="45" w:type="dxa"/>
             </w:tcMar>
           </w:tcPr>
           <w:p>
@@ -2706,25 +2519,13 @@
               <w:rPr>
                 <w:lang w:val="de-CH" w:eastAsia="zh-CN" w:bidi="hi-IN"/>
               </w:rPr>
-              <w:t xml:space="preserve">{{ </w:t>
-            </w:r>
-            <w:r>
-              <w:rPr>
-                <w:lang w:val="de-CH" w:eastAsia="zh-CN" w:bidi="hi-IN"/>
-              </w:rPr>
-              <w:t>activation</w:t>
-            </w:r>
-            <w:r>
-              <w:rPr>
-                <w:lang w:val="de-CH" w:eastAsia="zh-CN" w:bidi="hi-IN"/>
-              </w:rPr>
-              <w:t>.</w:t>
-            </w:r>
-            <w:r>
-              <w:rPr>
-                <w:lang w:val="de-CH" w:eastAsia="zh-CN" w:bidi="hi-IN"/>
-              </w:rPr>
-              <w:t>end_date</w:t>
+              <w:t>{{ activation.</w:t>
+            </w:r>
+            <w:r>
+              <w:rPr>
+                <w:lang w:val="de-CH" w:eastAsia="zh-CN" w:bidi="hi-IN"/>
+              </w:rPr>
+              <w:t>circulation_answer</w:t>
             </w:r>
             <w:r>
               <w:rPr>
@@ -2739,8 +2540,8 @@
         <w:trPr/>
         <w:tc>
           <w:tcPr>
-            <w:tcW w:w="9638" w:type="dxa"/>
-            <w:gridSpan w:val="6"/>
+            <w:tcW w:w="9637" w:type="dxa"/>
+            <w:gridSpan w:val="7"/>
             <w:tcBorders>
               <w:top w:val="single" w:sz="2" w:space="0" w:color="000001"/>
               <w:left w:val="single" w:sz="2" w:space="0" w:color="000001"/>
@@ -2751,7 +2552,7 @@
             </w:tcBorders>
             <w:shd w:fill="auto" w:val="clear"/>
             <w:tcMar>
-              <w:left w:w="48" w:type="dxa"/>
+              <w:left w:w="45" w:type="dxa"/>
             </w:tcMar>
           </w:tcPr>
           <w:p>
@@ -2771,7 +2572,18 @@
     </w:tbl>
     <w:p>
       <w:pPr>
-        <w:pStyle w:val="Normal"/>
+        <w:pStyle w:val="Heading3"/>
+        <w:rPr/>
+      </w:pPr>
+      <w:r>
+        <w:rPr/>
+        <w:t>Stellungsnahmen</w:t>
+      </w:r>
+    </w:p>
+    <w:p>
+      <w:pPr>
+        <w:pStyle w:val="Heading3"/>
+        <w:spacing w:before="240" w:after="120"/>
         <w:rPr/>
       </w:pPr>
       <w:r>
@@ -3376,6 +3188,69 @@
       <w:rFonts w:cs="OpenSymbol"/>
     </w:rPr>
   </w:style>
+  <w:style w:type="character" w:styleId="ListLabel19">
+    <w:name w:val="ListLabel 19"/>
+    <w:qFormat/>
+    <w:rPr>
+      <w:rFonts w:cs="OpenSymbol"/>
+    </w:rPr>
+  </w:style>
+  <w:style w:type="character" w:styleId="ListLabel20">
+    <w:name w:val="ListLabel 20"/>
+    <w:qFormat/>
+    <w:rPr>
+      <w:rFonts w:cs="OpenSymbol"/>
+    </w:rPr>
+  </w:style>
+  <w:style w:type="character" w:styleId="ListLabel21">
+    <w:name w:val="ListLabel 21"/>
+    <w:qFormat/>
+    <w:rPr>
+      <w:rFonts w:cs="OpenSymbol"/>
+    </w:rPr>
+  </w:style>
+  <w:style w:type="character" w:styleId="ListLabel22">
+    <w:name w:val="ListLabel 22"/>
+    <w:qFormat/>
+    <w:rPr>
+      <w:rFonts w:cs="OpenSymbol"/>
+    </w:rPr>
+  </w:style>
+  <w:style w:type="character" w:styleId="ListLabel23">
+    <w:name w:val="ListLabel 23"/>
+    <w:qFormat/>
+    <w:rPr>
+      <w:rFonts w:cs="OpenSymbol"/>
+    </w:rPr>
+  </w:style>
+  <w:style w:type="character" w:styleId="ListLabel24">
+    <w:name w:val="ListLabel 24"/>
+    <w:qFormat/>
+    <w:rPr>
+      <w:rFonts w:cs="OpenSymbol"/>
+    </w:rPr>
+  </w:style>
+  <w:style w:type="character" w:styleId="ListLabel25">
+    <w:name w:val="ListLabel 25"/>
+    <w:qFormat/>
+    <w:rPr>
+      <w:rFonts w:cs="OpenSymbol"/>
+    </w:rPr>
+  </w:style>
+  <w:style w:type="character" w:styleId="ListLabel26">
+    <w:name w:val="ListLabel 26"/>
+    <w:qFormat/>
+    <w:rPr>
+      <w:rFonts w:cs="OpenSymbol"/>
+    </w:rPr>
+  </w:style>
+  <w:style w:type="character" w:styleId="ListLabel27">
+    <w:name w:val="ListLabel 27"/>
+    <w:qFormat/>
+    <w:rPr>
+      <w:rFonts w:cs="OpenSymbol"/>
+    </w:rPr>
+  </w:style>
   <w:style w:type="paragraph" w:styleId="Heading">
     <w:name w:val="Heading"/>
     <w:basedOn w:val="Normal"/>

</xml_diff>

<commit_message>
move notices placeholder for documents to activations
* notices are now part of the activation
* update tests and placeholder document/snapshot
</commit_message>
<xml_diff>
--- a/django/camac/document/tests/data/template.docx
+++ b/django/camac/document/tests/data/template.docx
@@ -210,16 +210,16 @@
         </w:tblBorders>
         <w:tblCellMar>
           <w:top w:w="55" w:type="dxa"/>
-          <w:left w:w="45" w:type="dxa"/>
+          <w:left w:w="41" w:type="dxa"/>
           <w:bottom w:w="55" w:type="dxa"/>
           <w:right w:w="55" w:type="dxa"/>
         </w:tblCellMar>
       </w:tblPr>
       <w:tblGrid>
         <w:gridCol w:w="1011"/>
-        <w:gridCol w:w="1865"/>
-        <w:gridCol w:w="1444"/>
-        <w:gridCol w:w="1802"/>
+        <w:gridCol w:w="1864"/>
+        <w:gridCol w:w="1443"/>
+        <w:gridCol w:w="1804"/>
         <w:gridCol w:w="1884"/>
         <w:gridCol w:w="1631"/>
       </w:tblGrid>
@@ -235,9 +235,6 @@
               <w:insideH w:val="single" w:sz="2" w:space="0" w:color="000001"/>
             </w:tcBorders>
             <w:shd w:fill="auto" w:val="clear"/>
-            <w:tcMar>
-              <w:left w:w="45" w:type="dxa"/>
-            </w:tcMar>
           </w:tcPr>
           <w:p>
             <w:pPr>
@@ -256,17 +253,14 @@
         </w:tc>
         <w:tc>
           <w:tcPr>
-            <w:tcW w:w="1865" w:type="dxa"/>
-            <w:tcBorders>
-              <w:top w:val="single" w:sz="2" w:space="0" w:color="000001"/>
-              <w:left w:val="single" w:sz="2" w:space="0" w:color="000001"/>
-              <w:bottom w:val="single" w:sz="2" w:space="0" w:color="000001"/>
-              <w:insideH w:val="single" w:sz="2" w:space="0" w:color="000001"/>
-            </w:tcBorders>
-            <w:shd w:fill="auto" w:val="clear"/>
-            <w:tcMar>
-              <w:left w:w="45" w:type="dxa"/>
-            </w:tcMar>
+            <w:tcW w:w="1864" w:type="dxa"/>
+            <w:tcBorders>
+              <w:top w:val="single" w:sz="2" w:space="0" w:color="000001"/>
+              <w:left w:val="single" w:sz="2" w:space="0" w:color="000001"/>
+              <w:bottom w:val="single" w:sz="2" w:space="0" w:color="000001"/>
+              <w:insideH w:val="single" w:sz="2" w:space="0" w:color="000001"/>
+            </w:tcBorders>
+            <w:shd w:fill="auto" w:val="clear"/>
           </w:tcPr>
           <w:p>
             <w:pPr>
@@ -285,17 +279,14 @@
         </w:tc>
         <w:tc>
           <w:tcPr>
-            <w:tcW w:w="1444" w:type="dxa"/>
-            <w:tcBorders>
-              <w:top w:val="single" w:sz="2" w:space="0" w:color="000001"/>
-              <w:left w:val="single" w:sz="2" w:space="0" w:color="000001"/>
-              <w:bottom w:val="single" w:sz="2" w:space="0" w:color="000001"/>
-              <w:insideH w:val="single" w:sz="2" w:space="0" w:color="000001"/>
-            </w:tcBorders>
-            <w:shd w:fill="auto" w:val="clear"/>
-            <w:tcMar>
-              <w:left w:w="45" w:type="dxa"/>
-            </w:tcMar>
+            <w:tcW w:w="1443" w:type="dxa"/>
+            <w:tcBorders>
+              <w:top w:val="single" w:sz="2" w:space="0" w:color="000001"/>
+              <w:left w:val="single" w:sz="2" w:space="0" w:color="000001"/>
+              <w:bottom w:val="single" w:sz="2" w:space="0" w:color="000001"/>
+              <w:insideH w:val="single" w:sz="2" w:space="0" w:color="000001"/>
+            </w:tcBorders>
+            <w:shd w:fill="auto" w:val="clear"/>
           </w:tcPr>
           <w:p>
             <w:pPr>
@@ -314,17 +305,14 @@
         </w:tc>
         <w:tc>
           <w:tcPr>
-            <w:tcW w:w="1802" w:type="dxa"/>
-            <w:tcBorders>
-              <w:top w:val="single" w:sz="2" w:space="0" w:color="000001"/>
-              <w:left w:val="single" w:sz="2" w:space="0" w:color="000001"/>
-              <w:bottom w:val="single" w:sz="2" w:space="0" w:color="000001"/>
-              <w:insideH w:val="single" w:sz="2" w:space="0" w:color="000001"/>
-            </w:tcBorders>
-            <w:shd w:fill="auto" w:val="clear"/>
-            <w:tcMar>
-              <w:left w:w="45" w:type="dxa"/>
-            </w:tcMar>
+            <w:tcW w:w="1804" w:type="dxa"/>
+            <w:tcBorders>
+              <w:top w:val="single" w:sz="2" w:space="0" w:color="000001"/>
+              <w:left w:val="single" w:sz="2" w:space="0" w:color="000001"/>
+              <w:bottom w:val="single" w:sz="2" w:space="0" w:color="000001"/>
+              <w:insideH w:val="single" w:sz="2" w:space="0" w:color="000001"/>
+            </w:tcBorders>
+            <w:shd w:fill="auto" w:val="clear"/>
           </w:tcPr>
           <w:p>
             <w:pPr>
@@ -351,9 +339,6 @@
               <w:insideH w:val="single" w:sz="2" w:space="0" w:color="000001"/>
             </w:tcBorders>
             <w:shd w:fill="auto" w:val="clear"/>
-            <w:tcMar>
-              <w:left w:w="45" w:type="dxa"/>
-            </w:tcMar>
           </w:tcPr>
           <w:p>
             <w:pPr>
@@ -382,9 +367,6 @@
               <w:insideV w:val="single" w:sz="2" w:space="0" w:color="000001"/>
             </w:tcBorders>
             <w:shd w:fill="auto" w:val="clear"/>
-            <w:tcMar>
-              <w:left w:w="45" w:type="dxa"/>
-            </w:tcMar>
           </w:tcPr>
           <w:p>
             <w:pPr>
@@ -417,9 +399,6 @@
               <w:insideV w:val="single" w:sz="2" w:space="0" w:color="000001"/>
             </w:tcBorders>
             <w:shd w:fill="auto" w:val="clear"/>
-            <w:tcMar>
-              <w:left w:w="45" w:type="dxa"/>
-            </w:tcMar>
           </w:tcPr>
           <w:p>
             <w:pPr>
@@ -449,9 +428,6 @@
               <w:insideH w:val="single" w:sz="2" w:space="0" w:color="000001"/>
             </w:tcBorders>
             <w:shd w:fill="auto" w:val="clear"/>
-            <w:tcMar>
-              <w:left w:w="45" w:type="dxa"/>
-            </w:tcMar>
           </w:tcPr>
           <w:p>
             <w:pPr>
@@ -472,17 +448,14 @@
         </w:tc>
         <w:tc>
           <w:tcPr>
-            <w:tcW w:w="1865" w:type="dxa"/>
-            <w:tcBorders>
-              <w:top w:val="single" w:sz="2" w:space="0" w:color="000001"/>
-              <w:left w:val="single" w:sz="2" w:space="0" w:color="000001"/>
-              <w:bottom w:val="single" w:sz="2" w:space="0" w:color="000001"/>
-              <w:insideH w:val="single" w:sz="2" w:space="0" w:color="000001"/>
-            </w:tcBorders>
-            <w:shd w:fill="auto" w:val="clear"/>
-            <w:tcMar>
-              <w:left w:w="45" w:type="dxa"/>
-            </w:tcMar>
+            <w:tcW w:w="1864" w:type="dxa"/>
+            <w:tcBorders>
+              <w:top w:val="single" w:sz="2" w:space="0" w:color="000001"/>
+              <w:left w:val="single" w:sz="2" w:space="0" w:color="000001"/>
+              <w:bottom w:val="single" w:sz="2" w:space="0" w:color="000001"/>
+              <w:insideH w:val="single" w:sz="2" w:space="0" w:color="000001"/>
+            </w:tcBorders>
+            <w:shd w:fill="auto" w:val="clear"/>
           </w:tcPr>
           <w:p>
             <w:pPr>
@@ -501,17 +474,14 @@
         </w:tc>
         <w:tc>
           <w:tcPr>
-            <w:tcW w:w="1444" w:type="dxa"/>
-            <w:tcBorders>
-              <w:top w:val="single" w:sz="2" w:space="0" w:color="000001"/>
-              <w:left w:val="single" w:sz="2" w:space="0" w:color="000001"/>
-              <w:bottom w:val="single" w:sz="2" w:space="0" w:color="000001"/>
-              <w:insideH w:val="single" w:sz="2" w:space="0" w:color="000001"/>
-            </w:tcBorders>
-            <w:shd w:fill="auto" w:val="clear"/>
-            <w:tcMar>
-              <w:left w:w="45" w:type="dxa"/>
-            </w:tcMar>
+            <w:tcW w:w="1443" w:type="dxa"/>
+            <w:tcBorders>
+              <w:top w:val="single" w:sz="2" w:space="0" w:color="000001"/>
+              <w:left w:val="single" w:sz="2" w:space="0" w:color="000001"/>
+              <w:bottom w:val="single" w:sz="2" w:space="0" w:color="000001"/>
+              <w:insideH w:val="single" w:sz="2" w:space="0" w:color="000001"/>
+            </w:tcBorders>
+            <w:shd w:fill="auto" w:val="clear"/>
           </w:tcPr>
           <w:p>
             <w:pPr>
@@ -530,17 +500,14 @@
         </w:tc>
         <w:tc>
           <w:tcPr>
-            <w:tcW w:w="1802" w:type="dxa"/>
-            <w:tcBorders>
-              <w:top w:val="single" w:sz="2" w:space="0" w:color="000001"/>
-              <w:left w:val="single" w:sz="2" w:space="0" w:color="000001"/>
-              <w:bottom w:val="single" w:sz="2" w:space="0" w:color="000001"/>
-              <w:insideH w:val="single" w:sz="2" w:space="0" w:color="000001"/>
-            </w:tcBorders>
-            <w:shd w:fill="auto" w:val="clear"/>
-            <w:tcMar>
-              <w:left w:w="45" w:type="dxa"/>
-            </w:tcMar>
+            <w:tcW w:w="1804" w:type="dxa"/>
+            <w:tcBorders>
+              <w:top w:val="single" w:sz="2" w:space="0" w:color="000001"/>
+              <w:left w:val="single" w:sz="2" w:space="0" w:color="000001"/>
+              <w:bottom w:val="single" w:sz="2" w:space="0" w:color="000001"/>
+              <w:insideH w:val="single" w:sz="2" w:space="0" w:color="000001"/>
+            </w:tcBorders>
+            <w:shd w:fill="auto" w:val="clear"/>
           </w:tcPr>
           <w:p>
             <w:pPr>
@@ -567,9 +534,6 @@
               <w:insideH w:val="single" w:sz="2" w:space="0" w:color="000001"/>
             </w:tcBorders>
             <w:shd w:fill="auto" w:val="clear"/>
-            <w:tcMar>
-              <w:left w:w="45" w:type="dxa"/>
-            </w:tcMar>
           </w:tcPr>
           <w:p>
             <w:pPr>
@@ -598,9 +562,6 @@
               <w:insideV w:val="single" w:sz="2" w:space="0" w:color="000001"/>
             </w:tcBorders>
             <w:shd w:fill="auto" w:val="clear"/>
-            <w:tcMar>
-              <w:left w:w="45" w:type="dxa"/>
-            </w:tcMar>
           </w:tcPr>
           <w:p>
             <w:pPr>
@@ -633,9 +594,6 @@
               <w:insideV w:val="single" w:sz="2" w:space="0" w:color="000001"/>
             </w:tcBorders>
             <w:shd w:fill="auto" w:val="clear"/>
-            <w:tcMar>
-              <w:left w:w="45" w:type="dxa"/>
-            </w:tcMar>
           </w:tcPr>
           <w:p>
             <w:pPr>
@@ -677,16 +635,16 @@
         </w:tblBorders>
         <w:tblCellMar>
           <w:top w:w="55" w:type="dxa"/>
-          <w:left w:w="45" w:type="dxa"/>
+          <w:left w:w="41" w:type="dxa"/>
           <w:bottom w:w="55" w:type="dxa"/>
           <w:right w:w="55" w:type="dxa"/>
         </w:tblCellMar>
       </w:tblPr>
       <w:tblGrid>
         <w:gridCol w:w="1011"/>
-        <w:gridCol w:w="1865"/>
-        <w:gridCol w:w="1444"/>
-        <w:gridCol w:w="1802"/>
+        <w:gridCol w:w="1864"/>
+        <w:gridCol w:w="1443"/>
+        <w:gridCol w:w="1804"/>
         <w:gridCol w:w="1884"/>
         <w:gridCol w:w="1631"/>
       </w:tblGrid>
@@ -702,9 +660,6 @@
               <w:insideH w:val="single" w:sz="2" w:space="0" w:color="000001"/>
             </w:tcBorders>
             <w:shd w:fill="auto" w:val="clear"/>
-            <w:tcMar>
-              <w:left w:w="45" w:type="dxa"/>
-            </w:tcMar>
           </w:tcPr>
           <w:p>
             <w:pPr>
@@ -723,17 +678,14 @@
         </w:tc>
         <w:tc>
           <w:tcPr>
-            <w:tcW w:w="1865" w:type="dxa"/>
-            <w:tcBorders>
-              <w:top w:val="single" w:sz="2" w:space="0" w:color="000001"/>
-              <w:left w:val="single" w:sz="2" w:space="0" w:color="000001"/>
-              <w:bottom w:val="single" w:sz="2" w:space="0" w:color="000001"/>
-              <w:insideH w:val="single" w:sz="2" w:space="0" w:color="000001"/>
-            </w:tcBorders>
-            <w:shd w:fill="auto" w:val="clear"/>
-            <w:tcMar>
-              <w:left w:w="45" w:type="dxa"/>
-            </w:tcMar>
+            <w:tcW w:w="1864" w:type="dxa"/>
+            <w:tcBorders>
+              <w:top w:val="single" w:sz="2" w:space="0" w:color="000001"/>
+              <w:left w:val="single" w:sz="2" w:space="0" w:color="000001"/>
+              <w:bottom w:val="single" w:sz="2" w:space="0" w:color="000001"/>
+              <w:insideH w:val="single" w:sz="2" w:space="0" w:color="000001"/>
+            </w:tcBorders>
+            <w:shd w:fill="auto" w:val="clear"/>
           </w:tcPr>
           <w:p>
             <w:pPr>
@@ -752,17 +704,14 @@
         </w:tc>
         <w:tc>
           <w:tcPr>
-            <w:tcW w:w="1444" w:type="dxa"/>
-            <w:tcBorders>
-              <w:top w:val="single" w:sz="2" w:space="0" w:color="000001"/>
-              <w:left w:val="single" w:sz="2" w:space="0" w:color="000001"/>
-              <w:bottom w:val="single" w:sz="2" w:space="0" w:color="000001"/>
-              <w:insideH w:val="single" w:sz="2" w:space="0" w:color="000001"/>
-            </w:tcBorders>
-            <w:shd w:fill="auto" w:val="clear"/>
-            <w:tcMar>
-              <w:left w:w="45" w:type="dxa"/>
-            </w:tcMar>
+            <w:tcW w:w="1443" w:type="dxa"/>
+            <w:tcBorders>
+              <w:top w:val="single" w:sz="2" w:space="0" w:color="000001"/>
+              <w:left w:val="single" w:sz="2" w:space="0" w:color="000001"/>
+              <w:bottom w:val="single" w:sz="2" w:space="0" w:color="000001"/>
+              <w:insideH w:val="single" w:sz="2" w:space="0" w:color="000001"/>
+            </w:tcBorders>
+            <w:shd w:fill="auto" w:val="clear"/>
           </w:tcPr>
           <w:p>
             <w:pPr>
@@ -781,17 +730,14 @@
         </w:tc>
         <w:tc>
           <w:tcPr>
-            <w:tcW w:w="1802" w:type="dxa"/>
-            <w:tcBorders>
-              <w:top w:val="single" w:sz="2" w:space="0" w:color="000001"/>
-              <w:left w:val="single" w:sz="2" w:space="0" w:color="000001"/>
-              <w:bottom w:val="single" w:sz="2" w:space="0" w:color="000001"/>
-              <w:insideH w:val="single" w:sz="2" w:space="0" w:color="000001"/>
-            </w:tcBorders>
-            <w:shd w:fill="auto" w:val="clear"/>
-            <w:tcMar>
-              <w:left w:w="45" w:type="dxa"/>
-            </w:tcMar>
+            <w:tcW w:w="1804" w:type="dxa"/>
+            <w:tcBorders>
+              <w:top w:val="single" w:sz="2" w:space="0" w:color="000001"/>
+              <w:left w:val="single" w:sz="2" w:space="0" w:color="000001"/>
+              <w:bottom w:val="single" w:sz="2" w:space="0" w:color="000001"/>
+              <w:insideH w:val="single" w:sz="2" w:space="0" w:color="000001"/>
+            </w:tcBorders>
+            <w:shd w:fill="auto" w:val="clear"/>
           </w:tcPr>
           <w:p>
             <w:pPr>
@@ -818,9 +764,6 @@
               <w:insideH w:val="single" w:sz="2" w:space="0" w:color="000001"/>
             </w:tcBorders>
             <w:shd w:fill="auto" w:val="clear"/>
-            <w:tcMar>
-              <w:left w:w="45" w:type="dxa"/>
-            </w:tcMar>
           </w:tcPr>
           <w:p>
             <w:pPr>
@@ -849,9 +792,6 @@
               <w:insideV w:val="single" w:sz="2" w:space="0" w:color="000001"/>
             </w:tcBorders>
             <w:shd w:fill="auto" w:val="clear"/>
-            <w:tcMar>
-              <w:left w:w="45" w:type="dxa"/>
-            </w:tcMar>
           </w:tcPr>
           <w:p>
             <w:pPr>
@@ -884,9 +824,6 @@
               <w:insideV w:val="single" w:sz="2" w:space="0" w:color="000001"/>
             </w:tcBorders>
             <w:shd w:fill="auto" w:val="clear"/>
-            <w:tcMar>
-              <w:left w:w="45" w:type="dxa"/>
-            </w:tcMar>
           </w:tcPr>
           <w:p>
             <w:pPr>
@@ -916,9 +853,6 @@
               <w:insideH w:val="single" w:sz="2" w:space="0" w:color="000001"/>
             </w:tcBorders>
             <w:shd w:fill="auto" w:val="clear"/>
-            <w:tcMar>
-              <w:left w:w="45" w:type="dxa"/>
-            </w:tcMar>
           </w:tcPr>
           <w:p>
             <w:pPr>
@@ -937,17 +871,14 @@
         </w:tc>
         <w:tc>
           <w:tcPr>
-            <w:tcW w:w="1865" w:type="dxa"/>
-            <w:tcBorders>
-              <w:top w:val="single" w:sz="2" w:space="0" w:color="000001"/>
-              <w:left w:val="single" w:sz="2" w:space="0" w:color="000001"/>
-              <w:bottom w:val="single" w:sz="2" w:space="0" w:color="000001"/>
-              <w:insideH w:val="single" w:sz="2" w:space="0" w:color="000001"/>
-            </w:tcBorders>
-            <w:shd w:fill="auto" w:val="clear"/>
-            <w:tcMar>
-              <w:left w:w="45" w:type="dxa"/>
-            </w:tcMar>
+            <w:tcW w:w="1864" w:type="dxa"/>
+            <w:tcBorders>
+              <w:top w:val="single" w:sz="2" w:space="0" w:color="000001"/>
+              <w:left w:val="single" w:sz="2" w:space="0" w:color="000001"/>
+              <w:bottom w:val="single" w:sz="2" w:space="0" w:color="000001"/>
+              <w:insideH w:val="single" w:sz="2" w:space="0" w:color="000001"/>
+            </w:tcBorders>
+            <w:shd w:fill="auto" w:val="clear"/>
           </w:tcPr>
           <w:p>
             <w:pPr>
@@ -966,17 +897,14 @@
         </w:tc>
         <w:tc>
           <w:tcPr>
-            <w:tcW w:w="1444" w:type="dxa"/>
-            <w:tcBorders>
-              <w:top w:val="single" w:sz="2" w:space="0" w:color="000001"/>
-              <w:left w:val="single" w:sz="2" w:space="0" w:color="000001"/>
-              <w:bottom w:val="single" w:sz="2" w:space="0" w:color="000001"/>
-              <w:insideH w:val="single" w:sz="2" w:space="0" w:color="000001"/>
-            </w:tcBorders>
-            <w:shd w:fill="auto" w:val="clear"/>
-            <w:tcMar>
-              <w:left w:w="45" w:type="dxa"/>
-            </w:tcMar>
+            <w:tcW w:w="1443" w:type="dxa"/>
+            <w:tcBorders>
+              <w:top w:val="single" w:sz="2" w:space="0" w:color="000001"/>
+              <w:left w:val="single" w:sz="2" w:space="0" w:color="000001"/>
+              <w:bottom w:val="single" w:sz="2" w:space="0" w:color="000001"/>
+              <w:insideH w:val="single" w:sz="2" w:space="0" w:color="000001"/>
+            </w:tcBorders>
+            <w:shd w:fill="auto" w:val="clear"/>
           </w:tcPr>
           <w:p>
             <w:pPr>
@@ -995,17 +923,14 @@
         </w:tc>
         <w:tc>
           <w:tcPr>
-            <w:tcW w:w="1802" w:type="dxa"/>
-            <w:tcBorders>
-              <w:top w:val="single" w:sz="2" w:space="0" w:color="000001"/>
-              <w:left w:val="single" w:sz="2" w:space="0" w:color="000001"/>
-              <w:bottom w:val="single" w:sz="2" w:space="0" w:color="000001"/>
-              <w:insideH w:val="single" w:sz="2" w:space="0" w:color="000001"/>
-            </w:tcBorders>
-            <w:shd w:fill="auto" w:val="clear"/>
-            <w:tcMar>
-              <w:left w:w="45" w:type="dxa"/>
-            </w:tcMar>
+            <w:tcW w:w="1804" w:type="dxa"/>
+            <w:tcBorders>
+              <w:top w:val="single" w:sz="2" w:space="0" w:color="000001"/>
+              <w:left w:val="single" w:sz="2" w:space="0" w:color="000001"/>
+              <w:bottom w:val="single" w:sz="2" w:space="0" w:color="000001"/>
+              <w:insideH w:val="single" w:sz="2" w:space="0" w:color="000001"/>
+            </w:tcBorders>
+            <w:shd w:fill="auto" w:val="clear"/>
           </w:tcPr>
           <w:p>
             <w:pPr>
@@ -1032,9 +957,6 @@
               <w:insideH w:val="single" w:sz="2" w:space="0" w:color="000001"/>
             </w:tcBorders>
             <w:shd w:fill="auto" w:val="clear"/>
-            <w:tcMar>
-              <w:left w:w="45" w:type="dxa"/>
-            </w:tcMar>
           </w:tcPr>
           <w:p>
             <w:pPr>
@@ -1063,9 +985,6 @@
               <w:insideV w:val="single" w:sz="2" w:space="0" w:color="000001"/>
             </w:tcBorders>
             <w:shd w:fill="auto" w:val="clear"/>
-            <w:tcMar>
-              <w:left w:w="45" w:type="dxa"/>
-            </w:tcMar>
           </w:tcPr>
           <w:p>
             <w:pPr>
@@ -1098,9 +1017,6 @@
               <w:insideV w:val="single" w:sz="2" w:space="0" w:color="000001"/>
             </w:tcBorders>
             <w:shd w:fill="auto" w:val="clear"/>
-            <w:tcMar>
-              <w:left w:w="45" w:type="dxa"/>
-            </w:tcMar>
           </w:tcPr>
           <w:p>
             <w:pPr>
@@ -1142,16 +1058,16 @@
         </w:tblBorders>
         <w:tblCellMar>
           <w:top w:w="55" w:type="dxa"/>
-          <w:left w:w="45" w:type="dxa"/>
+          <w:left w:w="41" w:type="dxa"/>
           <w:bottom w:w="55" w:type="dxa"/>
           <w:right w:w="55" w:type="dxa"/>
         </w:tblCellMar>
       </w:tblPr>
       <w:tblGrid>
         <w:gridCol w:w="1011"/>
-        <w:gridCol w:w="1865"/>
-        <w:gridCol w:w="1444"/>
-        <w:gridCol w:w="1802"/>
+        <w:gridCol w:w="1864"/>
+        <w:gridCol w:w="1443"/>
+        <w:gridCol w:w="1804"/>
         <w:gridCol w:w="1884"/>
         <w:gridCol w:w="1631"/>
       </w:tblGrid>
@@ -1167,9 +1083,6 @@
               <w:insideH w:val="single" w:sz="2" w:space="0" w:color="000001"/>
             </w:tcBorders>
             <w:shd w:fill="auto" w:val="clear"/>
-            <w:tcMar>
-              <w:left w:w="45" w:type="dxa"/>
-            </w:tcMar>
           </w:tcPr>
           <w:p>
             <w:pPr>
@@ -1188,17 +1101,14 @@
         </w:tc>
         <w:tc>
           <w:tcPr>
-            <w:tcW w:w="1865" w:type="dxa"/>
-            <w:tcBorders>
-              <w:top w:val="single" w:sz="2" w:space="0" w:color="000001"/>
-              <w:left w:val="single" w:sz="2" w:space="0" w:color="000001"/>
-              <w:bottom w:val="single" w:sz="2" w:space="0" w:color="000001"/>
-              <w:insideH w:val="single" w:sz="2" w:space="0" w:color="000001"/>
-            </w:tcBorders>
-            <w:shd w:fill="auto" w:val="clear"/>
-            <w:tcMar>
-              <w:left w:w="45" w:type="dxa"/>
-            </w:tcMar>
+            <w:tcW w:w="1864" w:type="dxa"/>
+            <w:tcBorders>
+              <w:top w:val="single" w:sz="2" w:space="0" w:color="000001"/>
+              <w:left w:val="single" w:sz="2" w:space="0" w:color="000001"/>
+              <w:bottom w:val="single" w:sz="2" w:space="0" w:color="000001"/>
+              <w:insideH w:val="single" w:sz="2" w:space="0" w:color="000001"/>
+            </w:tcBorders>
+            <w:shd w:fill="auto" w:val="clear"/>
           </w:tcPr>
           <w:p>
             <w:pPr>
@@ -1217,17 +1127,14 @@
         </w:tc>
         <w:tc>
           <w:tcPr>
-            <w:tcW w:w="1444" w:type="dxa"/>
-            <w:tcBorders>
-              <w:top w:val="single" w:sz="2" w:space="0" w:color="000001"/>
-              <w:left w:val="single" w:sz="2" w:space="0" w:color="000001"/>
-              <w:bottom w:val="single" w:sz="2" w:space="0" w:color="000001"/>
-              <w:insideH w:val="single" w:sz="2" w:space="0" w:color="000001"/>
-            </w:tcBorders>
-            <w:shd w:fill="auto" w:val="clear"/>
-            <w:tcMar>
-              <w:left w:w="45" w:type="dxa"/>
-            </w:tcMar>
+            <w:tcW w:w="1443" w:type="dxa"/>
+            <w:tcBorders>
+              <w:top w:val="single" w:sz="2" w:space="0" w:color="000001"/>
+              <w:left w:val="single" w:sz="2" w:space="0" w:color="000001"/>
+              <w:bottom w:val="single" w:sz="2" w:space="0" w:color="000001"/>
+              <w:insideH w:val="single" w:sz="2" w:space="0" w:color="000001"/>
+            </w:tcBorders>
+            <w:shd w:fill="auto" w:val="clear"/>
           </w:tcPr>
           <w:p>
             <w:pPr>
@@ -1246,17 +1153,14 @@
         </w:tc>
         <w:tc>
           <w:tcPr>
-            <w:tcW w:w="1802" w:type="dxa"/>
-            <w:tcBorders>
-              <w:top w:val="single" w:sz="2" w:space="0" w:color="000001"/>
-              <w:left w:val="single" w:sz="2" w:space="0" w:color="000001"/>
-              <w:bottom w:val="single" w:sz="2" w:space="0" w:color="000001"/>
-              <w:insideH w:val="single" w:sz="2" w:space="0" w:color="000001"/>
-            </w:tcBorders>
-            <w:shd w:fill="auto" w:val="clear"/>
-            <w:tcMar>
-              <w:left w:w="45" w:type="dxa"/>
-            </w:tcMar>
+            <w:tcW w:w="1804" w:type="dxa"/>
+            <w:tcBorders>
+              <w:top w:val="single" w:sz="2" w:space="0" w:color="000001"/>
+              <w:left w:val="single" w:sz="2" w:space="0" w:color="000001"/>
+              <w:bottom w:val="single" w:sz="2" w:space="0" w:color="000001"/>
+              <w:insideH w:val="single" w:sz="2" w:space="0" w:color="000001"/>
+            </w:tcBorders>
+            <w:shd w:fill="auto" w:val="clear"/>
           </w:tcPr>
           <w:p>
             <w:pPr>
@@ -1283,9 +1187,6 @@
               <w:insideH w:val="single" w:sz="2" w:space="0" w:color="000001"/>
             </w:tcBorders>
             <w:shd w:fill="auto" w:val="clear"/>
-            <w:tcMar>
-              <w:left w:w="45" w:type="dxa"/>
-            </w:tcMar>
           </w:tcPr>
           <w:p>
             <w:pPr>
@@ -1314,9 +1215,6 @@
               <w:insideV w:val="single" w:sz="2" w:space="0" w:color="000001"/>
             </w:tcBorders>
             <w:shd w:fill="auto" w:val="clear"/>
-            <w:tcMar>
-              <w:left w:w="45" w:type="dxa"/>
-            </w:tcMar>
           </w:tcPr>
           <w:p>
             <w:pPr>
@@ -1349,9 +1247,6 @@
               <w:insideV w:val="single" w:sz="2" w:space="0" w:color="000001"/>
             </w:tcBorders>
             <w:shd w:fill="auto" w:val="clear"/>
-            <w:tcMar>
-              <w:left w:w="45" w:type="dxa"/>
-            </w:tcMar>
           </w:tcPr>
           <w:p>
             <w:pPr>
@@ -1379,9 +1274,6 @@
               <w:insideH w:val="single" w:sz="2" w:space="0" w:color="000001"/>
             </w:tcBorders>
             <w:shd w:fill="auto" w:val="clear"/>
-            <w:tcMar>
-              <w:left w:w="45" w:type="dxa"/>
-            </w:tcMar>
           </w:tcPr>
           <w:p>
             <w:pPr>
@@ -1400,17 +1292,14 @@
         </w:tc>
         <w:tc>
           <w:tcPr>
-            <w:tcW w:w="1865" w:type="dxa"/>
-            <w:tcBorders>
-              <w:top w:val="single" w:sz="2" w:space="0" w:color="000001"/>
-              <w:left w:val="single" w:sz="2" w:space="0" w:color="000001"/>
-              <w:bottom w:val="single" w:sz="2" w:space="0" w:color="000001"/>
-              <w:insideH w:val="single" w:sz="2" w:space="0" w:color="000001"/>
-            </w:tcBorders>
-            <w:shd w:fill="auto" w:val="clear"/>
-            <w:tcMar>
-              <w:left w:w="45" w:type="dxa"/>
-            </w:tcMar>
+            <w:tcW w:w="1864" w:type="dxa"/>
+            <w:tcBorders>
+              <w:top w:val="single" w:sz="2" w:space="0" w:color="000001"/>
+              <w:left w:val="single" w:sz="2" w:space="0" w:color="000001"/>
+              <w:bottom w:val="single" w:sz="2" w:space="0" w:color="000001"/>
+              <w:insideH w:val="single" w:sz="2" w:space="0" w:color="000001"/>
+            </w:tcBorders>
+            <w:shd w:fill="auto" w:val="clear"/>
           </w:tcPr>
           <w:p>
             <w:pPr>
@@ -1429,17 +1318,14 @@
         </w:tc>
         <w:tc>
           <w:tcPr>
-            <w:tcW w:w="1444" w:type="dxa"/>
-            <w:tcBorders>
-              <w:top w:val="single" w:sz="2" w:space="0" w:color="000001"/>
-              <w:left w:val="single" w:sz="2" w:space="0" w:color="000001"/>
-              <w:bottom w:val="single" w:sz="2" w:space="0" w:color="000001"/>
-              <w:insideH w:val="single" w:sz="2" w:space="0" w:color="000001"/>
-            </w:tcBorders>
-            <w:shd w:fill="auto" w:val="clear"/>
-            <w:tcMar>
-              <w:left w:w="45" w:type="dxa"/>
-            </w:tcMar>
+            <w:tcW w:w="1443" w:type="dxa"/>
+            <w:tcBorders>
+              <w:top w:val="single" w:sz="2" w:space="0" w:color="000001"/>
+              <w:left w:val="single" w:sz="2" w:space="0" w:color="000001"/>
+              <w:bottom w:val="single" w:sz="2" w:space="0" w:color="000001"/>
+              <w:insideH w:val="single" w:sz="2" w:space="0" w:color="000001"/>
+            </w:tcBorders>
+            <w:shd w:fill="auto" w:val="clear"/>
           </w:tcPr>
           <w:p>
             <w:pPr>
@@ -1458,17 +1344,14 @@
         </w:tc>
         <w:tc>
           <w:tcPr>
-            <w:tcW w:w="1802" w:type="dxa"/>
-            <w:tcBorders>
-              <w:top w:val="single" w:sz="2" w:space="0" w:color="000001"/>
-              <w:left w:val="single" w:sz="2" w:space="0" w:color="000001"/>
-              <w:bottom w:val="single" w:sz="2" w:space="0" w:color="000001"/>
-              <w:insideH w:val="single" w:sz="2" w:space="0" w:color="000001"/>
-            </w:tcBorders>
-            <w:shd w:fill="auto" w:val="clear"/>
-            <w:tcMar>
-              <w:left w:w="45" w:type="dxa"/>
-            </w:tcMar>
+            <w:tcW w:w="1804" w:type="dxa"/>
+            <w:tcBorders>
+              <w:top w:val="single" w:sz="2" w:space="0" w:color="000001"/>
+              <w:left w:val="single" w:sz="2" w:space="0" w:color="000001"/>
+              <w:bottom w:val="single" w:sz="2" w:space="0" w:color="000001"/>
+              <w:insideH w:val="single" w:sz="2" w:space="0" w:color="000001"/>
+            </w:tcBorders>
+            <w:shd w:fill="auto" w:val="clear"/>
           </w:tcPr>
           <w:p>
             <w:pPr>
@@ -1495,9 +1378,6 @@
               <w:insideH w:val="single" w:sz="2" w:space="0" w:color="000001"/>
             </w:tcBorders>
             <w:shd w:fill="auto" w:val="clear"/>
-            <w:tcMar>
-              <w:left w:w="45" w:type="dxa"/>
-            </w:tcMar>
           </w:tcPr>
           <w:p>
             <w:pPr>
@@ -1526,9 +1406,6 @@
               <w:insideV w:val="single" w:sz="2" w:space="0" w:color="000001"/>
             </w:tcBorders>
             <w:shd w:fill="auto" w:val="clear"/>
-            <w:tcMar>
-              <w:left w:w="45" w:type="dxa"/>
-            </w:tcMar>
           </w:tcPr>
           <w:p>
             <w:pPr>
@@ -1561,9 +1438,6 @@
               <w:insideV w:val="single" w:sz="2" w:space="0" w:color="000001"/>
             </w:tcBorders>
             <w:shd w:fill="auto" w:val="clear"/>
-            <w:tcMar>
-              <w:left w:w="45" w:type="dxa"/>
-            </w:tcMar>
           </w:tcPr>
           <w:p>
             <w:pPr>
@@ -1605,33 +1479,30 @@
         </w:tblBorders>
         <w:tblCellMar>
           <w:top w:w="55" w:type="dxa"/>
-          <w:left w:w="45" w:type="dxa"/>
+          <w:left w:w="41" w:type="dxa"/>
           <w:bottom w:w="55" w:type="dxa"/>
           <w:right w:w="55" w:type="dxa"/>
         </w:tblCellMar>
       </w:tblPr>
       <w:tblGrid>
-        <w:gridCol w:w="2427"/>
+        <w:gridCol w:w="2425"/>
         <w:gridCol w:w="2701"/>
         <w:gridCol w:w="1715"/>
         <w:gridCol w:w="1351"/>
-        <w:gridCol w:w="1444"/>
+        <w:gridCol w:w="1446"/>
       </w:tblGrid>
       <w:tr>
         <w:trPr/>
         <w:tc>
           <w:tcPr>
-            <w:tcW w:w="2427" w:type="dxa"/>
-            <w:tcBorders>
-              <w:top w:val="single" w:sz="2" w:space="0" w:color="000001"/>
-              <w:left w:val="single" w:sz="2" w:space="0" w:color="000001"/>
-              <w:bottom w:val="single" w:sz="2" w:space="0" w:color="000001"/>
-              <w:insideH w:val="single" w:sz="2" w:space="0" w:color="000001"/>
-            </w:tcBorders>
-            <w:shd w:fill="auto" w:val="clear"/>
-            <w:tcMar>
-              <w:left w:w="45" w:type="dxa"/>
-            </w:tcMar>
+            <w:tcW w:w="2425" w:type="dxa"/>
+            <w:tcBorders>
+              <w:top w:val="single" w:sz="2" w:space="0" w:color="000001"/>
+              <w:left w:val="single" w:sz="2" w:space="0" w:color="000001"/>
+              <w:bottom w:val="single" w:sz="2" w:space="0" w:color="000001"/>
+              <w:insideH w:val="single" w:sz="2" w:space="0" w:color="000001"/>
+            </w:tcBorders>
+            <w:shd w:fill="auto" w:val="clear"/>
           </w:tcPr>
           <w:p>
             <w:pPr>
@@ -1656,9 +1527,6 @@
               <w:insideH w:val="single" w:sz="2" w:space="0" w:color="000001"/>
             </w:tcBorders>
             <w:shd w:fill="auto" w:val="clear"/>
-            <w:tcMar>
-              <w:left w:w="45" w:type="dxa"/>
-            </w:tcMar>
           </w:tcPr>
           <w:p>
             <w:pPr>
@@ -1683,9 +1551,6 @@
               <w:insideH w:val="single" w:sz="2" w:space="0" w:color="000001"/>
             </w:tcBorders>
             <w:shd w:fill="auto" w:val="clear"/>
-            <w:tcMar>
-              <w:left w:w="45" w:type="dxa"/>
-            </w:tcMar>
           </w:tcPr>
           <w:p>
             <w:pPr>
@@ -1710,9 +1575,6 @@
               <w:insideH w:val="single" w:sz="2" w:space="0" w:color="000001"/>
             </w:tcBorders>
             <w:shd w:fill="auto" w:val="clear"/>
-            <w:tcMar>
-              <w:left w:w="45" w:type="dxa"/>
-            </w:tcMar>
           </w:tcPr>
           <w:p>
             <w:pPr>
@@ -1729,7 +1591,7 @@
         </w:tc>
         <w:tc>
           <w:tcPr>
-            <w:tcW w:w="1444" w:type="dxa"/>
+            <w:tcW w:w="1446" w:type="dxa"/>
             <w:tcBorders>
               <w:top w:val="single" w:sz="2" w:space="0" w:color="000001"/>
               <w:left w:val="single" w:sz="2" w:space="0" w:color="000001"/>
@@ -1739,9 +1601,6 @@
               <w:insideV w:val="single" w:sz="2" w:space="0" w:color="000001"/>
             </w:tcBorders>
             <w:shd w:fill="auto" w:val="clear"/>
-            <w:tcMar>
-              <w:left w:w="45" w:type="dxa"/>
-            </w:tcMar>
           </w:tcPr>
           <w:p>
             <w:pPr>
@@ -1772,9 +1631,6 @@
               <w:insideV w:val="single" w:sz="2" w:space="0" w:color="000001"/>
             </w:tcBorders>
             <w:shd w:fill="auto" w:val="clear"/>
-            <w:tcMar>
-              <w:left w:w="45" w:type="dxa"/>
-            </w:tcMar>
           </w:tcPr>
           <w:p>
             <w:pPr>
@@ -1816,17 +1672,14 @@
         <w:trPr/>
         <w:tc>
           <w:tcPr>
-            <w:tcW w:w="2427" w:type="dxa"/>
-            <w:tcBorders>
-              <w:top w:val="single" w:sz="2" w:space="0" w:color="000001"/>
-              <w:left w:val="single" w:sz="2" w:space="0" w:color="000001"/>
-              <w:bottom w:val="single" w:sz="2" w:space="0" w:color="000001"/>
-              <w:insideH w:val="single" w:sz="2" w:space="0" w:color="000001"/>
-            </w:tcBorders>
-            <w:shd w:fill="auto" w:val="clear"/>
-            <w:tcMar>
-              <w:left w:w="45" w:type="dxa"/>
-            </w:tcMar>
+            <w:tcW w:w="2425" w:type="dxa"/>
+            <w:tcBorders>
+              <w:top w:val="single" w:sz="2" w:space="0" w:color="000001"/>
+              <w:left w:val="single" w:sz="2" w:space="0" w:color="000001"/>
+              <w:bottom w:val="single" w:sz="2" w:space="0" w:color="000001"/>
+              <w:insideH w:val="single" w:sz="2" w:space="0" w:color="000001"/>
+            </w:tcBorders>
+            <w:shd w:fill="auto" w:val="clear"/>
           </w:tcPr>
           <w:p>
             <w:pPr>
@@ -1865,9 +1718,6 @@
               <w:insideH w:val="single" w:sz="2" w:space="0" w:color="000001"/>
             </w:tcBorders>
             <w:shd w:fill="auto" w:val="clear"/>
-            <w:tcMar>
-              <w:left w:w="45" w:type="dxa"/>
-            </w:tcMar>
           </w:tcPr>
           <w:p>
             <w:pPr>
@@ -1906,9 +1756,6 @@
               <w:insideH w:val="single" w:sz="2" w:space="0" w:color="000001"/>
             </w:tcBorders>
             <w:shd w:fill="auto" w:val="clear"/>
-            <w:tcMar>
-              <w:left w:w="45" w:type="dxa"/>
-            </w:tcMar>
           </w:tcPr>
           <w:p>
             <w:pPr>
@@ -1947,9 +1794,6 @@
               <w:insideH w:val="single" w:sz="2" w:space="0" w:color="000001"/>
             </w:tcBorders>
             <w:shd w:fill="auto" w:val="clear"/>
-            <w:tcMar>
-              <w:left w:w="45" w:type="dxa"/>
-            </w:tcMar>
           </w:tcPr>
           <w:p>
             <w:pPr>
@@ -1980,7 +1824,7 @@
         </w:tc>
         <w:tc>
           <w:tcPr>
-            <w:tcW w:w="1444" w:type="dxa"/>
+            <w:tcW w:w="1446" w:type="dxa"/>
             <w:tcBorders>
               <w:top w:val="single" w:sz="2" w:space="0" w:color="000001"/>
               <w:left w:val="single" w:sz="2" w:space="0" w:color="000001"/>
@@ -1990,9 +1834,6 @@
               <w:insideV w:val="single" w:sz="2" w:space="0" w:color="000001"/>
             </w:tcBorders>
             <w:shd w:fill="auto" w:val="clear"/>
-            <w:tcMar>
-              <w:left w:w="45" w:type="dxa"/>
-            </w:tcMar>
           </w:tcPr>
           <w:p>
             <w:pPr>
@@ -2037,9 +1878,6 @@
               <w:insideV w:val="single" w:sz="2" w:space="0" w:color="000001"/>
             </w:tcBorders>
             <w:shd w:fill="auto" w:val="clear"/>
-            <w:tcMar>
-              <w:left w:w="45" w:type="dxa"/>
-            </w:tcMar>
           </w:tcPr>
           <w:p>
             <w:pPr>
@@ -2079,19 +1917,19 @@
         </w:tblBorders>
         <w:tblCellMar>
           <w:top w:w="55" w:type="dxa"/>
-          <w:left w:w="45" w:type="dxa"/>
+          <w:left w:w="41" w:type="dxa"/>
           <w:bottom w:w="55" w:type="dxa"/>
           <w:right w:w="55" w:type="dxa"/>
         </w:tblCellMar>
       </w:tblPr>
       <w:tblGrid>
         <w:gridCol w:w="1134"/>
-        <w:gridCol w:w="1979"/>
-        <w:gridCol w:w="965"/>
-        <w:gridCol w:w="1022"/>
+        <w:gridCol w:w="1981"/>
+        <w:gridCol w:w="963"/>
+        <w:gridCol w:w="1023"/>
         <w:gridCol w:w="1359"/>
         <w:gridCol w:w="1594"/>
-        <w:gridCol w:w="1584"/>
+        <w:gridCol w:w="1583"/>
       </w:tblGrid>
       <w:tr>
         <w:trPr/>
@@ -2105,9 +1943,6 @@
               <w:insideH w:val="single" w:sz="2" w:space="0" w:color="000001"/>
             </w:tcBorders>
             <w:shd w:fill="auto" w:val="clear"/>
-            <w:tcMar>
-              <w:left w:w="45" w:type="dxa"/>
-            </w:tcMar>
           </w:tcPr>
           <w:p>
             <w:pPr>
@@ -2124,17 +1959,14 @@
         </w:tc>
         <w:tc>
           <w:tcPr>
-            <w:tcW w:w="1979" w:type="dxa"/>
-            <w:tcBorders>
-              <w:top w:val="single" w:sz="2" w:space="0" w:color="000001"/>
-              <w:left w:val="single" w:sz="2" w:space="0" w:color="000001"/>
-              <w:bottom w:val="single" w:sz="2" w:space="0" w:color="000001"/>
-              <w:insideH w:val="single" w:sz="2" w:space="0" w:color="000001"/>
-            </w:tcBorders>
-            <w:shd w:fill="auto" w:val="clear"/>
-            <w:tcMar>
-              <w:left w:w="45" w:type="dxa"/>
-            </w:tcMar>
+            <w:tcW w:w="1981" w:type="dxa"/>
+            <w:tcBorders>
+              <w:top w:val="single" w:sz="2" w:space="0" w:color="000001"/>
+              <w:left w:val="single" w:sz="2" w:space="0" w:color="000001"/>
+              <w:bottom w:val="single" w:sz="2" w:space="0" w:color="000001"/>
+              <w:insideH w:val="single" w:sz="2" w:space="0" w:color="000001"/>
+            </w:tcBorders>
+            <w:shd w:fill="auto" w:val="clear"/>
           </w:tcPr>
           <w:p>
             <w:pPr>
@@ -2151,17 +1983,14 @@
         </w:tc>
         <w:tc>
           <w:tcPr>
-            <w:tcW w:w="965" w:type="dxa"/>
-            <w:tcBorders>
-              <w:top w:val="single" w:sz="2" w:space="0" w:color="000001"/>
-              <w:left w:val="single" w:sz="2" w:space="0" w:color="000001"/>
-              <w:bottom w:val="single" w:sz="2" w:space="0" w:color="000001"/>
-              <w:insideH w:val="single" w:sz="2" w:space="0" w:color="000001"/>
-            </w:tcBorders>
-            <w:shd w:fill="auto" w:val="clear"/>
-            <w:tcMar>
-              <w:left w:w="45" w:type="dxa"/>
-            </w:tcMar>
+            <w:tcW w:w="963" w:type="dxa"/>
+            <w:tcBorders>
+              <w:top w:val="single" w:sz="2" w:space="0" w:color="000001"/>
+              <w:left w:val="single" w:sz="2" w:space="0" w:color="000001"/>
+              <w:bottom w:val="single" w:sz="2" w:space="0" w:color="000001"/>
+              <w:insideH w:val="single" w:sz="2" w:space="0" w:color="000001"/>
+            </w:tcBorders>
+            <w:shd w:fill="auto" w:val="clear"/>
           </w:tcPr>
           <w:p>
             <w:pPr>
@@ -2178,17 +2007,14 @@
         </w:tc>
         <w:tc>
           <w:tcPr>
-            <w:tcW w:w="1022" w:type="dxa"/>
-            <w:tcBorders>
-              <w:top w:val="single" w:sz="2" w:space="0" w:color="000001"/>
-              <w:left w:val="single" w:sz="2" w:space="0" w:color="000001"/>
-              <w:bottom w:val="single" w:sz="2" w:space="0" w:color="000001"/>
-              <w:insideH w:val="single" w:sz="2" w:space="0" w:color="000001"/>
-            </w:tcBorders>
-            <w:shd w:fill="auto" w:val="clear"/>
-            <w:tcMar>
-              <w:left w:w="45" w:type="dxa"/>
-            </w:tcMar>
+            <w:tcW w:w="1023" w:type="dxa"/>
+            <w:tcBorders>
+              <w:top w:val="single" w:sz="2" w:space="0" w:color="000001"/>
+              <w:left w:val="single" w:sz="2" w:space="0" w:color="000001"/>
+              <w:bottom w:val="single" w:sz="2" w:space="0" w:color="000001"/>
+              <w:insideH w:val="single" w:sz="2" w:space="0" w:color="000001"/>
+            </w:tcBorders>
+            <w:shd w:fill="auto" w:val="clear"/>
           </w:tcPr>
           <w:p>
             <w:pPr>
@@ -2213,9 +2039,6 @@
               <w:insideH w:val="single" w:sz="2" w:space="0" w:color="000001"/>
             </w:tcBorders>
             <w:shd w:fill="auto" w:val="clear"/>
-            <w:tcMar>
-              <w:left w:w="45" w:type="dxa"/>
-            </w:tcMar>
           </w:tcPr>
           <w:p>
             <w:pPr>
@@ -2240,9 +2063,6 @@
               <w:insideH w:val="single" w:sz="2" w:space="0" w:color="000001"/>
             </w:tcBorders>
             <w:shd w:fill="auto" w:val="clear"/>
-            <w:tcMar>
-              <w:left w:w="45" w:type="dxa"/>
-            </w:tcMar>
           </w:tcPr>
           <w:p>
             <w:pPr>
@@ -2257,7 +2077,7 @@
         </w:tc>
         <w:tc>
           <w:tcPr>
-            <w:tcW w:w="1584" w:type="dxa"/>
+            <w:tcW w:w="1583" w:type="dxa"/>
             <w:tcBorders>
               <w:top w:val="single" w:sz="2" w:space="0" w:color="000001"/>
               <w:left w:val="single" w:sz="2" w:space="0" w:color="000001"/>
@@ -2267,9 +2087,6 @@
               <w:insideV w:val="single" w:sz="2" w:space="0" w:color="000001"/>
             </w:tcBorders>
             <w:shd w:fill="auto" w:val="clear"/>
-            <w:tcMar>
-              <w:left w:w="45" w:type="dxa"/>
-            </w:tcMar>
           </w:tcPr>
           <w:p>
             <w:pPr>
@@ -2298,9 +2115,6 @@
               <w:insideV w:val="single" w:sz="2" w:space="0" w:color="000001"/>
             </w:tcBorders>
             <w:shd w:fill="auto" w:val="clear"/>
-            <w:tcMar>
-              <w:left w:w="45" w:type="dxa"/>
-            </w:tcMar>
           </w:tcPr>
           <w:p>
             <w:pPr>
@@ -2342,9 +2156,6 @@
               <w:insideH w:val="single" w:sz="2" w:space="0" w:color="000001"/>
             </w:tcBorders>
             <w:shd w:fill="auto" w:val="clear"/>
-            <w:tcMar>
-              <w:left w:w="45" w:type="dxa"/>
-            </w:tcMar>
           </w:tcPr>
           <w:p>
             <w:pPr>
@@ -2361,17 +2172,14 @@
         </w:tc>
         <w:tc>
           <w:tcPr>
-            <w:tcW w:w="1979" w:type="dxa"/>
-            <w:tcBorders>
-              <w:top w:val="single" w:sz="2" w:space="0" w:color="000001"/>
-              <w:left w:val="single" w:sz="2" w:space="0" w:color="000001"/>
-              <w:bottom w:val="single" w:sz="2" w:space="0" w:color="000001"/>
-              <w:insideH w:val="single" w:sz="2" w:space="0" w:color="000001"/>
-            </w:tcBorders>
-            <w:shd w:fill="auto" w:val="clear"/>
-            <w:tcMar>
-              <w:left w:w="45" w:type="dxa"/>
-            </w:tcMar>
+            <w:tcW w:w="1981" w:type="dxa"/>
+            <w:tcBorders>
+              <w:top w:val="single" w:sz="2" w:space="0" w:color="000001"/>
+              <w:left w:val="single" w:sz="2" w:space="0" w:color="000001"/>
+              <w:bottom w:val="single" w:sz="2" w:space="0" w:color="000001"/>
+              <w:insideH w:val="single" w:sz="2" w:space="0" w:color="000001"/>
+            </w:tcBorders>
+            <w:shd w:fill="auto" w:val="clear"/>
           </w:tcPr>
           <w:p>
             <w:pPr>
@@ -2388,17 +2196,14 @@
         </w:tc>
         <w:tc>
           <w:tcPr>
-            <w:tcW w:w="965" w:type="dxa"/>
-            <w:tcBorders>
-              <w:top w:val="single" w:sz="2" w:space="0" w:color="000001"/>
-              <w:left w:val="single" w:sz="2" w:space="0" w:color="000001"/>
-              <w:bottom w:val="single" w:sz="2" w:space="0" w:color="000001"/>
-              <w:insideH w:val="single" w:sz="2" w:space="0" w:color="000001"/>
-            </w:tcBorders>
-            <w:shd w:fill="auto" w:val="clear"/>
-            <w:tcMar>
-              <w:left w:w="45" w:type="dxa"/>
-            </w:tcMar>
+            <w:tcW w:w="963" w:type="dxa"/>
+            <w:tcBorders>
+              <w:top w:val="single" w:sz="2" w:space="0" w:color="000001"/>
+              <w:left w:val="single" w:sz="2" w:space="0" w:color="000001"/>
+              <w:bottom w:val="single" w:sz="2" w:space="0" w:color="000001"/>
+              <w:insideH w:val="single" w:sz="2" w:space="0" w:color="000001"/>
+            </w:tcBorders>
+            <w:shd w:fill="auto" w:val="clear"/>
           </w:tcPr>
           <w:p>
             <w:pPr>
@@ -2415,17 +2220,14 @@
         </w:tc>
         <w:tc>
           <w:tcPr>
-            <w:tcW w:w="1022" w:type="dxa"/>
-            <w:tcBorders>
-              <w:top w:val="single" w:sz="2" w:space="0" w:color="000001"/>
-              <w:left w:val="single" w:sz="2" w:space="0" w:color="000001"/>
-              <w:bottom w:val="single" w:sz="2" w:space="0" w:color="000001"/>
-              <w:insideH w:val="single" w:sz="2" w:space="0" w:color="000001"/>
-            </w:tcBorders>
-            <w:shd w:fill="auto" w:val="clear"/>
-            <w:tcMar>
-              <w:left w:w="45" w:type="dxa"/>
-            </w:tcMar>
+            <w:tcW w:w="1023" w:type="dxa"/>
+            <w:tcBorders>
+              <w:top w:val="single" w:sz="2" w:space="0" w:color="000001"/>
+              <w:left w:val="single" w:sz="2" w:space="0" w:color="000001"/>
+              <w:bottom w:val="single" w:sz="2" w:space="0" w:color="000001"/>
+              <w:insideH w:val="single" w:sz="2" w:space="0" w:color="000001"/>
+            </w:tcBorders>
+            <w:shd w:fill="auto" w:val="clear"/>
           </w:tcPr>
           <w:p>
             <w:pPr>
@@ -2450,9 +2252,6 @@
               <w:insideH w:val="single" w:sz="2" w:space="0" w:color="000001"/>
             </w:tcBorders>
             <w:shd w:fill="auto" w:val="clear"/>
-            <w:tcMar>
-              <w:left w:w="45" w:type="dxa"/>
-            </w:tcMar>
           </w:tcPr>
           <w:p>
             <w:pPr>
@@ -2477,9 +2276,6 @@
               <w:insideH w:val="single" w:sz="2" w:space="0" w:color="000001"/>
             </w:tcBorders>
             <w:shd w:fill="auto" w:val="clear"/>
-            <w:tcMar>
-              <w:left w:w="45" w:type="dxa"/>
-            </w:tcMar>
           </w:tcPr>
           <w:p>
             <w:pPr>
@@ -2496,7 +2292,7 @@
         </w:tc>
         <w:tc>
           <w:tcPr>
-            <w:tcW w:w="1584" w:type="dxa"/>
+            <w:tcW w:w="1583" w:type="dxa"/>
             <w:tcBorders>
               <w:top w:val="single" w:sz="2" w:space="0" w:color="000001"/>
               <w:left w:val="single" w:sz="2" w:space="0" w:color="000001"/>
@@ -2506,9 +2302,6 @@
               <w:insideV w:val="single" w:sz="2" w:space="0" w:color="000001"/>
             </w:tcBorders>
             <w:shd w:fill="auto" w:val="clear"/>
-            <w:tcMar>
-              <w:left w:w="45" w:type="dxa"/>
-            </w:tcMar>
           </w:tcPr>
           <w:p>
             <w:pPr>
@@ -2519,19 +2312,7 @@
               <w:rPr>
                 <w:lang w:val="de-CH" w:eastAsia="zh-CN" w:bidi="hi-IN"/>
               </w:rPr>
-              <w:t>{{ activation.</w:t>
-            </w:r>
-            <w:r>
-              <w:rPr>
-                <w:lang w:val="de-CH" w:eastAsia="zh-CN" w:bidi="hi-IN"/>
-              </w:rPr>
-              <w:t>circulation_answer</w:t>
-            </w:r>
-            <w:r>
-              <w:rPr>
-                <w:lang w:val="de-CH" w:eastAsia="zh-CN" w:bidi="hi-IN"/>
-              </w:rPr>
-              <w:t xml:space="preserve"> }}</w:t>
+              <w:t>{{ activation.circulation_answer }}</w:t>
             </w:r>
           </w:p>
         </w:tc>
@@ -2551,9 +2332,6 @@
               <w:insideV w:val="single" w:sz="2" w:space="0" w:color="000001"/>
             </w:tcBorders>
             <w:shd w:fill="auto" w:val="clear"/>
-            <w:tcMar>
-              <w:left w:w="45" w:type="dxa"/>
-            </w:tcMar>
           </w:tcPr>
           <w:p>
             <w:pPr>
@@ -2580,340 +2358,6 @@
         <w:t>Stellungsnahmen</w:t>
       </w:r>
     </w:p>
-    <w:tbl>
-      <w:tblPr>
-        <w:tblW w:w="9638" w:type="dxa"/>
-        <w:jc w:val="left"/>
-        <w:tblInd w:w="47" w:type="dxa"/>
-        <w:tblBorders>
-          <w:top w:val="single" w:sz="2" w:space="0" w:color="000001"/>
-          <w:left w:val="single" w:sz="2" w:space="0" w:color="000001"/>
-          <w:bottom w:val="single" w:sz="2" w:space="0" w:color="000001"/>
-          <w:insideH w:val="single" w:sz="2" w:space="0" w:color="000001"/>
-        </w:tblBorders>
-        <w:tblCellMar>
-          <w:top w:w="55" w:type="dxa"/>
-          <w:left w:w="45" w:type="dxa"/>
-          <w:bottom w:w="55" w:type="dxa"/>
-          <w:right w:w="55" w:type="dxa"/>
-        </w:tblCellMar>
-      </w:tblPr>
-      <w:tblGrid>
-        <w:gridCol w:w="1533"/>
-        <w:gridCol w:w="2434"/>
-        <w:gridCol w:w="5671"/>
-      </w:tblGrid>
-      <w:tr>
-        <w:trPr/>
-        <w:tc>
-          <w:tcPr>
-            <w:tcW w:w="1533" w:type="dxa"/>
-            <w:tcBorders>
-              <w:top w:val="single" w:sz="2" w:space="0" w:color="000001"/>
-              <w:left w:val="single" w:sz="2" w:space="0" w:color="000001"/>
-              <w:bottom w:val="single" w:sz="2" w:space="0" w:color="000001"/>
-              <w:insideH w:val="single" w:sz="2" w:space="0" w:color="000001"/>
-            </w:tcBorders>
-            <w:shd w:fill="auto" w:val="clear"/>
-            <w:tcMar>
-              <w:left w:w="45" w:type="dxa"/>
-            </w:tcMar>
-          </w:tcPr>
-          <w:p>
-            <w:pPr>
-              <w:pStyle w:val="TableHeading"/>
-              <w:rPr/>
-            </w:pPr>
-            <w:r>
-              <w:rPr>
-                <w:lang w:val="de-CH" w:eastAsia="zh-CN" w:bidi="hi-IN"/>
-              </w:rPr>
-              <w:t>Fachstelle</w:t>
-            </w:r>
-          </w:p>
-        </w:tc>
-        <w:tc>
-          <w:tcPr>
-            <w:tcW w:w="2434" w:type="dxa"/>
-            <w:tcBorders>
-              <w:top w:val="single" w:sz="2" w:space="0" w:color="000001"/>
-              <w:left w:val="single" w:sz="2" w:space="0" w:color="000001"/>
-              <w:bottom w:val="single" w:sz="2" w:space="0" w:color="000001"/>
-              <w:insideH w:val="single" w:sz="2" w:space="0" w:color="000001"/>
-            </w:tcBorders>
-            <w:shd w:fill="auto" w:val="clear"/>
-            <w:tcMar>
-              <w:left w:w="45" w:type="dxa"/>
-            </w:tcMar>
-          </w:tcPr>
-          <w:p>
-            <w:pPr>
-              <w:pStyle w:val="TableHeading"/>
-              <w:rPr/>
-            </w:pPr>
-            <w:r>
-              <w:rPr>
-                <w:lang w:val="de-CH" w:eastAsia="zh-CN" w:bidi="hi-IN"/>
-              </w:rPr>
-              <w:t>Hinweis</w:t>
-            </w:r>
-          </w:p>
-        </w:tc>
-        <w:tc>
-          <w:tcPr>
-            <w:tcW w:w="5671" w:type="dxa"/>
-            <w:tcBorders>
-              <w:top w:val="single" w:sz="2" w:space="0" w:color="000001"/>
-              <w:left w:val="single" w:sz="2" w:space="0" w:color="000001"/>
-              <w:bottom w:val="single" w:sz="2" w:space="0" w:color="000001"/>
-              <w:right w:val="single" w:sz="2" w:space="0" w:color="000001"/>
-              <w:insideH w:val="single" w:sz="2" w:space="0" w:color="000001"/>
-              <w:insideV w:val="single" w:sz="2" w:space="0" w:color="000001"/>
-            </w:tcBorders>
-            <w:shd w:fill="auto" w:val="clear"/>
-            <w:tcMar>
-              <w:left w:w="45" w:type="dxa"/>
-            </w:tcMar>
-          </w:tcPr>
-          <w:p>
-            <w:pPr>
-              <w:pStyle w:val="TableHeading"/>
-              <w:rPr/>
-            </w:pPr>
-            <w:r>
-              <w:rPr>
-                <w:lang w:val="de-CH" w:eastAsia="zh-CN" w:bidi="hi-IN"/>
-              </w:rPr>
-              <w:t>Stellungsnahme</w:t>
-            </w:r>
-          </w:p>
-        </w:tc>
-      </w:tr>
-      <w:tr>
-        <w:trPr/>
-        <w:tc>
-          <w:tcPr>
-            <w:tcW w:w="9638" w:type="dxa"/>
-            <w:gridSpan w:val="3"/>
-            <w:tcBorders>
-              <w:top w:val="single" w:sz="2" w:space="0" w:color="000001"/>
-              <w:left w:val="single" w:sz="2" w:space="0" w:color="000001"/>
-              <w:bottom w:val="single" w:sz="2" w:space="0" w:color="000001"/>
-              <w:right w:val="single" w:sz="2" w:space="0" w:color="000001"/>
-              <w:insideH w:val="single" w:sz="2" w:space="0" w:color="000001"/>
-              <w:insideV w:val="single" w:sz="2" w:space="0" w:color="000001"/>
-            </w:tcBorders>
-            <w:shd w:fill="auto" w:val="clear"/>
-            <w:tcMar>
-              <w:left w:w="45" w:type="dxa"/>
-            </w:tcMar>
-          </w:tcPr>
-          <w:p>
-            <w:pPr>
-              <w:pStyle w:val="TableContents"/>
-              <w:rPr/>
-            </w:pPr>
-            <w:r>
-              <w:rPr>
-                <w:lang w:val="de-CH" w:eastAsia="zh-CN" w:bidi="hi-IN"/>
-              </w:rPr>
-              <w:t xml:space="preserve">{%tr for </w:t>
-            </w:r>
-            <w:r>
-              <w:rPr>
-                <w:lang w:val="de-CH" w:eastAsia="zh-CN" w:bidi="hi-IN"/>
-              </w:rPr>
-              <w:t>notice</w:t>
-            </w:r>
-            <w:r>
-              <w:rPr>
-                <w:lang w:val="de-CH" w:eastAsia="zh-CN" w:bidi="hi-IN"/>
-              </w:rPr>
-              <w:t xml:space="preserve"> in </w:t>
-            </w:r>
-            <w:r>
-              <w:rPr>
-                <w:lang w:val="de-CH" w:eastAsia="zh-CN" w:bidi="hi-IN"/>
-              </w:rPr>
-              <w:t>notices</w:t>
-            </w:r>
-            <w:r>
-              <w:rPr>
-                <w:lang w:val="de-CH" w:eastAsia="zh-CN" w:bidi="hi-IN"/>
-              </w:rPr>
-              <w:t xml:space="preserve"> %}</w:t>
-            </w:r>
-          </w:p>
-        </w:tc>
-      </w:tr>
-      <w:tr>
-        <w:trPr/>
-        <w:tc>
-          <w:tcPr>
-            <w:tcW w:w="1533" w:type="dxa"/>
-            <w:tcBorders>
-              <w:top w:val="single" w:sz="2" w:space="0" w:color="000001"/>
-              <w:left w:val="single" w:sz="2" w:space="0" w:color="000001"/>
-              <w:bottom w:val="single" w:sz="2" w:space="0" w:color="000001"/>
-              <w:insideH w:val="single" w:sz="2" w:space="0" w:color="000001"/>
-            </w:tcBorders>
-            <w:shd w:fill="auto" w:val="clear"/>
-            <w:tcMar>
-              <w:left w:w="45" w:type="dxa"/>
-            </w:tcMar>
-          </w:tcPr>
-          <w:p>
-            <w:pPr>
-              <w:pStyle w:val="TableContents"/>
-              <w:rPr/>
-            </w:pPr>
-            <w:r>
-              <w:rPr>
-                <w:lang w:val="de-CH" w:eastAsia="zh-CN" w:bidi="hi-IN"/>
-              </w:rPr>
-              <w:t xml:space="preserve">{{ </w:t>
-            </w:r>
-            <w:r>
-              <w:rPr>
-                <w:lang w:val="de-CH" w:eastAsia="zh-CN" w:bidi="hi-IN"/>
-              </w:rPr>
-              <w:t>notice</w:t>
-            </w:r>
-            <w:r>
-              <w:rPr>
-                <w:lang w:val="de-CH" w:eastAsia="zh-CN" w:bidi="hi-IN"/>
-              </w:rPr>
-              <w:t>.service }}</w:t>
-            </w:r>
-          </w:p>
-        </w:tc>
-        <w:tc>
-          <w:tcPr>
-            <w:tcW w:w="2434" w:type="dxa"/>
-            <w:tcBorders>
-              <w:top w:val="single" w:sz="2" w:space="0" w:color="000001"/>
-              <w:left w:val="single" w:sz="2" w:space="0" w:color="000001"/>
-              <w:bottom w:val="single" w:sz="2" w:space="0" w:color="000001"/>
-              <w:insideH w:val="single" w:sz="2" w:space="0" w:color="000001"/>
-            </w:tcBorders>
-            <w:shd w:fill="auto" w:val="clear"/>
-            <w:tcMar>
-              <w:left w:w="45" w:type="dxa"/>
-            </w:tcMar>
-          </w:tcPr>
-          <w:p>
-            <w:pPr>
-              <w:pStyle w:val="TableContents"/>
-              <w:rPr/>
-            </w:pPr>
-            <w:r>
-              <w:rPr>
-                <w:lang w:val="de-CH" w:eastAsia="zh-CN" w:bidi="hi-IN"/>
-              </w:rPr>
-              <w:t xml:space="preserve">{{ </w:t>
-            </w:r>
-            <w:r>
-              <w:rPr>
-                <w:lang w:val="de-CH" w:eastAsia="zh-CN" w:bidi="hi-IN"/>
-              </w:rPr>
-              <w:t>notice</w:t>
-            </w:r>
-            <w:r>
-              <w:rPr>
-                <w:lang w:val="de-CH" w:eastAsia="zh-CN" w:bidi="hi-IN"/>
-              </w:rPr>
-              <w:t>.</w:t>
-            </w:r>
-            <w:r>
-              <w:rPr>
-                <w:lang w:val="de-CH" w:eastAsia="zh-CN" w:bidi="hi-IN"/>
-              </w:rPr>
-              <w:t>notice_type</w:t>
-            </w:r>
-            <w:r>
-              <w:rPr>
-                <w:lang w:val="de-CH" w:eastAsia="zh-CN" w:bidi="hi-IN"/>
-              </w:rPr>
-              <w:t xml:space="preserve"> }}</w:t>
-            </w:r>
-          </w:p>
-        </w:tc>
-        <w:tc>
-          <w:tcPr>
-            <w:tcW w:w="5671" w:type="dxa"/>
-            <w:tcBorders>
-              <w:top w:val="single" w:sz="2" w:space="0" w:color="000001"/>
-              <w:left w:val="single" w:sz="2" w:space="0" w:color="000001"/>
-              <w:bottom w:val="single" w:sz="2" w:space="0" w:color="000001"/>
-              <w:right w:val="single" w:sz="2" w:space="0" w:color="000001"/>
-              <w:insideH w:val="single" w:sz="2" w:space="0" w:color="000001"/>
-              <w:insideV w:val="single" w:sz="2" w:space="0" w:color="000001"/>
-            </w:tcBorders>
-            <w:shd w:fill="auto" w:val="clear"/>
-            <w:tcMar>
-              <w:left w:w="45" w:type="dxa"/>
-            </w:tcMar>
-          </w:tcPr>
-          <w:p>
-            <w:pPr>
-              <w:pStyle w:val="TableContents"/>
-              <w:rPr/>
-            </w:pPr>
-            <w:r>
-              <w:rPr>
-                <w:lang w:val="de-CH" w:eastAsia="zh-CN" w:bidi="hi-IN"/>
-              </w:rPr>
-              <w:t xml:space="preserve">{{ </w:t>
-            </w:r>
-            <w:r>
-              <w:rPr>
-                <w:lang w:val="de-CH" w:eastAsia="zh-CN" w:bidi="hi-IN"/>
-              </w:rPr>
-              <w:t>notice.content</w:t>
-            </w:r>
-            <w:r>
-              <w:rPr>
-                <w:lang w:val="de-CH" w:eastAsia="zh-CN" w:bidi="hi-IN"/>
-              </w:rPr>
-              <w:t xml:space="preserve"> }}</w:t>
-            </w:r>
-          </w:p>
-        </w:tc>
-      </w:tr>
-      <w:tr>
-        <w:trPr/>
-        <w:tc>
-          <w:tcPr>
-            <w:tcW w:w="9638" w:type="dxa"/>
-            <w:gridSpan w:val="3"/>
-            <w:tcBorders>
-              <w:top w:val="single" w:sz="2" w:space="0" w:color="000001"/>
-              <w:left w:val="single" w:sz="2" w:space="0" w:color="000001"/>
-              <w:bottom w:val="single" w:sz="2" w:space="0" w:color="000001"/>
-              <w:right w:val="single" w:sz="2" w:space="0" w:color="000001"/>
-              <w:insideH w:val="single" w:sz="2" w:space="0" w:color="000001"/>
-              <w:insideV w:val="single" w:sz="2" w:space="0" w:color="000001"/>
-            </w:tcBorders>
-            <w:shd w:fill="auto" w:val="clear"/>
-            <w:tcMar>
-              <w:left w:w="45" w:type="dxa"/>
-            </w:tcMar>
-          </w:tcPr>
-          <w:p>
-            <w:pPr>
-              <w:pStyle w:val="TableContents"/>
-              <w:rPr/>
-            </w:pPr>
-            <w:r>
-              <w:rPr>
-                <w:lang w:val="de-CH" w:eastAsia="zh-CN" w:bidi="hi-IN"/>
-              </w:rPr>
-              <w:t>{%tr endfor %}</w:t>
-            </w:r>
-          </w:p>
-        </w:tc>
-      </w:tr>
-    </w:tbl>
     <w:p>
       <w:pPr>
         <w:pStyle w:val="Normal"/>
@@ -2921,6 +2365,111 @@
       </w:pPr>
       <w:r>
         <w:rPr/>
+        <w:t>{%p for activation in activations %}</w:t>
+      </w:r>
+    </w:p>
+    <w:p>
+      <w:pPr>
+        <w:pStyle w:val="Normal"/>
+        <w:rPr>
+          <w:b/>
+          <w:b/>
+          <w:bCs/>
+        </w:rPr>
+      </w:pPr>
+      <w:r>
+        <w:rPr>
+          <w:b/>
+          <w:bCs/>
+        </w:rPr>
+        <w:t xml:space="preserve">Bericht von </w:t>
+      </w:r>
+      <w:r>
+        <w:rPr>
+          <w:b/>
+          <w:bCs/>
+        </w:rPr>
+        <w:t>{{ activation.service }}</w:t>
+      </w:r>
+    </w:p>
+    <w:p>
+      <w:pPr>
+        <w:pStyle w:val="Normal"/>
+        <w:rPr/>
+      </w:pPr>
+      <w:r>
+        <w:rPr/>
+        <w:t>{%p for notice in activation.notices %}</w:t>
+      </w:r>
+    </w:p>
+    <w:p>
+      <w:pPr>
+        <w:pStyle w:val="Normal"/>
+        <w:rPr/>
+      </w:pPr>
+      <w:r>
+        <w:rPr/>
+      </w:r>
+    </w:p>
+    <w:p>
+      <w:pPr>
+        <w:pStyle w:val="Normal"/>
+        <w:rPr>
+          <w:b/>
+          <w:b/>
+          <w:bCs/>
+        </w:rPr>
+      </w:pPr>
+      <w:r>
+        <w:rPr>
+          <w:b/>
+          <w:bCs/>
+        </w:rPr>
+        <w:t>{{ notice.</w:t>
+      </w:r>
+      <w:r>
+        <w:rPr>
+          <w:b/>
+          <w:bCs/>
+        </w:rPr>
+        <w:t>notice_</w:t>
+      </w:r>
+      <w:r>
+        <w:rPr>
+          <w:b/>
+          <w:bCs/>
+        </w:rPr>
+        <w:t>type }}</w:t>
+      </w:r>
+    </w:p>
+    <w:p>
+      <w:pPr>
+        <w:pStyle w:val="Normal"/>
+        <w:rPr/>
+      </w:pPr>
+      <w:r>
+        <w:rPr/>
+        <w:t>{{ notice.content }}</w:t>
+      </w:r>
+    </w:p>
+    <w:p>
+      <w:pPr>
+        <w:pStyle w:val="Normal"/>
+        <w:rPr/>
+      </w:pPr>
+      <w:r>
+        <w:rPr/>
+        <w:t>{%p endfor %}</w:t>
+      </w:r>
+    </w:p>
+    <w:p>
+      <w:pPr>
+        <w:pStyle w:val="Normal"/>
+        <w:rPr/>
+      </w:pPr>
+      <w:r>
+        <w:rPr/>
+        <w:t>{%p endfor %}</w:t>
       </w:r>
     </w:p>
     <w:sectPr>
@@ -2930,7 +2479,7 @@
       <w:pgNumType w:fmt="decimal"/>
       <w:formProt w:val="false"/>
       <w:textDirection w:val="lrTb"/>
-      <w:docGrid w:type="default" w:linePitch="240" w:charSpace="4294961151"/>
+      <w:docGrid w:type="default" w:linePitch="240" w:charSpace="0"/>
     </w:sectPr>
   </w:body>
 </w:document>
@@ -2968,10 +2517,7 @@
       <w:lvlText w:val=""/>
       <w:lvlJc w:val="left"/>
       <w:pPr>
-        <w:tabs>
-          <w:tab w:val="num" w:pos="720"/>
-        </w:tabs>
-        <w:ind w:left="720" w:hanging="720"/>
+        <w:ind w:left="0" w:hanging="0"/>
       </w:pPr>
     </w:lvl>
     <w:lvl w:ilvl="3">
@@ -2981,10 +2527,7 @@
       <w:lvlText w:val=""/>
       <w:lvlJc w:val="left"/>
       <w:pPr>
-        <w:tabs>
-          <w:tab w:val="num" w:pos="864"/>
-        </w:tabs>
-        <w:ind w:left="864" w:hanging="864"/>
+        <w:ind w:left="0" w:hanging="0"/>
       </w:pPr>
     </w:lvl>
     <w:lvl w:ilvl="4">
@@ -2994,10 +2537,7 @@
       <w:lvlText w:val=""/>
       <w:lvlJc w:val="left"/>
       <w:pPr>
-        <w:tabs>
-          <w:tab w:val="num" w:pos="1008"/>
-        </w:tabs>
-        <w:ind w:left="1008" w:hanging="1008"/>
+        <w:ind w:left="0" w:hanging="0"/>
       </w:pPr>
     </w:lvl>
     <w:lvl w:ilvl="5">
@@ -3007,10 +2547,7 @@
       <w:lvlText w:val=""/>
       <w:lvlJc w:val="left"/>
       <w:pPr>
-        <w:tabs>
-          <w:tab w:val="num" w:pos="1152"/>
-        </w:tabs>
-        <w:ind w:left="1152" w:hanging="1152"/>
+        <w:ind w:left="0" w:hanging="0"/>
       </w:pPr>
     </w:lvl>
     <w:lvl w:ilvl="6">
@@ -3020,10 +2557,7 @@
       <w:lvlText w:val=""/>
       <w:lvlJc w:val="left"/>
       <w:pPr>
-        <w:tabs>
-          <w:tab w:val="num" w:pos="1296"/>
-        </w:tabs>
-        <w:ind w:left="1296" w:hanging="1296"/>
+        <w:ind w:left="0" w:hanging="0"/>
       </w:pPr>
     </w:lvl>
     <w:lvl w:ilvl="7">
@@ -3033,10 +2567,7 @@
       <w:lvlText w:val=""/>
       <w:lvlJc w:val="left"/>
       <w:pPr>
-        <w:tabs>
-          <w:tab w:val="num" w:pos="1440"/>
-        </w:tabs>
-        <w:ind w:left="1440" w:hanging="1440"/>
+        <w:ind w:left="0" w:hanging="0"/>
       </w:pPr>
     </w:lvl>
     <w:lvl w:ilvl="8">
@@ -3046,10 +2577,7 @@
       <w:lvlText w:val=""/>
       <w:lvlJc w:val="left"/>
       <w:pPr>
-        <w:tabs>
-          <w:tab w:val="num" w:pos="1584"/>
-        </w:tabs>
-        <w:ind w:left="1584" w:hanging="1584"/>
+        <w:ind w:left="0" w:hanging="0"/>
       </w:pPr>
     </w:lvl>
   </w:abstractNum>
@@ -3329,6 +2857,7 @@
     <w:rPr>
       <w:rFonts w:ascii="Liberation Serif" w:hAnsi="Liberation Serif" w:eastAsia="Noto Sans CJK SC Regular" w:cs="FreeSans"/>
       <w:color w:val="00000A"/>
+      <w:kern w:val="0"/>
       <w:sz w:val="24"/>
       <w:szCs w:val="24"/>
       <w:lang w:val="en-US" w:eastAsia="zh-CN" w:bidi="hi-IN"/>
@@ -3346,7 +2875,6 @@
       <w:spacing w:before="240" w:after="120"/>
       <w:ind w:left="0" w:hanging="0"/>
       <w:outlineLvl w:val="0"/>
-      <w:outlineLvl w:val="0"/>
     </w:pPr>
     <w:rPr>
       <w:b/>
@@ -3367,7 +2895,6 @@
       <w:spacing w:before="200" w:after="120"/>
       <w:ind w:left="0" w:hanging="0"/>
       <w:outlineLvl w:val="1"/>
-      <w:outlineLvl w:val="1"/>
     </w:pPr>
     <w:rPr>
       <w:b/>
@@ -3584,13 +3111,139 @@
       <w:rFonts w:cs="OpenSymbol"/>
     </w:rPr>
   </w:style>
+  <w:style w:type="character" w:styleId="ListLabel28">
+    <w:name w:val="ListLabel 28"/>
+    <w:qFormat/>
+    <w:rPr>
+      <w:rFonts w:cs="OpenSymbol"/>
+    </w:rPr>
+  </w:style>
+  <w:style w:type="character" w:styleId="ListLabel29">
+    <w:name w:val="ListLabel 29"/>
+    <w:qFormat/>
+    <w:rPr>
+      <w:rFonts w:cs="OpenSymbol"/>
+    </w:rPr>
+  </w:style>
+  <w:style w:type="character" w:styleId="ListLabel30">
+    <w:name w:val="ListLabel 30"/>
+    <w:qFormat/>
+    <w:rPr>
+      <w:rFonts w:cs="OpenSymbol"/>
+    </w:rPr>
+  </w:style>
+  <w:style w:type="character" w:styleId="ListLabel31">
+    <w:name w:val="ListLabel 31"/>
+    <w:qFormat/>
+    <w:rPr>
+      <w:rFonts w:cs="OpenSymbol"/>
+    </w:rPr>
+  </w:style>
+  <w:style w:type="character" w:styleId="ListLabel32">
+    <w:name w:val="ListLabel 32"/>
+    <w:qFormat/>
+    <w:rPr>
+      <w:rFonts w:cs="OpenSymbol"/>
+    </w:rPr>
+  </w:style>
+  <w:style w:type="character" w:styleId="ListLabel33">
+    <w:name w:val="ListLabel 33"/>
+    <w:qFormat/>
+    <w:rPr>
+      <w:rFonts w:cs="OpenSymbol"/>
+    </w:rPr>
+  </w:style>
+  <w:style w:type="character" w:styleId="ListLabel34">
+    <w:name w:val="ListLabel 34"/>
+    <w:qFormat/>
+    <w:rPr>
+      <w:rFonts w:cs="OpenSymbol"/>
+    </w:rPr>
+  </w:style>
+  <w:style w:type="character" w:styleId="ListLabel35">
+    <w:name w:val="ListLabel 35"/>
+    <w:qFormat/>
+    <w:rPr>
+      <w:rFonts w:cs="OpenSymbol"/>
+    </w:rPr>
+  </w:style>
+  <w:style w:type="character" w:styleId="ListLabel36">
+    <w:name w:val="ListLabel 36"/>
+    <w:qFormat/>
+    <w:rPr>
+      <w:rFonts w:cs="OpenSymbol"/>
+    </w:rPr>
+  </w:style>
+  <w:style w:type="character" w:styleId="ListLabel37">
+    <w:name w:val="ListLabel 37"/>
+    <w:qFormat/>
+    <w:rPr>
+      <w:rFonts w:cs="OpenSymbol"/>
+    </w:rPr>
+  </w:style>
+  <w:style w:type="character" w:styleId="ListLabel38">
+    <w:name w:val="ListLabel 38"/>
+    <w:qFormat/>
+    <w:rPr>
+      <w:rFonts w:cs="OpenSymbol"/>
+    </w:rPr>
+  </w:style>
+  <w:style w:type="character" w:styleId="ListLabel39">
+    <w:name w:val="ListLabel 39"/>
+    <w:qFormat/>
+    <w:rPr>
+      <w:rFonts w:cs="OpenSymbol"/>
+    </w:rPr>
+  </w:style>
+  <w:style w:type="character" w:styleId="ListLabel40">
+    <w:name w:val="ListLabel 40"/>
+    <w:qFormat/>
+    <w:rPr>
+      <w:rFonts w:cs="OpenSymbol"/>
+    </w:rPr>
+  </w:style>
+  <w:style w:type="character" w:styleId="ListLabel41">
+    <w:name w:val="ListLabel 41"/>
+    <w:qFormat/>
+    <w:rPr>
+      <w:rFonts w:cs="OpenSymbol"/>
+    </w:rPr>
+  </w:style>
+  <w:style w:type="character" w:styleId="ListLabel42">
+    <w:name w:val="ListLabel 42"/>
+    <w:qFormat/>
+    <w:rPr>
+      <w:rFonts w:cs="OpenSymbol"/>
+    </w:rPr>
+  </w:style>
+  <w:style w:type="character" w:styleId="ListLabel43">
+    <w:name w:val="ListLabel 43"/>
+    <w:qFormat/>
+    <w:rPr>
+      <w:rFonts w:cs="OpenSymbol"/>
+    </w:rPr>
+  </w:style>
+  <w:style w:type="character" w:styleId="ListLabel44">
+    <w:name w:val="ListLabel 44"/>
+    <w:qFormat/>
+    <w:rPr>
+      <w:rFonts w:cs="OpenSymbol"/>
+    </w:rPr>
+  </w:style>
+  <w:style w:type="character" w:styleId="ListLabel45">
+    <w:name w:val="ListLabel 45"/>
+    <w:qFormat/>
+    <w:rPr>
+      <w:rFonts w:cs="OpenSymbol"/>
+    </w:rPr>
+  </w:style>
   <w:style w:type="paragraph" w:styleId="Heading">
     <w:name w:val="Heading"/>
     <w:basedOn w:val="Normal"/>
     <w:next w:val="TextBody"/>
     <w:qFormat/>
     <w:pPr>
-      <w:keepNext/>
+      <w:keepNext w:val="true"/>
       <w:spacing w:before="240" w:after="120"/>
     </w:pPr>
     <w:rPr>

</xml_diff>

<commit_message>
add new template placeholder "publication_date"
</commit_message>
<xml_diff>
--- a/django/camac/document/tests/data/template.docx
+++ b/django/camac/document/tests/data/template.docx
@@ -73,16 +73,30 @@
     <w:p>
       <w:pPr>
         <w:pStyle w:val="Normal"/>
-        <w:rPr>
-          <w:sz w:val="21"/>
-          <w:lang w:val="de-CH"/>
-        </w:rPr>
+        <w:rPr/>
       </w:pPr>
       <w:r>
         <w:rPr>
           <w:lang w:val="de-CH" w:eastAsia="zh-CN" w:bidi="hi-IN"/>
         </w:rPr>
         <w:t>Art der befestigten Fläche: {{ field_art_der_befestigten_flache }}</w:t>
+      </w:r>
+    </w:p>
+    <w:p>
+      <w:pPr>
+        <w:pStyle w:val="Normal"/>
+        <w:rPr>
+          <w:sz w:val="24"/>
+          <w:szCs w:val="24"/>
+        </w:rPr>
+      </w:pPr>
+      <w:r>
+        <w:rPr>
+          <w:sz w:val="24"/>
+          <w:szCs w:val="24"/>
+          <w:lang w:val="de-CH" w:eastAsia="zh-CN" w:bidi="hi-IN"/>
+        </w:rPr>
+        <w:t>Publikationsdatum: {{ publication_date }}</w:t>
       </w:r>
     </w:p>
     <w:p>
@@ -210,7 +224,7 @@
         </w:tblBorders>
         <w:tblCellMar>
           <w:top w:w="55" w:type="dxa"/>
-          <w:left w:w="41" w:type="dxa"/>
+          <w:left w:w="40" w:type="dxa"/>
           <w:bottom w:w="55" w:type="dxa"/>
           <w:right w:w="55" w:type="dxa"/>
         </w:tblCellMar>
@@ -218,8 +232,8 @@
       <w:tblGrid>
         <w:gridCol w:w="1011"/>
         <w:gridCol w:w="1864"/>
-        <w:gridCol w:w="1443"/>
-        <w:gridCol w:w="1804"/>
+        <w:gridCol w:w="1442"/>
+        <w:gridCol w:w="1805"/>
         <w:gridCol w:w="1884"/>
         <w:gridCol w:w="1631"/>
       </w:tblGrid>
@@ -279,7 +293,7 @@
         </w:tc>
         <w:tc>
           <w:tcPr>
-            <w:tcW w:w="1443" w:type="dxa"/>
+            <w:tcW w:w="1442" w:type="dxa"/>
             <w:tcBorders>
               <w:top w:val="single" w:sz="2" w:space="0" w:color="000001"/>
               <w:left w:val="single" w:sz="2" w:space="0" w:color="000001"/>
@@ -305,7 +319,7 @@
         </w:tc>
         <w:tc>
           <w:tcPr>
-            <w:tcW w:w="1804" w:type="dxa"/>
+            <w:tcW w:w="1805" w:type="dxa"/>
             <w:tcBorders>
               <w:top w:val="single" w:sz="2" w:space="0" w:color="000001"/>
               <w:left w:val="single" w:sz="2" w:space="0" w:color="000001"/>
@@ -474,7 +488,7 @@
         </w:tc>
         <w:tc>
           <w:tcPr>
-            <w:tcW w:w="1443" w:type="dxa"/>
+            <w:tcW w:w="1442" w:type="dxa"/>
             <w:tcBorders>
               <w:top w:val="single" w:sz="2" w:space="0" w:color="000001"/>
               <w:left w:val="single" w:sz="2" w:space="0" w:color="000001"/>
@@ -500,7 +514,7 @@
         </w:tc>
         <w:tc>
           <w:tcPr>
-            <w:tcW w:w="1804" w:type="dxa"/>
+            <w:tcW w:w="1805" w:type="dxa"/>
             <w:tcBorders>
               <w:top w:val="single" w:sz="2" w:space="0" w:color="000001"/>
               <w:left w:val="single" w:sz="2" w:space="0" w:color="000001"/>
@@ -635,7 +649,7 @@
         </w:tblBorders>
         <w:tblCellMar>
           <w:top w:w="55" w:type="dxa"/>
-          <w:left w:w="41" w:type="dxa"/>
+          <w:left w:w="40" w:type="dxa"/>
           <w:bottom w:w="55" w:type="dxa"/>
           <w:right w:w="55" w:type="dxa"/>
         </w:tblCellMar>
@@ -643,8 +657,8 @@
       <w:tblGrid>
         <w:gridCol w:w="1011"/>
         <w:gridCol w:w="1864"/>
-        <w:gridCol w:w="1443"/>
-        <w:gridCol w:w="1804"/>
+        <w:gridCol w:w="1442"/>
+        <w:gridCol w:w="1805"/>
         <w:gridCol w:w="1884"/>
         <w:gridCol w:w="1631"/>
       </w:tblGrid>
@@ -704,7 +718,7 @@
         </w:tc>
         <w:tc>
           <w:tcPr>
-            <w:tcW w:w="1443" w:type="dxa"/>
+            <w:tcW w:w="1442" w:type="dxa"/>
             <w:tcBorders>
               <w:top w:val="single" w:sz="2" w:space="0" w:color="000001"/>
               <w:left w:val="single" w:sz="2" w:space="0" w:color="000001"/>
@@ -730,7 +744,7 @@
         </w:tc>
         <w:tc>
           <w:tcPr>
-            <w:tcW w:w="1804" w:type="dxa"/>
+            <w:tcW w:w="1805" w:type="dxa"/>
             <w:tcBorders>
               <w:top w:val="single" w:sz="2" w:space="0" w:color="000001"/>
               <w:left w:val="single" w:sz="2" w:space="0" w:color="000001"/>
@@ -897,7 +911,7 @@
         </w:tc>
         <w:tc>
           <w:tcPr>
-            <w:tcW w:w="1443" w:type="dxa"/>
+            <w:tcW w:w="1442" w:type="dxa"/>
             <w:tcBorders>
               <w:top w:val="single" w:sz="2" w:space="0" w:color="000001"/>
               <w:left w:val="single" w:sz="2" w:space="0" w:color="000001"/>
@@ -923,7 +937,7 @@
         </w:tc>
         <w:tc>
           <w:tcPr>
-            <w:tcW w:w="1804" w:type="dxa"/>
+            <w:tcW w:w="1805" w:type="dxa"/>
             <w:tcBorders>
               <w:top w:val="single" w:sz="2" w:space="0" w:color="000001"/>
               <w:left w:val="single" w:sz="2" w:space="0" w:color="000001"/>
@@ -1058,7 +1072,7 @@
         </w:tblBorders>
         <w:tblCellMar>
           <w:top w:w="55" w:type="dxa"/>
-          <w:left w:w="41" w:type="dxa"/>
+          <w:left w:w="40" w:type="dxa"/>
           <w:bottom w:w="55" w:type="dxa"/>
           <w:right w:w="55" w:type="dxa"/>
         </w:tblCellMar>
@@ -1066,8 +1080,8 @@
       <w:tblGrid>
         <w:gridCol w:w="1011"/>
         <w:gridCol w:w="1864"/>
-        <w:gridCol w:w="1443"/>
-        <w:gridCol w:w="1804"/>
+        <w:gridCol w:w="1442"/>
+        <w:gridCol w:w="1805"/>
         <w:gridCol w:w="1884"/>
         <w:gridCol w:w="1631"/>
       </w:tblGrid>
@@ -1127,7 +1141,7 @@
         </w:tc>
         <w:tc>
           <w:tcPr>
-            <w:tcW w:w="1443" w:type="dxa"/>
+            <w:tcW w:w="1442" w:type="dxa"/>
             <w:tcBorders>
               <w:top w:val="single" w:sz="2" w:space="0" w:color="000001"/>
               <w:left w:val="single" w:sz="2" w:space="0" w:color="000001"/>
@@ -1153,7 +1167,7 @@
         </w:tc>
         <w:tc>
           <w:tcPr>
-            <w:tcW w:w="1804" w:type="dxa"/>
+            <w:tcW w:w="1805" w:type="dxa"/>
             <w:tcBorders>
               <w:top w:val="single" w:sz="2" w:space="0" w:color="000001"/>
               <w:left w:val="single" w:sz="2" w:space="0" w:color="000001"/>
@@ -1318,7 +1332,7 @@
         </w:tc>
         <w:tc>
           <w:tcPr>
-            <w:tcW w:w="1443" w:type="dxa"/>
+            <w:tcW w:w="1442" w:type="dxa"/>
             <w:tcBorders>
               <w:top w:val="single" w:sz="2" w:space="0" w:color="000001"/>
               <w:left w:val="single" w:sz="2" w:space="0" w:color="000001"/>
@@ -1344,7 +1358,7 @@
         </w:tc>
         <w:tc>
           <w:tcPr>
-            <w:tcW w:w="1804" w:type="dxa"/>
+            <w:tcW w:w="1805" w:type="dxa"/>
             <w:tcBorders>
               <w:top w:val="single" w:sz="2" w:space="0" w:color="000001"/>
               <w:left w:val="single" w:sz="2" w:space="0" w:color="000001"/>
@@ -1479,23 +1493,23 @@
         </w:tblBorders>
         <w:tblCellMar>
           <w:top w:w="55" w:type="dxa"/>
-          <w:left w:w="41" w:type="dxa"/>
+          <w:left w:w="40" w:type="dxa"/>
           <w:bottom w:w="55" w:type="dxa"/>
           <w:right w:w="55" w:type="dxa"/>
         </w:tblCellMar>
       </w:tblPr>
       <w:tblGrid>
-        <w:gridCol w:w="2425"/>
+        <w:gridCol w:w="2424"/>
         <w:gridCol w:w="2701"/>
         <w:gridCol w:w="1715"/>
         <w:gridCol w:w="1351"/>
-        <w:gridCol w:w="1446"/>
+        <w:gridCol w:w="1447"/>
       </w:tblGrid>
       <w:tr>
         <w:trPr/>
         <w:tc>
           <w:tcPr>
-            <w:tcW w:w="2425" w:type="dxa"/>
+            <w:tcW w:w="2424" w:type="dxa"/>
             <w:tcBorders>
               <w:top w:val="single" w:sz="2" w:space="0" w:color="000001"/>
               <w:left w:val="single" w:sz="2" w:space="0" w:color="000001"/>
@@ -1591,7 +1605,7 @@
         </w:tc>
         <w:tc>
           <w:tcPr>
-            <w:tcW w:w="1446" w:type="dxa"/>
+            <w:tcW w:w="1447" w:type="dxa"/>
             <w:tcBorders>
               <w:top w:val="single" w:sz="2" w:space="0" w:color="000001"/>
               <w:left w:val="single" w:sz="2" w:space="0" w:color="000001"/>
@@ -1672,7 +1686,7 @@
         <w:trPr/>
         <w:tc>
           <w:tcPr>
-            <w:tcW w:w="2425" w:type="dxa"/>
+            <w:tcW w:w="2424" w:type="dxa"/>
             <w:tcBorders>
               <w:top w:val="single" w:sz="2" w:space="0" w:color="000001"/>
               <w:left w:val="single" w:sz="2" w:space="0" w:color="000001"/>
@@ -1824,7 +1838,7 @@
         </w:tc>
         <w:tc>
           <w:tcPr>
-            <w:tcW w:w="1446" w:type="dxa"/>
+            <w:tcW w:w="1447" w:type="dxa"/>
             <w:tcBorders>
               <w:top w:val="single" w:sz="2" w:space="0" w:color="000001"/>
               <w:left w:val="single" w:sz="2" w:space="0" w:color="000001"/>
@@ -1917,7 +1931,7 @@
         </w:tblBorders>
         <w:tblCellMar>
           <w:top w:w="55" w:type="dxa"/>
-          <w:left w:w="41" w:type="dxa"/>
+          <w:left w:w="40" w:type="dxa"/>
           <w:bottom w:w="55" w:type="dxa"/>
           <w:right w:w="55" w:type="dxa"/>
         </w:tblCellMar>
@@ -1925,11 +1939,11 @@
       <w:tblGrid>
         <w:gridCol w:w="1134"/>
         <w:gridCol w:w="1981"/>
-        <w:gridCol w:w="963"/>
+        <w:gridCol w:w="964"/>
         <w:gridCol w:w="1023"/>
         <w:gridCol w:w="1359"/>
         <w:gridCol w:w="1594"/>
-        <w:gridCol w:w="1583"/>
+        <w:gridCol w:w="1582"/>
       </w:tblGrid>
       <w:tr>
         <w:trPr/>
@@ -1983,7 +1997,7 @@
         </w:tc>
         <w:tc>
           <w:tcPr>
-            <w:tcW w:w="963" w:type="dxa"/>
+            <w:tcW w:w="964" w:type="dxa"/>
             <w:tcBorders>
               <w:top w:val="single" w:sz="2" w:space="0" w:color="000001"/>
               <w:left w:val="single" w:sz="2" w:space="0" w:color="000001"/>
@@ -2077,7 +2091,7 @@
         </w:tc>
         <w:tc>
           <w:tcPr>
-            <w:tcW w:w="1583" w:type="dxa"/>
+            <w:tcW w:w="1582" w:type="dxa"/>
             <w:tcBorders>
               <w:top w:val="single" w:sz="2" w:space="0" w:color="000001"/>
               <w:left w:val="single" w:sz="2" w:space="0" w:color="000001"/>
@@ -2196,7 +2210,7 @@
         </w:tc>
         <w:tc>
           <w:tcPr>
-            <w:tcW w:w="963" w:type="dxa"/>
+            <w:tcW w:w="964" w:type="dxa"/>
             <w:tcBorders>
               <w:top w:val="single" w:sz="2" w:space="0" w:color="000001"/>
               <w:left w:val="single" w:sz="2" w:space="0" w:color="000001"/>
@@ -2292,7 +2306,7 @@
         </w:tc>
         <w:tc>
           <w:tcPr>
-            <w:tcW w:w="1583" w:type="dxa"/>
+            <w:tcW w:w="1582" w:type="dxa"/>
             <w:tcBorders>
               <w:top w:val="single" w:sz="2" w:space="0" w:color="000001"/>
               <w:left w:val="single" w:sz="2" w:space="0" w:color="000001"/>
@@ -2382,14 +2396,7 @@
           <w:b/>
           <w:bCs/>
         </w:rPr>
-        <w:t xml:space="preserve">Bericht von </w:t>
-      </w:r>
-      <w:r>
-        <w:rPr>
-          <w:b/>
-          <w:bCs/>
-        </w:rPr>
-        <w:t>{{ activation.service }}</w:t>
+        <w:t>Bericht von {{ activation.service }}</w:t>
       </w:r>
     </w:p>
     <w:p>
@@ -2425,21 +2432,7 @@
           <w:b/>
           <w:bCs/>
         </w:rPr>
-        <w:t>{{ notice.</w:t>
-      </w:r>
-      <w:r>
-        <w:rPr>
-          <w:b/>
-          <w:bCs/>
-        </w:rPr>
-        <w:t>notice_</w:t>
-      </w:r>
-      <w:r>
-        <w:rPr>
-          <w:b/>
-          <w:bCs/>
-        </w:rPr>
-        <w:t>type }}</w:t>
+        <w:t>{{ notice.notice_type }}</w:t>
       </w:r>
     </w:p>
     <w:p>
@@ -3237,6 +3230,69 @@
       <w:rFonts w:cs="OpenSymbol"/>
     </w:rPr>
   </w:style>
+  <w:style w:type="character" w:styleId="ListLabel46">
+    <w:name w:val="ListLabel 46"/>
+    <w:qFormat/>
+    <w:rPr>
+      <w:rFonts w:cs="OpenSymbol"/>
+    </w:rPr>
+  </w:style>
+  <w:style w:type="character" w:styleId="ListLabel47">
+    <w:name w:val="ListLabel 47"/>
+    <w:qFormat/>
+    <w:rPr>
+      <w:rFonts w:cs="OpenSymbol"/>
+    </w:rPr>
+  </w:style>
+  <w:style w:type="character" w:styleId="ListLabel48">
+    <w:name w:val="ListLabel 48"/>
+    <w:qFormat/>
+    <w:rPr>
+      <w:rFonts w:cs="OpenSymbol"/>
+    </w:rPr>
+  </w:style>
+  <w:style w:type="character" w:styleId="ListLabel49">
+    <w:name w:val="ListLabel 49"/>
+    <w:qFormat/>
+    <w:rPr>
+      <w:rFonts w:cs="OpenSymbol"/>
+    </w:rPr>
+  </w:style>
+  <w:style w:type="character" w:styleId="ListLabel50">
+    <w:name w:val="ListLabel 50"/>
+    <w:qFormat/>
+    <w:rPr>
+      <w:rFonts w:cs="OpenSymbol"/>
+    </w:rPr>
+  </w:style>
+  <w:style w:type="character" w:styleId="ListLabel51">
+    <w:name w:val="ListLabel 51"/>
+    <w:qFormat/>
+    <w:rPr>
+      <w:rFonts w:cs="OpenSymbol"/>
+    </w:rPr>
+  </w:style>
+  <w:style w:type="character" w:styleId="ListLabel52">
+    <w:name w:val="ListLabel 52"/>
+    <w:qFormat/>
+    <w:rPr>
+      <w:rFonts w:cs="OpenSymbol"/>
+    </w:rPr>
+  </w:style>
+  <w:style w:type="character" w:styleId="ListLabel53">
+    <w:name w:val="ListLabel 53"/>
+    <w:qFormat/>
+    <w:rPr>
+      <w:rFonts w:cs="OpenSymbol"/>
+    </w:rPr>
+  </w:style>
+  <w:style w:type="character" w:styleId="ListLabel54">
+    <w:name w:val="ListLabel 54"/>
+    <w:qFormat/>
+    <w:rPr>
+      <w:rFonts w:cs="OpenSymbol"/>
+    </w:rPr>
+  </w:style>
   <w:style w:type="paragraph" w:styleId="Heading">
     <w:name w:val="Heading"/>
     <w:basedOn w:val="Normal"/>

</xml_diff>

<commit_message>
feat(django): add new placeholder my_activations
</commit_message>
<xml_diff>
--- a/django/camac/document/tests/data/template.docx
+++ b/django/camac/document/tests/data/template.docx
@@ -216,12 +216,6 @@
         <w:tblW w:w="9638" w:type="dxa"/>
         <w:jc w:val="left"/>
         <w:tblInd w:w="47" w:type="dxa"/>
-        <w:tblBorders>
-          <w:top w:val="single" w:sz="2" w:space="0" w:color="000001"/>
-          <w:left w:val="single" w:sz="2" w:space="0" w:color="000001"/>
-          <w:bottom w:val="single" w:sz="2" w:space="0" w:color="000001"/>
-          <w:insideH w:val="single" w:sz="2" w:space="0" w:color="000001"/>
-        </w:tblBorders>
         <w:tblCellMar>
           <w:top w:w="55" w:type="dxa"/>
           <w:left w:w="40" w:type="dxa"/>
@@ -233,9 +227,9 @@
         <w:gridCol w:w="1011"/>
         <w:gridCol w:w="1864"/>
         <w:gridCol w:w="1442"/>
-        <w:gridCol w:w="1805"/>
-        <w:gridCol w:w="1884"/>
-        <w:gridCol w:w="1631"/>
+        <w:gridCol w:w="1806"/>
+        <w:gridCol w:w="1886"/>
+        <w:gridCol w:w="1628"/>
       </w:tblGrid>
       <w:tr>
         <w:trPr/>
@@ -246,7 +240,6 @@
               <w:top w:val="single" w:sz="2" w:space="0" w:color="000001"/>
               <w:left w:val="single" w:sz="2" w:space="0" w:color="000001"/>
               <w:bottom w:val="single" w:sz="2" w:space="0" w:color="000001"/>
-              <w:insideH w:val="single" w:sz="2" w:space="0" w:color="000001"/>
             </w:tcBorders>
             <w:shd w:fill="auto" w:val="clear"/>
           </w:tcPr>
@@ -272,7 +265,6 @@
               <w:top w:val="single" w:sz="2" w:space="0" w:color="000001"/>
               <w:left w:val="single" w:sz="2" w:space="0" w:color="000001"/>
               <w:bottom w:val="single" w:sz="2" w:space="0" w:color="000001"/>
-              <w:insideH w:val="single" w:sz="2" w:space="0" w:color="000001"/>
             </w:tcBorders>
             <w:shd w:fill="auto" w:val="clear"/>
           </w:tcPr>
@@ -298,7 +290,6 @@
               <w:top w:val="single" w:sz="2" w:space="0" w:color="000001"/>
               <w:left w:val="single" w:sz="2" w:space="0" w:color="000001"/>
               <w:bottom w:val="single" w:sz="2" w:space="0" w:color="000001"/>
-              <w:insideH w:val="single" w:sz="2" w:space="0" w:color="000001"/>
             </w:tcBorders>
             <w:shd w:fill="auto" w:val="clear"/>
           </w:tcPr>
@@ -319,12 +310,11 @@
         </w:tc>
         <w:tc>
           <w:tcPr>
-            <w:tcW w:w="1805" w:type="dxa"/>
-            <w:tcBorders>
-              <w:top w:val="single" w:sz="2" w:space="0" w:color="000001"/>
-              <w:left w:val="single" w:sz="2" w:space="0" w:color="000001"/>
-              <w:bottom w:val="single" w:sz="2" w:space="0" w:color="000001"/>
-              <w:insideH w:val="single" w:sz="2" w:space="0" w:color="000001"/>
+            <w:tcW w:w="1806" w:type="dxa"/>
+            <w:tcBorders>
+              <w:top w:val="single" w:sz="2" w:space="0" w:color="000001"/>
+              <w:left w:val="single" w:sz="2" w:space="0" w:color="000001"/>
+              <w:bottom w:val="single" w:sz="2" w:space="0" w:color="000001"/>
             </w:tcBorders>
             <w:shd w:fill="auto" w:val="clear"/>
           </w:tcPr>
@@ -345,12 +335,11 @@
         </w:tc>
         <w:tc>
           <w:tcPr>
-            <w:tcW w:w="1884" w:type="dxa"/>
-            <w:tcBorders>
-              <w:top w:val="single" w:sz="2" w:space="0" w:color="000001"/>
-              <w:left w:val="single" w:sz="2" w:space="0" w:color="000001"/>
-              <w:bottom w:val="single" w:sz="2" w:space="0" w:color="000001"/>
-              <w:insideH w:val="single" w:sz="2" w:space="0" w:color="000001"/>
+            <w:tcW w:w="1886" w:type="dxa"/>
+            <w:tcBorders>
+              <w:top w:val="single" w:sz="2" w:space="0" w:color="000001"/>
+              <w:left w:val="single" w:sz="2" w:space="0" w:color="000001"/>
+              <w:bottom w:val="single" w:sz="2" w:space="0" w:color="000001"/>
             </w:tcBorders>
             <w:shd w:fill="auto" w:val="clear"/>
           </w:tcPr>
@@ -371,14 +360,12 @@
         </w:tc>
         <w:tc>
           <w:tcPr>
-            <w:tcW w:w="1631" w:type="dxa"/>
+            <w:tcW w:w="1628" w:type="dxa"/>
             <w:tcBorders>
               <w:top w:val="single" w:sz="2" w:space="0" w:color="000001"/>
               <w:left w:val="single" w:sz="2" w:space="0" w:color="000001"/>
               <w:bottom w:val="single" w:sz="2" w:space="0" w:color="000001"/>
               <w:right w:val="single" w:sz="2" w:space="0" w:color="000001"/>
-              <w:insideH w:val="single" w:sz="2" w:space="0" w:color="000001"/>
-              <w:insideV w:val="single" w:sz="2" w:space="0" w:color="000001"/>
             </w:tcBorders>
             <w:shd w:fill="auto" w:val="clear"/>
           </w:tcPr>
@@ -409,8 +396,6 @@
               <w:left w:val="single" w:sz="2" w:space="0" w:color="000001"/>
               <w:bottom w:val="single" w:sz="2" w:space="0" w:color="000001"/>
               <w:right w:val="single" w:sz="2" w:space="0" w:color="000001"/>
-              <w:insideH w:val="single" w:sz="2" w:space="0" w:color="000001"/>
-              <w:insideV w:val="single" w:sz="2" w:space="0" w:color="000001"/>
             </w:tcBorders>
             <w:shd w:fill="auto" w:val="clear"/>
           </w:tcPr>
@@ -439,7 +424,6 @@
               <w:top w:val="single" w:sz="2" w:space="0" w:color="000001"/>
               <w:left w:val="single" w:sz="2" w:space="0" w:color="000001"/>
               <w:bottom w:val="single" w:sz="2" w:space="0" w:color="000001"/>
-              <w:insideH w:val="single" w:sz="2" w:space="0" w:color="000001"/>
             </w:tcBorders>
             <w:shd w:fill="auto" w:val="clear"/>
           </w:tcPr>
@@ -467,7 +451,6 @@
               <w:top w:val="single" w:sz="2" w:space="0" w:color="000001"/>
               <w:left w:val="single" w:sz="2" w:space="0" w:color="000001"/>
               <w:bottom w:val="single" w:sz="2" w:space="0" w:color="000001"/>
-              <w:insideH w:val="single" w:sz="2" w:space="0" w:color="000001"/>
             </w:tcBorders>
             <w:shd w:fill="auto" w:val="clear"/>
           </w:tcPr>
@@ -493,7 +476,6 @@
               <w:top w:val="single" w:sz="2" w:space="0" w:color="000001"/>
               <w:left w:val="single" w:sz="2" w:space="0" w:color="000001"/>
               <w:bottom w:val="single" w:sz="2" w:space="0" w:color="000001"/>
-              <w:insideH w:val="single" w:sz="2" w:space="0" w:color="000001"/>
             </w:tcBorders>
             <w:shd w:fill="auto" w:val="clear"/>
           </w:tcPr>
@@ -514,12 +496,11 @@
         </w:tc>
         <w:tc>
           <w:tcPr>
-            <w:tcW w:w="1805" w:type="dxa"/>
-            <w:tcBorders>
-              <w:top w:val="single" w:sz="2" w:space="0" w:color="000001"/>
-              <w:left w:val="single" w:sz="2" w:space="0" w:color="000001"/>
-              <w:bottom w:val="single" w:sz="2" w:space="0" w:color="000001"/>
-              <w:insideH w:val="single" w:sz="2" w:space="0" w:color="000001"/>
+            <w:tcW w:w="1806" w:type="dxa"/>
+            <w:tcBorders>
+              <w:top w:val="single" w:sz="2" w:space="0" w:color="000001"/>
+              <w:left w:val="single" w:sz="2" w:space="0" w:color="000001"/>
+              <w:bottom w:val="single" w:sz="2" w:space="0" w:color="000001"/>
             </w:tcBorders>
             <w:shd w:fill="auto" w:val="clear"/>
           </w:tcPr>
@@ -540,12 +521,11 @@
         </w:tc>
         <w:tc>
           <w:tcPr>
-            <w:tcW w:w="1884" w:type="dxa"/>
-            <w:tcBorders>
-              <w:top w:val="single" w:sz="2" w:space="0" w:color="000001"/>
-              <w:left w:val="single" w:sz="2" w:space="0" w:color="000001"/>
-              <w:bottom w:val="single" w:sz="2" w:space="0" w:color="000001"/>
-              <w:insideH w:val="single" w:sz="2" w:space="0" w:color="000001"/>
+            <w:tcW w:w="1886" w:type="dxa"/>
+            <w:tcBorders>
+              <w:top w:val="single" w:sz="2" w:space="0" w:color="000001"/>
+              <w:left w:val="single" w:sz="2" w:space="0" w:color="000001"/>
+              <w:bottom w:val="single" w:sz="2" w:space="0" w:color="000001"/>
             </w:tcBorders>
             <w:shd w:fill="auto" w:val="clear"/>
           </w:tcPr>
@@ -566,14 +546,12 @@
         </w:tc>
         <w:tc>
           <w:tcPr>
-            <w:tcW w:w="1631" w:type="dxa"/>
+            <w:tcW w:w="1628" w:type="dxa"/>
             <w:tcBorders>
               <w:top w:val="single" w:sz="2" w:space="0" w:color="000001"/>
               <w:left w:val="single" w:sz="2" w:space="0" w:color="000001"/>
               <w:bottom w:val="single" w:sz="2" w:space="0" w:color="000001"/>
               <w:right w:val="single" w:sz="2" w:space="0" w:color="000001"/>
-              <w:insideH w:val="single" w:sz="2" w:space="0" w:color="000001"/>
-              <w:insideV w:val="single" w:sz="2" w:space="0" w:color="000001"/>
             </w:tcBorders>
             <w:shd w:fill="auto" w:val="clear"/>
           </w:tcPr>
@@ -604,8 +582,6 @@
               <w:left w:val="single" w:sz="2" w:space="0" w:color="000001"/>
               <w:bottom w:val="single" w:sz="2" w:space="0" w:color="000001"/>
               <w:right w:val="single" w:sz="2" w:space="0" w:color="000001"/>
-              <w:insideH w:val="single" w:sz="2" w:space="0" w:color="000001"/>
-              <w:insideV w:val="single" w:sz="2" w:space="0" w:color="000001"/>
             </w:tcBorders>
             <w:shd w:fill="auto" w:val="clear"/>
           </w:tcPr>
@@ -641,12 +617,6 @@
         <w:tblW w:w="9638" w:type="dxa"/>
         <w:jc w:val="left"/>
         <w:tblInd w:w="47" w:type="dxa"/>
-        <w:tblBorders>
-          <w:top w:val="single" w:sz="2" w:space="0" w:color="000001"/>
-          <w:left w:val="single" w:sz="2" w:space="0" w:color="000001"/>
-          <w:bottom w:val="single" w:sz="2" w:space="0" w:color="000001"/>
-          <w:insideH w:val="single" w:sz="2" w:space="0" w:color="000001"/>
-        </w:tblBorders>
         <w:tblCellMar>
           <w:top w:w="55" w:type="dxa"/>
           <w:left w:w="40" w:type="dxa"/>
@@ -658,9 +628,9 @@
         <w:gridCol w:w="1011"/>
         <w:gridCol w:w="1864"/>
         <w:gridCol w:w="1442"/>
-        <w:gridCol w:w="1805"/>
-        <w:gridCol w:w="1884"/>
-        <w:gridCol w:w="1631"/>
+        <w:gridCol w:w="1806"/>
+        <w:gridCol w:w="1886"/>
+        <w:gridCol w:w="1628"/>
       </w:tblGrid>
       <w:tr>
         <w:trPr/>
@@ -671,7 +641,6 @@
               <w:top w:val="single" w:sz="2" w:space="0" w:color="000001"/>
               <w:left w:val="single" w:sz="2" w:space="0" w:color="000001"/>
               <w:bottom w:val="single" w:sz="2" w:space="0" w:color="000001"/>
-              <w:insideH w:val="single" w:sz="2" w:space="0" w:color="000001"/>
             </w:tcBorders>
             <w:shd w:fill="auto" w:val="clear"/>
           </w:tcPr>
@@ -697,7 +666,6 @@
               <w:top w:val="single" w:sz="2" w:space="0" w:color="000001"/>
               <w:left w:val="single" w:sz="2" w:space="0" w:color="000001"/>
               <w:bottom w:val="single" w:sz="2" w:space="0" w:color="000001"/>
-              <w:insideH w:val="single" w:sz="2" w:space="0" w:color="000001"/>
             </w:tcBorders>
             <w:shd w:fill="auto" w:val="clear"/>
           </w:tcPr>
@@ -723,7 +691,6 @@
               <w:top w:val="single" w:sz="2" w:space="0" w:color="000001"/>
               <w:left w:val="single" w:sz="2" w:space="0" w:color="000001"/>
               <w:bottom w:val="single" w:sz="2" w:space="0" w:color="000001"/>
-              <w:insideH w:val="single" w:sz="2" w:space="0" w:color="000001"/>
             </w:tcBorders>
             <w:shd w:fill="auto" w:val="clear"/>
           </w:tcPr>
@@ -744,12 +711,11 @@
         </w:tc>
         <w:tc>
           <w:tcPr>
-            <w:tcW w:w="1805" w:type="dxa"/>
-            <w:tcBorders>
-              <w:top w:val="single" w:sz="2" w:space="0" w:color="000001"/>
-              <w:left w:val="single" w:sz="2" w:space="0" w:color="000001"/>
-              <w:bottom w:val="single" w:sz="2" w:space="0" w:color="000001"/>
-              <w:insideH w:val="single" w:sz="2" w:space="0" w:color="000001"/>
+            <w:tcW w:w="1806" w:type="dxa"/>
+            <w:tcBorders>
+              <w:top w:val="single" w:sz="2" w:space="0" w:color="000001"/>
+              <w:left w:val="single" w:sz="2" w:space="0" w:color="000001"/>
+              <w:bottom w:val="single" w:sz="2" w:space="0" w:color="000001"/>
             </w:tcBorders>
             <w:shd w:fill="auto" w:val="clear"/>
           </w:tcPr>
@@ -770,12 +736,11 @@
         </w:tc>
         <w:tc>
           <w:tcPr>
-            <w:tcW w:w="1884" w:type="dxa"/>
-            <w:tcBorders>
-              <w:top w:val="single" w:sz="2" w:space="0" w:color="000001"/>
-              <w:left w:val="single" w:sz="2" w:space="0" w:color="000001"/>
-              <w:bottom w:val="single" w:sz="2" w:space="0" w:color="000001"/>
-              <w:insideH w:val="single" w:sz="2" w:space="0" w:color="000001"/>
+            <w:tcW w:w="1886" w:type="dxa"/>
+            <w:tcBorders>
+              <w:top w:val="single" w:sz="2" w:space="0" w:color="000001"/>
+              <w:left w:val="single" w:sz="2" w:space="0" w:color="000001"/>
+              <w:bottom w:val="single" w:sz="2" w:space="0" w:color="000001"/>
             </w:tcBorders>
             <w:shd w:fill="auto" w:val="clear"/>
           </w:tcPr>
@@ -796,14 +761,12 @@
         </w:tc>
         <w:tc>
           <w:tcPr>
-            <w:tcW w:w="1631" w:type="dxa"/>
+            <w:tcW w:w="1628" w:type="dxa"/>
             <w:tcBorders>
               <w:top w:val="single" w:sz="2" w:space="0" w:color="000001"/>
               <w:left w:val="single" w:sz="2" w:space="0" w:color="000001"/>
               <w:bottom w:val="single" w:sz="2" w:space="0" w:color="000001"/>
               <w:right w:val="single" w:sz="2" w:space="0" w:color="000001"/>
-              <w:insideH w:val="single" w:sz="2" w:space="0" w:color="000001"/>
-              <w:insideV w:val="single" w:sz="2" w:space="0" w:color="000001"/>
             </w:tcBorders>
             <w:shd w:fill="auto" w:val="clear"/>
           </w:tcPr>
@@ -834,8 +797,6 @@
               <w:left w:val="single" w:sz="2" w:space="0" w:color="000001"/>
               <w:bottom w:val="single" w:sz="2" w:space="0" w:color="000001"/>
               <w:right w:val="single" w:sz="2" w:space="0" w:color="000001"/>
-              <w:insideH w:val="single" w:sz="2" w:space="0" w:color="000001"/>
-              <w:insideV w:val="single" w:sz="2" w:space="0" w:color="000001"/>
             </w:tcBorders>
             <w:shd w:fill="auto" w:val="clear"/>
           </w:tcPr>
@@ -864,7 +825,6 @@
               <w:top w:val="single" w:sz="2" w:space="0" w:color="000001"/>
               <w:left w:val="single" w:sz="2" w:space="0" w:color="000001"/>
               <w:bottom w:val="single" w:sz="2" w:space="0" w:color="000001"/>
-              <w:insideH w:val="single" w:sz="2" w:space="0" w:color="000001"/>
             </w:tcBorders>
             <w:shd w:fill="auto" w:val="clear"/>
           </w:tcPr>
@@ -890,7 +850,6 @@
               <w:top w:val="single" w:sz="2" w:space="0" w:color="000001"/>
               <w:left w:val="single" w:sz="2" w:space="0" w:color="000001"/>
               <w:bottom w:val="single" w:sz="2" w:space="0" w:color="000001"/>
-              <w:insideH w:val="single" w:sz="2" w:space="0" w:color="000001"/>
             </w:tcBorders>
             <w:shd w:fill="auto" w:val="clear"/>
           </w:tcPr>
@@ -916,7 +875,6 @@
               <w:top w:val="single" w:sz="2" w:space="0" w:color="000001"/>
               <w:left w:val="single" w:sz="2" w:space="0" w:color="000001"/>
               <w:bottom w:val="single" w:sz="2" w:space="0" w:color="000001"/>
-              <w:insideH w:val="single" w:sz="2" w:space="0" w:color="000001"/>
             </w:tcBorders>
             <w:shd w:fill="auto" w:val="clear"/>
           </w:tcPr>
@@ -937,12 +895,11 @@
         </w:tc>
         <w:tc>
           <w:tcPr>
-            <w:tcW w:w="1805" w:type="dxa"/>
-            <w:tcBorders>
-              <w:top w:val="single" w:sz="2" w:space="0" w:color="000001"/>
-              <w:left w:val="single" w:sz="2" w:space="0" w:color="000001"/>
-              <w:bottom w:val="single" w:sz="2" w:space="0" w:color="000001"/>
-              <w:insideH w:val="single" w:sz="2" w:space="0" w:color="000001"/>
+            <w:tcW w:w="1806" w:type="dxa"/>
+            <w:tcBorders>
+              <w:top w:val="single" w:sz="2" w:space="0" w:color="000001"/>
+              <w:left w:val="single" w:sz="2" w:space="0" w:color="000001"/>
+              <w:bottom w:val="single" w:sz="2" w:space="0" w:color="000001"/>
             </w:tcBorders>
             <w:shd w:fill="auto" w:val="clear"/>
           </w:tcPr>
@@ -963,12 +920,11 @@
         </w:tc>
         <w:tc>
           <w:tcPr>
-            <w:tcW w:w="1884" w:type="dxa"/>
-            <w:tcBorders>
-              <w:top w:val="single" w:sz="2" w:space="0" w:color="000001"/>
-              <w:left w:val="single" w:sz="2" w:space="0" w:color="000001"/>
-              <w:bottom w:val="single" w:sz="2" w:space="0" w:color="000001"/>
-              <w:insideH w:val="single" w:sz="2" w:space="0" w:color="000001"/>
+            <w:tcW w:w="1886" w:type="dxa"/>
+            <w:tcBorders>
+              <w:top w:val="single" w:sz="2" w:space="0" w:color="000001"/>
+              <w:left w:val="single" w:sz="2" w:space="0" w:color="000001"/>
+              <w:bottom w:val="single" w:sz="2" w:space="0" w:color="000001"/>
             </w:tcBorders>
             <w:shd w:fill="auto" w:val="clear"/>
           </w:tcPr>
@@ -989,14 +945,12 @@
         </w:tc>
         <w:tc>
           <w:tcPr>
-            <w:tcW w:w="1631" w:type="dxa"/>
+            <w:tcW w:w="1628" w:type="dxa"/>
             <w:tcBorders>
               <w:top w:val="single" w:sz="2" w:space="0" w:color="000001"/>
               <w:left w:val="single" w:sz="2" w:space="0" w:color="000001"/>
               <w:bottom w:val="single" w:sz="2" w:space="0" w:color="000001"/>
               <w:right w:val="single" w:sz="2" w:space="0" w:color="000001"/>
-              <w:insideH w:val="single" w:sz="2" w:space="0" w:color="000001"/>
-              <w:insideV w:val="single" w:sz="2" w:space="0" w:color="000001"/>
             </w:tcBorders>
             <w:shd w:fill="auto" w:val="clear"/>
           </w:tcPr>
@@ -1027,8 +981,6 @@
               <w:left w:val="single" w:sz="2" w:space="0" w:color="000001"/>
               <w:bottom w:val="single" w:sz="2" w:space="0" w:color="000001"/>
               <w:right w:val="single" w:sz="2" w:space="0" w:color="000001"/>
-              <w:insideH w:val="single" w:sz="2" w:space="0" w:color="000001"/>
-              <w:insideV w:val="single" w:sz="2" w:space="0" w:color="000001"/>
             </w:tcBorders>
             <w:shd w:fill="auto" w:val="clear"/>
           </w:tcPr>
@@ -1064,12 +1016,6 @@
         <w:tblW w:w="9638" w:type="dxa"/>
         <w:jc w:val="left"/>
         <w:tblInd w:w="47" w:type="dxa"/>
-        <w:tblBorders>
-          <w:top w:val="single" w:sz="2" w:space="0" w:color="000001"/>
-          <w:left w:val="single" w:sz="2" w:space="0" w:color="000001"/>
-          <w:bottom w:val="single" w:sz="2" w:space="0" w:color="000001"/>
-          <w:insideH w:val="single" w:sz="2" w:space="0" w:color="000001"/>
-        </w:tblBorders>
         <w:tblCellMar>
           <w:top w:w="55" w:type="dxa"/>
           <w:left w:w="40" w:type="dxa"/>
@@ -1081,9 +1027,9 @@
         <w:gridCol w:w="1011"/>
         <w:gridCol w:w="1864"/>
         <w:gridCol w:w="1442"/>
-        <w:gridCol w:w="1805"/>
-        <w:gridCol w:w="1884"/>
-        <w:gridCol w:w="1631"/>
+        <w:gridCol w:w="1806"/>
+        <w:gridCol w:w="1886"/>
+        <w:gridCol w:w="1628"/>
       </w:tblGrid>
       <w:tr>
         <w:trPr/>
@@ -1094,7 +1040,6 @@
               <w:top w:val="single" w:sz="2" w:space="0" w:color="000001"/>
               <w:left w:val="single" w:sz="2" w:space="0" w:color="000001"/>
               <w:bottom w:val="single" w:sz="2" w:space="0" w:color="000001"/>
-              <w:insideH w:val="single" w:sz="2" w:space="0" w:color="000001"/>
             </w:tcBorders>
             <w:shd w:fill="auto" w:val="clear"/>
           </w:tcPr>
@@ -1120,7 +1065,6 @@
               <w:top w:val="single" w:sz="2" w:space="0" w:color="000001"/>
               <w:left w:val="single" w:sz="2" w:space="0" w:color="000001"/>
               <w:bottom w:val="single" w:sz="2" w:space="0" w:color="000001"/>
-              <w:insideH w:val="single" w:sz="2" w:space="0" w:color="000001"/>
             </w:tcBorders>
             <w:shd w:fill="auto" w:val="clear"/>
           </w:tcPr>
@@ -1146,7 +1090,6 @@
               <w:top w:val="single" w:sz="2" w:space="0" w:color="000001"/>
               <w:left w:val="single" w:sz="2" w:space="0" w:color="000001"/>
               <w:bottom w:val="single" w:sz="2" w:space="0" w:color="000001"/>
-              <w:insideH w:val="single" w:sz="2" w:space="0" w:color="000001"/>
             </w:tcBorders>
             <w:shd w:fill="auto" w:val="clear"/>
           </w:tcPr>
@@ -1167,12 +1110,11 @@
         </w:tc>
         <w:tc>
           <w:tcPr>
-            <w:tcW w:w="1805" w:type="dxa"/>
-            <w:tcBorders>
-              <w:top w:val="single" w:sz="2" w:space="0" w:color="000001"/>
-              <w:left w:val="single" w:sz="2" w:space="0" w:color="000001"/>
-              <w:bottom w:val="single" w:sz="2" w:space="0" w:color="000001"/>
-              <w:insideH w:val="single" w:sz="2" w:space="0" w:color="000001"/>
+            <w:tcW w:w="1806" w:type="dxa"/>
+            <w:tcBorders>
+              <w:top w:val="single" w:sz="2" w:space="0" w:color="000001"/>
+              <w:left w:val="single" w:sz="2" w:space="0" w:color="000001"/>
+              <w:bottom w:val="single" w:sz="2" w:space="0" w:color="000001"/>
             </w:tcBorders>
             <w:shd w:fill="auto" w:val="clear"/>
           </w:tcPr>
@@ -1193,12 +1135,11 @@
         </w:tc>
         <w:tc>
           <w:tcPr>
-            <w:tcW w:w="1884" w:type="dxa"/>
-            <w:tcBorders>
-              <w:top w:val="single" w:sz="2" w:space="0" w:color="000001"/>
-              <w:left w:val="single" w:sz="2" w:space="0" w:color="000001"/>
-              <w:bottom w:val="single" w:sz="2" w:space="0" w:color="000001"/>
-              <w:insideH w:val="single" w:sz="2" w:space="0" w:color="000001"/>
+            <w:tcW w:w="1886" w:type="dxa"/>
+            <w:tcBorders>
+              <w:top w:val="single" w:sz="2" w:space="0" w:color="000001"/>
+              <w:left w:val="single" w:sz="2" w:space="0" w:color="000001"/>
+              <w:bottom w:val="single" w:sz="2" w:space="0" w:color="000001"/>
             </w:tcBorders>
             <w:shd w:fill="auto" w:val="clear"/>
           </w:tcPr>
@@ -1219,14 +1160,12 @@
         </w:tc>
         <w:tc>
           <w:tcPr>
-            <w:tcW w:w="1631" w:type="dxa"/>
+            <w:tcW w:w="1628" w:type="dxa"/>
             <w:tcBorders>
               <w:top w:val="single" w:sz="2" w:space="0" w:color="000001"/>
               <w:left w:val="single" w:sz="2" w:space="0" w:color="000001"/>
               <w:bottom w:val="single" w:sz="2" w:space="0" w:color="000001"/>
               <w:right w:val="single" w:sz="2" w:space="0" w:color="000001"/>
-              <w:insideH w:val="single" w:sz="2" w:space="0" w:color="000001"/>
-              <w:insideV w:val="single" w:sz="2" w:space="0" w:color="000001"/>
             </w:tcBorders>
             <w:shd w:fill="auto" w:val="clear"/>
           </w:tcPr>
@@ -1257,8 +1196,6 @@
               <w:left w:val="single" w:sz="2" w:space="0" w:color="000001"/>
               <w:bottom w:val="single" w:sz="2" w:space="0" w:color="000001"/>
               <w:right w:val="single" w:sz="2" w:space="0" w:color="000001"/>
-              <w:insideH w:val="single" w:sz="2" w:space="0" w:color="000001"/>
-              <w:insideV w:val="single" w:sz="2" w:space="0" w:color="000001"/>
             </w:tcBorders>
             <w:shd w:fill="auto" w:val="clear"/>
           </w:tcPr>
@@ -1285,7 +1222,6 @@
               <w:top w:val="single" w:sz="2" w:space="0" w:color="000001"/>
               <w:left w:val="single" w:sz="2" w:space="0" w:color="000001"/>
               <w:bottom w:val="single" w:sz="2" w:space="0" w:color="000001"/>
-              <w:insideH w:val="single" w:sz="2" w:space="0" w:color="000001"/>
             </w:tcBorders>
             <w:shd w:fill="auto" w:val="clear"/>
           </w:tcPr>
@@ -1311,7 +1247,6 @@
               <w:top w:val="single" w:sz="2" w:space="0" w:color="000001"/>
               <w:left w:val="single" w:sz="2" w:space="0" w:color="000001"/>
               <w:bottom w:val="single" w:sz="2" w:space="0" w:color="000001"/>
-              <w:insideH w:val="single" w:sz="2" w:space="0" w:color="000001"/>
             </w:tcBorders>
             <w:shd w:fill="auto" w:val="clear"/>
           </w:tcPr>
@@ -1337,7 +1272,6 @@
               <w:top w:val="single" w:sz="2" w:space="0" w:color="000001"/>
               <w:left w:val="single" w:sz="2" w:space="0" w:color="000001"/>
               <w:bottom w:val="single" w:sz="2" w:space="0" w:color="000001"/>
-              <w:insideH w:val="single" w:sz="2" w:space="0" w:color="000001"/>
             </w:tcBorders>
             <w:shd w:fill="auto" w:val="clear"/>
           </w:tcPr>
@@ -1358,12 +1292,11 @@
         </w:tc>
         <w:tc>
           <w:tcPr>
-            <w:tcW w:w="1805" w:type="dxa"/>
-            <w:tcBorders>
-              <w:top w:val="single" w:sz="2" w:space="0" w:color="000001"/>
-              <w:left w:val="single" w:sz="2" w:space="0" w:color="000001"/>
-              <w:bottom w:val="single" w:sz="2" w:space="0" w:color="000001"/>
-              <w:insideH w:val="single" w:sz="2" w:space="0" w:color="000001"/>
+            <w:tcW w:w="1806" w:type="dxa"/>
+            <w:tcBorders>
+              <w:top w:val="single" w:sz="2" w:space="0" w:color="000001"/>
+              <w:left w:val="single" w:sz="2" w:space="0" w:color="000001"/>
+              <w:bottom w:val="single" w:sz="2" w:space="0" w:color="000001"/>
             </w:tcBorders>
             <w:shd w:fill="auto" w:val="clear"/>
           </w:tcPr>
@@ -1384,12 +1317,11 @@
         </w:tc>
         <w:tc>
           <w:tcPr>
-            <w:tcW w:w="1884" w:type="dxa"/>
-            <w:tcBorders>
-              <w:top w:val="single" w:sz="2" w:space="0" w:color="000001"/>
-              <w:left w:val="single" w:sz="2" w:space="0" w:color="000001"/>
-              <w:bottom w:val="single" w:sz="2" w:space="0" w:color="000001"/>
-              <w:insideH w:val="single" w:sz="2" w:space="0" w:color="000001"/>
+            <w:tcW w:w="1886" w:type="dxa"/>
+            <w:tcBorders>
+              <w:top w:val="single" w:sz="2" w:space="0" w:color="000001"/>
+              <w:left w:val="single" w:sz="2" w:space="0" w:color="000001"/>
+              <w:bottom w:val="single" w:sz="2" w:space="0" w:color="000001"/>
             </w:tcBorders>
             <w:shd w:fill="auto" w:val="clear"/>
           </w:tcPr>
@@ -1410,14 +1342,12 @@
         </w:tc>
         <w:tc>
           <w:tcPr>
-            <w:tcW w:w="1631" w:type="dxa"/>
+            <w:tcW w:w="1628" w:type="dxa"/>
             <w:tcBorders>
               <w:top w:val="single" w:sz="2" w:space="0" w:color="000001"/>
               <w:left w:val="single" w:sz="2" w:space="0" w:color="000001"/>
               <w:bottom w:val="single" w:sz="2" w:space="0" w:color="000001"/>
               <w:right w:val="single" w:sz="2" w:space="0" w:color="000001"/>
-              <w:insideH w:val="single" w:sz="2" w:space="0" w:color="000001"/>
-              <w:insideV w:val="single" w:sz="2" w:space="0" w:color="000001"/>
             </w:tcBorders>
             <w:shd w:fill="auto" w:val="clear"/>
           </w:tcPr>
@@ -1448,8 +1378,6 @@
               <w:left w:val="single" w:sz="2" w:space="0" w:color="000001"/>
               <w:bottom w:val="single" w:sz="2" w:space="0" w:color="000001"/>
               <w:right w:val="single" w:sz="2" w:space="0" w:color="000001"/>
-              <w:insideH w:val="single" w:sz="2" w:space="0" w:color="000001"/>
-              <w:insideV w:val="single" w:sz="2" w:space="0" w:color="000001"/>
             </w:tcBorders>
             <w:shd w:fill="auto" w:val="clear"/>
           </w:tcPr>
@@ -1485,12 +1413,6 @@
         <w:tblW w:w="9638" w:type="dxa"/>
         <w:jc w:val="left"/>
         <w:tblInd w:w="47" w:type="dxa"/>
-        <w:tblBorders>
-          <w:top w:val="single" w:sz="2" w:space="0" w:color="000001"/>
-          <w:left w:val="single" w:sz="2" w:space="0" w:color="000001"/>
-          <w:bottom w:val="single" w:sz="2" w:space="0" w:color="000001"/>
-          <w:insideH w:val="single" w:sz="2" w:space="0" w:color="000001"/>
-        </w:tblBorders>
         <w:tblCellMar>
           <w:top w:w="55" w:type="dxa"/>
           <w:left w:w="40" w:type="dxa"/>
@@ -1499,8 +1421,8 @@
         </w:tblCellMar>
       </w:tblPr>
       <w:tblGrid>
-        <w:gridCol w:w="2424"/>
-        <w:gridCol w:w="2701"/>
+        <w:gridCol w:w="2422"/>
+        <w:gridCol w:w="2703"/>
         <w:gridCol w:w="1715"/>
         <w:gridCol w:w="1351"/>
         <w:gridCol w:w="1447"/>
@@ -1509,12 +1431,11 @@
         <w:trPr/>
         <w:tc>
           <w:tcPr>
-            <w:tcW w:w="2424" w:type="dxa"/>
-            <w:tcBorders>
-              <w:top w:val="single" w:sz="2" w:space="0" w:color="000001"/>
-              <w:left w:val="single" w:sz="2" w:space="0" w:color="000001"/>
-              <w:bottom w:val="single" w:sz="2" w:space="0" w:color="000001"/>
-              <w:insideH w:val="single" w:sz="2" w:space="0" w:color="000001"/>
+            <w:tcW w:w="2422" w:type="dxa"/>
+            <w:tcBorders>
+              <w:top w:val="single" w:sz="2" w:space="0" w:color="000001"/>
+              <w:left w:val="single" w:sz="2" w:space="0" w:color="000001"/>
+              <w:bottom w:val="single" w:sz="2" w:space="0" w:color="000001"/>
             </w:tcBorders>
             <w:shd w:fill="auto" w:val="clear"/>
           </w:tcPr>
@@ -1533,12 +1454,11 @@
         </w:tc>
         <w:tc>
           <w:tcPr>
-            <w:tcW w:w="2701" w:type="dxa"/>
-            <w:tcBorders>
-              <w:top w:val="single" w:sz="2" w:space="0" w:color="000001"/>
-              <w:left w:val="single" w:sz="2" w:space="0" w:color="000001"/>
-              <w:bottom w:val="single" w:sz="2" w:space="0" w:color="000001"/>
-              <w:insideH w:val="single" w:sz="2" w:space="0" w:color="000001"/>
+            <w:tcW w:w="2703" w:type="dxa"/>
+            <w:tcBorders>
+              <w:top w:val="single" w:sz="2" w:space="0" w:color="000001"/>
+              <w:left w:val="single" w:sz="2" w:space="0" w:color="000001"/>
+              <w:bottom w:val="single" w:sz="2" w:space="0" w:color="000001"/>
             </w:tcBorders>
             <w:shd w:fill="auto" w:val="clear"/>
           </w:tcPr>
@@ -1562,7 +1482,6 @@
               <w:top w:val="single" w:sz="2" w:space="0" w:color="000001"/>
               <w:left w:val="single" w:sz="2" w:space="0" w:color="000001"/>
               <w:bottom w:val="single" w:sz="2" w:space="0" w:color="000001"/>
-              <w:insideH w:val="single" w:sz="2" w:space="0" w:color="000001"/>
             </w:tcBorders>
             <w:shd w:fill="auto" w:val="clear"/>
           </w:tcPr>
@@ -1586,7 +1505,6 @@
               <w:top w:val="single" w:sz="2" w:space="0" w:color="000001"/>
               <w:left w:val="single" w:sz="2" w:space="0" w:color="000001"/>
               <w:bottom w:val="single" w:sz="2" w:space="0" w:color="000001"/>
-              <w:insideH w:val="single" w:sz="2" w:space="0" w:color="000001"/>
             </w:tcBorders>
             <w:shd w:fill="auto" w:val="clear"/>
           </w:tcPr>
@@ -1611,8 +1529,6 @@
               <w:left w:val="single" w:sz="2" w:space="0" w:color="000001"/>
               <w:bottom w:val="single" w:sz="2" w:space="0" w:color="000001"/>
               <w:right w:val="single" w:sz="2" w:space="0" w:color="000001"/>
-              <w:insideH w:val="single" w:sz="2" w:space="0" w:color="000001"/>
-              <w:insideV w:val="single" w:sz="2" w:space="0" w:color="000001"/>
             </w:tcBorders>
             <w:shd w:fill="auto" w:val="clear"/>
           </w:tcPr>
@@ -1641,8 +1557,6 @@
               <w:left w:val="single" w:sz="2" w:space="0" w:color="000001"/>
               <w:bottom w:val="single" w:sz="2" w:space="0" w:color="000001"/>
               <w:right w:val="single" w:sz="2" w:space="0" w:color="000001"/>
-              <w:insideH w:val="single" w:sz="2" w:space="0" w:color="000001"/>
-              <w:insideV w:val="single" w:sz="2" w:space="0" w:color="000001"/>
             </w:tcBorders>
             <w:shd w:fill="auto" w:val="clear"/>
           </w:tcPr>
@@ -1686,12 +1600,11 @@
         <w:trPr/>
         <w:tc>
           <w:tcPr>
-            <w:tcW w:w="2424" w:type="dxa"/>
-            <w:tcBorders>
-              <w:top w:val="single" w:sz="2" w:space="0" w:color="000001"/>
-              <w:left w:val="single" w:sz="2" w:space="0" w:color="000001"/>
-              <w:bottom w:val="single" w:sz="2" w:space="0" w:color="000001"/>
-              <w:insideH w:val="single" w:sz="2" w:space="0" w:color="000001"/>
+            <w:tcW w:w="2422" w:type="dxa"/>
+            <w:tcBorders>
+              <w:top w:val="single" w:sz="2" w:space="0" w:color="000001"/>
+              <w:left w:val="single" w:sz="2" w:space="0" w:color="000001"/>
+              <w:bottom w:val="single" w:sz="2" w:space="0" w:color="000001"/>
             </w:tcBorders>
             <w:shd w:fill="auto" w:val="clear"/>
           </w:tcPr>
@@ -1724,12 +1637,11 @@
         </w:tc>
         <w:tc>
           <w:tcPr>
-            <w:tcW w:w="2701" w:type="dxa"/>
-            <w:tcBorders>
-              <w:top w:val="single" w:sz="2" w:space="0" w:color="000001"/>
-              <w:left w:val="single" w:sz="2" w:space="0" w:color="000001"/>
-              <w:bottom w:val="single" w:sz="2" w:space="0" w:color="000001"/>
-              <w:insideH w:val="single" w:sz="2" w:space="0" w:color="000001"/>
+            <w:tcW w:w="2703" w:type="dxa"/>
+            <w:tcBorders>
+              <w:top w:val="single" w:sz="2" w:space="0" w:color="000001"/>
+              <w:left w:val="single" w:sz="2" w:space="0" w:color="000001"/>
+              <w:bottom w:val="single" w:sz="2" w:space="0" w:color="000001"/>
             </w:tcBorders>
             <w:shd w:fill="auto" w:val="clear"/>
           </w:tcPr>
@@ -1767,7 +1679,6 @@
               <w:top w:val="single" w:sz="2" w:space="0" w:color="000001"/>
               <w:left w:val="single" w:sz="2" w:space="0" w:color="000001"/>
               <w:bottom w:val="single" w:sz="2" w:space="0" w:color="000001"/>
-              <w:insideH w:val="single" w:sz="2" w:space="0" w:color="000001"/>
             </w:tcBorders>
             <w:shd w:fill="auto" w:val="clear"/>
           </w:tcPr>
@@ -1805,7 +1716,6 @@
               <w:top w:val="single" w:sz="2" w:space="0" w:color="000001"/>
               <w:left w:val="single" w:sz="2" w:space="0" w:color="000001"/>
               <w:bottom w:val="single" w:sz="2" w:space="0" w:color="000001"/>
-              <w:insideH w:val="single" w:sz="2" w:space="0" w:color="000001"/>
             </w:tcBorders>
             <w:shd w:fill="auto" w:val="clear"/>
           </w:tcPr>
@@ -1844,8 +1754,6 @@
               <w:left w:val="single" w:sz="2" w:space="0" w:color="000001"/>
               <w:bottom w:val="single" w:sz="2" w:space="0" w:color="000001"/>
               <w:right w:val="single" w:sz="2" w:space="0" w:color="000001"/>
-              <w:insideH w:val="single" w:sz="2" w:space="0" w:color="000001"/>
-              <w:insideV w:val="single" w:sz="2" w:space="0" w:color="000001"/>
             </w:tcBorders>
             <w:shd w:fill="auto" w:val="clear"/>
           </w:tcPr>
@@ -1888,8 +1796,6 @@
               <w:left w:val="single" w:sz="2" w:space="0" w:color="000001"/>
               <w:bottom w:val="single" w:sz="2" w:space="0" w:color="000001"/>
               <w:right w:val="single" w:sz="2" w:space="0" w:color="000001"/>
-              <w:insideH w:val="single" w:sz="2" w:space="0" w:color="000001"/>
-              <w:insideV w:val="single" w:sz="2" w:space="0" w:color="000001"/>
             </w:tcBorders>
             <w:shd w:fill="auto" w:val="clear"/>
           </w:tcPr>
@@ -1923,12 +1829,6 @@
         <w:tblW w:w="9638" w:type="dxa"/>
         <w:jc w:val="left"/>
         <w:tblInd w:w="47" w:type="dxa"/>
-        <w:tblBorders>
-          <w:top w:val="single" w:sz="2" w:space="0" w:color="000001"/>
-          <w:left w:val="single" w:sz="2" w:space="0" w:color="000001"/>
-          <w:bottom w:val="single" w:sz="2" w:space="0" w:color="000001"/>
-          <w:insideH w:val="single" w:sz="2" w:space="0" w:color="000001"/>
-        </w:tblBorders>
         <w:tblCellMar>
           <w:top w:w="55" w:type="dxa"/>
           <w:left w:w="40" w:type="dxa"/>
@@ -1942,8 +1842,8 @@
         <w:gridCol w:w="964"/>
         <w:gridCol w:w="1023"/>
         <w:gridCol w:w="1359"/>
-        <w:gridCol w:w="1594"/>
-        <w:gridCol w:w="1582"/>
+        <w:gridCol w:w="1595"/>
+        <w:gridCol w:w="1581"/>
       </w:tblGrid>
       <w:tr>
         <w:trPr/>
@@ -1954,7 +1854,6 @@
               <w:top w:val="single" w:sz="2" w:space="0" w:color="000001"/>
               <w:left w:val="single" w:sz="2" w:space="0" w:color="000001"/>
               <w:bottom w:val="single" w:sz="2" w:space="0" w:color="000001"/>
-              <w:insideH w:val="single" w:sz="2" w:space="0" w:color="000001"/>
             </w:tcBorders>
             <w:shd w:fill="auto" w:val="clear"/>
           </w:tcPr>
@@ -1978,7 +1877,6 @@
               <w:top w:val="single" w:sz="2" w:space="0" w:color="000001"/>
               <w:left w:val="single" w:sz="2" w:space="0" w:color="000001"/>
               <w:bottom w:val="single" w:sz="2" w:space="0" w:color="000001"/>
-              <w:insideH w:val="single" w:sz="2" w:space="0" w:color="000001"/>
             </w:tcBorders>
             <w:shd w:fill="auto" w:val="clear"/>
           </w:tcPr>
@@ -2002,7 +1900,6 @@
               <w:top w:val="single" w:sz="2" w:space="0" w:color="000001"/>
               <w:left w:val="single" w:sz="2" w:space="0" w:color="000001"/>
               <w:bottom w:val="single" w:sz="2" w:space="0" w:color="000001"/>
-              <w:insideH w:val="single" w:sz="2" w:space="0" w:color="000001"/>
             </w:tcBorders>
             <w:shd w:fill="auto" w:val="clear"/>
           </w:tcPr>
@@ -2026,7 +1923,6 @@
               <w:top w:val="single" w:sz="2" w:space="0" w:color="000001"/>
               <w:left w:val="single" w:sz="2" w:space="0" w:color="000001"/>
               <w:bottom w:val="single" w:sz="2" w:space="0" w:color="000001"/>
-              <w:insideH w:val="single" w:sz="2" w:space="0" w:color="000001"/>
             </w:tcBorders>
             <w:shd w:fill="auto" w:val="clear"/>
           </w:tcPr>
@@ -2050,7 +1946,6 @@
               <w:top w:val="single" w:sz="2" w:space="0" w:color="000001"/>
               <w:left w:val="single" w:sz="2" w:space="0" w:color="000001"/>
               <w:bottom w:val="single" w:sz="2" w:space="0" w:color="000001"/>
-              <w:insideH w:val="single" w:sz="2" w:space="0" w:color="000001"/>
             </w:tcBorders>
             <w:shd w:fill="auto" w:val="clear"/>
           </w:tcPr>
@@ -2069,12 +1964,11 @@
         </w:tc>
         <w:tc>
           <w:tcPr>
-            <w:tcW w:w="1594" w:type="dxa"/>
-            <w:tcBorders>
-              <w:top w:val="single" w:sz="2" w:space="0" w:color="000001"/>
-              <w:left w:val="single" w:sz="2" w:space="0" w:color="000001"/>
-              <w:bottom w:val="single" w:sz="2" w:space="0" w:color="000001"/>
-              <w:insideH w:val="single" w:sz="2" w:space="0" w:color="000001"/>
+            <w:tcW w:w="1595" w:type="dxa"/>
+            <w:tcBorders>
+              <w:top w:val="single" w:sz="2" w:space="0" w:color="000001"/>
+              <w:left w:val="single" w:sz="2" w:space="0" w:color="000001"/>
+              <w:bottom w:val="single" w:sz="2" w:space="0" w:color="000001"/>
             </w:tcBorders>
             <w:shd w:fill="auto" w:val="clear"/>
           </w:tcPr>
@@ -2091,14 +1985,12 @@
         </w:tc>
         <w:tc>
           <w:tcPr>
-            <w:tcW w:w="1582" w:type="dxa"/>
+            <w:tcW w:w="1581" w:type="dxa"/>
             <w:tcBorders>
               <w:top w:val="single" w:sz="2" w:space="0" w:color="000001"/>
               <w:left w:val="single" w:sz="2" w:space="0" w:color="000001"/>
               <w:bottom w:val="single" w:sz="2" w:space="0" w:color="000001"/>
               <w:right w:val="single" w:sz="2" w:space="0" w:color="000001"/>
-              <w:insideH w:val="single" w:sz="2" w:space="0" w:color="000001"/>
-              <w:insideV w:val="single" w:sz="2" w:space="0" w:color="000001"/>
             </w:tcBorders>
             <w:shd w:fill="auto" w:val="clear"/>
           </w:tcPr>
@@ -2125,8 +2017,6 @@
               <w:left w:val="single" w:sz="2" w:space="0" w:color="000001"/>
               <w:bottom w:val="single" w:sz="2" w:space="0" w:color="000001"/>
               <w:right w:val="single" w:sz="2" w:space="0" w:color="000001"/>
-              <w:insideH w:val="single" w:sz="2" w:space="0" w:color="000001"/>
-              <w:insideV w:val="single" w:sz="2" w:space="0" w:color="000001"/>
             </w:tcBorders>
             <w:shd w:fill="auto" w:val="clear"/>
           </w:tcPr>
@@ -2167,7 +2057,6 @@
               <w:top w:val="single" w:sz="2" w:space="0" w:color="000001"/>
               <w:left w:val="single" w:sz="2" w:space="0" w:color="000001"/>
               <w:bottom w:val="single" w:sz="2" w:space="0" w:color="000001"/>
-              <w:insideH w:val="single" w:sz="2" w:space="0" w:color="000001"/>
             </w:tcBorders>
             <w:shd w:fill="auto" w:val="clear"/>
           </w:tcPr>
@@ -2191,7 +2080,6 @@
               <w:top w:val="single" w:sz="2" w:space="0" w:color="000001"/>
               <w:left w:val="single" w:sz="2" w:space="0" w:color="000001"/>
               <w:bottom w:val="single" w:sz="2" w:space="0" w:color="000001"/>
-              <w:insideH w:val="single" w:sz="2" w:space="0" w:color="000001"/>
             </w:tcBorders>
             <w:shd w:fill="auto" w:val="clear"/>
           </w:tcPr>
@@ -2215,7 +2103,6 @@
               <w:top w:val="single" w:sz="2" w:space="0" w:color="000001"/>
               <w:left w:val="single" w:sz="2" w:space="0" w:color="000001"/>
               <w:bottom w:val="single" w:sz="2" w:space="0" w:color="000001"/>
-              <w:insideH w:val="single" w:sz="2" w:space="0" w:color="000001"/>
             </w:tcBorders>
             <w:shd w:fill="auto" w:val="clear"/>
           </w:tcPr>
@@ -2239,7 +2126,6 @@
               <w:top w:val="single" w:sz="2" w:space="0" w:color="000001"/>
               <w:left w:val="single" w:sz="2" w:space="0" w:color="000001"/>
               <w:bottom w:val="single" w:sz="2" w:space="0" w:color="000001"/>
-              <w:insideH w:val="single" w:sz="2" w:space="0" w:color="000001"/>
             </w:tcBorders>
             <w:shd w:fill="auto" w:val="clear"/>
           </w:tcPr>
@@ -2263,7 +2149,6 @@
               <w:top w:val="single" w:sz="2" w:space="0" w:color="000001"/>
               <w:left w:val="single" w:sz="2" w:space="0" w:color="000001"/>
               <w:bottom w:val="single" w:sz="2" w:space="0" w:color="000001"/>
-              <w:insideH w:val="single" w:sz="2" w:space="0" w:color="000001"/>
             </w:tcBorders>
             <w:shd w:fill="auto" w:val="clear"/>
           </w:tcPr>
@@ -2282,12 +2167,11 @@
         </w:tc>
         <w:tc>
           <w:tcPr>
-            <w:tcW w:w="1594" w:type="dxa"/>
-            <w:tcBorders>
-              <w:top w:val="single" w:sz="2" w:space="0" w:color="000001"/>
-              <w:left w:val="single" w:sz="2" w:space="0" w:color="000001"/>
-              <w:bottom w:val="single" w:sz="2" w:space="0" w:color="000001"/>
-              <w:insideH w:val="single" w:sz="2" w:space="0" w:color="000001"/>
+            <w:tcW w:w="1595" w:type="dxa"/>
+            <w:tcBorders>
+              <w:top w:val="single" w:sz="2" w:space="0" w:color="000001"/>
+              <w:left w:val="single" w:sz="2" w:space="0" w:color="000001"/>
+              <w:bottom w:val="single" w:sz="2" w:space="0" w:color="000001"/>
             </w:tcBorders>
             <w:shd w:fill="auto" w:val="clear"/>
           </w:tcPr>
@@ -2306,14 +2190,12 @@
         </w:tc>
         <w:tc>
           <w:tcPr>
-            <w:tcW w:w="1582" w:type="dxa"/>
+            <w:tcW w:w="1581" w:type="dxa"/>
             <w:tcBorders>
               <w:top w:val="single" w:sz="2" w:space="0" w:color="000001"/>
               <w:left w:val="single" w:sz="2" w:space="0" w:color="000001"/>
               <w:bottom w:val="single" w:sz="2" w:space="0" w:color="000001"/>
               <w:right w:val="single" w:sz="2" w:space="0" w:color="000001"/>
-              <w:insideH w:val="single" w:sz="2" w:space="0" w:color="000001"/>
-              <w:insideV w:val="single" w:sz="2" w:space="0" w:color="000001"/>
             </w:tcBorders>
             <w:shd w:fill="auto" w:val="clear"/>
           </w:tcPr>
@@ -2342,8 +2224,510 @@
               <w:left w:val="single" w:sz="2" w:space="0" w:color="000001"/>
               <w:bottom w:val="single" w:sz="2" w:space="0" w:color="000001"/>
               <w:right w:val="single" w:sz="2" w:space="0" w:color="000001"/>
-              <w:insideH w:val="single" w:sz="2" w:space="0" w:color="000001"/>
-              <w:insideV w:val="single" w:sz="2" w:space="0" w:color="000001"/>
+            </w:tcBorders>
+            <w:shd w:fill="auto" w:val="clear"/>
+          </w:tcPr>
+          <w:p>
+            <w:pPr>
+              <w:pStyle w:val="TableContents"/>
+              <w:rPr/>
+            </w:pPr>
+            <w:r>
+              <w:rPr>
+                <w:lang w:val="de-CH" w:eastAsia="zh-CN" w:bidi="hi-IN"/>
+              </w:rPr>
+              <w:t>{%tr endfor %}</w:t>
+            </w:r>
+          </w:p>
+        </w:tc>
+      </w:tr>
+    </w:tbl>
+    <w:p>
+      <w:pPr>
+        <w:pStyle w:val="Heading3"/>
+        <w:rPr/>
+      </w:pPr>
+      <w:r>
+        <w:rPr>
+          <w:rFonts w:eastAsia="Noto Sans CJK SC Regular" w:cs="FreeSans"/>
+          <w:color w:val="00000A"/>
+          <w:kern w:val="0"/>
+          <w:sz w:val="28"/>
+          <w:szCs w:val="28"/>
+          <w:lang w:val="en-US" w:eastAsia="zh-CN" w:bidi="hi-IN"/>
+        </w:rPr>
+        <w:t>Zirkulation</w:t>
+      </w:r>
+      <w:r>
+        <w:rPr/>
+        <w:t xml:space="preserve"> gefiltert nach </w:t>
+      </w:r>
+      <w:r>
+        <w:rPr>
+          <w:rFonts w:eastAsia="Noto Sans CJK SC Regular" w:cs="FreeSans"/>
+          <w:color w:val="00000A"/>
+          <w:kern w:val="0"/>
+          <w:sz w:val="28"/>
+          <w:szCs w:val="28"/>
+          <w:lang w:val="en-US" w:eastAsia="zh-CN" w:bidi="hi-IN"/>
+        </w:rPr>
+        <w:t>Antwort</w:t>
+      </w:r>
+    </w:p>
+    <w:tbl>
+      <w:tblPr>
+        <w:tblW w:w="9638" w:type="dxa"/>
+        <w:jc w:val="left"/>
+        <w:tblInd w:w="47" w:type="dxa"/>
+        <w:tblCellMar>
+          <w:top w:w="55" w:type="dxa"/>
+          <w:left w:w="40" w:type="dxa"/>
+          <w:bottom w:w="55" w:type="dxa"/>
+          <w:right w:w="55" w:type="dxa"/>
+        </w:tblCellMar>
+      </w:tblPr>
+      <w:tblGrid>
+        <w:gridCol w:w="1134"/>
+        <w:gridCol w:w="1981"/>
+        <w:gridCol w:w="963"/>
+        <w:gridCol w:w="1024"/>
+        <w:gridCol w:w="1359"/>
+        <w:gridCol w:w="1595"/>
+        <w:gridCol w:w="1581"/>
+      </w:tblGrid>
+      <w:tr>
+        <w:trPr/>
+        <w:tc>
+          <w:tcPr>
+            <w:tcW w:w="1134" w:type="dxa"/>
+            <w:tcBorders>
+              <w:top w:val="single" w:sz="2" w:space="0" w:color="000001"/>
+              <w:left w:val="single" w:sz="2" w:space="0" w:color="000001"/>
+              <w:bottom w:val="single" w:sz="2" w:space="0" w:color="000001"/>
+            </w:tcBorders>
+            <w:shd w:fill="auto" w:val="clear"/>
+          </w:tcPr>
+          <w:p>
+            <w:pPr>
+              <w:pStyle w:val="TableHeading"/>
+              <w:rPr/>
+            </w:pPr>
+            <w:r>
+              <w:rPr>
+                <w:lang w:val="de-CH" w:eastAsia="zh-CN" w:bidi="hi-IN"/>
+              </w:rPr>
+              <w:t>Fachstelle</w:t>
+            </w:r>
+          </w:p>
+        </w:tc>
+        <w:tc>
+          <w:tcPr>
+            <w:tcW w:w="1981" w:type="dxa"/>
+            <w:tcBorders>
+              <w:top w:val="single" w:sz="2" w:space="0" w:color="000001"/>
+              <w:left w:val="single" w:sz="2" w:space="0" w:color="000001"/>
+              <w:bottom w:val="single" w:sz="2" w:space="0" w:color="000001"/>
+            </w:tcBorders>
+            <w:shd w:fill="auto" w:val="clear"/>
+          </w:tcPr>
+          <w:p>
+            <w:pPr>
+              <w:pStyle w:val="TableHeading"/>
+              <w:rPr/>
+            </w:pPr>
+            <w:r>
+              <w:rPr>
+                <w:lang w:val="de-CH" w:eastAsia="zh-CN" w:bidi="hi-IN"/>
+              </w:rPr>
+              <w:t>Zustellungsgrund</w:t>
+            </w:r>
+          </w:p>
+        </w:tc>
+        <w:tc>
+          <w:tcPr>
+            <w:tcW w:w="963" w:type="dxa"/>
+            <w:tcBorders>
+              <w:top w:val="single" w:sz="2" w:space="0" w:color="000001"/>
+              <w:left w:val="single" w:sz="2" w:space="0" w:color="000001"/>
+              <w:bottom w:val="single" w:sz="2" w:space="0" w:color="000001"/>
+            </w:tcBorders>
+            <w:shd w:fill="auto" w:val="clear"/>
+          </w:tcPr>
+          <w:p>
+            <w:pPr>
+              <w:pStyle w:val="TableHeading"/>
+              <w:rPr/>
+            </w:pPr>
+            <w:r>
+              <w:rPr>
+                <w:lang w:val="de-CH" w:eastAsia="zh-CN" w:bidi="hi-IN"/>
+              </w:rPr>
+              <w:t>Frist</w:t>
+            </w:r>
+          </w:p>
+        </w:tc>
+        <w:tc>
+          <w:tcPr>
+            <w:tcW w:w="1024" w:type="dxa"/>
+            <w:tcBorders>
+              <w:top w:val="single" w:sz="2" w:space="0" w:color="000001"/>
+              <w:left w:val="single" w:sz="2" w:space="0" w:color="000001"/>
+              <w:bottom w:val="single" w:sz="2" w:space="0" w:color="000001"/>
+            </w:tcBorders>
+            <w:shd w:fill="auto" w:val="clear"/>
+          </w:tcPr>
+          <w:p>
+            <w:pPr>
+              <w:pStyle w:val="TableHeading"/>
+              <w:rPr/>
+            </w:pPr>
+            <w:r>
+              <w:rPr>
+                <w:lang w:val="de-CH" w:eastAsia="zh-CN" w:bidi="hi-IN"/>
+              </w:rPr>
+              <w:t>Status</w:t>
+            </w:r>
+          </w:p>
+        </w:tc>
+        <w:tc>
+          <w:tcPr>
+            <w:tcW w:w="1359" w:type="dxa"/>
+            <w:tcBorders>
+              <w:top w:val="single" w:sz="2" w:space="0" w:color="000001"/>
+              <w:left w:val="single" w:sz="2" w:space="0" w:color="000001"/>
+              <w:bottom w:val="single" w:sz="2" w:space="0" w:color="000001"/>
+            </w:tcBorders>
+            <w:shd w:fill="auto" w:val="clear"/>
+          </w:tcPr>
+          <w:p>
+            <w:pPr>
+              <w:pStyle w:val="TableHeading"/>
+              <w:rPr/>
+            </w:pPr>
+            <w:r>
+              <w:rPr>
+                <w:lang w:val="de-CH" w:eastAsia="zh-CN" w:bidi="hi-IN"/>
+              </w:rPr>
+              <w:t>Start</w:t>
+            </w:r>
+          </w:p>
+        </w:tc>
+        <w:tc>
+          <w:tcPr>
+            <w:tcW w:w="1595" w:type="dxa"/>
+            <w:tcBorders>
+              <w:top w:val="single" w:sz="2" w:space="0" w:color="000001"/>
+              <w:left w:val="single" w:sz="2" w:space="0" w:color="000001"/>
+              <w:bottom w:val="single" w:sz="2" w:space="0" w:color="000001"/>
+            </w:tcBorders>
+            <w:shd w:fill="auto" w:val="clear"/>
+          </w:tcPr>
+          <w:p>
+            <w:pPr>
+              <w:pStyle w:val="TableHeading"/>
+              <w:rPr/>
+            </w:pPr>
+            <w:r>
+              <w:rPr/>
+              <w:t>Ende</w:t>
+            </w:r>
+          </w:p>
+        </w:tc>
+        <w:tc>
+          <w:tcPr>
+            <w:tcW w:w="1581" w:type="dxa"/>
+            <w:tcBorders>
+              <w:top w:val="single" w:sz="2" w:space="0" w:color="000001"/>
+              <w:left w:val="single" w:sz="2" w:space="0" w:color="000001"/>
+              <w:bottom w:val="single" w:sz="2" w:space="0" w:color="000001"/>
+              <w:right w:val="single" w:sz="2" w:space="0" w:color="000001"/>
+            </w:tcBorders>
+            <w:shd w:fill="auto" w:val="clear"/>
+          </w:tcPr>
+          <w:p>
+            <w:pPr>
+              <w:pStyle w:val="TableHeading"/>
+              <w:rPr/>
+            </w:pPr>
+            <w:r>
+              <w:rPr/>
+              <w:t>Antwort</w:t>
+            </w:r>
+          </w:p>
+        </w:tc>
+      </w:tr>
+      <w:tr>
+        <w:trPr/>
+        <w:tc>
+          <w:tcPr>
+            <w:tcW w:w="9637" w:type="dxa"/>
+            <w:gridSpan w:val="7"/>
+            <w:tcBorders>
+              <w:top w:val="single" w:sz="2" w:space="0" w:color="000001"/>
+              <w:left w:val="single" w:sz="2" w:space="0" w:color="000001"/>
+              <w:bottom w:val="single" w:sz="2" w:space="0" w:color="000001"/>
+              <w:right w:val="single" w:sz="2" w:space="0" w:color="000001"/>
+            </w:tcBorders>
+            <w:shd w:fill="auto" w:val="clear"/>
+          </w:tcPr>
+          <w:p>
+            <w:pPr>
+              <w:pStyle w:val="TableContents"/>
+              <w:rPr/>
+            </w:pPr>
+            <w:r>
+              <w:rPr>
+                <w:lang w:val="de-CH" w:eastAsia="zh-CN" w:bidi="hi-IN"/>
+              </w:rPr>
+              <w:t xml:space="preserve">{%tr for </w:t>
+            </w:r>
+            <w:bookmarkStart w:id="9" w:name="__DdeLink__431_690594434131"/>
+            <w:r>
+              <w:rPr>
+                <w:lang w:val="de-CH" w:eastAsia="zh-CN" w:bidi="hi-IN"/>
+              </w:rPr>
+              <w:t>a</w:t>
+            </w:r>
+            <w:bookmarkEnd w:id="9"/>
+            <w:r>
+              <w:rPr>
+                <w:lang w:val="de-CH" w:eastAsia="zh-CN" w:bidi="hi-IN"/>
+              </w:rPr>
+              <w:t>ctivation in activations %}</w:t>
+            </w:r>
+          </w:p>
+        </w:tc>
+      </w:tr>
+      <w:tr>
+        <w:trPr/>
+        <w:tc>
+          <w:tcPr>
+            <w:tcW w:w="9637" w:type="dxa"/>
+            <w:gridSpan w:val="7"/>
+            <w:tcBorders>
+              <w:left w:val="single" w:sz="2" w:space="0" w:color="000001"/>
+              <w:bottom w:val="single" w:sz="2" w:space="0" w:color="000001"/>
+              <w:right w:val="single" w:sz="2" w:space="0" w:color="000001"/>
+            </w:tcBorders>
+            <w:shd w:fill="auto" w:val="clear"/>
+          </w:tcPr>
+          <w:p>
+            <w:pPr>
+              <w:pStyle w:val="TableContents"/>
+              <w:rPr/>
+            </w:pPr>
+            <w:r>
+              <w:rPr>
+                <w:lang w:val="de-CH" w:eastAsia="zh-CN" w:bidi="hi-IN"/>
+              </w:rPr>
+              <w:t>{%tr if activation.circulation_answer == "Fachbereich nicht betroffen / keine Bemerkungen" %}</w:t>
+            </w:r>
+          </w:p>
+        </w:tc>
+      </w:tr>
+      <w:tr>
+        <w:trPr/>
+        <w:tc>
+          <w:tcPr>
+            <w:tcW w:w="1134" w:type="dxa"/>
+            <w:tcBorders>
+              <w:top w:val="single" w:sz="2" w:space="0" w:color="000001"/>
+              <w:left w:val="single" w:sz="2" w:space="0" w:color="000001"/>
+              <w:bottom w:val="single" w:sz="2" w:space="0" w:color="000001"/>
+            </w:tcBorders>
+            <w:shd w:fill="auto" w:val="clear"/>
+          </w:tcPr>
+          <w:p>
+            <w:pPr>
+              <w:pStyle w:val="TableContents"/>
+              <w:rPr/>
+            </w:pPr>
+            <w:r>
+              <w:rPr>
+                <w:lang w:val="de-CH" w:eastAsia="zh-CN" w:bidi="hi-IN"/>
+              </w:rPr>
+              <w:t>{{ activation.service }}</w:t>
+            </w:r>
+          </w:p>
+        </w:tc>
+        <w:tc>
+          <w:tcPr>
+            <w:tcW w:w="1981" w:type="dxa"/>
+            <w:tcBorders>
+              <w:top w:val="single" w:sz="2" w:space="0" w:color="000001"/>
+              <w:left w:val="single" w:sz="2" w:space="0" w:color="000001"/>
+              <w:bottom w:val="single" w:sz="2" w:space="0" w:color="000001"/>
+            </w:tcBorders>
+            <w:shd w:fill="auto" w:val="clear"/>
+          </w:tcPr>
+          <w:p>
+            <w:pPr>
+              <w:pStyle w:val="TableContents"/>
+              <w:rPr/>
+            </w:pPr>
+            <w:r>
+              <w:rPr>
+                <w:lang w:val="de-CH" w:eastAsia="zh-CN" w:bidi="hi-IN"/>
+              </w:rPr>
+              <w:t>{{ activation.reason }}</w:t>
+            </w:r>
+          </w:p>
+        </w:tc>
+        <w:tc>
+          <w:tcPr>
+            <w:tcW w:w="963" w:type="dxa"/>
+            <w:tcBorders>
+              <w:top w:val="single" w:sz="2" w:space="0" w:color="000001"/>
+              <w:left w:val="single" w:sz="2" w:space="0" w:color="000001"/>
+              <w:bottom w:val="single" w:sz="2" w:space="0" w:color="000001"/>
+            </w:tcBorders>
+            <w:shd w:fill="auto" w:val="clear"/>
+          </w:tcPr>
+          <w:p>
+            <w:pPr>
+              <w:pStyle w:val="TableContents"/>
+              <w:rPr/>
+            </w:pPr>
+            <w:r>
+              <w:rPr>
+                <w:lang w:val="de-CH" w:eastAsia="zh-CN" w:bidi="hi-IN"/>
+              </w:rPr>
+              <w:t>{{ activation.deadline_date }}</w:t>
+            </w:r>
+          </w:p>
+        </w:tc>
+        <w:tc>
+          <w:tcPr>
+            <w:tcW w:w="1024" w:type="dxa"/>
+            <w:tcBorders>
+              <w:top w:val="single" w:sz="2" w:space="0" w:color="000001"/>
+              <w:left w:val="single" w:sz="2" w:space="0" w:color="000001"/>
+              <w:bottom w:val="single" w:sz="2" w:space="0" w:color="000001"/>
+            </w:tcBorders>
+            <w:shd w:fill="auto" w:val="clear"/>
+          </w:tcPr>
+          <w:p>
+            <w:pPr>
+              <w:pStyle w:val="TableContents"/>
+              <w:rPr/>
+            </w:pPr>
+            <w:r>
+              <w:rPr>
+                <w:lang w:val="de-CH" w:eastAsia="zh-CN" w:bidi="hi-IN"/>
+              </w:rPr>
+              <w:t>{{ activation.circulation_state }}</w:t>
+            </w:r>
+          </w:p>
+        </w:tc>
+        <w:tc>
+          <w:tcPr>
+            <w:tcW w:w="1359" w:type="dxa"/>
+            <w:tcBorders>
+              <w:top w:val="single" w:sz="2" w:space="0" w:color="000001"/>
+              <w:left w:val="single" w:sz="2" w:space="0" w:color="000001"/>
+              <w:bottom w:val="single" w:sz="2" w:space="0" w:color="000001"/>
+            </w:tcBorders>
+            <w:shd w:fill="auto" w:val="clear"/>
+          </w:tcPr>
+          <w:p>
+            <w:pPr>
+              <w:pStyle w:val="TableContents"/>
+              <w:rPr/>
+            </w:pPr>
+            <w:r>
+              <w:rPr>
+                <w:lang w:val="de-CH" w:eastAsia="zh-CN" w:bidi="hi-IN"/>
+              </w:rPr>
+              <w:t>{{ activation.start_date }}</w:t>
+            </w:r>
+          </w:p>
+        </w:tc>
+        <w:tc>
+          <w:tcPr>
+            <w:tcW w:w="1595" w:type="dxa"/>
+            <w:tcBorders>
+              <w:top w:val="single" w:sz="2" w:space="0" w:color="000001"/>
+              <w:left w:val="single" w:sz="2" w:space="0" w:color="000001"/>
+              <w:bottom w:val="single" w:sz="2" w:space="0" w:color="000001"/>
+            </w:tcBorders>
+            <w:shd w:fill="auto" w:val="clear"/>
+          </w:tcPr>
+          <w:p>
+            <w:pPr>
+              <w:pStyle w:val="TableContents"/>
+              <w:rPr/>
+            </w:pPr>
+            <w:r>
+              <w:rPr>
+                <w:lang w:val="de-CH" w:eastAsia="zh-CN" w:bidi="hi-IN"/>
+              </w:rPr>
+              <w:t>{{ activation.end_date }}</w:t>
+            </w:r>
+          </w:p>
+        </w:tc>
+        <w:tc>
+          <w:tcPr>
+            <w:tcW w:w="1581" w:type="dxa"/>
+            <w:tcBorders>
+              <w:top w:val="single" w:sz="2" w:space="0" w:color="000001"/>
+              <w:left w:val="single" w:sz="2" w:space="0" w:color="000001"/>
+              <w:bottom w:val="single" w:sz="2" w:space="0" w:color="000001"/>
+              <w:right w:val="single" w:sz="2" w:space="0" w:color="000001"/>
+            </w:tcBorders>
+            <w:shd w:fill="auto" w:val="clear"/>
+          </w:tcPr>
+          <w:p>
+            <w:pPr>
+              <w:pStyle w:val="TableContents"/>
+              <w:rPr/>
+            </w:pPr>
+            <w:r>
+              <w:rPr>
+                <w:lang w:val="de-CH" w:eastAsia="zh-CN" w:bidi="hi-IN"/>
+              </w:rPr>
+              <w:t>{{ activation.circulation_answer }}</w:t>
+            </w:r>
+          </w:p>
+        </w:tc>
+      </w:tr>
+      <w:tr>
+        <w:trPr/>
+        <w:tc>
+          <w:tcPr>
+            <w:tcW w:w="9637" w:type="dxa"/>
+            <w:gridSpan w:val="7"/>
+            <w:tcBorders>
+              <w:top w:val="single" w:sz="2" w:space="0" w:color="000001"/>
+              <w:left w:val="single" w:sz="2" w:space="0" w:color="000001"/>
+              <w:bottom w:val="single" w:sz="2" w:space="0" w:color="000001"/>
+              <w:right w:val="single" w:sz="2" w:space="0" w:color="000001"/>
+            </w:tcBorders>
+            <w:shd w:fill="auto" w:val="clear"/>
+          </w:tcPr>
+          <w:p>
+            <w:pPr>
+              <w:pStyle w:val="TableContents"/>
+              <w:rPr/>
+            </w:pPr>
+            <w:r>
+              <w:rPr>
+                <w:lang w:val="de-CH" w:eastAsia="zh-CN" w:bidi="hi-IN"/>
+              </w:rPr>
+              <w:t>{%tr endif %}</w:t>
+            </w:r>
+          </w:p>
+        </w:tc>
+      </w:tr>
+      <w:tr>
+        <w:trPr/>
+        <w:tc>
+          <w:tcPr>
+            <w:tcW w:w="9637" w:type="dxa"/>
+            <w:gridSpan w:val="7"/>
+            <w:tcBorders>
+              <w:left w:val="single" w:sz="2" w:space="0" w:color="000001"/>
+              <w:bottom w:val="single" w:sz="2" w:space="0" w:color="000001"/>
+              <w:right w:val="single" w:sz="2" w:space="0" w:color="000001"/>
             </w:tcBorders>
             <w:shd w:fill="auto" w:val="clear"/>
           </w:tcPr>
@@ -2460,6 +2844,57 @@
         <w:pStyle w:val="Normal"/>
         <w:rPr/>
       </w:pPr>
+      <w:r>
+        <w:rPr/>
+        <w:t>{%p endfor %}</w:t>
+      </w:r>
+    </w:p>
+    <w:p>
+      <w:pPr>
+        <w:pStyle w:val="Heading3"/>
+        <w:spacing w:before="240" w:after="120"/>
+        <w:rPr/>
+      </w:pPr>
+      <w:r>
+        <w:rPr/>
+        <w:t>Stellungsnahmen der Aktuellen Fachstelle</w:t>
+      </w:r>
+    </w:p>
+    <w:p>
+      <w:pPr>
+        <w:pStyle w:val="Normal"/>
+        <w:rPr/>
+      </w:pPr>
+      <w:r>
+        <w:rPr/>
+        <w:t xml:space="preserve">{%p for activation in </w:t>
+      </w:r>
+      <w:r>
+        <w:rPr/>
+        <w:t>my_</w:t>
+      </w:r>
+      <w:r>
+        <w:rPr/>
+        <w:t>activations %}</w:t>
+      </w:r>
+    </w:p>
+    <w:p>
+      <w:pPr>
+        <w:pStyle w:val="Normal"/>
+        <w:rPr>
+          <w:b/>
+          <w:b/>
+          <w:bCs/>
+        </w:rPr>
+      </w:pPr>
+      <w:r>
+        <w:rPr>
+          <w:b/>
+          <w:bCs/>
+        </w:rPr>
+        <w:t>Bericht von {{ activation.service }}</w:t>
+        <w:br/>
+      </w:r>
       <w:r>
         <w:rPr/>
         <w:t>{%p endfor %}</w:t>
@@ -2845,6 +3280,7 @@
     <w:pPr>
       <w:widowControl/>
       <w:bidi w:val="0"/>
+      <w:spacing w:before="0" w:after="0"/>
       <w:jc w:val="left"/>
     </w:pPr>
     <w:rPr>
@@ -2913,384 +3349,6 @@
     <w:qFormat/>
     <w:rPr>
       <w:rFonts w:ascii="OpenSymbol" w:hAnsi="OpenSymbol" w:eastAsia="OpenSymbol" w:cs="OpenSymbol"/>
-    </w:rPr>
-  </w:style>
-  <w:style w:type="character" w:styleId="ListLabel1">
-    <w:name w:val="ListLabel 1"/>
-    <w:qFormat/>
-    <w:rPr>
-      <w:rFonts w:cs="OpenSymbol"/>
-    </w:rPr>
-  </w:style>
-  <w:style w:type="character" w:styleId="ListLabel2">
-    <w:name w:val="ListLabel 2"/>
-    <w:qFormat/>
-    <w:rPr>
-      <w:rFonts w:cs="OpenSymbol"/>
-    </w:rPr>
-  </w:style>
-  <w:style w:type="character" w:styleId="ListLabel3">
-    <w:name w:val="ListLabel 3"/>
-    <w:qFormat/>
-    <w:rPr>
-      <w:rFonts w:cs="OpenSymbol"/>
-    </w:rPr>
-  </w:style>
-  <w:style w:type="character" w:styleId="ListLabel4">
-    <w:name w:val="ListLabel 4"/>
-    <w:qFormat/>
-    <w:rPr>
-      <w:rFonts w:cs="OpenSymbol"/>
-    </w:rPr>
-  </w:style>
-  <w:style w:type="character" w:styleId="ListLabel5">
-    <w:name w:val="ListLabel 5"/>
-    <w:qFormat/>
-    <w:rPr>
-      <w:rFonts w:cs="OpenSymbol"/>
-    </w:rPr>
-  </w:style>
-  <w:style w:type="character" w:styleId="ListLabel6">
-    <w:name w:val="ListLabel 6"/>
-    <w:qFormat/>
-    <w:rPr>
-      <w:rFonts w:cs="OpenSymbol"/>
-    </w:rPr>
-  </w:style>
-  <w:style w:type="character" w:styleId="ListLabel7">
-    <w:name w:val="ListLabel 7"/>
-    <w:qFormat/>
-    <w:rPr>
-      <w:rFonts w:cs="OpenSymbol"/>
-    </w:rPr>
-  </w:style>
-  <w:style w:type="character" w:styleId="ListLabel8">
-    <w:name w:val="ListLabel 8"/>
-    <w:qFormat/>
-    <w:rPr>
-      <w:rFonts w:cs="OpenSymbol"/>
-    </w:rPr>
-  </w:style>
-  <w:style w:type="character" w:styleId="ListLabel9">
-    <w:name w:val="ListLabel 9"/>
-    <w:qFormat/>
-    <w:rPr>
-      <w:rFonts w:cs="OpenSymbol"/>
-    </w:rPr>
-  </w:style>
-  <w:style w:type="character" w:styleId="ListLabel10">
-    <w:name w:val="ListLabel 10"/>
-    <w:qFormat/>
-    <w:rPr>
-      <w:rFonts w:cs="OpenSymbol"/>
-    </w:rPr>
-  </w:style>
-  <w:style w:type="character" w:styleId="ListLabel11">
-    <w:name w:val="ListLabel 11"/>
-    <w:qFormat/>
-    <w:rPr>
-      <w:rFonts w:cs="OpenSymbol"/>
-    </w:rPr>
-  </w:style>
-  <w:style w:type="character" w:styleId="ListLabel12">
-    <w:name w:val="ListLabel 12"/>
-    <w:qFormat/>
-    <w:rPr>
-      <w:rFonts w:cs="OpenSymbol"/>
-    </w:rPr>
-  </w:style>
-  <w:style w:type="character" w:styleId="ListLabel13">
-    <w:name w:val="ListLabel 13"/>
-    <w:qFormat/>
-    <w:rPr>
-      <w:rFonts w:cs="OpenSymbol"/>
-    </w:rPr>
-  </w:style>
-  <w:style w:type="character" w:styleId="ListLabel14">
-    <w:name w:val="ListLabel 14"/>
-    <w:qFormat/>
-    <w:rPr>
-      <w:rFonts w:cs="OpenSymbol"/>
-    </w:rPr>
-  </w:style>
-  <w:style w:type="character" w:styleId="ListLabel15">
-    <w:name w:val="ListLabel 15"/>
-    <w:qFormat/>
-    <w:rPr>
-      <w:rFonts w:cs="OpenSymbol"/>
-    </w:rPr>
-  </w:style>
-  <w:style w:type="character" w:styleId="ListLabel16">
-    <w:name w:val="ListLabel 16"/>
-    <w:qFormat/>
-    <w:rPr>
-      <w:rFonts w:cs="OpenSymbol"/>
-    </w:rPr>
-  </w:style>
-  <w:style w:type="character" w:styleId="ListLabel17">
-    <w:name w:val="ListLabel 17"/>
-    <w:qFormat/>
-    <w:rPr>
-      <w:rFonts w:cs="OpenSymbol"/>
-    </w:rPr>
-  </w:style>
-  <w:style w:type="character" w:styleId="ListLabel18">
-    <w:name w:val="ListLabel 18"/>
-    <w:qFormat/>
-    <w:rPr>
-      <w:rFonts w:cs="OpenSymbol"/>
-    </w:rPr>
-  </w:style>
-  <w:style w:type="character" w:styleId="ListLabel19">
-    <w:name w:val="ListLabel 19"/>
-    <w:qFormat/>
-    <w:rPr>
-      <w:rFonts w:cs="OpenSymbol"/>
-    </w:rPr>
-  </w:style>
-  <w:style w:type="character" w:styleId="ListLabel20">
-    <w:name w:val="ListLabel 20"/>
-    <w:qFormat/>
-    <w:rPr>
-      <w:rFonts w:cs="OpenSymbol"/>
-    </w:rPr>
-  </w:style>
-  <w:style w:type="character" w:styleId="ListLabel21">
-    <w:name w:val="ListLabel 21"/>
-    <w:qFormat/>
-    <w:rPr>
-      <w:rFonts w:cs="OpenSymbol"/>
-    </w:rPr>
-  </w:style>
-  <w:style w:type="character" w:styleId="ListLabel22">
-    <w:name w:val="ListLabel 22"/>
-    <w:qFormat/>
-    <w:rPr>
-      <w:rFonts w:cs="OpenSymbol"/>
-    </w:rPr>
-  </w:style>
-  <w:style w:type="character" w:styleId="ListLabel23">
-    <w:name w:val="ListLabel 23"/>
-    <w:qFormat/>
-    <w:rPr>
-      <w:rFonts w:cs="OpenSymbol"/>
-    </w:rPr>
-  </w:style>
-  <w:style w:type="character" w:styleId="ListLabel24">
-    <w:name w:val="ListLabel 24"/>
-    <w:qFormat/>
-    <w:rPr>
-      <w:rFonts w:cs="OpenSymbol"/>
-    </w:rPr>
-  </w:style>
-  <w:style w:type="character" w:styleId="ListLabel25">
-    <w:name w:val="ListLabel 25"/>
-    <w:qFormat/>
-    <w:rPr>
-      <w:rFonts w:cs="OpenSymbol"/>
-    </w:rPr>
-  </w:style>
-  <w:style w:type="character" w:styleId="ListLabel26">
-    <w:name w:val="ListLabel 26"/>
-    <w:qFormat/>
-    <w:rPr>
-      <w:rFonts w:cs="OpenSymbol"/>
-    </w:rPr>
-  </w:style>
-  <w:style w:type="character" w:styleId="ListLabel27">
-    <w:name w:val="ListLabel 27"/>
-    <w:qFormat/>
-    <w:rPr>
-      <w:rFonts w:cs="OpenSymbol"/>
-    </w:rPr>
-  </w:style>
-  <w:style w:type="character" w:styleId="ListLabel28">
-    <w:name w:val="ListLabel 28"/>
-    <w:qFormat/>
-    <w:rPr>
-      <w:rFonts w:cs="OpenSymbol"/>
-    </w:rPr>
-  </w:style>
-  <w:style w:type="character" w:styleId="ListLabel29">
-    <w:name w:val="ListLabel 29"/>
-    <w:qFormat/>
-    <w:rPr>
-      <w:rFonts w:cs="OpenSymbol"/>
-    </w:rPr>
-  </w:style>
-  <w:style w:type="character" w:styleId="ListLabel30">
-    <w:name w:val="ListLabel 30"/>
-    <w:qFormat/>
-    <w:rPr>
-      <w:rFonts w:cs="OpenSymbol"/>
-    </w:rPr>
-  </w:style>
-  <w:style w:type="character" w:styleId="ListLabel31">
-    <w:name w:val="ListLabel 31"/>
-    <w:qFormat/>
-    <w:rPr>
-      <w:rFonts w:cs="OpenSymbol"/>
-    </w:rPr>
-  </w:style>
-  <w:style w:type="character" w:styleId="ListLabel32">
-    <w:name w:val="ListLabel 32"/>
-    <w:qFormat/>
-    <w:rPr>
-      <w:rFonts w:cs="OpenSymbol"/>
-    </w:rPr>
-  </w:style>
-  <w:style w:type="character" w:styleId="ListLabel33">
-    <w:name w:val="ListLabel 33"/>
-    <w:qFormat/>
-    <w:rPr>
-      <w:rFonts w:cs="OpenSymbol"/>
-    </w:rPr>
-  </w:style>
-  <w:style w:type="character" w:styleId="ListLabel34">
-    <w:name w:val="ListLabel 34"/>
-    <w:qFormat/>
-    <w:rPr>
-      <w:rFonts w:cs="OpenSymbol"/>
-    </w:rPr>
-  </w:style>
-  <w:style w:type="character" w:styleId="ListLabel35">
-    <w:name w:val="ListLabel 35"/>
-    <w:qFormat/>
-    <w:rPr>
-      <w:rFonts w:cs="OpenSymbol"/>
-    </w:rPr>
-  </w:style>
-  <w:style w:type="character" w:styleId="ListLabel36">
-    <w:name w:val="ListLabel 36"/>
-    <w:qFormat/>
-    <w:rPr>
-      <w:rFonts w:cs="OpenSymbol"/>
-    </w:rPr>
-  </w:style>
-  <w:style w:type="character" w:styleId="ListLabel37">
-    <w:name w:val="ListLabel 37"/>
-    <w:qFormat/>
-    <w:rPr>
-      <w:rFonts w:cs="OpenSymbol"/>
-    </w:rPr>
-  </w:style>
-  <w:style w:type="character" w:styleId="ListLabel38">
-    <w:name w:val="ListLabel 38"/>
-    <w:qFormat/>
-    <w:rPr>
-      <w:rFonts w:cs="OpenSymbol"/>
-    </w:rPr>
-  </w:style>
-  <w:style w:type="character" w:styleId="ListLabel39">
-    <w:name w:val="ListLabel 39"/>
-    <w:qFormat/>
-    <w:rPr>
-      <w:rFonts w:cs="OpenSymbol"/>
-    </w:rPr>
-  </w:style>
-  <w:style w:type="character" w:styleId="ListLabel40">
-    <w:name w:val="ListLabel 40"/>
-    <w:qFormat/>
-    <w:rPr>
-      <w:rFonts w:cs="OpenSymbol"/>
-    </w:rPr>
-  </w:style>
-  <w:style w:type="character" w:styleId="ListLabel41">
-    <w:name w:val="ListLabel 41"/>
-    <w:qFormat/>
-    <w:rPr>
-      <w:rFonts w:cs="OpenSymbol"/>
-    </w:rPr>
-  </w:style>
-  <w:style w:type="character" w:styleId="ListLabel42">
-    <w:name w:val="ListLabel 42"/>
-    <w:qFormat/>
-    <w:rPr>
-      <w:rFonts w:cs="OpenSymbol"/>
-    </w:rPr>
-  </w:style>
-  <w:style w:type="character" w:styleId="ListLabel43">
-    <w:name w:val="ListLabel 43"/>
-    <w:qFormat/>
-    <w:rPr>
-      <w:rFonts w:cs="OpenSymbol"/>
-    </w:rPr>
-  </w:style>
-  <w:style w:type="character" w:styleId="ListLabel44">
-    <w:name w:val="ListLabel 44"/>
-    <w:qFormat/>
-    <w:rPr>
-      <w:rFonts w:cs="OpenSymbol"/>
-    </w:rPr>
-  </w:style>
-  <w:style w:type="character" w:styleId="ListLabel45">
-    <w:name w:val="ListLabel 45"/>
-    <w:qFormat/>
-    <w:rPr>
-      <w:rFonts w:cs="OpenSymbol"/>
-    </w:rPr>
-  </w:style>
-  <w:style w:type="character" w:styleId="ListLabel46">
-    <w:name w:val="ListLabel 46"/>
-    <w:qFormat/>
-    <w:rPr>
-      <w:rFonts w:cs="OpenSymbol"/>
-    </w:rPr>
-  </w:style>
-  <w:style w:type="character" w:styleId="ListLabel47">
-    <w:name w:val="ListLabel 47"/>
-    <w:qFormat/>
-    <w:rPr>
-      <w:rFonts w:cs="OpenSymbol"/>
-    </w:rPr>
-  </w:style>
-  <w:style w:type="character" w:styleId="ListLabel48">
-    <w:name w:val="ListLabel 48"/>
-    <w:qFormat/>
-    <w:rPr>
-      <w:rFonts w:cs="OpenSymbol"/>
-    </w:rPr>
-  </w:style>
-  <w:style w:type="character" w:styleId="ListLabel49">
-    <w:name w:val="ListLabel 49"/>
-    <w:qFormat/>
-    <w:rPr>
-      <w:rFonts w:cs="OpenSymbol"/>
-    </w:rPr>
-  </w:style>
-  <w:style w:type="character" w:styleId="ListLabel50">
-    <w:name w:val="ListLabel 50"/>
-    <w:qFormat/>
-    <w:rPr>
-      <w:rFonts w:cs="OpenSymbol"/>
-    </w:rPr>
-  </w:style>
-  <w:style w:type="character" w:styleId="ListLabel51">
-    <w:name w:val="ListLabel 51"/>
-    <w:qFormat/>
-    <w:rPr>
-      <w:rFonts w:cs="OpenSymbol"/>
-    </w:rPr>
-  </w:style>
-  <w:style w:type="character" w:styleId="ListLabel52">
-    <w:name w:val="ListLabel 52"/>
-    <w:qFormat/>
-    <w:rPr>
-      <w:rFonts w:cs="OpenSymbol"/>
-    </w:rPr>
-  </w:style>
-  <w:style w:type="character" w:styleId="ListLabel53">
-    <w:name w:val="ListLabel 53"/>
-    <w:qFormat/>
-    <w:rPr>
-      <w:rFonts w:cs="OpenSymbol"/>
-    </w:rPr>
-  </w:style>
-  <w:style w:type="character" w:styleId="ListLabel54">
-    <w:name w:val="ListLabel 54"/>
-    <w:qFormat/>
-    <w:rPr>
-      <w:rFonts w:cs="OpenSymbol"/>
     </w:rPr>
   </w:style>
   <w:style w:type="paragraph" w:styleId="Heading">

</xml_diff>

<commit_message>
feat(django): add notification placeholders
adds publication placeholder with note, date calendar week
field alias for custom location name
</commit_message>
<xml_diff>
--- a/django/camac/document/tests/data/template.docx
+++ b/django/camac/document/tests/data/template.docx
@@ -101,6 +101,101 @@
     </w:p>
     <w:p>
       <w:pPr>
+        <w:pStyle w:val="Normal"/>
+        <w:rPr>
+          <w:lang w:val="de-CH"/>
+        </w:rPr>
+      </w:pPr>
+      <w:r>
+        <w:rPr>
+          <w:sz w:val="24"/>
+          <w:szCs w:val="24"/>
+          <w:lang w:val="de-CH" w:eastAsia="zh-CN" w:bidi="hi-IN"/>
+        </w:rPr>
+        <w:t>Standort Eingaben:</w:t>
+      </w:r>
+    </w:p>
+    <w:p>
+      <w:pPr>
+        <w:pStyle w:val="Normal"/>
+        <w:rPr>
+          <w:lang w:val="de-CH"/>
+        </w:rPr>
+      </w:pPr>
+      <w:r>
+        <w:rPr>
+          <w:lang w:val="de-CH" w:eastAsia="zh-CN" w:bidi="hi-IN"/>
+        </w:rPr>
+        <w:t>{{ field_ortsbezeichnung_des_vorhabens }}</w:t>
+      </w:r>
+    </w:p>
+    <w:p>
+      <w:pPr>
+        <w:pStyle w:val="Normal"/>
+        <w:rPr>
+          <w:lang w:val="de-CH"/>
+        </w:rPr>
+      </w:pPr>
+      <w:r>
+        <w:rPr>
+          <w:lang w:val="de-CH" w:eastAsia="zh-CN" w:bidi="hi-IN"/>
+        </w:rPr>
+        <w:t>{{ field_standort_adresse }}</w:t>
+      </w:r>
+    </w:p>
+    <w:p>
+      <w:pPr>
+        <w:pStyle w:val="Normal"/>
+        <w:rPr>
+          <w:lang w:val="de-CH"/>
+        </w:rPr>
+      </w:pPr>
+      <w:r>
+        <w:rPr>
+          <w:lang w:val="de-CH" w:eastAsia="zh-CN" w:bidi="hi-IN"/>
+        </w:rPr>
+        <w:t>{{ field_standort_</w:t>
+      </w:r>
+      <w:r>
+        <w:rPr/>
+        <w:t xml:space="preserve">spezialbezeichnung </w:t>
+      </w:r>
+      <w:r>
+        <w:rPr>
+          <w:lang w:val="de-CH" w:eastAsia="zh-CN" w:bidi="hi-IN"/>
+        </w:rPr>
+        <w:t>}}</w:t>
+      </w:r>
+    </w:p>
+    <w:p>
+      <w:pPr>
+        <w:pStyle w:val="Normal"/>
+        <w:rPr>
+          <w:lang w:val="de-CH"/>
+        </w:rPr>
+      </w:pPr>
+      <w:r>
+        <w:rPr>
+          <w:sz w:val="24"/>
+          <w:szCs w:val="24"/>
+          <w:lang w:val="de-CH" w:eastAsia="zh-CN" w:bidi="hi-IN"/>
+        </w:rPr>
+        <w:t>{{ field_standort_ort }}</w:t>
+      </w:r>
+    </w:p>
+    <w:p>
+      <w:pPr>
+        <w:pStyle w:val="Normal"/>
+        <w:rPr>
+          <w:lang w:val="de-CH"/>
+        </w:rPr>
+      </w:pPr>
+      <w:r>
+        <w:rPr/>
+      </w:r>
+    </w:p>
+    <w:p>
+      <w:pPr>
         <w:pStyle w:val="Heading2"/>
         <w:numPr>
           <w:ilvl w:val="1"/>
@@ -173,6 +268,186 @@
       </w:pPr>
       <w:r>
         <w:rPr>
+          <w:sz w:val="24"/>
+          <w:szCs w:val="24"/>
+          <w:lang w:val="de-CH" w:eastAsia="zh-CN" w:bidi="hi-IN"/>
+        </w:rPr>
+        <w:t>{%p endfor %}</w:t>
+      </w:r>
+    </w:p>
+    <w:p>
+      <w:pPr>
+        <w:pStyle w:val="Normal"/>
+        <w:rPr>
+          <w:lang w:val="de-CH"/>
+        </w:rPr>
+      </w:pPr>
+      <w:r>
+        <w:rPr/>
+      </w:r>
+    </w:p>
+    <w:p>
+      <w:pPr>
+        <w:pStyle w:val="Normal"/>
+        <w:rPr>
+          <w:lang w:val="de-CH"/>
+        </w:rPr>
+      </w:pPr>
+      <w:r>
+        <w:rPr>
+          <w:sz w:val="24"/>
+          <w:szCs w:val="24"/>
+          <w:lang w:val="de-CH" w:eastAsia="zh-CN" w:bidi="hi-IN"/>
+        </w:rPr>
+        <w:t>Publikation:</w:t>
+      </w:r>
+    </w:p>
+    <w:p>
+      <w:pPr>
+        <w:pStyle w:val="Normal"/>
+        <w:rPr>
+          <w:lang w:val="de-CH"/>
+        </w:rPr>
+      </w:pPr>
+      <w:r>
+        <w:rPr>
+          <w:lang w:val="de-CH" w:eastAsia="zh-CN" w:bidi="hi-IN"/>
+        </w:rPr>
+        <w:t xml:space="preserve">{%p for </w:t>
+      </w:r>
+      <w:r>
+        <w:rPr>
+          <w:rFonts w:eastAsia="Noto Sans CJK SC Regular" w:cs="FreeSans"/>
+          <w:color w:val="00000A"/>
+          <w:kern w:val="0"/>
+          <w:sz w:val="24"/>
+          <w:szCs w:val="24"/>
+          <w:lang w:val="de-CH" w:eastAsia="zh-CN" w:bidi="hi-IN"/>
+        </w:rPr>
+        <w:t>publikation</w:t>
+      </w:r>
+      <w:r>
+        <w:rPr>
+          <w:lang w:val="de-CH" w:eastAsia="zh-CN" w:bidi="hi-IN"/>
+        </w:rPr>
+        <w:t xml:space="preserve"> in </w:t>
+      </w:r>
+      <w:r>
+        <w:rPr>
+          <w:rFonts w:eastAsia="Noto Sans CJK SC Regular" w:cs="FreeSans"/>
+          <w:color w:val="00000A"/>
+          <w:kern w:val="0"/>
+          <w:sz w:val="24"/>
+          <w:szCs w:val="24"/>
+          <w:lang w:val="de-CH" w:eastAsia="zh-CN" w:bidi="hi-IN"/>
+        </w:rPr>
+        <w:t>publications</w:t>
+      </w:r>
+      <w:r>
+        <w:rPr>
+          <w:lang w:val="de-CH" w:eastAsia="zh-CN" w:bidi="hi-IN"/>
+        </w:rPr>
+        <w:t xml:space="preserve"> %}</w:t>
+      </w:r>
+    </w:p>
+    <w:p>
+      <w:pPr>
+        <w:pStyle w:val="Normal"/>
+        <w:numPr>
+          <w:ilvl w:val="0"/>
+          <w:numId w:val="3"/>
+        </w:numPr>
+        <w:rPr>
+          <w:lang w:val="de-CH"/>
+        </w:rPr>
+      </w:pPr>
+      <w:r>
+        <w:rPr>
+          <w:lang w:val="de-CH" w:eastAsia="zh-CN" w:bidi="hi-IN"/>
+        </w:rPr>
+        <w:t xml:space="preserve">{{ </w:t>
+      </w:r>
+      <w:r>
+        <w:rPr>
+          <w:rFonts w:eastAsia="Noto Sans CJK SC Regular" w:cs="FreeSans"/>
+          <w:color w:val="00000A"/>
+          <w:kern w:val="0"/>
+          <w:sz w:val="24"/>
+          <w:szCs w:val="24"/>
+          <w:lang w:val="de-CH" w:eastAsia="zh-CN" w:bidi="hi-IN"/>
+        </w:rPr>
+        <w:t>publikation.calendar_week</w:t>
+      </w:r>
+      <w:r>
+        <w:rPr>
+          <w:lang w:val="de-CH" w:eastAsia="zh-CN" w:bidi="hi-IN"/>
+        </w:rPr>
+        <w:t xml:space="preserve"> }} </w:t>
+      </w:r>
+      <w:r>
+        <w:rPr>
+          <w:lang w:val="de-CH" w:eastAsia="zh-CN" w:bidi="hi-IN"/>
+        </w:rPr>
+        <w:t xml:space="preserve">{{ </w:t>
+      </w:r>
+      <w:r>
+        <w:rPr>
+          <w:rFonts w:eastAsia="Noto Sans CJK SC Regular" w:cs="FreeSans"/>
+          <w:color w:val="00000A"/>
+          <w:kern w:val="0"/>
+          <w:sz w:val="24"/>
+          <w:szCs w:val="24"/>
+          <w:lang w:val="de-CH" w:eastAsia="zh-CN" w:bidi="hi-IN"/>
+        </w:rPr>
+        <w:t xml:space="preserve">publikation.date </w:t>
+      </w:r>
+      <w:r>
+        <w:rPr>
+          <w:lang w:val="de-CH" w:eastAsia="zh-CN" w:bidi="hi-IN"/>
+        </w:rPr>
+        <w:t>}}</w:t>
+      </w:r>
+      <w:r>
+        <w:rPr>
+          <w:lang w:val="de-CH" w:eastAsia="zh-CN" w:bidi="hi-IN"/>
+        </w:rPr>
+        <w:t xml:space="preserve"> </w:t>
+      </w:r>
+      <w:r>
+        <w:rPr>
+          <w:lang w:val="de-CH" w:eastAsia="zh-CN" w:bidi="hi-IN"/>
+        </w:rPr>
+        <w:t xml:space="preserve">{{ </w:t>
+      </w:r>
+      <w:r>
+        <w:rPr>
+          <w:rFonts w:eastAsia="Noto Sans CJK SC Regular" w:cs="FreeSans"/>
+          <w:color w:val="00000A"/>
+          <w:kern w:val="0"/>
+          <w:sz w:val="24"/>
+          <w:szCs w:val="24"/>
+          <w:lang w:val="de-CH" w:eastAsia="zh-CN" w:bidi="hi-IN"/>
+        </w:rPr>
+        <w:t xml:space="preserve">publikation.description </w:t>
+      </w:r>
+      <w:r>
+        <w:rPr>
+          <w:lang w:val="de-CH" w:eastAsia="zh-CN" w:bidi="hi-IN"/>
+        </w:rPr>
+        <w:t>}}</w:t>
+      </w:r>
+    </w:p>
+    <w:p>
+      <w:pPr>
+        <w:pStyle w:val="Normal"/>
+        <w:rPr>
+          <w:lang w:val="de-CH"/>
+        </w:rPr>
+      </w:pPr>
+      <w:r>
+        <w:rPr>
+          <w:sz w:val="24"/>
+          <w:szCs w:val="24"/>
           <w:lang w:val="de-CH" w:eastAsia="zh-CN" w:bidi="hi-IN"/>
         </w:rPr>
         <w:t>{%p endfor %}</w:t>
@@ -216,6 +491,7 @@
         <w:tblW w:w="9638" w:type="dxa"/>
         <w:jc w:val="left"/>
         <w:tblInd w:w="47" w:type="dxa"/>
+        <w:tblLayout w:type="fixed"/>
         <w:tblCellMar>
           <w:top w:w="55" w:type="dxa"/>
           <w:left w:w="40" w:type="dxa"/>
@@ -228,8 +504,8 @@
         <w:gridCol w:w="1864"/>
         <w:gridCol w:w="1442"/>
         <w:gridCol w:w="1806"/>
-        <w:gridCol w:w="1886"/>
-        <w:gridCol w:w="1628"/>
+        <w:gridCol w:w="1889"/>
+        <w:gridCol w:w="1625"/>
       </w:tblGrid>
       <w:tr>
         <w:trPr/>
@@ -246,6 +522,7 @@
           <w:p>
             <w:pPr>
               <w:pStyle w:val="TableHeading"/>
+              <w:widowControl w:val="false"/>
               <w:rPr>
                 <w:lang w:val="de-CH" w:eastAsia="zh-CN" w:bidi="hi-IN"/>
               </w:rPr>
@@ -271,6 +548,7 @@
           <w:p>
             <w:pPr>
               <w:pStyle w:val="TableHeading"/>
+              <w:widowControl w:val="false"/>
               <w:rPr>
                 <w:lang w:val="de-CH" w:eastAsia="zh-CN" w:bidi="hi-IN"/>
               </w:rPr>
@@ -296,6 +574,7 @@
           <w:p>
             <w:pPr>
               <w:pStyle w:val="TableHeading"/>
+              <w:widowControl w:val="false"/>
               <w:rPr>
                 <w:lang w:val="de-CH" w:eastAsia="zh-CN" w:bidi="hi-IN"/>
               </w:rPr>
@@ -321,6 +600,7 @@
           <w:p>
             <w:pPr>
               <w:pStyle w:val="TableHeading"/>
+              <w:widowControl w:val="false"/>
               <w:rPr>
                 <w:lang w:val="de-CH" w:eastAsia="zh-CN" w:bidi="hi-IN"/>
               </w:rPr>
@@ -335,7 +615,7 @@
         </w:tc>
         <w:tc>
           <w:tcPr>
-            <w:tcW w:w="1886" w:type="dxa"/>
+            <w:tcW w:w="1889" w:type="dxa"/>
             <w:tcBorders>
               <w:top w:val="single" w:sz="2" w:space="0" w:color="000001"/>
               <w:left w:val="single" w:sz="2" w:space="0" w:color="000001"/>
@@ -346,6 +626,7 @@
           <w:p>
             <w:pPr>
               <w:pStyle w:val="TableHeading"/>
+              <w:widowControl w:val="false"/>
               <w:rPr>
                 <w:lang w:val="de-CH" w:eastAsia="zh-CN" w:bidi="hi-IN"/>
               </w:rPr>
@@ -360,7 +641,7 @@
         </w:tc>
         <w:tc>
           <w:tcPr>
-            <w:tcW w:w="1628" w:type="dxa"/>
+            <w:tcW w:w="1625" w:type="dxa"/>
             <w:tcBorders>
               <w:top w:val="single" w:sz="2" w:space="0" w:color="000001"/>
               <w:left w:val="single" w:sz="2" w:space="0" w:color="000001"/>
@@ -372,6 +653,7 @@
           <w:p>
             <w:pPr>
               <w:pStyle w:val="TableHeading"/>
+              <w:widowControl w:val="false"/>
               <w:rPr>
                 <w:lang w:val="de-CH" w:eastAsia="zh-CN" w:bidi="hi-IN"/>
               </w:rPr>
@@ -402,6 +684,7 @@
           <w:p>
             <w:pPr>
               <w:pStyle w:val="TableContents"/>
+              <w:widowControl w:val="false"/>
               <w:rPr>
                 <w:lang w:val="de-CH" w:eastAsia="zh-CN" w:bidi="hi-IN"/>
               </w:rPr>
@@ -430,6 +713,7 @@
           <w:p>
             <w:pPr>
               <w:pStyle w:val="TableContents"/>
+              <w:widowControl w:val="false"/>
               <w:rPr>
                 <w:lang w:val="de-CH" w:eastAsia="zh-CN" w:bidi="hi-IN"/>
               </w:rPr>
@@ -457,6 +741,7 @@
           <w:p>
             <w:pPr>
               <w:pStyle w:val="TableContents"/>
+              <w:widowControl w:val="false"/>
               <w:rPr>
                 <w:lang w:val="de-CH" w:eastAsia="zh-CN" w:bidi="hi-IN"/>
               </w:rPr>
@@ -482,6 +767,7 @@
           <w:p>
             <w:pPr>
               <w:pStyle w:val="TableContents"/>
+              <w:widowControl w:val="false"/>
               <w:rPr>
                 <w:lang w:val="de-CH" w:eastAsia="zh-CN" w:bidi="hi-IN"/>
               </w:rPr>
@@ -507,6 +793,7 @@
           <w:p>
             <w:pPr>
               <w:pStyle w:val="TableContents"/>
+              <w:widowControl w:val="false"/>
               <w:rPr>
                 <w:lang w:val="de-CH" w:eastAsia="zh-CN" w:bidi="hi-IN"/>
               </w:rPr>
@@ -521,17 +808,18 @@
         </w:tc>
         <w:tc>
           <w:tcPr>
-            <w:tcW w:w="1886" w:type="dxa"/>
-            <w:tcBorders>
-              <w:top w:val="single" w:sz="2" w:space="0" w:color="000001"/>
-              <w:left w:val="single" w:sz="2" w:space="0" w:color="000001"/>
-              <w:bottom w:val="single" w:sz="2" w:space="0" w:color="000001"/>
-            </w:tcBorders>
-            <w:shd w:fill="auto" w:val="clear"/>
-          </w:tcPr>
-          <w:p>
-            <w:pPr>
-              <w:pStyle w:val="TableContents"/>
+            <w:tcW w:w="1889" w:type="dxa"/>
+            <w:tcBorders>
+              <w:top w:val="single" w:sz="2" w:space="0" w:color="000001"/>
+              <w:left w:val="single" w:sz="2" w:space="0" w:color="000001"/>
+              <w:bottom w:val="single" w:sz="2" w:space="0" w:color="000001"/>
+            </w:tcBorders>
+            <w:shd w:fill="auto" w:val="clear"/>
+          </w:tcPr>
+          <w:p>
+            <w:pPr>
+              <w:pStyle w:val="TableContents"/>
+              <w:widowControl w:val="false"/>
               <w:rPr>
                 <w:lang w:val="de-CH" w:eastAsia="zh-CN" w:bidi="hi-IN"/>
               </w:rPr>
@@ -546,7 +834,7 @@
         </w:tc>
         <w:tc>
           <w:tcPr>
-            <w:tcW w:w="1628" w:type="dxa"/>
+            <w:tcW w:w="1625" w:type="dxa"/>
             <w:tcBorders>
               <w:top w:val="single" w:sz="2" w:space="0" w:color="000001"/>
               <w:left w:val="single" w:sz="2" w:space="0" w:color="000001"/>
@@ -558,6 +846,7 @@
           <w:p>
             <w:pPr>
               <w:pStyle w:val="TableContents"/>
+              <w:widowControl w:val="false"/>
               <w:rPr>
                 <w:lang w:val="de-CH" w:eastAsia="zh-CN" w:bidi="hi-IN"/>
               </w:rPr>
@@ -588,6 +877,7 @@
           <w:p>
             <w:pPr>
               <w:pStyle w:val="TableContents"/>
+              <w:widowControl w:val="false"/>
               <w:rPr>
                 <w:lang w:val="de-CH" w:eastAsia="zh-CN" w:bidi="hi-IN"/>
               </w:rPr>
@@ -617,6 +907,7 @@
         <w:tblW w:w="9638" w:type="dxa"/>
         <w:jc w:val="left"/>
         <w:tblInd w:w="47" w:type="dxa"/>
+        <w:tblLayout w:type="fixed"/>
         <w:tblCellMar>
           <w:top w:w="55" w:type="dxa"/>
           <w:left w:w="40" w:type="dxa"/>
@@ -629,8 +920,8 @@
         <w:gridCol w:w="1864"/>
         <w:gridCol w:w="1442"/>
         <w:gridCol w:w="1806"/>
-        <w:gridCol w:w="1886"/>
-        <w:gridCol w:w="1628"/>
+        <w:gridCol w:w="1889"/>
+        <w:gridCol w:w="1625"/>
       </w:tblGrid>
       <w:tr>
         <w:trPr/>
@@ -647,6 +938,7 @@
           <w:p>
             <w:pPr>
               <w:pStyle w:val="TableHeading"/>
+              <w:widowControl w:val="false"/>
               <w:rPr>
                 <w:lang w:val="de-CH" w:eastAsia="zh-CN" w:bidi="hi-IN"/>
               </w:rPr>
@@ -672,6 +964,7 @@
           <w:p>
             <w:pPr>
               <w:pStyle w:val="TableHeading"/>
+              <w:widowControl w:val="false"/>
               <w:rPr>
                 <w:lang w:val="de-CH" w:eastAsia="zh-CN" w:bidi="hi-IN"/>
               </w:rPr>
@@ -697,6 +990,7 @@
           <w:p>
             <w:pPr>
               <w:pStyle w:val="TableHeading"/>
+              <w:widowControl w:val="false"/>
               <w:rPr>
                 <w:lang w:val="de-CH" w:eastAsia="zh-CN" w:bidi="hi-IN"/>
               </w:rPr>
@@ -722,6 +1016,7 @@
           <w:p>
             <w:pPr>
               <w:pStyle w:val="TableHeading"/>
+              <w:widowControl w:val="false"/>
               <w:rPr>
                 <w:lang w:val="de-CH" w:eastAsia="zh-CN" w:bidi="hi-IN"/>
               </w:rPr>
@@ -736,7 +1031,7 @@
         </w:tc>
         <w:tc>
           <w:tcPr>
-            <w:tcW w:w="1886" w:type="dxa"/>
+            <w:tcW w:w="1889" w:type="dxa"/>
             <w:tcBorders>
               <w:top w:val="single" w:sz="2" w:space="0" w:color="000001"/>
               <w:left w:val="single" w:sz="2" w:space="0" w:color="000001"/>
@@ -747,6 +1042,7 @@
           <w:p>
             <w:pPr>
               <w:pStyle w:val="TableHeading"/>
+              <w:widowControl w:val="false"/>
               <w:rPr>
                 <w:lang w:val="de-CH" w:eastAsia="zh-CN" w:bidi="hi-IN"/>
               </w:rPr>
@@ -761,7 +1057,7 @@
         </w:tc>
         <w:tc>
           <w:tcPr>
-            <w:tcW w:w="1628" w:type="dxa"/>
+            <w:tcW w:w="1625" w:type="dxa"/>
             <w:tcBorders>
               <w:top w:val="single" w:sz="2" w:space="0" w:color="000001"/>
               <w:left w:val="single" w:sz="2" w:space="0" w:color="000001"/>
@@ -773,6 +1069,7 @@
           <w:p>
             <w:pPr>
               <w:pStyle w:val="TableHeading"/>
+              <w:widowControl w:val="false"/>
               <w:rPr>
                 <w:lang w:val="de-CH" w:eastAsia="zh-CN" w:bidi="hi-IN"/>
               </w:rPr>
@@ -803,6 +1100,7 @@
           <w:p>
             <w:pPr>
               <w:pStyle w:val="TableContents"/>
+              <w:widowControl w:val="false"/>
               <w:rPr>
                 <w:lang w:val="de-CH" w:eastAsia="zh-CN" w:bidi="hi-IN"/>
               </w:rPr>
@@ -831,6 +1129,7 @@
           <w:p>
             <w:pPr>
               <w:pStyle w:val="TableContents"/>
+              <w:widowControl w:val="false"/>
               <w:rPr>
                 <w:lang w:val="de-CH" w:eastAsia="zh-CN" w:bidi="hi-IN"/>
               </w:rPr>
@@ -856,6 +1155,7 @@
           <w:p>
             <w:pPr>
               <w:pStyle w:val="TableContents"/>
+              <w:widowControl w:val="false"/>
               <w:rPr>
                 <w:lang w:val="de-CH" w:eastAsia="zh-CN" w:bidi="hi-IN"/>
               </w:rPr>
@@ -881,6 +1181,7 @@
           <w:p>
             <w:pPr>
               <w:pStyle w:val="TableContents"/>
+              <w:widowControl w:val="false"/>
               <w:rPr>
                 <w:lang w:val="de-CH" w:eastAsia="zh-CN" w:bidi="hi-IN"/>
               </w:rPr>
@@ -906,6 +1207,7 @@
           <w:p>
             <w:pPr>
               <w:pStyle w:val="TableContents"/>
+              <w:widowControl w:val="false"/>
               <w:rPr>
                 <w:lang w:val="de-CH" w:eastAsia="zh-CN" w:bidi="hi-IN"/>
               </w:rPr>
@@ -920,17 +1222,18 @@
         </w:tc>
         <w:tc>
           <w:tcPr>
-            <w:tcW w:w="1886" w:type="dxa"/>
-            <w:tcBorders>
-              <w:top w:val="single" w:sz="2" w:space="0" w:color="000001"/>
-              <w:left w:val="single" w:sz="2" w:space="0" w:color="000001"/>
-              <w:bottom w:val="single" w:sz="2" w:space="0" w:color="000001"/>
-            </w:tcBorders>
-            <w:shd w:fill="auto" w:val="clear"/>
-          </w:tcPr>
-          <w:p>
-            <w:pPr>
-              <w:pStyle w:val="TableContents"/>
+            <w:tcW w:w="1889" w:type="dxa"/>
+            <w:tcBorders>
+              <w:top w:val="single" w:sz="2" w:space="0" w:color="000001"/>
+              <w:left w:val="single" w:sz="2" w:space="0" w:color="000001"/>
+              <w:bottom w:val="single" w:sz="2" w:space="0" w:color="000001"/>
+            </w:tcBorders>
+            <w:shd w:fill="auto" w:val="clear"/>
+          </w:tcPr>
+          <w:p>
+            <w:pPr>
+              <w:pStyle w:val="TableContents"/>
+              <w:widowControl w:val="false"/>
               <w:rPr>
                 <w:lang w:val="de-CH" w:eastAsia="zh-CN" w:bidi="hi-IN"/>
               </w:rPr>
@@ -945,7 +1248,7 @@
         </w:tc>
         <w:tc>
           <w:tcPr>
-            <w:tcW w:w="1628" w:type="dxa"/>
+            <w:tcW w:w="1625" w:type="dxa"/>
             <w:tcBorders>
               <w:top w:val="single" w:sz="2" w:space="0" w:color="000001"/>
               <w:left w:val="single" w:sz="2" w:space="0" w:color="000001"/>
@@ -957,6 +1260,7 @@
           <w:p>
             <w:pPr>
               <w:pStyle w:val="TableContents"/>
+              <w:widowControl w:val="false"/>
               <w:rPr>
                 <w:lang w:val="de-CH" w:eastAsia="zh-CN" w:bidi="hi-IN"/>
               </w:rPr>
@@ -987,6 +1291,7 @@
           <w:p>
             <w:pPr>
               <w:pStyle w:val="TableContents"/>
+              <w:widowControl w:val="false"/>
               <w:rPr>
                 <w:lang w:val="de-CH" w:eastAsia="zh-CN" w:bidi="hi-IN"/>
               </w:rPr>
@@ -1016,6 +1321,7 @@
         <w:tblW w:w="9638" w:type="dxa"/>
         <w:jc w:val="left"/>
         <w:tblInd w:w="47" w:type="dxa"/>
+        <w:tblLayout w:type="fixed"/>
         <w:tblCellMar>
           <w:top w:w="55" w:type="dxa"/>
           <w:left w:w="40" w:type="dxa"/>
@@ -1028,8 +1334,8 @@
         <w:gridCol w:w="1864"/>
         <w:gridCol w:w="1442"/>
         <w:gridCol w:w="1806"/>
-        <w:gridCol w:w="1886"/>
-        <w:gridCol w:w="1628"/>
+        <w:gridCol w:w="1889"/>
+        <w:gridCol w:w="1625"/>
       </w:tblGrid>
       <w:tr>
         <w:trPr/>
@@ -1046,6 +1352,7 @@
           <w:p>
             <w:pPr>
               <w:pStyle w:val="TableHeading"/>
+              <w:widowControl w:val="false"/>
               <w:rPr>
                 <w:lang w:val="de-CH" w:eastAsia="zh-CN" w:bidi="hi-IN"/>
               </w:rPr>
@@ -1071,6 +1378,7 @@
           <w:p>
             <w:pPr>
               <w:pStyle w:val="TableHeading"/>
+              <w:widowControl w:val="false"/>
               <w:rPr>
                 <w:lang w:val="de-CH" w:eastAsia="zh-CN" w:bidi="hi-IN"/>
               </w:rPr>
@@ -1096,6 +1404,7 @@
           <w:p>
             <w:pPr>
               <w:pStyle w:val="TableHeading"/>
+              <w:widowControl w:val="false"/>
               <w:rPr>
                 <w:lang w:val="de-CH" w:eastAsia="zh-CN" w:bidi="hi-IN"/>
               </w:rPr>
@@ -1121,6 +1430,7 @@
           <w:p>
             <w:pPr>
               <w:pStyle w:val="TableHeading"/>
+              <w:widowControl w:val="false"/>
               <w:rPr>
                 <w:lang w:val="de-CH" w:eastAsia="zh-CN" w:bidi="hi-IN"/>
               </w:rPr>
@@ -1135,7 +1445,7 @@
         </w:tc>
         <w:tc>
           <w:tcPr>
-            <w:tcW w:w="1886" w:type="dxa"/>
+            <w:tcW w:w="1889" w:type="dxa"/>
             <w:tcBorders>
               <w:top w:val="single" w:sz="2" w:space="0" w:color="000001"/>
               <w:left w:val="single" w:sz="2" w:space="0" w:color="000001"/>
@@ -1146,6 +1456,7 @@
           <w:p>
             <w:pPr>
               <w:pStyle w:val="TableHeading"/>
+              <w:widowControl w:val="false"/>
               <w:rPr>
                 <w:lang w:val="de-CH" w:eastAsia="zh-CN" w:bidi="hi-IN"/>
               </w:rPr>
@@ -1160,7 +1471,7 @@
         </w:tc>
         <w:tc>
           <w:tcPr>
-            <w:tcW w:w="1628" w:type="dxa"/>
+            <w:tcW w:w="1625" w:type="dxa"/>
             <w:tcBorders>
               <w:top w:val="single" w:sz="2" w:space="0" w:color="000001"/>
               <w:left w:val="single" w:sz="2" w:space="0" w:color="000001"/>
@@ -1172,6 +1483,7 @@
           <w:p>
             <w:pPr>
               <w:pStyle w:val="TableHeading"/>
+              <w:widowControl w:val="false"/>
               <w:rPr>
                 <w:lang w:val="de-CH" w:eastAsia="zh-CN" w:bidi="hi-IN"/>
               </w:rPr>
@@ -1202,6 +1514,7 @@
           <w:p>
             <w:pPr>
               <w:pStyle w:val="TableContents"/>
+              <w:widowControl w:val="false"/>
               <w:rPr/>
             </w:pPr>
             <w:r>
@@ -1228,6 +1541,7 @@
           <w:p>
             <w:pPr>
               <w:pStyle w:val="TableContents"/>
+              <w:widowControl w:val="false"/>
               <w:rPr>
                 <w:lang w:val="de-CH" w:eastAsia="zh-CN" w:bidi="hi-IN"/>
               </w:rPr>
@@ -1253,6 +1567,7 @@
           <w:p>
             <w:pPr>
               <w:pStyle w:val="TableContents"/>
+              <w:widowControl w:val="false"/>
               <w:rPr>
                 <w:lang w:val="de-CH" w:eastAsia="zh-CN" w:bidi="hi-IN"/>
               </w:rPr>
@@ -1278,6 +1593,7 @@
           <w:p>
             <w:pPr>
               <w:pStyle w:val="TableContents"/>
+              <w:widowControl w:val="false"/>
               <w:rPr>
                 <w:lang w:val="de-CH" w:eastAsia="zh-CN" w:bidi="hi-IN"/>
               </w:rPr>
@@ -1303,6 +1619,7 @@
           <w:p>
             <w:pPr>
               <w:pStyle w:val="TableContents"/>
+              <w:widowControl w:val="false"/>
               <w:rPr>
                 <w:lang w:val="de-CH" w:eastAsia="zh-CN" w:bidi="hi-IN"/>
               </w:rPr>
@@ -1317,17 +1634,18 @@
         </w:tc>
         <w:tc>
           <w:tcPr>
-            <w:tcW w:w="1886" w:type="dxa"/>
-            <w:tcBorders>
-              <w:top w:val="single" w:sz="2" w:space="0" w:color="000001"/>
-              <w:left w:val="single" w:sz="2" w:space="0" w:color="000001"/>
-              <w:bottom w:val="single" w:sz="2" w:space="0" w:color="000001"/>
-            </w:tcBorders>
-            <w:shd w:fill="auto" w:val="clear"/>
-          </w:tcPr>
-          <w:p>
-            <w:pPr>
-              <w:pStyle w:val="TableContents"/>
+            <w:tcW w:w="1889" w:type="dxa"/>
+            <w:tcBorders>
+              <w:top w:val="single" w:sz="2" w:space="0" w:color="000001"/>
+              <w:left w:val="single" w:sz="2" w:space="0" w:color="000001"/>
+              <w:bottom w:val="single" w:sz="2" w:space="0" w:color="000001"/>
+            </w:tcBorders>
+            <w:shd w:fill="auto" w:val="clear"/>
+          </w:tcPr>
+          <w:p>
+            <w:pPr>
+              <w:pStyle w:val="TableContents"/>
+              <w:widowControl w:val="false"/>
               <w:rPr>
                 <w:lang w:val="de-CH" w:eastAsia="zh-CN" w:bidi="hi-IN"/>
               </w:rPr>
@@ -1342,7 +1660,7 @@
         </w:tc>
         <w:tc>
           <w:tcPr>
-            <w:tcW w:w="1628" w:type="dxa"/>
+            <w:tcW w:w="1625" w:type="dxa"/>
             <w:tcBorders>
               <w:top w:val="single" w:sz="2" w:space="0" w:color="000001"/>
               <w:left w:val="single" w:sz="2" w:space="0" w:color="000001"/>
@@ -1354,6 +1672,7 @@
           <w:p>
             <w:pPr>
               <w:pStyle w:val="TableContents"/>
+              <w:widowControl w:val="false"/>
               <w:rPr>
                 <w:lang w:val="de-CH" w:eastAsia="zh-CN" w:bidi="hi-IN"/>
               </w:rPr>
@@ -1384,6 +1703,7 @@
           <w:p>
             <w:pPr>
               <w:pStyle w:val="TableContents"/>
+              <w:widowControl w:val="false"/>
               <w:rPr>
                 <w:lang w:val="de-CH" w:eastAsia="zh-CN" w:bidi="hi-IN"/>
               </w:rPr>
@@ -1413,6 +1733,7 @@
         <w:tblW w:w="9638" w:type="dxa"/>
         <w:jc w:val="left"/>
         <w:tblInd w:w="47" w:type="dxa"/>
+        <w:tblLayout w:type="fixed"/>
         <w:tblCellMar>
           <w:top w:w="55" w:type="dxa"/>
           <w:left w:w="40" w:type="dxa"/>
@@ -1422,8 +1743,8 @@
       </w:tblPr>
       <w:tblGrid>
         <w:gridCol w:w="2422"/>
-        <w:gridCol w:w="2703"/>
-        <w:gridCol w:w="1715"/>
+        <w:gridCol w:w="2700"/>
+        <w:gridCol w:w="1718"/>
         <w:gridCol w:w="1351"/>
         <w:gridCol w:w="1447"/>
       </w:tblGrid>
@@ -1442,6 +1763,7 @@
           <w:p>
             <w:pPr>
               <w:pStyle w:val="TableHeading"/>
+              <w:widowControl w:val="false"/>
               <w:rPr/>
             </w:pPr>
             <w:r>
@@ -1454,7 +1776,7 @@
         </w:tc>
         <w:tc>
           <w:tcPr>
-            <w:tcW w:w="2703" w:type="dxa"/>
+            <w:tcW w:w="2700" w:type="dxa"/>
             <w:tcBorders>
               <w:top w:val="single" w:sz="2" w:space="0" w:color="000001"/>
               <w:left w:val="single" w:sz="2" w:space="0" w:color="000001"/>
@@ -1465,6 +1787,7 @@
           <w:p>
             <w:pPr>
               <w:pStyle w:val="TableHeading"/>
+              <w:widowControl w:val="false"/>
               <w:rPr/>
             </w:pPr>
             <w:r>
@@ -1477,7 +1800,7 @@
         </w:tc>
         <w:tc>
           <w:tcPr>
-            <w:tcW w:w="1715" w:type="dxa"/>
+            <w:tcW w:w="1718" w:type="dxa"/>
             <w:tcBorders>
               <w:top w:val="single" w:sz="2" w:space="0" w:color="000001"/>
               <w:left w:val="single" w:sz="2" w:space="0" w:color="000001"/>
@@ -1488,6 +1811,7 @@
           <w:p>
             <w:pPr>
               <w:pStyle w:val="TableHeading"/>
+              <w:widowControl w:val="false"/>
               <w:rPr/>
             </w:pPr>
             <w:r>
@@ -1511,6 +1835,7 @@
           <w:p>
             <w:pPr>
               <w:pStyle w:val="TableHeading"/>
+              <w:widowControl w:val="false"/>
               <w:rPr/>
             </w:pPr>
             <w:r>
@@ -1535,6 +1860,7 @@
           <w:p>
             <w:pPr>
               <w:pStyle w:val="TableHeading"/>
+              <w:widowControl w:val="false"/>
               <w:rPr/>
             </w:pPr>
             <w:r>
@@ -1563,6 +1889,7 @@
           <w:p>
             <w:pPr>
               <w:pStyle w:val="TableContents"/>
+              <w:widowControl w:val="false"/>
               <w:rPr/>
             </w:pPr>
             <w:r>
@@ -1611,6 +1938,7 @@
           <w:p>
             <w:pPr>
               <w:pStyle w:val="TableContents"/>
+              <w:widowControl w:val="false"/>
               <w:rPr/>
             </w:pPr>
             <w:r>
@@ -1637,17 +1965,18 @@
         </w:tc>
         <w:tc>
           <w:tcPr>
-            <w:tcW w:w="2703" w:type="dxa"/>
-            <w:tcBorders>
-              <w:top w:val="single" w:sz="2" w:space="0" w:color="000001"/>
-              <w:left w:val="single" w:sz="2" w:space="0" w:color="000001"/>
-              <w:bottom w:val="single" w:sz="2" w:space="0" w:color="000001"/>
-            </w:tcBorders>
-            <w:shd w:fill="auto" w:val="clear"/>
-          </w:tcPr>
-          <w:p>
-            <w:pPr>
-              <w:pStyle w:val="TableContents"/>
+            <w:tcW w:w="2700" w:type="dxa"/>
+            <w:tcBorders>
+              <w:top w:val="single" w:sz="2" w:space="0" w:color="000001"/>
+              <w:left w:val="single" w:sz="2" w:space="0" w:color="000001"/>
+              <w:bottom w:val="single" w:sz="2" w:space="0" w:color="000001"/>
+            </w:tcBorders>
+            <w:shd w:fill="auto" w:val="clear"/>
+          </w:tcPr>
+          <w:p>
+            <w:pPr>
+              <w:pStyle w:val="TableContents"/>
+              <w:widowControl w:val="false"/>
               <w:rPr/>
             </w:pPr>
             <w:r>
@@ -1674,17 +2003,18 @@
         </w:tc>
         <w:tc>
           <w:tcPr>
-            <w:tcW w:w="1715" w:type="dxa"/>
-            <w:tcBorders>
-              <w:top w:val="single" w:sz="2" w:space="0" w:color="000001"/>
-              <w:left w:val="single" w:sz="2" w:space="0" w:color="000001"/>
-              <w:bottom w:val="single" w:sz="2" w:space="0" w:color="000001"/>
-            </w:tcBorders>
-            <w:shd w:fill="auto" w:val="clear"/>
-          </w:tcPr>
-          <w:p>
-            <w:pPr>
-              <w:pStyle w:val="TableContents"/>
+            <w:tcW w:w="1718" w:type="dxa"/>
+            <w:tcBorders>
+              <w:top w:val="single" w:sz="2" w:space="0" w:color="000001"/>
+              <w:left w:val="single" w:sz="2" w:space="0" w:color="000001"/>
+              <w:bottom w:val="single" w:sz="2" w:space="0" w:color="000001"/>
+            </w:tcBorders>
+            <w:shd w:fill="auto" w:val="clear"/>
+          </w:tcPr>
+          <w:p>
+            <w:pPr>
+              <w:pStyle w:val="TableContents"/>
+              <w:widowControl w:val="false"/>
               <w:rPr/>
             </w:pPr>
             <w:r>
@@ -1722,6 +2052,7 @@
           <w:p>
             <w:pPr>
               <w:pStyle w:val="TableContents"/>
+              <w:widowControl w:val="false"/>
               <w:rPr/>
             </w:pPr>
             <w:r>
@@ -1760,6 +2091,7 @@
           <w:p>
             <w:pPr>
               <w:pStyle w:val="TableContents"/>
+              <w:widowControl w:val="false"/>
               <w:rPr/>
             </w:pPr>
             <w:r>
@@ -1802,6 +2134,7 @@
           <w:p>
             <w:pPr>
               <w:pStyle w:val="TableContents"/>
+              <w:widowControl w:val="false"/>
               <w:rPr/>
             </w:pPr>
             <w:r>
@@ -1829,6 +2162,7 @@
         <w:tblW w:w="9638" w:type="dxa"/>
         <w:jc w:val="left"/>
         <w:tblInd w:w="47" w:type="dxa"/>
+        <w:tblLayout w:type="fixed"/>
         <w:tblCellMar>
           <w:top w:w="55" w:type="dxa"/>
           <w:left w:w="40" w:type="dxa"/>
@@ -1860,6 +2194,7 @@
           <w:p>
             <w:pPr>
               <w:pStyle w:val="TableHeading"/>
+              <w:widowControl w:val="false"/>
               <w:rPr/>
             </w:pPr>
             <w:r>
@@ -1883,6 +2218,7 @@
           <w:p>
             <w:pPr>
               <w:pStyle w:val="TableHeading"/>
+              <w:widowControl w:val="false"/>
               <w:rPr/>
             </w:pPr>
             <w:r>
@@ -1906,6 +2242,7 @@
           <w:p>
             <w:pPr>
               <w:pStyle w:val="TableHeading"/>
+              <w:widowControl w:val="false"/>
               <w:rPr/>
             </w:pPr>
             <w:r>
@@ -1929,6 +2266,7 @@
           <w:p>
             <w:pPr>
               <w:pStyle w:val="TableHeading"/>
+              <w:widowControl w:val="false"/>
               <w:rPr/>
             </w:pPr>
             <w:r>
@@ -1952,6 +2290,7 @@
           <w:p>
             <w:pPr>
               <w:pStyle w:val="TableHeading"/>
+              <w:widowControl w:val="false"/>
               <w:rPr/>
             </w:pPr>
             <w:r>
@@ -1975,6 +2314,7 @@
           <w:p>
             <w:pPr>
               <w:pStyle w:val="TableHeading"/>
+              <w:widowControl w:val="false"/>
               <w:rPr/>
             </w:pPr>
             <w:r>
@@ -1997,6 +2337,7 @@
           <w:p>
             <w:pPr>
               <w:pStyle w:val="TableHeading"/>
+              <w:widowControl w:val="false"/>
               <w:rPr/>
             </w:pPr>
             <w:r>
@@ -2023,6 +2364,7 @@
           <w:p>
             <w:pPr>
               <w:pStyle w:val="TableContents"/>
+              <w:widowControl w:val="false"/>
               <w:rPr/>
             </w:pPr>
             <w:r>
@@ -2063,6 +2405,7 @@
           <w:p>
             <w:pPr>
               <w:pStyle w:val="TableContents"/>
+              <w:widowControl w:val="false"/>
               <w:rPr/>
             </w:pPr>
             <w:r>
@@ -2086,6 +2429,7 @@
           <w:p>
             <w:pPr>
               <w:pStyle w:val="TableContents"/>
+              <w:widowControl w:val="false"/>
               <w:rPr/>
             </w:pPr>
             <w:r>
@@ -2109,6 +2453,7 @@
           <w:p>
             <w:pPr>
               <w:pStyle w:val="TableContents"/>
+              <w:widowControl w:val="false"/>
               <w:rPr/>
             </w:pPr>
             <w:r>
@@ -2132,6 +2477,7 @@
           <w:p>
             <w:pPr>
               <w:pStyle w:val="TableContents"/>
+              <w:widowControl w:val="false"/>
               <w:rPr/>
             </w:pPr>
             <w:r>
@@ -2155,6 +2501,7 @@
           <w:p>
             <w:pPr>
               <w:pStyle w:val="TableContents"/>
+              <w:widowControl w:val="false"/>
               <w:rPr/>
             </w:pPr>
             <w:r>
@@ -2178,6 +2525,7 @@
           <w:p>
             <w:pPr>
               <w:pStyle w:val="TableContents"/>
+              <w:widowControl w:val="false"/>
               <w:rPr/>
             </w:pPr>
             <w:r>
@@ -2202,6 +2550,7 @@
           <w:p>
             <w:pPr>
               <w:pStyle w:val="TableContents"/>
+              <w:widowControl w:val="false"/>
               <w:rPr/>
             </w:pPr>
             <w:r>
@@ -2230,6 +2579,7 @@
           <w:p>
             <w:pPr>
               <w:pStyle w:val="TableContents"/>
+              <w:widowControl w:val="false"/>
               <w:rPr/>
             </w:pPr>
             <w:r>
@@ -2279,6 +2629,7 @@
         <w:tblW w:w="9638" w:type="dxa"/>
         <w:jc w:val="left"/>
         <w:tblInd w:w="47" w:type="dxa"/>
+        <w:tblLayout w:type="fixed"/>
         <w:tblCellMar>
           <w:top w:w="55" w:type="dxa"/>
           <w:left w:w="40" w:type="dxa"/>
@@ -2310,6 +2661,7 @@
           <w:p>
             <w:pPr>
               <w:pStyle w:val="TableHeading"/>
+              <w:widowControl w:val="false"/>
               <w:rPr/>
             </w:pPr>
             <w:r>
@@ -2333,6 +2685,7 @@
           <w:p>
             <w:pPr>
               <w:pStyle w:val="TableHeading"/>
+              <w:widowControl w:val="false"/>
               <w:rPr/>
             </w:pPr>
             <w:r>
@@ -2356,6 +2709,7 @@
           <w:p>
             <w:pPr>
               <w:pStyle w:val="TableHeading"/>
+              <w:widowControl w:val="false"/>
               <w:rPr/>
             </w:pPr>
             <w:r>
@@ -2379,6 +2733,7 @@
           <w:p>
             <w:pPr>
               <w:pStyle w:val="TableHeading"/>
+              <w:widowControl w:val="false"/>
               <w:rPr/>
             </w:pPr>
             <w:r>
@@ -2402,6 +2757,7 @@
           <w:p>
             <w:pPr>
               <w:pStyle w:val="TableHeading"/>
+              <w:widowControl w:val="false"/>
               <w:rPr/>
             </w:pPr>
             <w:r>
@@ -2425,6 +2781,7 @@
           <w:p>
             <w:pPr>
               <w:pStyle w:val="TableHeading"/>
+              <w:widowControl w:val="false"/>
               <w:rPr/>
             </w:pPr>
             <w:r>
@@ -2447,6 +2804,7 @@
           <w:p>
             <w:pPr>
               <w:pStyle w:val="TableHeading"/>
+              <w:widowControl w:val="false"/>
               <w:rPr/>
             </w:pPr>
             <w:r>
@@ -2473,6 +2831,7 @@
           <w:p>
             <w:pPr>
               <w:pStyle w:val="TableContents"/>
+              <w:widowControl w:val="false"/>
               <w:rPr/>
             </w:pPr>
             <w:r>
@@ -2514,6 +2873,7 @@
           <w:p>
             <w:pPr>
               <w:pStyle w:val="TableContents"/>
+              <w:widowControl w:val="false"/>
               <w:rPr/>
             </w:pPr>
             <w:r>
@@ -2540,6 +2900,7 @@
           <w:p>
             <w:pPr>
               <w:pStyle w:val="TableContents"/>
+              <w:widowControl w:val="false"/>
               <w:rPr/>
             </w:pPr>
             <w:r>
@@ -2563,6 +2924,7 @@
           <w:p>
             <w:pPr>
               <w:pStyle w:val="TableContents"/>
+              <w:widowControl w:val="false"/>
               <w:rPr/>
             </w:pPr>
             <w:r>
@@ -2586,6 +2948,7 @@
           <w:p>
             <w:pPr>
               <w:pStyle w:val="TableContents"/>
+              <w:widowControl w:val="false"/>
               <w:rPr/>
             </w:pPr>
             <w:r>
@@ -2609,6 +2972,7 @@
           <w:p>
             <w:pPr>
               <w:pStyle w:val="TableContents"/>
+              <w:widowControl w:val="false"/>
               <w:rPr/>
             </w:pPr>
             <w:r>
@@ -2632,6 +2996,7 @@
           <w:p>
             <w:pPr>
               <w:pStyle w:val="TableContents"/>
+              <w:widowControl w:val="false"/>
               <w:rPr/>
             </w:pPr>
             <w:r>
@@ -2655,6 +3020,7 @@
           <w:p>
             <w:pPr>
               <w:pStyle w:val="TableContents"/>
+              <w:widowControl w:val="false"/>
               <w:rPr/>
             </w:pPr>
             <w:r>
@@ -2679,6 +3045,7 @@
           <w:p>
             <w:pPr>
               <w:pStyle w:val="TableContents"/>
+              <w:widowControl w:val="false"/>
               <w:rPr/>
             </w:pPr>
             <w:r>
@@ -2707,6 +3074,7 @@
           <w:p>
             <w:pPr>
               <w:pStyle w:val="TableContents"/>
+              <w:widowControl w:val="false"/>
               <w:rPr/>
             </w:pPr>
             <w:r>
@@ -2734,6 +3102,7 @@
           <w:p>
             <w:pPr>
               <w:pStyle w:val="TableContents"/>
+              <w:widowControl w:val="false"/>
               <w:rPr/>
             </w:pPr>
             <w:r>
@@ -2867,15 +3236,7 @@
       </w:pPr>
       <w:r>
         <w:rPr/>
-        <w:t xml:space="preserve">{%p for activation in </w:t>
-      </w:r>
-      <w:r>
-        <w:rPr/>
-        <w:t>my_</w:t>
-      </w:r>
-      <w:r>
-        <w:rPr/>
-        <w:t>activations %}</w:t>
+        <w:t>{%p for activation in my_activations %}</w:t>
       </w:r>
     </w:p>
     <w:p>
@@ -2914,7 +3275,7 @@
 </file>
 
 <file path=word/numbering.xml><?xml version="1.0" encoding="utf-8"?>
-<w:numbering xmlns:w="http://schemas.openxmlformats.org/wordprocessingml/2006/main" xmlns:o="urn:schemas-microsoft-com:office:office" xmlns:r="http://schemas.openxmlformats.org/officeDocument/2006/relationships" xmlns:v="urn:schemas-microsoft-com:vml">
+<w:numbering xmlns:w="http://schemas.openxmlformats.org/wordprocessingml/2006/main" xmlns:o="urn:schemas-microsoft-com:office:office" xmlns:r="http://schemas.openxmlformats.org/officeDocument/2006/relationships" xmlns:v="urn:schemas-microsoft-com:vml" xmlns:mc="http://schemas.openxmlformats.org/markup-compatibility/2006" xmlns:w14="http://schemas.microsoft.com/office/word/2010/wordml" mc:Ignorable="w14">
   <w:abstractNum w:abstractNumId="1">
     <w:lvl w:ilvl="0">
       <w:start w:val="1"/>
@@ -2924,6 +3285,9 @@
       <w:lvlText w:val=""/>
       <w:lvlJc w:val="left"/>
       <w:pPr>
+        <w:tabs>
+          <w:tab w:val="num" w:pos="0"/>
+        </w:tabs>
         <w:ind w:left="432" w:hanging="432"/>
       </w:pPr>
     </w:lvl>
@@ -2935,6 +3299,9 @@
       <w:lvlText w:val=""/>
       <w:lvlJc w:val="left"/>
       <w:pPr>
+        <w:tabs>
+          <w:tab w:val="num" w:pos="0"/>
+        </w:tabs>
         <w:ind w:left="576" w:hanging="576"/>
       </w:pPr>
     </w:lvl>
@@ -2945,6 +3312,9 @@
       <w:lvlText w:val=""/>
       <w:lvlJc w:val="left"/>
       <w:pPr>
+        <w:tabs>
+          <w:tab w:val="num" w:pos="0"/>
+        </w:tabs>
         <w:ind w:left="0" w:hanging="0"/>
       </w:pPr>
     </w:lvl>
@@ -2955,6 +3325,9 @@
       <w:lvlText w:val=""/>
       <w:lvlJc w:val="left"/>
       <w:pPr>
+        <w:tabs>
+          <w:tab w:val="num" w:pos="0"/>
+        </w:tabs>
         <w:ind w:left="0" w:hanging="0"/>
       </w:pPr>
     </w:lvl>
@@ -2965,6 +3338,9 @@
       <w:lvlText w:val=""/>
       <w:lvlJc w:val="left"/>
       <w:pPr>
+        <w:tabs>
+          <w:tab w:val="num" w:pos="0"/>
+        </w:tabs>
         <w:ind w:left="0" w:hanging="0"/>
       </w:pPr>
     </w:lvl>
@@ -2975,6 +3351,9 @@
       <w:lvlText w:val=""/>
       <w:lvlJc w:val="left"/>
       <w:pPr>
+        <w:tabs>
+          <w:tab w:val="num" w:pos="0"/>
+        </w:tabs>
         <w:ind w:left="0" w:hanging="0"/>
       </w:pPr>
     </w:lvl>
@@ -2985,6 +3364,9 @@
       <w:lvlText w:val=""/>
       <w:lvlJc w:val="left"/>
       <w:pPr>
+        <w:tabs>
+          <w:tab w:val="num" w:pos="0"/>
+        </w:tabs>
         <w:ind w:left="0" w:hanging="0"/>
       </w:pPr>
     </w:lvl>
@@ -2995,6 +3377,9 @@
       <w:lvlText w:val=""/>
       <w:lvlJc w:val="left"/>
       <w:pPr>
+        <w:tabs>
+          <w:tab w:val="num" w:pos="0"/>
+        </w:tabs>
         <w:ind w:left="0" w:hanging="0"/>
       </w:pPr>
     </w:lvl>
@@ -3005,6 +3390,9 @@
       <w:lvlText w:val=""/>
       <w:lvlJc w:val="left"/>
       <w:pPr>
+        <w:tabs>
+          <w:tab w:val="num" w:pos="0"/>
+        </w:tabs>
         <w:ind w:left="0" w:hanging="0"/>
       </w:pPr>
     </w:lvl>
@@ -3017,6 +3405,9 @@
       <w:lvlText w:val=""/>
       <w:lvlJc w:val="left"/>
       <w:pPr>
+        <w:tabs>
+          <w:tab w:val="num" w:pos="0"/>
+        </w:tabs>
         <w:ind w:left="432" w:hanging="432"/>
       </w:pPr>
     </w:lvl>
@@ -3027,6 +3418,9 @@
       <w:lvlText w:val=""/>
       <w:lvlJc w:val="left"/>
       <w:pPr>
+        <w:tabs>
+          <w:tab w:val="num" w:pos="0"/>
+        </w:tabs>
         <w:ind w:left="576" w:hanging="576"/>
       </w:pPr>
     </w:lvl>
@@ -3037,6 +3431,9 @@
       <w:lvlText w:val=""/>
       <w:lvlJc w:val="left"/>
       <w:pPr>
+        <w:tabs>
+          <w:tab w:val="num" w:pos="0"/>
+        </w:tabs>
         <w:ind w:left="720" w:hanging="720"/>
       </w:pPr>
     </w:lvl>
@@ -3047,6 +3444,9 @@
       <w:lvlText w:val=""/>
       <w:lvlJc w:val="left"/>
       <w:pPr>
+        <w:tabs>
+          <w:tab w:val="num" w:pos="0"/>
+        </w:tabs>
         <w:ind w:left="864" w:hanging="864"/>
       </w:pPr>
     </w:lvl>
@@ -3057,6 +3457,9 @@
       <w:lvlText w:val=""/>
       <w:lvlJc w:val="left"/>
       <w:pPr>
+        <w:tabs>
+          <w:tab w:val="num" w:pos="0"/>
+        </w:tabs>
         <w:ind w:left="1008" w:hanging="1008"/>
       </w:pPr>
     </w:lvl>
@@ -3067,6 +3470,9 @@
       <w:lvlText w:val=""/>
       <w:lvlJc w:val="left"/>
       <w:pPr>
+        <w:tabs>
+          <w:tab w:val="num" w:pos="0"/>
+        </w:tabs>
         <w:ind w:left="1152" w:hanging="1152"/>
       </w:pPr>
     </w:lvl>
@@ -3077,6 +3483,9 @@
       <w:lvlText w:val=""/>
       <w:lvlJc w:val="left"/>
       <w:pPr>
+        <w:tabs>
+          <w:tab w:val="num" w:pos="0"/>
+        </w:tabs>
         <w:ind w:left="1296" w:hanging="1296"/>
       </w:pPr>
     </w:lvl>
@@ -3087,6 +3496,9 @@
       <w:lvlText w:val=""/>
       <w:lvlJc w:val="left"/>
       <w:pPr>
+        <w:tabs>
+          <w:tab w:val="num" w:pos="0"/>
+        </w:tabs>
         <w:ind w:left="1440" w:hanging="1440"/>
       </w:pPr>
     </w:lvl>
@@ -3097,6 +3509,9 @@
       <w:lvlText w:val=""/>
       <w:lvlJc w:val="left"/>
       <w:pPr>
+        <w:tabs>
+          <w:tab w:val="num" w:pos="0"/>
+        </w:tabs>
         <w:ind w:left="1584" w:hanging="1584"/>
       </w:pPr>
     </w:lvl>
@@ -3115,7 +3530,6 @@
       </w:pPr>
       <w:rPr>
         <w:rFonts w:ascii="Symbol" w:hAnsi="Symbol" w:cs="Symbol" w:hint="default"/>
-        <w:rFonts w:cs="OpenSymbol"/>
       </w:rPr>
     </w:lvl>
     <w:lvl w:ilvl="1">
@@ -3131,7 +3545,6 @@
       </w:pPr>
       <w:rPr>
         <w:rFonts w:ascii="OpenSymbol" w:hAnsi="OpenSymbol" w:cs="OpenSymbol" w:hint="default"/>
-        <w:rFonts w:cs="OpenSymbol"/>
       </w:rPr>
     </w:lvl>
     <w:lvl w:ilvl="2">
@@ -3147,7 +3560,6 @@
       </w:pPr>
       <w:rPr>
         <w:rFonts w:ascii="OpenSymbol" w:hAnsi="OpenSymbol" w:cs="OpenSymbol" w:hint="default"/>
-        <w:rFonts w:cs="OpenSymbol"/>
       </w:rPr>
     </w:lvl>
     <w:lvl w:ilvl="3">
@@ -3163,7 +3575,6 @@
       </w:pPr>
       <w:rPr>
         <w:rFonts w:ascii="Symbol" w:hAnsi="Symbol" w:cs="Symbol" w:hint="default"/>
-        <w:rFonts w:cs="OpenSymbol"/>
       </w:rPr>
     </w:lvl>
     <w:lvl w:ilvl="4">
@@ -3179,7 +3590,6 @@
       </w:pPr>
       <w:rPr>
         <w:rFonts w:ascii="OpenSymbol" w:hAnsi="OpenSymbol" w:cs="OpenSymbol" w:hint="default"/>
-        <w:rFonts w:cs="OpenSymbol"/>
       </w:rPr>
     </w:lvl>
     <w:lvl w:ilvl="5">
@@ -3195,7 +3605,6 @@
       </w:pPr>
       <w:rPr>
         <w:rFonts w:ascii="OpenSymbol" w:hAnsi="OpenSymbol" w:cs="OpenSymbol" w:hint="default"/>
-        <w:rFonts w:cs="OpenSymbol"/>
       </w:rPr>
     </w:lvl>
     <w:lvl w:ilvl="6">
@@ -3211,7 +3620,6 @@
       </w:pPr>
       <w:rPr>
         <w:rFonts w:ascii="Symbol" w:hAnsi="Symbol" w:cs="Symbol" w:hint="default"/>
-        <w:rFonts w:cs="OpenSymbol"/>
       </w:rPr>
     </w:lvl>
     <w:lvl w:ilvl="7">
@@ -3227,7 +3635,6 @@
       </w:pPr>
       <w:rPr>
         <w:rFonts w:ascii="OpenSymbol" w:hAnsi="OpenSymbol" w:cs="OpenSymbol" w:hint="default"/>
-        <w:rFonts w:cs="OpenSymbol"/>
       </w:rPr>
     </w:lvl>
     <w:lvl w:ilvl="8">
@@ -3243,7 +3650,6 @@
       </w:pPr>
       <w:rPr>
         <w:rFonts w:ascii="OpenSymbol" w:hAnsi="OpenSymbol" w:cs="OpenSymbol" w:hint="default"/>
-        <w:rFonts w:cs="OpenSymbol"/>
       </w:rPr>
     </w:lvl>
   </w:abstractNum>
@@ -3265,13 +3671,14 @@
     <w:rPrDefault>
       <w:rPr>
         <w:rFonts w:ascii="Liberation Serif" w:hAnsi="Liberation Serif" w:eastAsia="Noto Sans CJK SC Regular" w:cs="FreeSans"/>
-        <w:sz w:val="20"/>
         <w:szCs w:val="24"/>
         <w:lang w:val="en-US" w:eastAsia="zh-CN" w:bidi="hi-IN"/>
       </w:rPr>
     </w:rPrDefault>
     <w:pPrDefault>
-      <w:pPr/>
+      <w:pPr>
+        <w:suppressAutoHyphens w:val="true"/>
+      </w:pPr>
     </w:pPrDefault>
   </w:docDefaults>
   <w:style w:type="paragraph" w:styleId="Normal">
@@ -3279,6 +3686,7 @@
     <w:qFormat/>
     <w:pPr>
       <w:widowControl/>
+      <w:suppressAutoHyphens w:val="true"/>
       <w:bidi w:val="0"/>
       <w:spacing w:before="0" w:after="0"/>
       <w:jc w:val="left"/>

</xml_diff>

<commit_message>
fix(django): remove publications text placeholder
</commit_message>
<xml_diff>
--- a/django/camac/document/tests/data/template.docx
+++ b/django/camac/document/tests/data/template.docx
@@ -191,7 +191,9 @@
         </w:rPr>
       </w:pPr>
       <w:r>
-        <w:rPr/>
+        <w:rPr>
+          <w:lang w:val="de-CH"/>
+        </w:rPr>
       </w:r>
     </w:p>
     <w:p>
@@ -283,7 +285,9 @@
         </w:rPr>
       </w:pPr>
       <w:r>
-        <w:rPr/>
+        <w:rPr>
+          <w:lang w:val="de-CH"/>
+        </w:rPr>
       </w:r>
     </w:p>
     <w:p>
@@ -382,13 +386,7 @@
         <w:rPr>
           <w:lang w:val="de-CH" w:eastAsia="zh-CN" w:bidi="hi-IN"/>
         </w:rPr>
-        <w:t xml:space="preserve"> }} </w:t>
-      </w:r>
-      <w:r>
-        <w:rPr>
-          <w:lang w:val="de-CH" w:eastAsia="zh-CN" w:bidi="hi-IN"/>
-        </w:rPr>
-        <w:t xml:space="preserve">{{ </w:t>
+        <w:t xml:space="preserve"> }} {{ </w:t>
       </w:r>
       <w:r>
         <w:rPr>
@@ -407,34 +405,21 @@
         </w:rPr>
         <w:t>}}</w:t>
       </w:r>
-      <w:r>
-        <w:rPr>
-          <w:lang w:val="de-CH" w:eastAsia="zh-CN" w:bidi="hi-IN"/>
-        </w:rPr>
-        <w:t xml:space="preserve"> </w:t>
-      </w:r>
-      <w:r>
-        <w:rPr>
-          <w:lang w:val="de-CH" w:eastAsia="zh-CN" w:bidi="hi-IN"/>
-        </w:rPr>
-        <w:t xml:space="preserve">{{ </w:t>
-      </w:r>
-      <w:r>
-        <w:rPr>
-          <w:rFonts w:eastAsia="Noto Sans CJK SC Regular" w:cs="FreeSans"/>
-          <w:color w:val="00000A"/>
-          <w:kern w:val="0"/>
+    </w:p>
+    <w:p>
+      <w:pPr>
+        <w:pStyle w:val="Normal"/>
+        <w:rPr>
+          <w:lang w:val="de-CH"/>
+        </w:rPr>
+      </w:pPr>
+      <w:r>
+        <w:rPr>
           <w:sz w:val="24"/>
           <w:szCs w:val="24"/>
           <w:lang w:val="de-CH" w:eastAsia="zh-CN" w:bidi="hi-IN"/>
         </w:rPr>
-        <w:t xml:space="preserve">publikation.description </w:t>
-      </w:r>
-      <w:r>
-        <w:rPr>
-          <w:lang w:val="de-CH" w:eastAsia="zh-CN" w:bidi="hi-IN"/>
-        </w:rPr>
-        <w:t>}}</w:t>
+        <w:t>{%p endfor %}</w:t>
       </w:r>
     </w:p>
     <w:p>
@@ -450,7 +435,7 @@
           <w:szCs w:val="24"/>
           <w:lang w:val="de-CH" w:eastAsia="zh-CN" w:bidi="hi-IN"/>
         </w:rPr>
-        <w:t>{%p endfor %}</w:t>
+        <w:t>{{ field_publikation_bemerkung }}</w:t>
       </w:r>
     </w:p>
     <w:p>
@@ -504,8 +489,8 @@
         <w:gridCol w:w="1864"/>
         <w:gridCol w:w="1442"/>
         <w:gridCol w:w="1806"/>
-        <w:gridCol w:w="1889"/>
-        <w:gridCol w:w="1625"/>
+        <w:gridCol w:w="1890"/>
+        <w:gridCol w:w="1624"/>
       </w:tblGrid>
       <w:tr>
         <w:trPr/>
@@ -615,7 +600,7 @@
         </w:tc>
         <w:tc>
           <w:tcPr>
-            <w:tcW w:w="1889" w:type="dxa"/>
+            <w:tcW w:w="1890" w:type="dxa"/>
             <w:tcBorders>
               <w:top w:val="single" w:sz="2" w:space="0" w:color="000001"/>
               <w:left w:val="single" w:sz="2" w:space="0" w:color="000001"/>
@@ -641,7 +626,7 @@
         </w:tc>
         <w:tc>
           <w:tcPr>
-            <w:tcW w:w="1625" w:type="dxa"/>
+            <w:tcW w:w="1624" w:type="dxa"/>
             <w:tcBorders>
               <w:top w:val="single" w:sz="2" w:space="0" w:color="000001"/>
               <w:left w:val="single" w:sz="2" w:space="0" w:color="000001"/>
@@ -808,7 +793,7 @@
         </w:tc>
         <w:tc>
           <w:tcPr>
-            <w:tcW w:w="1889" w:type="dxa"/>
+            <w:tcW w:w="1890" w:type="dxa"/>
             <w:tcBorders>
               <w:top w:val="single" w:sz="2" w:space="0" w:color="000001"/>
               <w:left w:val="single" w:sz="2" w:space="0" w:color="000001"/>
@@ -834,7 +819,7 @@
         </w:tc>
         <w:tc>
           <w:tcPr>
-            <w:tcW w:w="1625" w:type="dxa"/>
+            <w:tcW w:w="1624" w:type="dxa"/>
             <w:tcBorders>
               <w:top w:val="single" w:sz="2" w:space="0" w:color="000001"/>
               <w:left w:val="single" w:sz="2" w:space="0" w:color="000001"/>
@@ -920,8 +905,8 @@
         <w:gridCol w:w="1864"/>
         <w:gridCol w:w="1442"/>
         <w:gridCol w:w="1806"/>
-        <w:gridCol w:w="1889"/>
-        <w:gridCol w:w="1625"/>
+        <w:gridCol w:w="1890"/>
+        <w:gridCol w:w="1624"/>
       </w:tblGrid>
       <w:tr>
         <w:trPr/>
@@ -1031,7 +1016,7 @@
         </w:tc>
         <w:tc>
           <w:tcPr>
-            <w:tcW w:w="1889" w:type="dxa"/>
+            <w:tcW w:w="1890" w:type="dxa"/>
             <w:tcBorders>
               <w:top w:val="single" w:sz="2" w:space="0" w:color="000001"/>
               <w:left w:val="single" w:sz="2" w:space="0" w:color="000001"/>
@@ -1057,7 +1042,7 @@
         </w:tc>
         <w:tc>
           <w:tcPr>
-            <w:tcW w:w="1625" w:type="dxa"/>
+            <w:tcW w:w="1624" w:type="dxa"/>
             <w:tcBorders>
               <w:top w:val="single" w:sz="2" w:space="0" w:color="000001"/>
               <w:left w:val="single" w:sz="2" w:space="0" w:color="000001"/>
@@ -1222,7 +1207,7 @@
         </w:tc>
         <w:tc>
           <w:tcPr>
-            <w:tcW w:w="1889" w:type="dxa"/>
+            <w:tcW w:w="1890" w:type="dxa"/>
             <w:tcBorders>
               <w:top w:val="single" w:sz="2" w:space="0" w:color="000001"/>
               <w:left w:val="single" w:sz="2" w:space="0" w:color="000001"/>
@@ -1248,7 +1233,7 @@
         </w:tc>
         <w:tc>
           <w:tcPr>
-            <w:tcW w:w="1625" w:type="dxa"/>
+            <w:tcW w:w="1624" w:type="dxa"/>
             <w:tcBorders>
               <w:top w:val="single" w:sz="2" w:space="0" w:color="000001"/>
               <w:left w:val="single" w:sz="2" w:space="0" w:color="000001"/>
@@ -1334,8 +1319,8 @@
         <w:gridCol w:w="1864"/>
         <w:gridCol w:w="1442"/>
         <w:gridCol w:w="1806"/>
-        <w:gridCol w:w="1889"/>
-        <w:gridCol w:w="1625"/>
+        <w:gridCol w:w="1890"/>
+        <w:gridCol w:w="1624"/>
       </w:tblGrid>
       <w:tr>
         <w:trPr/>
@@ -1445,7 +1430,7 @@
         </w:tc>
         <w:tc>
           <w:tcPr>
-            <w:tcW w:w="1889" w:type="dxa"/>
+            <w:tcW w:w="1890" w:type="dxa"/>
             <w:tcBorders>
               <w:top w:val="single" w:sz="2" w:space="0" w:color="000001"/>
               <w:left w:val="single" w:sz="2" w:space="0" w:color="000001"/>
@@ -1471,7 +1456,7 @@
         </w:tc>
         <w:tc>
           <w:tcPr>
-            <w:tcW w:w="1625" w:type="dxa"/>
+            <w:tcW w:w="1624" w:type="dxa"/>
             <w:tcBorders>
               <w:top w:val="single" w:sz="2" w:space="0" w:color="000001"/>
               <w:left w:val="single" w:sz="2" w:space="0" w:color="000001"/>
@@ -1634,7 +1619,7 @@
         </w:tc>
         <w:tc>
           <w:tcPr>
-            <w:tcW w:w="1889" w:type="dxa"/>
+            <w:tcW w:w="1890" w:type="dxa"/>
             <w:tcBorders>
               <w:top w:val="single" w:sz="2" w:space="0" w:color="000001"/>
               <w:left w:val="single" w:sz="2" w:space="0" w:color="000001"/>
@@ -1660,7 +1645,7 @@
         </w:tc>
         <w:tc>
           <w:tcPr>
-            <w:tcW w:w="1625" w:type="dxa"/>
+            <w:tcW w:w="1624" w:type="dxa"/>
             <w:tcBorders>
               <w:top w:val="single" w:sz="2" w:space="0" w:color="000001"/>
               <w:left w:val="single" w:sz="2" w:space="0" w:color="000001"/>
@@ -1743,8 +1728,8 @@
       </w:tblPr>
       <w:tblGrid>
         <w:gridCol w:w="2422"/>
-        <w:gridCol w:w="2700"/>
-        <w:gridCol w:w="1718"/>
+        <w:gridCol w:w="2699"/>
+        <w:gridCol w:w="1719"/>
         <w:gridCol w:w="1351"/>
         <w:gridCol w:w="1447"/>
       </w:tblGrid>
@@ -1776,7 +1761,7 @@
         </w:tc>
         <w:tc>
           <w:tcPr>
-            <w:tcW w:w="2700" w:type="dxa"/>
+            <w:tcW w:w="2699" w:type="dxa"/>
             <w:tcBorders>
               <w:top w:val="single" w:sz="2" w:space="0" w:color="000001"/>
               <w:left w:val="single" w:sz="2" w:space="0" w:color="000001"/>
@@ -1800,7 +1785,7 @@
         </w:tc>
         <w:tc>
           <w:tcPr>
-            <w:tcW w:w="1718" w:type="dxa"/>
+            <w:tcW w:w="1719" w:type="dxa"/>
             <w:tcBorders>
               <w:top w:val="single" w:sz="2" w:space="0" w:color="000001"/>
               <w:left w:val="single" w:sz="2" w:space="0" w:color="000001"/>
@@ -1965,7 +1950,7 @@
         </w:tc>
         <w:tc>
           <w:tcPr>
-            <w:tcW w:w="2700" w:type="dxa"/>
+            <w:tcW w:w="2699" w:type="dxa"/>
             <w:tcBorders>
               <w:top w:val="single" w:sz="2" w:space="0" w:color="000001"/>
               <w:left w:val="single" w:sz="2" w:space="0" w:color="000001"/>
@@ -2003,7 +1988,7 @@
         </w:tc>
         <w:tc>
           <w:tcPr>
-            <w:tcW w:w="1718" w:type="dxa"/>
+            <w:tcW w:w="1719" w:type="dxa"/>
             <w:tcBorders>
               <w:top w:val="single" w:sz="2" w:space="0" w:color="000001"/>
               <w:left w:val="single" w:sz="2" w:space="0" w:color="000001"/>

</xml_diff>

<commit_message>
feat(django): add objection template placeholder
</commit_message>
<xml_diff>
--- a/django/camac/document/tests/data/template.docx
+++ b/django/camac/document/tests/data/template.docx
@@ -1728,8 +1728,8 @@
       </w:tblPr>
       <w:tblGrid>
         <w:gridCol w:w="2422"/>
-        <w:gridCol w:w="2699"/>
-        <w:gridCol w:w="1719"/>
+        <w:gridCol w:w="2698"/>
+        <w:gridCol w:w="1720"/>
         <w:gridCol w:w="1351"/>
         <w:gridCol w:w="1447"/>
       </w:tblGrid>
@@ -1761,7 +1761,7 @@
         </w:tc>
         <w:tc>
           <w:tcPr>
-            <w:tcW w:w="2699" w:type="dxa"/>
+            <w:tcW w:w="2698" w:type="dxa"/>
             <w:tcBorders>
               <w:top w:val="single" w:sz="2" w:space="0" w:color="000001"/>
               <w:left w:val="single" w:sz="2" w:space="0" w:color="000001"/>
@@ -1785,7 +1785,7 @@
         </w:tc>
         <w:tc>
           <w:tcPr>
-            <w:tcW w:w="1719" w:type="dxa"/>
+            <w:tcW w:w="1720" w:type="dxa"/>
             <w:tcBorders>
               <w:top w:val="single" w:sz="2" w:space="0" w:color="000001"/>
               <w:left w:val="single" w:sz="2" w:space="0" w:color="000001"/>
@@ -1950,7 +1950,7 @@
         </w:tc>
         <w:tc>
           <w:tcPr>
-            <w:tcW w:w="2699" w:type="dxa"/>
+            <w:tcW w:w="2698" w:type="dxa"/>
             <w:tcBorders>
               <w:top w:val="single" w:sz="2" w:space="0" w:color="000001"/>
               <w:left w:val="single" w:sz="2" w:space="0" w:color="000001"/>
@@ -1988,7 +1988,7 @@
         </w:tc>
         <w:tc>
           <w:tcPr>
-            <w:tcW w:w="1719" w:type="dxa"/>
+            <w:tcW w:w="1720" w:type="dxa"/>
             <w:tcBorders>
               <w:top w:val="single" w:sz="2" w:space="0" w:color="000001"/>
               <w:left w:val="single" w:sz="2" w:space="0" w:color="000001"/>
@@ -3087,6 +3087,693 @@
           <w:p>
             <w:pPr>
               <w:pStyle w:val="TableContents"/>
+              <w:widowControl w:val="false"/>
+              <w:rPr/>
+            </w:pPr>
+            <w:r>
+              <w:rPr>
+                <w:lang w:val="de-CH" w:eastAsia="zh-CN" w:bidi="hi-IN"/>
+              </w:rPr>
+              <w:t>{%tr endfor %}</w:t>
+            </w:r>
+          </w:p>
+        </w:tc>
+      </w:tr>
+    </w:tbl>
+    <w:p>
+      <w:pPr>
+        <w:pStyle w:val="Heading3"/>
+        <w:rPr/>
+      </w:pPr>
+      <w:r>
+        <w:rPr/>
+        <w:t>Einsprachen</w:t>
+      </w:r>
+    </w:p>
+    <w:tbl>
+      <w:tblPr>
+        <w:tblW w:w="9643" w:type="dxa"/>
+        <w:jc w:val="left"/>
+        <w:tblInd w:w="55" w:type="dxa"/>
+        <w:tblLayout w:type="fixed"/>
+        <w:tblCellMar>
+          <w:top w:w="55" w:type="dxa"/>
+          <w:left w:w="55" w:type="dxa"/>
+          <w:bottom w:w="55" w:type="dxa"/>
+          <w:right w:w="55" w:type="dxa"/>
+        </w:tblCellMar>
+      </w:tblPr>
+      <w:tblGrid>
+        <w:gridCol w:w="1606"/>
+        <w:gridCol w:w="1606"/>
+        <w:gridCol w:w="1607"/>
+        <w:gridCol w:w="1606"/>
+        <w:gridCol w:w="1675"/>
+        <w:gridCol w:w="1543"/>
+      </w:tblGrid>
+      <w:tr>
+        <w:trPr/>
+        <w:tc>
+          <w:tcPr>
+            <w:tcW w:w="9643" w:type="dxa"/>
+            <w:gridSpan w:val="6"/>
+            <w:tcBorders>
+              <w:top w:val="single" w:sz="2" w:space="0" w:color="000000"/>
+              <w:left w:val="single" w:sz="2" w:space="0" w:color="000000"/>
+              <w:bottom w:val="single" w:sz="2" w:space="0" w:color="000000"/>
+              <w:right w:val="single" w:sz="2" w:space="0" w:color="000000"/>
+            </w:tcBorders>
+          </w:tcPr>
+          <w:p>
+            <w:pPr>
+              <w:pStyle w:val="TableContents"/>
+              <w:keepNext w:val="true"/>
+              <w:rPr/>
+            </w:pPr>
+            <w:r>
+              <w:rPr/>
+              <w:t>{%tr for objection in objections %}</w:t>
+            </w:r>
+          </w:p>
+        </w:tc>
+      </w:tr>
+      <w:tr>
+        <w:trPr/>
+        <w:tc>
+          <w:tcPr>
+            <w:tcW w:w="1606" w:type="dxa"/>
+            <w:tcBorders>
+              <w:left w:val="single" w:sz="2" w:space="0" w:color="000000"/>
+              <w:bottom w:val="single" w:sz="2" w:space="0" w:color="000000"/>
+            </w:tcBorders>
+          </w:tcPr>
+          <w:p>
+            <w:pPr>
+              <w:pStyle w:val="TableContents"/>
+              <w:keepNext w:val="true"/>
+              <w:rPr>
+                <w:b/>
+                <w:b/>
+                <w:bCs/>
+              </w:rPr>
+            </w:pPr>
+            <w:r>
+              <w:rPr>
+                <w:b/>
+                <w:bCs/>
+              </w:rPr>
+              <w:t>Datum</w:t>
+            </w:r>
+          </w:p>
+        </w:tc>
+        <w:tc>
+          <w:tcPr>
+            <w:tcW w:w="3213" w:type="dxa"/>
+            <w:gridSpan w:val="2"/>
+            <w:tcBorders>
+              <w:left w:val="single" w:sz="2" w:space="0" w:color="000000"/>
+              <w:bottom w:val="single" w:sz="2" w:space="0" w:color="000000"/>
+            </w:tcBorders>
+          </w:tcPr>
+          <w:p>
+            <w:pPr>
+              <w:pStyle w:val="TableContents"/>
+              <w:rPr/>
+            </w:pPr>
+            <w:r>
+              <w:rPr/>
+              <w:t>{{ o</w:t>
+            </w:r>
+            <w:r>
+              <w:rPr/>
+              <w:t xml:space="preserve">bjection.creation_date </w:t>
+            </w:r>
+            <w:r>
+              <w:rPr/>
+              <w:t>}}</w:t>
+            </w:r>
+          </w:p>
+          <w:p>
+            <w:pPr>
+              <w:pStyle w:val="TableContents"/>
+              <w:rPr/>
+            </w:pPr>
+            <w:r>
+              <w:rPr/>
+            </w:r>
+          </w:p>
+        </w:tc>
+        <w:tc>
+          <w:tcPr>
+            <w:tcW w:w="1606" w:type="dxa"/>
+            <w:tcBorders>
+              <w:left w:val="single" w:sz="2" w:space="0" w:color="000000"/>
+              <w:bottom w:val="single" w:sz="2" w:space="0" w:color="000000"/>
+            </w:tcBorders>
+          </w:tcPr>
+          <w:p>
+            <w:pPr>
+              <w:pStyle w:val="TableContents"/>
+              <w:rPr>
+                <w:b/>
+                <w:b/>
+                <w:bCs/>
+              </w:rPr>
+            </w:pPr>
+            <w:r>
+              <w:rPr>
+                <w:b/>
+                <w:bCs/>
+              </w:rPr>
+              <w:t>Titel</w:t>
+            </w:r>
+          </w:p>
+        </w:tc>
+        <w:tc>
+          <w:tcPr>
+            <w:tcW w:w="3218" w:type="dxa"/>
+            <w:gridSpan w:val="2"/>
+            <w:tcBorders>
+              <w:left w:val="single" w:sz="2" w:space="0" w:color="000000"/>
+              <w:bottom w:val="single" w:sz="2" w:space="0" w:color="000000"/>
+              <w:right w:val="single" w:sz="2" w:space="0" w:color="000000"/>
+            </w:tcBorders>
+          </w:tcPr>
+          <w:p>
+            <w:pPr>
+              <w:pStyle w:val="TableContents"/>
+              <w:rPr/>
+            </w:pPr>
+            <w:r>
+              <w:rPr/>
+              <w:t>{{ o</w:t>
+            </w:r>
+            <w:r>
+              <w:rPr/>
+              <w:t>bjection.</w:t>
+            </w:r>
+            <w:r>
+              <w:rPr/>
+              <w:t>title }}</w:t>
+            </w:r>
+          </w:p>
+          <w:p>
+            <w:pPr>
+              <w:pStyle w:val="TableContents"/>
+              <w:rPr/>
+            </w:pPr>
+            <w:r>
+              <w:rPr/>
+            </w:r>
+          </w:p>
+        </w:tc>
+      </w:tr>
+      <w:tr>
+        <w:trPr/>
+        <w:tc>
+          <w:tcPr>
+            <w:tcW w:w="1606" w:type="dxa"/>
+            <w:tcBorders>
+              <w:left w:val="single" w:sz="2" w:space="0" w:color="000000"/>
+              <w:bottom w:val="single" w:sz="2" w:space="0" w:color="000000"/>
+            </w:tcBorders>
+          </w:tcPr>
+          <w:p>
+            <w:pPr>
+              <w:pStyle w:val="TableContents"/>
+              <w:keepNext w:val="true"/>
+              <w:rPr>
+                <w:b/>
+                <w:b/>
+                <w:bCs/>
+              </w:rPr>
+            </w:pPr>
+            <w:r>
+              <w:rPr>
+                <w:b/>
+                <w:bCs/>
+              </w:rPr>
+              <w:t>Firma</w:t>
+            </w:r>
+          </w:p>
+        </w:tc>
+        <w:tc>
+          <w:tcPr>
+            <w:tcW w:w="1606" w:type="dxa"/>
+            <w:tcBorders>
+              <w:left w:val="single" w:sz="2" w:space="0" w:color="000000"/>
+              <w:bottom w:val="single" w:sz="2" w:space="0" w:color="000000"/>
+            </w:tcBorders>
+          </w:tcPr>
+          <w:p>
+            <w:pPr>
+              <w:pStyle w:val="TableContents"/>
+              <w:rPr>
+                <w:b/>
+                <w:b/>
+                <w:bCs/>
+              </w:rPr>
+            </w:pPr>
+            <w:r>
+              <w:rPr>
+                <w:b/>
+                <w:bCs/>
+              </w:rPr>
+              <w:t>Name</w:t>
+            </w:r>
+          </w:p>
+        </w:tc>
+        <w:tc>
+          <w:tcPr>
+            <w:tcW w:w="1607" w:type="dxa"/>
+            <w:tcBorders>
+              <w:left w:val="single" w:sz="2" w:space="0" w:color="000000"/>
+              <w:bottom w:val="single" w:sz="2" w:space="0" w:color="000000"/>
+            </w:tcBorders>
+          </w:tcPr>
+          <w:p>
+            <w:pPr>
+              <w:pStyle w:val="TableContents"/>
+              <w:rPr>
+                <w:rFonts w:ascii="Liberation Serif" w:hAnsi="Liberation Serif" w:eastAsia="Noto Sans CJK SC Regular" w:cs="FreeSans"/>
+                <w:b/>
+                <w:b/>
+                <w:bCs/>
+                <w:color w:val="00000A"/>
+                <w:kern w:val="0"/>
+                <w:sz w:val="24"/>
+                <w:szCs w:val="24"/>
+                <w:lang w:val="en-US" w:eastAsia="zh-CN" w:bidi="hi-IN"/>
+              </w:rPr>
+            </w:pPr>
+            <w:r>
+              <w:rPr>
+                <w:rFonts w:eastAsia="Noto Sans CJK SC Regular" w:cs="FreeSans"/>
+                <w:b/>
+                <w:bCs/>
+                <w:color w:val="00000A"/>
+                <w:kern w:val="0"/>
+                <w:sz w:val="24"/>
+                <w:szCs w:val="24"/>
+                <w:lang w:val="en-US" w:eastAsia="zh-CN" w:bidi="hi-IN"/>
+              </w:rPr>
+              <w:t>Strasse</w:t>
+            </w:r>
+          </w:p>
+        </w:tc>
+        <w:tc>
+          <w:tcPr>
+            <w:tcW w:w="1606" w:type="dxa"/>
+            <w:tcBorders>
+              <w:left w:val="single" w:sz="2" w:space="0" w:color="000000"/>
+              <w:bottom w:val="single" w:sz="2" w:space="0" w:color="000000"/>
+            </w:tcBorders>
+          </w:tcPr>
+          <w:p>
+            <w:pPr>
+              <w:pStyle w:val="TableContents"/>
+              <w:rPr>
+                <w:rFonts w:ascii="Liberation Serif" w:hAnsi="Liberation Serif" w:eastAsia="Noto Sans CJK SC Regular" w:cs="FreeSans"/>
+                <w:b/>
+                <w:b/>
+                <w:bCs/>
+                <w:color w:val="00000A"/>
+                <w:kern w:val="0"/>
+                <w:sz w:val="24"/>
+                <w:szCs w:val="24"/>
+                <w:lang w:val="en-US" w:eastAsia="zh-CN" w:bidi="hi-IN"/>
+              </w:rPr>
+            </w:pPr>
+            <w:r>
+              <w:rPr>
+                <w:rFonts w:eastAsia="Noto Sans CJK SC Regular" w:cs="FreeSans"/>
+                <w:b/>
+                <w:bCs/>
+                <w:color w:val="00000A"/>
+                <w:kern w:val="0"/>
+                <w:sz w:val="24"/>
+                <w:szCs w:val="24"/>
+                <w:lang w:val="en-US" w:eastAsia="zh-CN" w:bidi="hi-IN"/>
+              </w:rPr>
+              <w:t>Ort</w:t>
+            </w:r>
+          </w:p>
+        </w:tc>
+        <w:tc>
+          <w:tcPr>
+            <w:tcW w:w="1675" w:type="dxa"/>
+            <w:tcBorders>
+              <w:left w:val="single" w:sz="2" w:space="0" w:color="000000"/>
+              <w:bottom w:val="single" w:sz="2" w:space="0" w:color="000000"/>
+            </w:tcBorders>
+          </w:tcPr>
+          <w:p>
+            <w:pPr>
+              <w:pStyle w:val="TableContents"/>
+              <w:rPr>
+                <w:b/>
+                <w:b/>
+                <w:bCs/>
+              </w:rPr>
+            </w:pPr>
+            <w:r>
+              <w:rPr>
+                <w:b/>
+                <w:bCs/>
+              </w:rPr>
+              <w:t>E-Mail</w:t>
+            </w:r>
+          </w:p>
+        </w:tc>
+        <w:tc>
+          <w:tcPr>
+            <w:tcW w:w="1543" w:type="dxa"/>
+            <w:tcBorders>
+              <w:left w:val="single" w:sz="2" w:space="0" w:color="000000"/>
+              <w:bottom w:val="single" w:sz="2" w:space="0" w:color="000000"/>
+              <w:right w:val="single" w:sz="2" w:space="0" w:color="000000"/>
+            </w:tcBorders>
+          </w:tcPr>
+          <w:p>
+            <w:pPr>
+              <w:pStyle w:val="TableContents"/>
+              <w:rPr>
+                <w:b/>
+                <w:b/>
+                <w:bCs/>
+              </w:rPr>
+            </w:pPr>
+            <w:r>
+              <w:rPr>
+                <w:b/>
+                <w:bCs/>
+              </w:rPr>
+              <w:t>Tel. Nr.</w:t>
+            </w:r>
+          </w:p>
+        </w:tc>
+      </w:tr>
+      <w:tr>
+        <w:trPr/>
+        <w:tc>
+          <w:tcPr>
+            <w:tcW w:w="9643" w:type="dxa"/>
+            <w:gridSpan w:val="6"/>
+            <w:tcBorders>
+              <w:left w:val="single" w:sz="2" w:space="0" w:color="000000"/>
+              <w:bottom w:val="single" w:sz="2" w:space="0" w:color="000000"/>
+              <w:right w:val="single" w:sz="2" w:space="0" w:color="000000"/>
+            </w:tcBorders>
+          </w:tcPr>
+          <w:p>
+            <w:pPr>
+              <w:pStyle w:val="TableContents"/>
+              <w:keepNext w:val="true"/>
+              <w:rPr/>
+            </w:pPr>
+            <w:r>
+              <w:rPr/>
+              <w:t xml:space="preserve">{%tr for </w:t>
+            </w:r>
+            <w:r>
+              <w:rPr>
+                <w:rFonts w:eastAsia="Noto Sans CJK SC Regular" w:cs="FreeSans"/>
+                <w:color w:val="00000A"/>
+                <w:kern w:val="0"/>
+                <w:sz w:val="24"/>
+                <w:szCs w:val="24"/>
+                <w:lang w:val="en-US" w:eastAsia="zh-CN" w:bidi="hi-IN"/>
+              </w:rPr>
+              <w:t>participant</w:t>
+            </w:r>
+            <w:r>
+              <w:rPr/>
+              <w:t xml:space="preserve"> in objection.</w:t>
+            </w:r>
+            <w:r>
+              <w:rPr/>
+              <w:t>participants</w:t>
+            </w:r>
+            <w:r>
+              <w:rPr/>
+              <w:t xml:space="preserve"> %}</w:t>
+            </w:r>
+          </w:p>
+        </w:tc>
+      </w:tr>
+      <w:tr>
+        <w:trPr/>
+        <w:tc>
+          <w:tcPr>
+            <w:tcW w:w="1606" w:type="dxa"/>
+            <w:tcBorders>
+              <w:left w:val="single" w:sz="2" w:space="0" w:color="000000"/>
+              <w:bottom w:val="single" w:sz="2" w:space="0" w:color="000000"/>
+            </w:tcBorders>
+          </w:tcPr>
+          <w:p>
+            <w:pPr>
+              <w:pStyle w:val="TableContents"/>
+              <w:keepNext w:val="true"/>
+              <w:rPr/>
+            </w:pPr>
+            <w:r>
+              <w:rPr/>
+              <w:t xml:space="preserve">{{ </w:t>
+            </w:r>
+            <w:r>
+              <w:rPr>
+                <w:rFonts w:eastAsia="Noto Sans CJK SC Regular" w:cs="FreeSans"/>
+                <w:color w:val="00000A"/>
+                <w:kern w:val="0"/>
+                <w:sz w:val="24"/>
+                <w:szCs w:val="24"/>
+                <w:lang w:val="en-US" w:eastAsia="zh-CN" w:bidi="hi-IN"/>
+              </w:rPr>
+              <w:t xml:space="preserve">participant.company </w:t>
+            </w:r>
+            <w:r>
+              <w:rPr/>
+              <w:t>}}</w:t>
+            </w:r>
+          </w:p>
+        </w:tc>
+        <w:tc>
+          <w:tcPr>
+            <w:tcW w:w="1606" w:type="dxa"/>
+            <w:tcBorders>
+              <w:left w:val="single" w:sz="2" w:space="0" w:color="000000"/>
+              <w:bottom w:val="single" w:sz="2" w:space="0" w:color="000000"/>
+            </w:tcBorders>
+          </w:tcPr>
+          <w:p>
+            <w:pPr>
+              <w:pStyle w:val="TableContents"/>
+              <w:rPr/>
+            </w:pPr>
+            <w:r>
+              <w:rPr/>
+              <w:t xml:space="preserve">{{ </w:t>
+            </w:r>
+            <w:r>
+              <w:rPr>
+                <w:rFonts w:eastAsia="Noto Sans CJK SC Regular" w:cs="FreeSans"/>
+                <w:color w:val="00000A"/>
+                <w:kern w:val="0"/>
+                <w:sz w:val="24"/>
+                <w:szCs w:val="24"/>
+                <w:lang w:val="en-US" w:eastAsia="zh-CN" w:bidi="hi-IN"/>
+              </w:rPr>
+              <w:t xml:space="preserve">participant.name </w:t>
+            </w:r>
+            <w:r>
+              <w:rPr/>
+              <w:t>}}</w:t>
+            </w:r>
+          </w:p>
+        </w:tc>
+        <w:tc>
+          <w:tcPr>
+            <w:tcW w:w="1607" w:type="dxa"/>
+            <w:tcBorders>
+              <w:left w:val="single" w:sz="2" w:space="0" w:color="000000"/>
+              <w:bottom w:val="single" w:sz="2" w:space="0" w:color="000000"/>
+            </w:tcBorders>
+          </w:tcPr>
+          <w:p>
+            <w:pPr>
+              <w:pStyle w:val="TableContents"/>
+              <w:rPr/>
+            </w:pPr>
+            <w:r>
+              <w:rPr/>
+              <w:t xml:space="preserve">{{ </w:t>
+            </w:r>
+            <w:r>
+              <w:rPr>
+                <w:rFonts w:eastAsia="Noto Sans CJK SC Regular" w:cs="FreeSans"/>
+                <w:color w:val="00000A"/>
+                <w:kern w:val="0"/>
+                <w:sz w:val="24"/>
+                <w:szCs w:val="24"/>
+                <w:lang w:val="en-US" w:eastAsia="zh-CN" w:bidi="hi-IN"/>
+              </w:rPr>
+              <w:t xml:space="preserve">participant.address </w:t>
+            </w:r>
+            <w:r>
+              <w:rPr/>
+              <w:t>}}</w:t>
+            </w:r>
+          </w:p>
+        </w:tc>
+        <w:tc>
+          <w:tcPr>
+            <w:tcW w:w="1606" w:type="dxa"/>
+            <w:tcBorders>
+              <w:left w:val="single" w:sz="2" w:space="0" w:color="000000"/>
+              <w:bottom w:val="single" w:sz="2" w:space="0" w:color="000000"/>
+            </w:tcBorders>
+          </w:tcPr>
+          <w:p>
+            <w:pPr>
+              <w:pStyle w:val="TableContents"/>
+              <w:rPr/>
+            </w:pPr>
+            <w:r>
+              <w:rPr/>
+              <w:t xml:space="preserve">{{ </w:t>
+            </w:r>
+            <w:r>
+              <w:rPr>
+                <w:rFonts w:eastAsia="Noto Sans CJK SC Regular" w:cs="FreeSans"/>
+                <w:color w:val="00000A"/>
+                <w:kern w:val="0"/>
+                <w:sz w:val="24"/>
+                <w:szCs w:val="24"/>
+                <w:lang w:val="en-US" w:eastAsia="zh-CN" w:bidi="hi-IN"/>
+              </w:rPr>
+              <w:t xml:space="preserve">participant.city </w:t>
+            </w:r>
+            <w:r>
+              <w:rPr/>
+              <w:t>}}</w:t>
+            </w:r>
+          </w:p>
+        </w:tc>
+        <w:tc>
+          <w:tcPr>
+            <w:tcW w:w="1675" w:type="dxa"/>
+            <w:tcBorders>
+              <w:left w:val="single" w:sz="2" w:space="0" w:color="000000"/>
+              <w:bottom w:val="single" w:sz="2" w:space="0" w:color="000000"/>
+            </w:tcBorders>
+          </w:tcPr>
+          <w:p>
+            <w:pPr>
+              <w:pStyle w:val="TableContents"/>
+              <w:rPr/>
+            </w:pPr>
+            <w:r>
+              <w:rPr/>
+              <w:t xml:space="preserve">{{ </w:t>
+            </w:r>
+            <w:r>
+              <w:rPr>
+                <w:rFonts w:eastAsia="Noto Sans CJK SC Regular" w:cs="FreeSans"/>
+                <w:color w:val="00000A"/>
+                <w:kern w:val="0"/>
+                <w:sz w:val="24"/>
+                <w:szCs w:val="24"/>
+                <w:lang w:val="en-US" w:eastAsia="zh-CN" w:bidi="hi-IN"/>
+              </w:rPr>
+              <w:t xml:space="preserve">participant.email </w:t>
+            </w:r>
+            <w:r>
+              <w:rPr/>
+              <w:t>}}</w:t>
+            </w:r>
+          </w:p>
+        </w:tc>
+        <w:tc>
+          <w:tcPr>
+            <w:tcW w:w="1543" w:type="dxa"/>
+            <w:tcBorders>
+              <w:left w:val="single" w:sz="2" w:space="0" w:color="000000"/>
+              <w:bottom w:val="single" w:sz="2" w:space="0" w:color="000000"/>
+              <w:right w:val="single" w:sz="2" w:space="0" w:color="000000"/>
+            </w:tcBorders>
+          </w:tcPr>
+          <w:p>
+            <w:pPr>
+              <w:pStyle w:val="TableContents"/>
+              <w:rPr/>
+            </w:pPr>
+            <w:r>
+              <w:rPr/>
+              <w:t xml:space="preserve">{{ </w:t>
+            </w:r>
+            <w:r>
+              <w:rPr>
+                <w:rFonts w:eastAsia="Noto Sans CJK SC Regular" w:cs="FreeSans"/>
+                <w:color w:val="00000A"/>
+                <w:kern w:val="0"/>
+                <w:sz w:val="24"/>
+                <w:szCs w:val="24"/>
+                <w:lang w:val="en-US" w:eastAsia="zh-CN" w:bidi="hi-IN"/>
+              </w:rPr>
+              <w:t xml:space="preserve">participant.phone </w:t>
+            </w:r>
+            <w:r>
+              <w:rPr/>
+              <w:t>}}</w:t>
+            </w:r>
+          </w:p>
+        </w:tc>
+      </w:tr>
+      <w:tr>
+        <w:trPr/>
+        <w:tc>
+          <w:tcPr>
+            <w:tcW w:w="9643" w:type="dxa"/>
+            <w:gridSpan w:val="6"/>
+            <w:tcBorders>
+              <w:left w:val="single" w:sz="2" w:space="0" w:color="000000"/>
+              <w:bottom w:val="single" w:sz="2" w:space="0" w:color="000000"/>
+              <w:right w:val="single" w:sz="2" w:space="0" w:color="000000"/>
+            </w:tcBorders>
+          </w:tcPr>
+          <w:p>
+            <w:pPr>
+              <w:pStyle w:val="TableContents"/>
+              <w:keepNext w:val="true"/>
+              <w:widowControl w:val="false"/>
+              <w:rPr/>
+            </w:pPr>
+            <w:r>
+              <w:rPr>
+                <w:lang w:val="de-CH" w:eastAsia="zh-CN" w:bidi="hi-IN"/>
+              </w:rPr>
+              <w:t>{%tr endfor %}</w:t>
+            </w:r>
+          </w:p>
+        </w:tc>
+      </w:tr>
+      <w:tr>
+        <w:trPr/>
+        <w:tc>
+          <w:tcPr>
+            <w:tcW w:w="9643" w:type="dxa"/>
+            <w:gridSpan w:val="6"/>
+            <w:tcBorders>
+              <w:left w:val="single" w:sz="2" w:space="0" w:color="000000"/>
+              <w:bottom w:val="single" w:sz="2" w:space="0" w:color="000000"/>
+              <w:right w:val="single" w:sz="2" w:space="0" w:color="000000"/>
+            </w:tcBorders>
+          </w:tcPr>
+          <w:p>
+            <w:pPr>
+              <w:pStyle w:val="TableContents"/>
+              <w:keepNext w:val="true"/>
               <w:widowControl w:val="false"/>
               <w:rPr/>
             </w:pPr>
@@ -3824,5 +4511,12 @@
       <w:bCs/>
     </w:rPr>
   </w:style>
+  <w:style w:type="paragraph" w:styleId="Tabelle">
+    <w:name w:val="Tabelle"/>
+    <w:basedOn w:val="Caption"/>
+    <w:qFormat/>
+    <w:pPr/>
+    <w:rPr/>
+  </w:style>
 </w:styles>
 </file>
</xml_diff>

<commit_message>
feat(django): add bauverwaltung to InstanceMergeSeriallizer
</commit_message>
<xml_diff>
--- a/django/camac/document/tests/data/template.docx
+++ b/django/camac/document/tests/data/template.docx
@@ -1728,8 +1728,8 @@
       </w:tblPr>
       <w:tblGrid>
         <w:gridCol w:w="2422"/>
-        <w:gridCol w:w="2698"/>
-        <w:gridCol w:w="1720"/>
+        <w:gridCol w:w="2697"/>
+        <w:gridCol w:w="1721"/>
         <w:gridCol w:w="1351"/>
         <w:gridCol w:w="1447"/>
       </w:tblGrid>
@@ -1761,7 +1761,7 @@
         </w:tc>
         <w:tc>
           <w:tcPr>
-            <w:tcW w:w="2698" w:type="dxa"/>
+            <w:tcW w:w="2697" w:type="dxa"/>
             <w:tcBorders>
               <w:top w:val="single" w:sz="2" w:space="0" w:color="000001"/>
               <w:left w:val="single" w:sz="2" w:space="0" w:color="000001"/>
@@ -1785,7 +1785,7 @@
         </w:tc>
         <w:tc>
           <w:tcPr>
-            <w:tcW w:w="1720" w:type="dxa"/>
+            <w:tcW w:w="1721" w:type="dxa"/>
             <w:tcBorders>
               <w:top w:val="single" w:sz="2" w:space="0" w:color="000001"/>
               <w:left w:val="single" w:sz="2" w:space="0" w:color="000001"/>
@@ -1950,7 +1950,7 @@
         </w:tc>
         <w:tc>
           <w:tcPr>
-            <w:tcW w:w="2698" w:type="dxa"/>
+            <w:tcW w:w="2697" w:type="dxa"/>
             <w:tcBorders>
               <w:top w:val="single" w:sz="2" w:space="0" w:color="000001"/>
               <w:left w:val="single" w:sz="2" w:space="0" w:color="000001"/>
@@ -1988,7 +1988,7 @@
         </w:tc>
         <w:tc>
           <w:tcPr>
-            <w:tcW w:w="1720" w:type="dxa"/>
+            <w:tcW w:w="1721" w:type="dxa"/>
             <w:tcBorders>
               <w:top w:val="single" w:sz="2" w:space="0" w:color="000001"/>
               <w:left w:val="single" w:sz="2" w:space="0" w:color="000001"/>
@@ -3124,18 +3124,18 @@
         </w:tblCellMar>
       </w:tblPr>
       <w:tblGrid>
-        <w:gridCol w:w="1606"/>
+        <w:gridCol w:w="1605"/>
+        <w:gridCol w:w="1607"/>
         <w:gridCol w:w="1606"/>
         <w:gridCol w:w="1607"/>
-        <w:gridCol w:w="1606"/>
         <w:gridCol w:w="1675"/>
-        <w:gridCol w:w="1543"/>
+        <w:gridCol w:w="1542"/>
       </w:tblGrid>
       <w:tr>
         <w:trPr/>
         <w:tc>
           <w:tcPr>
-            <w:tcW w:w="9643" w:type="dxa"/>
+            <w:tcW w:w="9642" w:type="dxa"/>
             <w:gridSpan w:val="6"/>
             <w:tcBorders>
               <w:top w:val="single" w:sz="2" w:space="0" w:color="000000"/>
@@ -3148,6 +3148,7 @@
             <w:pPr>
               <w:pStyle w:val="TableContents"/>
               <w:keepNext w:val="true"/>
+              <w:widowControl w:val="false"/>
               <w:rPr/>
             </w:pPr>
             <w:r>
@@ -3161,7 +3162,7 @@
         <w:trPr/>
         <w:tc>
           <w:tcPr>
-            <w:tcW w:w="1606" w:type="dxa"/>
+            <w:tcW w:w="1605" w:type="dxa"/>
             <w:tcBorders>
               <w:left w:val="single" w:sz="2" w:space="0" w:color="000000"/>
               <w:bottom w:val="single" w:sz="2" w:space="0" w:color="000000"/>
@@ -3171,6 +3172,7 @@
             <w:pPr>
               <w:pStyle w:val="TableContents"/>
               <w:keepNext w:val="true"/>
+              <w:widowControl w:val="false"/>
               <w:rPr>
                 <w:b/>
                 <w:b/>
@@ -3198,34 +3200,28 @@
           <w:p>
             <w:pPr>
               <w:pStyle w:val="TableContents"/>
-              <w:rPr/>
-            </w:pPr>
-            <w:r>
-              <w:rPr/>
-              <w:t>{{ o</w:t>
-            </w:r>
-            <w:r>
-              <w:rPr/>
-              <w:t xml:space="preserve">bjection.creation_date </w:t>
-            </w:r>
-            <w:r>
-              <w:rPr/>
-              <w:t>}}</w:t>
-            </w:r>
-          </w:p>
-          <w:p>
-            <w:pPr>
-              <w:pStyle w:val="TableContents"/>
-              <w:rPr/>
-            </w:pPr>
-            <w:r>
-              <w:rPr/>
-            </w:r>
-          </w:p>
-        </w:tc>
-        <w:tc>
-          <w:tcPr>
-            <w:tcW w:w="1606" w:type="dxa"/>
+              <w:widowControl w:val="false"/>
+              <w:rPr/>
+            </w:pPr>
+            <w:r>
+              <w:rPr/>
+              <w:t>{{ objection.creation_date }}</w:t>
+            </w:r>
+          </w:p>
+          <w:p>
+            <w:pPr>
+              <w:pStyle w:val="TableContents"/>
+              <w:widowControl w:val="false"/>
+              <w:rPr/>
+            </w:pPr>
+            <w:r>
+              <w:rPr/>
+            </w:r>
+          </w:p>
+        </w:tc>
+        <w:tc>
+          <w:tcPr>
+            <w:tcW w:w="1607" w:type="dxa"/>
             <w:tcBorders>
               <w:left w:val="single" w:sz="2" w:space="0" w:color="000000"/>
               <w:bottom w:val="single" w:sz="2" w:space="0" w:color="000000"/>
@@ -3234,6 +3230,7 @@
           <w:p>
             <w:pPr>
               <w:pStyle w:val="TableContents"/>
+              <w:widowControl w:val="false"/>
               <w:rPr>
                 <w:b/>
                 <w:b/>
@@ -3251,7 +3248,7 @@
         </w:tc>
         <w:tc>
           <w:tcPr>
-            <w:tcW w:w="3218" w:type="dxa"/>
+            <w:tcW w:w="3217" w:type="dxa"/>
             <w:gridSpan w:val="2"/>
             <w:tcBorders>
               <w:left w:val="single" w:sz="2" w:space="0" w:color="000000"/>
@@ -3262,24 +3259,18 @@
           <w:p>
             <w:pPr>
               <w:pStyle w:val="TableContents"/>
-              <w:rPr/>
-            </w:pPr>
-            <w:r>
-              <w:rPr/>
-              <w:t>{{ o</w:t>
-            </w:r>
-            <w:r>
-              <w:rPr/>
-              <w:t>bjection.</w:t>
-            </w:r>
-            <w:r>
-              <w:rPr/>
-              <w:t>title }}</w:t>
-            </w:r>
-          </w:p>
-          <w:p>
-            <w:pPr>
-              <w:pStyle w:val="TableContents"/>
+              <w:widowControl w:val="false"/>
+              <w:rPr/>
+            </w:pPr>
+            <w:r>
+              <w:rPr/>
+              <w:t>{{ objection.title }}</w:t>
+            </w:r>
+          </w:p>
+          <w:p>
+            <w:pPr>
+              <w:pStyle w:val="TableContents"/>
+              <w:widowControl w:val="false"/>
               <w:rPr/>
             </w:pPr>
             <w:r>
@@ -3292,7 +3283,7 @@
         <w:trPr/>
         <w:tc>
           <w:tcPr>
-            <w:tcW w:w="1606" w:type="dxa"/>
+            <w:tcW w:w="1605" w:type="dxa"/>
             <w:tcBorders>
               <w:left w:val="single" w:sz="2" w:space="0" w:color="000000"/>
               <w:bottom w:val="single" w:sz="2" w:space="0" w:color="000000"/>
@@ -3302,6 +3293,7 @@
             <w:pPr>
               <w:pStyle w:val="TableContents"/>
               <w:keepNext w:val="true"/>
+              <w:widowControl w:val="false"/>
               <w:rPr>
                 <w:b/>
                 <w:b/>
@@ -3319,7 +3311,7 @@
         </w:tc>
         <w:tc>
           <w:tcPr>
-            <w:tcW w:w="1606" w:type="dxa"/>
+            <w:tcW w:w="1607" w:type="dxa"/>
             <w:tcBorders>
               <w:left w:val="single" w:sz="2" w:space="0" w:color="000000"/>
               <w:bottom w:val="single" w:sz="2" w:space="0" w:color="000000"/>
@@ -3328,6 +3320,7 @@
           <w:p>
             <w:pPr>
               <w:pStyle w:val="TableContents"/>
+              <w:widowControl w:val="false"/>
               <w:rPr>
                 <w:b/>
                 <w:b/>
@@ -3345,7 +3338,7 @@
         </w:tc>
         <w:tc>
           <w:tcPr>
-            <w:tcW w:w="1607" w:type="dxa"/>
+            <w:tcW w:w="1606" w:type="dxa"/>
             <w:tcBorders>
               <w:left w:val="single" w:sz="2" w:space="0" w:color="000000"/>
               <w:bottom w:val="single" w:sz="2" w:space="0" w:color="000000"/>
@@ -3354,6 +3347,7 @@
           <w:p>
             <w:pPr>
               <w:pStyle w:val="TableContents"/>
+              <w:widowControl w:val="false"/>
               <w:rPr>
                 <w:rFonts w:ascii="Liberation Serif" w:hAnsi="Liberation Serif" w:eastAsia="Noto Sans CJK SC Regular" w:cs="FreeSans"/>
                 <w:b/>
@@ -3383,7 +3377,7 @@
         </w:tc>
         <w:tc>
           <w:tcPr>
-            <w:tcW w:w="1606" w:type="dxa"/>
+            <w:tcW w:w="1607" w:type="dxa"/>
             <w:tcBorders>
               <w:left w:val="single" w:sz="2" w:space="0" w:color="000000"/>
               <w:bottom w:val="single" w:sz="2" w:space="0" w:color="000000"/>
@@ -3392,6 +3386,7 @@
           <w:p>
             <w:pPr>
               <w:pStyle w:val="TableContents"/>
+              <w:widowControl w:val="false"/>
               <w:rPr>
                 <w:rFonts w:ascii="Liberation Serif" w:hAnsi="Liberation Serif" w:eastAsia="Noto Sans CJK SC Regular" w:cs="FreeSans"/>
                 <w:b/>
@@ -3430,6 +3425,7 @@
           <w:p>
             <w:pPr>
               <w:pStyle w:val="TableContents"/>
+              <w:widowControl w:val="false"/>
               <w:rPr>
                 <w:b/>
                 <w:b/>
@@ -3447,7 +3443,7 @@
         </w:tc>
         <w:tc>
           <w:tcPr>
-            <w:tcW w:w="1543" w:type="dxa"/>
+            <w:tcW w:w="1542" w:type="dxa"/>
             <w:tcBorders>
               <w:left w:val="single" w:sz="2" w:space="0" w:color="000000"/>
               <w:bottom w:val="single" w:sz="2" w:space="0" w:color="000000"/>
@@ -3457,6 +3453,7 @@
           <w:p>
             <w:pPr>
               <w:pStyle w:val="TableContents"/>
+              <w:widowControl w:val="false"/>
               <w:rPr>
                 <w:b/>
                 <w:b/>
@@ -3477,7 +3474,7 @@
         <w:trPr/>
         <w:tc>
           <w:tcPr>
-            <w:tcW w:w="9643" w:type="dxa"/>
+            <w:tcW w:w="9642" w:type="dxa"/>
             <w:gridSpan w:val="6"/>
             <w:tcBorders>
               <w:left w:val="single" w:sz="2" w:space="0" w:color="000000"/>
@@ -3489,6 +3486,7 @@
             <w:pPr>
               <w:pStyle w:val="TableContents"/>
               <w:keepNext w:val="true"/>
+              <w:widowControl w:val="false"/>
               <w:rPr/>
             </w:pPr>
             <w:r>
@@ -3508,15 +3506,7 @@
             </w:r>
             <w:r>
               <w:rPr/>
-              <w:t xml:space="preserve"> in objection.</w:t>
-            </w:r>
-            <w:r>
-              <w:rPr/>
-              <w:t>participants</w:t>
-            </w:r>
-            <w:r>
-              <w:rPr/>
-              <w:t xml:space="preserve"> %}</w:t>
+              <w:t xml:space="preserve"> in objection.participants %}</w:t>
             </w:r>
           </w:p>
         </w:tc>
@@ -3525,7 +3515,7 @@
         <w:trPr/>
         <w:tc>
           <w:tcPr>
-            <w:tcW w:w="1606" w:type="dxa"/>
+            <w:tcW w:w="1605" w:type="dxa"/>
             <w:tcBorders>
               <w:left w:val="single" w:sz="2" w:space="0" w:color="000000"/>
               <w:bottom w:val="single" w:sz="2" w:space="0" w:color="000000"/>
@@ -3535,6 +3525,7 @@
             <w:pPr>
               <w:pStyle w:val="TableContents"/>
               <w:keepNext w:val="true"/>
+              <w:widowControl w:val="false"/>
               <w:rPr/>
             </w:pPr>
             <w:r>
@@ -3560,7 +3551,7 @@
         </w:tc>
         <w:tc>
           <w:tcPr>
-            <w:tcW w:w="1606" w:type="dxa"/>
+            <w:tcW w:w="1607" w:type="dxa"/>
             <w:tcBorders>
               <w:left w:val="single" w:sz="2" w:space="0" w:color="000000"/>
               <w:bottom w:val="single" w:sz="2" w:space="0" w:color="000000"/>
@@ -3569,6 +3560,7 @@
           <w:p>
             <w:pPr>
               <w:pStyle w:val="TableContents"/>
+              <w:widowControl w:val="false"/>
               <w:rPr/>
             </w:pPr>
             <w:r>
@@ -3594,7 +3586,7 @@
         </w:tc>
         <w:tc>
           <w:tcPr>
-            <w:tcW w:w="1607" w:type="dxa"/>
+            <w:tcW w:w="1606" w:type="dxa"/>
             <w:tcBorders>
               <w:left w:val="single" w:sz="2" w:space="0" w:color="000000"/>
               <w:bottom w:val="single" w:sz="2" w:space="0" w:color="000000"/>
@@ -3603,6 +3595,7 @@
           <w:p>
             <w:pPr>
               <w:pStyle w:val="TableContents"/>
+              <w:widowControl w:val="false"/>
               <w:rPr/>
             </w:pPr>
             <w:r>
@@ -3628,7 +3621,7 @@
         </w:tc>
         <w:tc>
           <w:tcPr>
-            <w:tcW w:w="1606" w:type="dxa"/>
+            <w:tcW w:w="1607" w:type="dxa"/>
             <w:tcBorders>
               <w:left w:val="single" w:sz="2" w:space="0" w:color="000000"/>
               <w:bottom w:val="single" w:sz="2" w:space="0" w:color="000000"/>
@@ -3637,6 +3630,7 @@
           <w:p>
             <w:pPr>
               <w:pStyle w:val="TableContents"/>
+              <w:widowControl w:val="false"/>
               <w:rPr/>
             </w:pPr>
             <w:r>
@@ -3671,6 +3665,7 @@
           <w:p>
             <w:pPr>
               <w:pStyle w:val="TableContents"/>
+              <w:widowControl w:val="false"/>
               <w:rPr/>
             </w:pPr>
             <w:r>
@@ -3696,7 +3691,7 @@
         </w:tc>
         <w:tc>
           <w:tcPr>
-            <w:tcW w:w="1543" w:type="dxa"/>
+            <w:tcW w:w="1542" w:type="dxa"/>
             <w:tcBorders>
               <w:left w:val="single" w:sz="2" w:space="0" w:color="000000"/>
               <w:bottom w:val="single" w:sz="2" w:space="0" w:color="000000"/>
@@ -3706,6 +3701,7 @@
           <w:p>
             <w:pPr>
               <w:pStyle w:val="TableContents"/>
+              <w:widowControl w:val="false"/>
               <w:rPr/>
             </w:pPr>
             <w:r>
@@ -3734,7 +3730,7 @@
         <w:trPr/>
         <w:tc>
           <w:tcPr>
-            <w:tcW w:w="9643" w:type="dxa"/>
+            <w:tcW w:w="9642" w:type="dxa"/>
             <w:gridSpan w:val="6"/>
             <w:tcBorders>
               <w:left w:val="single" w:sz="2" w:space="0" w:color="000000"/>
@@ -3762,7 +3758,7 @@
         <w:trPr/>
         <w:tc>
           <w:tcPr>
-            <w:tcW w:w="9643" w:type="dxa"/>
+            <w:tcW w:w="9642" w:type="dxa"/>
             <w:gridSpan w:val="6"/>
             <w:tcBorders>
               <w:left w:val="single" w:sz="2" w:space="0" w:color="000000"/>
@@ -3933,10 +3929,290 @@
         <w:t>{%p endfor %}</w:t>
       </w:r>
     </w:p>
+    <w:p>
+      <w:pPr>
+        <w:pStyle w:val="Normal"/>
+        <w:rPr>
+          <w:b/>
+          <w:b/>
+          <w:bCs/>
+        </w:rPr>
+      </w:pPr>
+      <w:r>
+        <w:rPr/>
+      </w:r>
+    </w:p>
+    <w:p>
+      <w:pPr>
+        <w:pStyle w:val="Heading3"/>
+        <w:rPr>
+          <w:b/>
+          <w:b/>
+          <w:bCs/>
+        </w:rPr>
+      </w:pPr>
+      <w:r>
+        <w:rPr/>
+        <w:t>Bauverwaltung</w:t>
+      </w:r>
+    </w:p>
+    <w:p>
+      <w:pPr>
+        <w:pStyle w:val="TextBody"/>
+        <w:rPr>
+          <w:b/>
+          <w:b/>
+          <w:bCs/>
+        </w:rPr>
+      </w:pPr>
+      <w:r>
+        <w:rPr/>
+        <w:t xml:space="preserve">{%p for </w:t>
+      </w:r>
+      <w:r>
+        <w:rPr/>
+        <w:t>kategorie, antworten</w:t>
+      </w:r>
+      <w:r>
+        <w:rPr/>
+        <w:t xml:space="preserve"> in bauverwaltung.</w:t>
+      </w:r>
+      <w:r>
+        <w:rPr/>
+        <w:t>items()</w:t>
+      </w:r>
+      <w:r>
+        <w:rPr/>
+        <w:t xml:space="preserve"> %}</w:t>
+      </w:r>
+    </w:p>
+    <w:p>
+      <w:pPr>
+        <w:pStyle w:val="TextBody"/>
+        <w:rPr>
+          <w:b/>
+          <w:b/>
+          <w:bCs/>
+        </w:rPr>
+      </w:pPr>
+      <w:r>
+        <w:rPr/>
+        <w:t>{{</w:t>
+      </w:r>
+      <w:r>
+        <w:rPr/>
+        <w:t>kategorie</w:t>
+      </w:r>
+      <w:r>
+        <w:rPr/>
+        <w:t>}}</w:t>
+      </w:r>
+    </w:p>
+    <w:p>
+      <w:pPr>
+        <w:pStyle w:val="TextBody"/>
+        <w:rPr>
+          <w:b/>
+          <w:b/>
+          <w:bCs/>
+        </w:rPr>
+      </w:pPr>
+      <w:r>
+        <w:rPr/>
+        <w:t xml:space="preserve">{%p for </w:t>
+      </w:r>
+      <w:r>
+        <w:rPr/>
+        <w:t>antwort</w:t>
+      </w:r>
+      <w:r>
+        <w:rPr/>
+        <w:t xml:space="preserve"> in </w:t>
+      </w:r>
+      <w:r>
+        <w:rPr/>
+        <w:t>antworten</w:t>
+      </w:r>
+      <w:r>
+        <w:rPr/>
+        <w:t xml:space="preserve"> %}</w:t>
+      </w:r>
+    </w:p>
+    <w:p>
+      <w:pPr>
+        <w:pStyle w:val="TextBody"/>
+        <w:rPr>
+          <w:b/>
+          <w:b/>
+          <w:bCs/>
+        </w:rPr>
+      </w:pPr>
+      <w:r>
+        <w:rPr/>
+        <w:t>{{antwort.name}}</w:t>
+      </w:r>
+    </w:p>
+    <w:p>
+      <w:pPr>
+        <w:pStyle w:val="TextBody"/>
+        <w:rPr>
+          <w:b/>
+          <w:b/>
+          <w:bCs/>
+        </w:rPr>
+      </w:pPr>
+      <w:r>
+        <w:rPr/>
+        <w:t>{%p if antwort.value is string %}</w:t>
+      </w:r>
+    </w:p>
+    <w:p>
+      <w:pPr>
+        <w:pStyle w:val="TextBody"/>
+        <w:rPr>
+          <w:b/>
+          <w:b/>
+          <w:bCs/>
+        </w:rPr>
+      </w:pPr>
+      <w:r>
+        <w:rPr/>
+        <w:t>{{antwort.value}}</w:t>
+      </w:r>
+    </w:p>
+    <w:p>
+      <w:pPr>
+        <w:pStyle w:val="TextBody"/>
+        <w:rPr>
+          <w:b/>
+          <w:b/>
+          <w:bCs/>
+        </w:rPr>
+      </w:pPr>
+      <w:r>
+        <w:rPr/>
+        <w:t>{%p else %}</w:t>
+      </w:r>
+    </w:p>
+    <w:p>
+      <w:pPr>
+        <w:pStyle w:val="TextBody"/>
+        <w:rPr>
+          <w:b/>
+          <w:b/>
+          <w:bCs/>
+        </w:rPr>
+      </w:pPr>
+      <w:r>
+        <w:rPr/>
+        <w:t xml:space="preserve">{%p for </w:t>
+      </w:r>
+      <w:r>
+        <w:rPr/>
+        <w:t>tabellenantwort</w:t>
+      </w:r>
+      <w:r>
+        <w:rPr/>
+        <w:t xml:space="preserve"> in </w:t>
+      </w:r>
+      <w:r>
+        <w:rPr/>
+        <w:t>antwort.value</w:t>
+      </w:r>
+      <w:r>
+        <w:rPr/>
+        <w:t xml:space="preserve"> %}</w:t>
+      </w:r>
+    </w:p>
+    <w:p>
+      <w:pPr>
+        <w:pStyle w:val="TextBody"/>
+        <w:rPr>
+          <w:b/>
+          <w:b/>
+          <w:bCs/>
+        </w:rPr>
+      </w:pPr>
+      <w:r>
+        <w:rPr/>
+        <w:t>{{ tabellenantwort.name }}</w:t>
+      </w:r>
+    </w:p>
+    <w:p>
+      <w:pPr>
+        <w:pStyle w:val="TextBody"/>
+        <w:rPr>
+          <w:b/>
+          <w:b/>
+          <w:bCs/>
+        </w:rPr>
+      </w:pPr>
+      <w:r>
+        <w:rPr/>
+        <w:t>{{ tabellenantwort.value }}</w:t>
+      </w:r>
+    </w:p>
+    <w:p>
+      <w:pPr>
+        <w:pStyle w:val="TextBody"/>
+        <w:rPr>
+          <w:b/>
+          <w:b/>
+          <w:bCs/>
+        </w:rPr>
+      </w:pPr>
+      <w:r>
+        <w:rPr/>
+        <w:t>{%p endfor %}</w:t>
+      </w:r>
+    </w:p>
+    <w:p>
+      <w:pPr>
+        <w:pStyle w:val="TextBody"/>
+        <w:rPr>
+          <w:b/>
+          <w:b/>
+          <w:bCs/>
+        </w:rPr>
+      </w:pPr>
+      <w:r>
+        <w:rPr/>
+        <w:t>{%p endif %}</w:t>
+      </w:r>
+    </w:p>
+    <w:p>
+      <w:pPr>
+        <w:pStyle w:val="TextBody"/>
+        <w:rPr>
+          <w:b/>
+          <w:b/>
+          <w:bCs/>
+        </w:rPr>
+      </w:pPr>
+      <w:r>
+        <w:rPr/>
+        <w:t>{%p endfor %}</w:t>
+      </w:r>
+    </w:p>
+    <w:p>
+      <w:pPr>
+        <w:pStyle w:val="TextBody"/>
+        <w:spacing w:before="0" w:after="140"/>
+        <w:rPr>
+          <w:b/>
+          <w:b/>
+          <w:bCs/>
+        </w:rPr>
+      </w:pPr>
+      <w:r>
+        <w:rPr/>
+        <w:t>{%p endfor %}</w:t>
+      </w:r>
+    </w:p>
     <w:sectPr>
       <w:type w:val="nextPage"/>
       <w:pgSz w:w="11906" w:h="16838"/>
-      <w:pgMar w:left="1134" w:right="1134" w:header="0" w:top="1134" w:footer="0" w:bottom="1134" w:gutter="0"/>
+      <w:pgMar w:left="1134" w:right="1134" w:gutter="0" w:header="0" w:top="1134" w:footer="0" w:bottom="1134"/>
       <w:pgNumType w:fmt="decimal"/>
       <w:formProt w:val="false"/>
       <w:textDirection w:val="lrTb"/>

</xml_diff>

<commit_message>
fix(django): change bauverwaltung template placeholder to dict
</commit_message>
<xml_diff>
--- a/django/camac/document/tests/data/template.docx
+++ b/django/camac/document/tests/data/template.docx
@@ -1728,8 +1728,8 @@
       </w:tblPr>
       <w:tblGrid>
         <w:gridCol w:w="2422"/>
-        <w:gridCol w:w="2697"/>
-        <w:gridCol w:w="1721"/>
+        <w:gridCol w:w="2696"/>
+        <w:gridCol w:w="1722"/>
         <w:gridCol w:w="1351"/>
         <w:gridCol w:w="1447"/>
       </w:tblGrid>
@@ -1761,7 +1761,7 @@
         </w:tc>
         <w:tc>
           <w:tcPr>
-            <w:tcW w:w="2697" w:type="dxa"/>
+            <w:tcW w:w="2696" w:type="dxa"/>
             <w:tcBorders>
               <w:top w:val="single" w:sz="2" w:space="0" w:color="000001"/>
               <w:left w:val="single" w:sz="2" w:space="0" w:color="000001"/>
@@ -1785,7 +1785,7 @@
         </w:tc>
         <w:tc>
           <w:tcPr>
-            <w:tcW w:w="1721" w:type="dxa"/>
+            <w:tcW w:w="1722" w:type="dxa"/>
             <w:tcBorders>
               <w:top w:val="single" w:sz="2" w:space="0" w:color="000001"/>
               <w:left w:val="single" w:sz="2" w:space="0" w:color="000001"/>
@@ -1950,7 +1950,7 @@
         </w:tc>
         <w:tc>
           <w:tcPr>
-            <w:tcW w:w="2697" w:type="dxa"/>
+            <w:tcW w:w="2696" w:type="dxa"/>
             <w:tcBorders>
               <w:top w:val="single" w:sz="2" w:space="0" w:color="000001"/>
               <w:left w:val="single" w:sz="2" w:space="0" w:color="000001"/>
@@ -1988,7 +1988,7 @@
         </w:tc>
         <w:tc>
           <w:tcPr>
-            <w:tcW w:w="1721" w:type="dxa"/>
+            <w:tcW w:w="1722" w:type="dxa"/>
             <w:tcBorders>
               <w:top w:val="single" w:sz="2" w:space="0" w:color="000001"/>
               <w:left w:val="single" w:sz="2" w:space="0" w:color="000001"/>
@@ -3127,9 +3127,9 @@
         <w:gridCol w:w="1605"/>
         <w:gridCol w:w="1607"/>
         <w:gridCol w:w="1606"/>
-        <w:gridCol w:w="1607"/>
+        <w:gridCol w:w="1608"/>
         <w:gridCol w:w="1675"/>
-        <w:gridCol w:w="1542"/>
+        <w:gridCol w:w="1541"/>
       </w:tblGrid>
       <w:tr>
         <w:trPr/>
@@ -3221,7 +3221,7 @@
         </w:tc>
         <w:tc>
           <w:tcPr>
-            <w:tcW w:w="1607" w:type="dxa"/>
+            <w:tcW w:w="1608" w:type="dxa"/>
             <w:tcBorders>
               <w:left w:val="single" w:sz="2" w:space="0" w:color="000000"/>
               <w:bottom w:val="single" w:sz="2" w:space="0" w:color="000000"/>
@@ -3248,7 +3248,7 @@
         </w:tc>
         <w:tc>
           <w:tcPr>
-            <w:tcW w:w="3217" w:type="dxa"/>
+            <w:tcW w:w="3216" w:type="dxa"/>
             <w:gridSpan w:val="2"/>
             <w:tcBorders>
               <w:left w:val="single" w:sz="2" w:space="0" w:color="000000"/>
@@ -3377,7 +3377,7 @@
         </w:tc>
         <w:tc>
           <w:tcPr>
-            <w:tcW w:w="1607" w:type="dxa"/>
+            <w:tcW w:w="1608" w:type="dxa"/>
             <w:tcBorders>
               <w:left w:val="single" w:sz="2" w:space="0" w:color="000000"/>
               <w:bottom w:val="single" w:sz="2" w:space="0" w:color="000000"/>
@@ -3443,7 +3443,7 @@
         </w:tc>
         <w:tc>
           <w:tcPr>
-            <w:tcW w:w="1542" w:type="dxa"/>
+            <w:tcW w:w="1541" w:type="dxa"/>
             <w:tcBorders>
               <w:left w:val="single" w:sz="2" w:space="0" w:color="000000"/>
               <w:bottom w:val="single" w:sz="2" w:space="0" w:color="000000"/>
@@ -3621,7 +3621,7 @@
         </w:tc>
         <w:tc>
           <w:tcPr>
-            <w:tcW w:w="1607" w:type="dxa"/>
+            <w:tcW w:w="1608" w:type="dxa"/>
             <w:tcBorders>
               <w:left w:val="single" w:sz="2" w:space="0" w:color="000000"/>
               <w:bottom w:val="single" w:sz="2" w:space="0" w:color="000000"/>
@@ -3691,7 +3691,7 @@
         </w:tc>
         <w:tc>
           <w:tcPr>
-            <w:tcW w:w="1542" w:type="dxa"/>
+            <w:tcW w:w="1541" w:type="dxa"/>
             <w:tcBorders>
               <w:left w:val="single" w:sz="2" w:space="0" w:color="000000"/>
               <w:bottom w:val="single" w:sz="2" w:space="0" w:color="000000"/>
@@ -3939,7 +3939,10 @@
         </w:rPr>
       </w:pPr>
       <w:r>
-        <w:rPr/>
+        <w:rPr>
+          <w:b/>
+          <w:bCs/>
+        </w:rPr>
       </w:r>
     </w:p>
     <w:p>
@@ -3959,6 +3962,7 @@
     <w:p>
       <w:pPr>
         <w:pStyle w:val="TextBody"/>
+        <w:spacing w:before="0" w:after="140"/>
         <w:rPr>
           <w:b/>
           <w:b/>
@@ -3967,246 +3971,7 @@
       </w:pPr>
       <w:r>
         <w:rPr/>
-        <w:t xml:space="preserve">{%p for </w:t>
-      </w:r>
-      <w:r>
-        <w:rPr/>
-        <w:t>kategorie, antworten</w:t>
-      </w:r>
-      <w:r>
-        <w:rPr/>
-        <w:t xml:space="preserve"> in bauverwaltung.</w:t>
-      </w:r>
-      <w:r>
-        <w:rPr/>
-        <w:t>items()</w:t>
-      </w:r>
-      <w:r>
-        <w:rPr/>
-        <w:t xml:space="preserve"> %}</w:t>
-      </w:r>
-    </w:p>
-    <w:p>
-      <w:pPr>
-        <w:pStyle w:val="TextBody"/>
-        <w:rPr>
-          <w:b/>
-          <w:b/>
-          <w:bCs/>
-        </w:rPr>
-      </w:pPr>
-      <w:r>
-        <w:rPr/>
-        <w:t>{{</w:t>
-      </w:r>
-      <w:r>
-        <w:rPr/>
-        <w:t>kategorie</w:t>
-      </w:r>
-      <w:r>
-        <w:rPr/>
-        <w:t>}}</w:t>
-      </w:r>
-    </w:p>
-    <w:p>
-      <w:pPr>
-        <w:pStyle w:val="TextBody"/>
-        <w:rPr>
-          <w:b/>
-          <w:b/>
-          <w:bCs/>
-        </w:rPr>
-      </w:pPr>
-      <w:r>
-        <w:rPr/>
-        <w:t xml:space="preserve">{%p for </w:t>
-      </w:r>
-      <w:r>
-        <w:rPr/>
-        <w:t>antwort</w:t>
-      </w:r>
-      <w:r>
-        <w:rPr/>
-        <w:t xml:space="preserve"> in </w:t>
-      </w:r>
-      <w:r>
-        <w:rPr/>
-        <w:t>antworten</w:t>
-      </w:r>
-      <w:r>
-        <w:rPr/>
-        <w:t xml:space="preserve"> %}</w:t>
-      </w:r>
-    </w:p>
-    <w:p>
-      <w:pPr>
-        <w:pStyle w:val="TextBody"/>
-        <w:rPr>
-          <w:b/>
-          <w:b/>
-          <w:bCs/>
-        </w:rPr>
-      </w:pPr>
-      <w:r>
-        <w:rPr/>
-        <w:t>{{antwort.name}}</w:t>
-      </w:r>
-    </w:p>
-    <w:p>
-      <w:pPr>
-        <w:pStyle w:val="TextBody"/>
-        <w:rPr>
-          <w:b/>
-          <w:b/>
-          <w:bCs/>
-        </w:rPr>
-      </w:pPr>
-      <w:r>
-        <w:rPr/>
-        <w:t>{%p if antwort.value is string %}</w:t>
-      </w:r>
-    </w:p>
-    <w:p>
-      <w:pPr>
-        <w:pStyle w:val="TextBody"/>
-        <w:rPr>
-          <w:b/>
-          <w:b/>
-          <w:bCs/>
-        </w:rPr>
-      </w:pPr>
-      <w:r>
-        <w:rPr/>
-        <w:t>{{antwort.value}}</w:t>
-      </w:r>
-    </w:p>
-    <w:p>
-      <w:pPr>
-        <w:pStyle w:val="TextBody"/>
-        <w:rPr>
-          <w:b/>
-          <w:b/>
-          <w:bCs/>
-        </w:rPr>
-      </w:pPr>
-      <w:r>
-        <w:rPr/>
-        <w:t>{%p else %}</w:t>
-      </w:r>
-    </w:p>
-    <w:p>
-      <w:pPr>
-        <w:pStyle w:val="TextBody"/>
-        <w:rPr>
-          <w:b/>
-          <w:b/>
-          <w:bCs/>
-        </w:rPr>
-      </w:pPr>
-      <w:r>
-        <w:rPr/>
-        <w:t xml:space="preserve">{%p for </w:t>
-      </w:r>
-      <w:r>
-        <w:rPr/>
-        <w:t>tabellenantwort</w:t>
-      </w:r>
-      <w:r>
-        <w:rPr/>
-        <w:t xml:space="preserve"> in </w:t>
-      </w:r>
-      <w:r>
-        <w:rPr/>
-        <w:t>antwort.value</w:t>
-      </w:r>
-      <w:r>
-        <w:rPr/>
-        <w:t xml:space="preserve"> %}</w:t>
-      </w:r>
-    </w:p>
-    <w:p>
-      <w:pPr>
-        <w:pStyle w:val="TextBody"/>
-        <w:rPr>
-          <w:b/>
-          <w:b/>
-          <w:bCs/>
-        </w:rPr>
-      </w:pPr>
-      <w:r>
-        <w:rPr/>
-        <w:t>{{ tabellenantwort.name }}</w:t>
-      </w:r>
-    </w:p>
-    <w:p>
-      <w:pPr>
-        <w:pStyle w:val="TextBody"/>
-        <w:rPr>
-          <w:b/>
-          <w:b/>
-          <w:bCs/>
-        </w:rPr>
-      </w:pPr>
-      <w:r>
-        <w:rPr/>
-        <w:t>{{ tabellenantwort.value }}</w:t>
-      </w:r>
-    </w:p>
-    <w:p>
-      <w:pPr>
-        <w:pStyle w:val="TextBody"/>
-        <w:rPr>
-          <w:b/>
-          <w:b/>
-          <w:bCs/>
-        </w:rPr>
-      </w:pPr>
-      <w:r>
-        <w:rPr/>
-        <w:t>{%p endfor %}</w:t>
-      </w:r>
-    </w:p>
-    <w:p>
-      <w:pPr>
-        <w:pStyle w:val="TextBody"/>
-        <w:rPr>
-          <w:b/>
-          <w:b/>
-          <w:bCs/>
-        </w:rPr>
-      </w:pPr>
-      <w:r>
-        <w:rPr/>
-        <w:t>{%p endif %}</w:t>
-      </w:r>
-    </w:p>
-    <w:p>
-      <w:pPr>
-        <w:pStyle w:val="TextBody"/>
-        <w:rPr>
-          <w:b/>
-          <w:b/>
-          <w:bCs/>
-        </w:rPr>
-      </w:pPr>
-      <w:r>
-        <w:rPr/>
-        <w:t>{%p endfor %}</w:t>
-      </w:r>
-    </w:p>
-    <w:p>
-      <w:pPr>
-        <w:pStyle w:val="TextBody"/>
-        <w:spacing w:before="0" w:after="140"/>
-        <w:rPr>
-          <w:b/>
-          <w:b/>
-          <w:bCs/>
-        </w:rPr>
-      </w:pPr>
-      <w:r>
-        <w:rPr/>
-        <w:t>{%p endfor %}</w:t>
+        <w:t>{{ bauverwaltung }}</w:t>
       </w:r>
     </w:p>
     <w:sectPr>

</xml_diff>

<commit_message>
fix(django): fix table problem with bauverwaltung placeholder
</commit_message>
<xml_diff>
--- a/django/camac/document/tests/data/template.docx
+++ b/django/camac/document/tests/data/template.docx
@@ -1728,8 +1728,8 @@
       </w:tblPr>
       <w:tblGrid>
         <w:gridCol w:w="2422"/>
-        <w:gridCol w:w="2696"/>
-        <w:gridCol w:w="1722"/>
+        <w:gridCol w:w="2695"/>
+        <w:gridCol w:w="1723"/>
         <w:gridCol w:w="1351"/>
         <w:gridCol w:w="1447"/>
       </w:tblGrid>
@@ -1761,7 +1761,7 @@
         </w:tc>
         <w:tc>
           <w:tcPr>
-            <w:tcW w:w="2696" w:type="dxa"/>
+            <w:tcW w:w="2695" w:type="dxa"/>
             <w:tcBorders>
               <w:top w:val="single" w:sz="2" w:space="0" w:color="000001"/>
               <w:left w:val="single" w:sz="2" w:space="0" w:color="000001"/>
@@ -1785,7 +1785,7 @@
         </w:tc>
         <w:tc>
           <w:tcPr>
-            <w:tcW w:w="1722" w:type="dxa"/>
+            <w:tcW w:w="1723" w:type="dxa"/>
             <w:tcBorders>
               <w:top w:val="single" w:sz="2" w:space="0" w:color="000001"/>
               <w:left w:val="single" w:sz="2" w:space="0" w:color="000001"/>
@@ -1950,7 +1950,7 @@
         </w:tc>
         <w:tc>
           <w:tcPr>
-            <w:tcW w:w="2696" w:type="dxa"/>
+            <w:tcW w:w="2695" w:type="dxa"/>
             <w:tcBorders>
               <w:top w:val="single" w:sz="2" w:space="0" w:color="000001"/>
               <w:left w:val="single" w:sz="2" w:space="0" w:color="000001"/>
@@ -1988,7 +1988,7 @@
         </w:tc>
         <w:tc>
           <w:tcPr>
-            <w:tcW w:w="1722" w:type="dxa"/>
+            <w:tcW w:w="1723" w:type="dxa"/>
             <w:tcBorders>
               <w:top w:val="single" w:sz="2" w:space="0" w:color="000001"/>
               <w:left w:val="single" w:sz="2" w:space="0" w:color="000001"/>
@@ -3127,16 +3127,17 @@
         <w:gridCol w:w="1605"/>
         <w:gridCol w:w="1607"/>
         <w:gridCol w:w="1606"/>
-        <w:gridCol w:w="1608"/>
-        <w:gridCol w:w="1675"/>
-        <w:gridCol w:w="1541"/>
+        <w:gridCol w:w="1609"/>
+        <w:gridCol w:w="1"/>
+        <w:gridCol w:w="1674"/>
+        <w:gridCol w:w="1540"/>
       </w:tblGrid>
       <w:tr>
         <w:trPr/>
         <w:tc>
           <w:tcPr>
             <w:tcW w:w="9642" w:type="dxa"/>
-            <w:gridSpan w:val="6"/>
+            <w:gridSpan w:val="7"/>
             <w:tcBorders>
               <w:top w:val="single" w:sz="2" w:space="0" w:color="000000"/>
               <w:left w:val="single" w:sz="2" w:space="0" w:color="000000"/>
@@ -3221,7 +3222,7 @@
         </w:tc>
         <w:tc>
           <w:tcPr>
-            <w:tcW w:w="1608" w:type="dxa"/>
+            <w:tcW w:w="1609" w:type="dxa"/>
             <w:tcBorders>
               <w:left w:val="single" w:sz="2" w:space="0" w:color="000000"/>
               <w:bottom w:val="single" w:sz="2" w:space="0" w:color="000000"/>
@@ -3248,8 +3249,8 @@
         </w:tc>
         <w:tc>
           <w:tcPr>
-            <w:tcW w:w="3216" w:type="dxa"/>
-            <w:gridSpan w:val="2"/>
+            <w:tcW w:w="3215" w:type="dxa"/>
+            <w:gridSpan w:val="3"/>
             <w:tcBorders>
               <w:left w:val="single" w:sz="2" w:space="0" w:color="000000"/>
               <w:bottom w:val="single" w:sz="2" w:space="0" w:color="000000"/>
@@ -3377,7 +3378,8 @@
         </w:tc>
         <w:tc>
           <w:tcPr>
-            <w:tcW w:w="1608" w:type="dxa"/>
+            <w:tcW w:w="1610" w:type="dxa"/>
+            <w:gridSpan w:val="2"/>
             <w:tcBorders>
               <w:left w:val="single" w:sz="2" w:space="0" w:color="000000"/>
               <w:bottom w:val="single" w:sz="2" w:space="0" w:color="000000"/>
@@ -3416,7 +3418,7 @@
         </w:tc>
         <w:tc>
           <w:tcPr>
-            <w:tcW w:w="1675" w:type="dxa"/>
+            <w:tcW w:w="1674" w:type="dxa"/>
             <w:tcBorders>
               <w:left w:val="single" w:sz="2" w:space="0" w:color="000000"/>
               <w:bottom w:val="single" w:sz="2" w:space="0" w:color="000000"/>
@@ -3443,7 +3445,7 @@
         </w:tc>
         <w:tc>
           <w:tcPr>
-            <w:tcW w:w="1541" w:type="dxa"/>
+            <w:tcW w:w="1540" w:type="dxa"/>
             <w:tcBorders>
               <w:left w:val="single" w:sz="2" w:space="0" w:color="000000"/>
               <w:bottom w:val="single" w:sz="2" w:space="0" w:color="000000"/>
@@ -3475,7 +3477,7 @@
         <w:tc>
           <w:tcPr>
             <w:tcW w:w="9642" w:type="dxa"/>
-            <w:gridSpan w:val="6"/>
+            <w:gridSpan w:val="7"/>
             <w:tcBorders>
               <w:left w:val="single" w:sz="2" w:space="0" w:color="000000"/>
               <w:bottom w:val="single" w:sz="2" w:space="0" w:color="000000"/>
@@ -3621,7 +3623,8 @@
         </w:tc>
         <w:tc>
           <w:tcPr>
-            <w:tcW w:w="1608" w:type="dxa"/>
+            <w:tcW w:w="1610" w:type="dxa"/>
+            <w:gridSpan w:val="2"/>
             <w:tcBorders>
               <w:left w:val="single" w:sz="2" w:space="0" w:color="000000"/>
               <w:bottom w:val="single" w:sz="2" w:space="0" w:color="000000"/>
@@ -3656,7 +3659,7 @@
         </w:tc>
         <w:tc>
           <w:tcPr>
-            <w:tcW w:w="1675" w:type="dxa"/>
+            <w:tcW w:w="1674" w:type="dxa"/>
             <w:tcBorders>
               <w:left w:val="single" w:sz="2" w:space="0" w:color="000000"/>
               <w:bottom w:val="single" w:sz="2" w:space="0" w:color="000000"/>
@@ -3691,7 +3694,7 @@
         </w:tc>
         <w:tc>
           <w:tcPr>
-            <w:tcW w:w="1541" w:type="dxa"/>
+            <w:tcW w:w="1540" w:type="dxa"/>
             <w:tcBorders>
               <w:left w:val="single" w:sz="2" w:space="0" w:color="000000"/>
               <w:bottom w:val="single" w:sz="2" w:space="0" w:color="000000"/>
@@ -3731,7 +3734,7 @@
         <w:tc>
           <w:tcPr>
             <w:tcW w:w="9642" w:type="dxa"/>
-            <w:gridSpan w:val="6"/>
+            <w:gridSpan w:val="7"/>
             <w:tcBorders>
               <w:left w:val="single" w:sz="2" w:space="0" w:color="000000"/>
               <w:bottom w:val="single" w:sz="2" w:space="0" w:color="000000"/>
@@ -3759,7 +3762,7 @@
         <w:tc>
           <w:tcPr>
             <w:tcW w:w="9642" w:type="dxa"/>
-            <w:gridSpan w:val="6"/>
+            <w:gridSpan w:val="7"/>
             <w:tcBorders>
               <w:left w:val="single" w:sz="2" w:space="0" w:color="000000"/>
               <w:bottom w:val="single" w:sz="2" w:space="0" w:color="000000"/>
@@ -3959,19 +3962,370 @@
         <w:t>Bauverwaltung</w:t>
       </w:r>
     </w:p>
+    <w:tbl>
+      <w:tblPr>
+        <w:tblW w:w="9638" w:type="dxa"/>
+        <w:jc w:val="left"/>
+        <w:tblInd w:w="55" w:type="dxa"/>
+        <w:tblLayout w:type="fixed"/>
+        <w:tblCellMar>
+          <w:top w:w="55" w:type="dxa"/>
+          <w:left w:w="55" w:type="dxa"/>
+          <w:bottom w:w="55" w:type="dxa"/>
+          <w:right w:w="55" w:type="dxa"/>
+        </w:tblCellMar>
+      </w:tblPr>
+      <w:tblGrid>
+        <w:gridCol w:w="3212"/>
+        <w:gridCol w:w="3213"/>
+        <w:gridCol w:w="3213"/>
+      </w:tblGrid>
+      <w:tr>
+        <w:trPr/>
+        <w:tc>
+          <w:tcPr>
+            <w:tcW w:w="3212" w:type="dxa"/>
+            <w:tcBorders>
+              <w:top w:val="single" w:sz="2" w:space="0" w:color="000000"/>
+              <w:left w:val="single" w:sz="2" w:space="0" w:color="000000"/>
+              <w:bottom w:val="single" w:sz="2" w:space="0" w:color="000000"/>
+            </w:tcBorders>
+          </w:tcPr>
+          <w:p>
+            <w:pPr>
+              <w:pStyle w:val="TableContents"/>
+              <w:keepNext w:val="true"/>
+              <w:rPr>
+                <w:b/>
+                <w:b/>
+                <w:bCs/>
+              </w:rPr>
+            </w:pPr>
+            <w:r>
+              <w:rPr>
+                <w:b/>
+                <w:bCs/>
+              </w:rPr>
+              <w:t>Datum</w:t>
+            </w:r>
+          </w:p>
+        </w:tc>
+        <w:tc>
+          <w:tcPr>
+            <w:tcW w:w="3213" w:type="dxa"/>
+            <w:tcBorders>
+              <w:top w:val="single" w:sz="2" w:space="0" w:color="000000"/>
+              <w:left w:val="single" w:sz="2" w:space="0" w:color="000000"/>
+              <w:bottom w:val="single" w:sz="2" w:space="0" w:color="000000"/>
+            </w:tcBorders>
+          </w:tcPr>
+          <w:p>
+            <w:pPr>
+              <w:pStyle w:val="TableContents"/>
+              <w:rPr>
+                <w:b/>
+                <w:b/>
+                <w:bCs/>
+              </w:rPr>
+            </w:pPr>
+            <w:r>
+              <w:rPr>
+                <w:b/>
+                <w:bCs/>
+              </w:rPr>
+              <w:t>Nr.</w:t>
+            </w:r>
+          </w:p>
+        </w:tc>
+        <w:tc>
+          <w:tcPr>
+            <w:tcW w:w="3213" w:type="dxa"/>
+            <w:tcBorders>
+              <w:top w:val="single" w:sz="2" w:space="0" w:color="000000"/>
+              <w:left w:val="single" w:sz="2" w:space="0" w:color="000000"/>
+              <w:bottom w:val="single" w:sz="2" w:space="0" w:color="000000"/>
+              <w:right w:val="single" w:sz="2" w:space="0" w:color="000000"/>
+            </w:tcBorders>
+          </w:tcPr>
+          <w:p>
+            <w:pPr>
+              <w:pStyle w:val="TableContents"/>
+              <w:rPr>
+                <w:b/>
+                <w:b/>
+                <w:bCs/>
+              </w:rPr>
+            </w:pPr>
+            <w:r>
+              <w:rPr>
+                <w:b/>
+                <w:bCs/>
+              </w:rPr>
+              <w:t>Beschreibung</w:t>
+            </w:r>
+          </w:p>
+        </w:tc>
+      </w:tr>
+      <w:tr>
+        <w:trPr/>
+        <w:tc>
+          <w:tcPr>
+            <w:tcW w:w="9638" w:type="dxa"/>
+            <w:gridSpan w:val="3"/>
+            <w:tcBorders>
+              <w:left w:val="single" w:sz="2" w:space="0" w:color="000000"/>
+              <w:bottom w:val="single" w:sz="2" w:space="0" w:color="000000"/>
+              <w:right w:val="single" w:sz="2" w:space="0" w:color="000000"/>
+            </w:tcBorders>
+          </w:tcPr>
+          <w:p>
+            <w:pPr>
+              <w:pStyle w:val="TableContents"/>
+              <w:keepNext w:val="true"/>
+              <w:widowControl w:val="false"/>
+              <w:rPr/>
+            </w:pPr>
+            <w:r>
+              <w:rPr>
+                <w:rFonts w:ascii="Liberation Serif" w:hAnsi="Liberation Serif"/>
+                <w:sz w:val="24"/>
+                <w:szCs w:val="24"/>
+              </w:rPr>
+              <w:t xml:space="preserve">{%tr for </w:t>
+            </w:r>
+            <w:r>
+              <w:rPr>
+                <w:rFonts w:eastAsia="Noto Sans CJK SC Regular" w:cs="FreeSans" w:ascii="Liberation Serif" w:hAnsi="Liberation Serif"/>
+                <w:color w:val="00000A"/>
+                <w:kern w:val="0"/>
+                <w:sz w:val="24"/>
+                <w:szCs w:val="24"/>
+                <w:lang w:val="en-US" w:eastAsia="zh-CN" w:bidi="hi-IN"/>
+              </w:rPr>
+              <w:t>sitzung</w:t>
+            </w:r>
+            <w:r>
+              <w:rPr>
+                <w:rFonts w:ascii="Liberation Serif" w:hAnsi="Liberation Serif"/>
+                <w:sz w:val="24"/>
+                <w:szCs w:val="24"/>
+              </w:rPr>
+              <w:t xml:space="preserve"> in </w:t>
+            </w:r>
+            <w:r>
+              <w:rPr>
+                <w:rFonts w:ascii="Liberation Serif" w:hAnsi="Liberation Serif"/>
+                <w:sz w:val="24"/>
+                <w:szCs w:val="24"/>
+              </w:rPr>
+              <w:t>bauverwaltung</w:t>
+            </w:r>
+            <w:r>
+              <w:rPr>
+                <w:rFonts w:ascii="Liberation Serif" w:hAnsi="Liberation Serif"/>
+                <w:sz w:val="24"/>
+                <w:szCs w:val="24"/>
+              </w:rPr>
+              <w:t>.bewilligungsverfahren_sitzung_baukommission%}</w:t>
+            </w:r>
+          </w:p>
+        </w:tc>
+      </w:tr>
+      <w:tr>
+        <w:trPr/>
+        <w:tc>
+          <w:tcPr>
+            <w:tcW w:w="3212" w:type="dxa"/>
+            <w:tcBorders>
+              <w:left w:val="single" w:sz="2" w:space="0" w:color="000000"/>
+              <w:bottom w:val="single" w:sz="2" w:space="0" w:color="000000"/>
+            </w:tcBorders>
+          </w:tcPr>
+          <w:p>
+            <w:pPr>
+              <w:pStyle w:val="TableContents"/>
+              <w:keepNext w:val="true"/>
+              <w:rPr>
+                <w:rFonts w:ascii="Liberation Serif" w:hAnsi="Liberation Serif"/>
+                <w:sz w:val="24"/>
+                <w:szCs w:val="24"/>
+              </w:rPr>
+            </w:pPr>
+            <w:r>
+              <w:rPr>
+                <w:rFonts w:ascii="Liberation Serif" w:hAnsi="Liberation Serif"/>
+                <w:sz w:val="24"/>
+                <w:szCs w:val="24"/>
+              </w:rPr>
+              <w:t xml:space="preserve">{{ </w:t>
+            </w:r>
+            <w:r>
+              <w:rPr>
+                <w:rFonts w:eastAsia="Noto Sans CJK SC Regular" w:cs="FreeSans" w:ascii="Liberation Serif" w:hAnsi="Liberation Serif"/>
+                <w:color w:val="00000A"/>
+                <w:kern w:val="0"/>
+                <w:sz w:val="24"/>
+                <w:szCs w:val="24"/>
+                <w:lang w:val="en-US" w:eastAsia="zh-CN" w:bidi="hi-IN"/>
+              </w:rPr>
+              <w:t>sitzung.bewilligungsverfahren_sitzun</w:t>
+              <w:br/>
+              <w:t>g_baukommission_datum</w:t>
+            </w:r>
+            <w:r>
+              <w:rPr>
+                <w:rFonts w:ascii="Liberation Serif" w:hAnsi="Liberation Serif"/>
+                <w:sz w:val="24"/>
+                <w:szCs w:val="24"/>
+              </w:rPr>
+              <w:t xml:space="preserve"> }}</w:t>
+            </w:r>
+          </w:p>
+        </w:tc>
+        <w:tc>
+          <w:tcPr>
+            <w:tcW w:w="3213" w:type="dxa"/>
+            <w:tcBorders>
+              <w:left w:val="single" w:sz="2" w:space="0" w:color="000000"/>
+              <w:bottom w:val="single" w:sz="2" w:space="0" w:color="000000"/>
+            </w:tcBorders>
+          </w:tcPr>
+          <w:p>
+            <w:pPr>
+              <w:pStyle w:val="TableContents"/>
+              <w:rPr/>
+            </w:pPr>
+            <w:r>
+              <w:rPr/>
+              <w:t xml:space="preserve">{{ </w:t>
+            </w:r>
+            <w:r>
+              <w:rPr>
+                <w:rFonts w:eastAsia="Noto Sans CJK SC Regular" w:cs="FreeSans" w:ascii="Liberation Serif" w:hAnsi="Liberation Serif"/>
+                <w:color w:val="00000A"/>
+                <w:kern w:val="0"/>
+                <w:sz w:val="24"/>
+                <w:szCs w:val="24"/>
+                <w:lang w:val="en-US" w:eastAsia="zh-CN" w:bidi="hi-IN"/>
+              </w:rPr>
+              <w:t>sitzung.bewilligungsverfahren_sitzung_baukommission_nr</w:t>
+            </w:r>
+            <w:r>
+              <w:rPr/>
+              <w:t xml:space="preserve"> }}</w:t>
+            </w:r>
+          </w:p>
+        </w:tc>
+        <w:tc>
+          <w:tcPr>
+            <w:tcW w:w="3213" w:type="dxa"/>
+            <w:tcBorders>
+              <w:left w:val="single" w:sz="2" w:space="0" w:color="000000"/>
+              <w:bottom w:val="single" w:sz="2" w:space="0" w:color="000000"/>
+              <w:right w:val="single" w:sz="2" w:space="0" w:color="000000"/>
+            </w:tcBorders>
+          </w:tcPr>
+          <w:p>
+            <w:pPr>
+              <w:pStyle w:val="TableContents"/>
+              <w:rPr/>
+            </w:pPr>
+            <w:r>
+              <w:rPr>
+                <w:rFonts w:ascii="Liberation Serif" w:hAnsi="Liberation Serif"/>
+              </w:rPr>
+              <w:t xml:space="preserve">{{ </w:t>
+            </w:r>
+            <w:r>
+              <w:rPr>
+                <w:rFonts w:eastAsia="Noto Sans CJK SC Regular" w:cs="FreeSans" w:ascii="Liberation Serif" w:hAnsi="Liberation Serif"/>
+                <w:color w:val="00000A"/>
+                <w:kern w:val="0"/>
+                <w:sz w:val="24"/>
+                <w:szCs w:val="24"/>
+                <w:lang w:val="en-US" w:eastAsia="zh-CN" w:bidi="hi-IN"/>
+              </w:rPr>
+              <w:t>sitzung.bewilligungsverfahren_sitzung_baukommission_bemerkung</w:t>
+            </w:r>
+            <w:r>
+              <w:rPr>
+                <w:rFonts w:ascii="Liberation Serif" w:hAnsi="Liberation Serif"/>
+              </w:rPr>
+              <w:t xml:space="preserve"> }}</w:t>
+            </w:r>
+          </w:p>
+        </w:tc>
+      </w:tr>
+      <w:tr>
+        <w:trPr/>
+        <w:tc>
+          <w:tcPr>
+            <w:tcW w:w="9638" w:type="dxa"/>
+            <w:gridSpan w:val="3"/>
+            <w:tcBorders>
+              <w:left w:val="single" w:sz="2" w:space="0" w:color="000000"/>
+              <w:bottom w:val="single" w:sz="2" w:space="0" w:color="000000"/>
+              <w:right w:val="single" w:sz="2" w:space="0" w:color="000000"/>
+            </w:tcBorders>
+          </w:tcPr>
+          <w:p>
+            <w:pPr>
+              <w:pStyle w:val="TableContents"/>
+              <w:keepNext w:val="true"/>
+              <w:widowControl w:val="false"/>
+              <w:rPr/>
+            </w:pPr>
+            <w:r>
+              <w:rPr>
+                <w:lang w:val="de-CH" w:eastAsia="zh-CN" w:bidi="hi-IN"/>
+              </w:rPr>
+              <w:t>{%tr endfor %}</w:t>
+            </w:r>
+          </w:p>
+        </w:tc>
+      </w:tr>
+    </w:tbl>
     <w:p>
       <w:pPr>
-        <w:pStyle w:val="TextBody"/>
-        <w:spacing w:before="0" w:after="140"/>
-        <w:rPr>
-          <w:b/>
-          <w:b/>
-          <w:bCs/>
-        </w:rPr>
-      </w:pPr>
-      <w:r>
+        <w:pStyle w:val="Tabelle"/>
+        <w:rPr>
+          <w:i w:val="false"/>
+          <w:i w:val="false"/>
+          <w:iCs w:val="false"/>
+        </w:rPr>
+      </w:pPr>
+      <w:r>
+        <w:rPr>
+          <w:i w:val="false"/>
+          <w:iCs w:val="false"/>
+        </w:rPr>
+        <w:t>GR Sitzungsnummer:</w:t>
+      </w:r>
+      <w:r>
+        <w:rPr>
+          <w:i w:val="false"/>
+          <w:iCs w:val="false"/>
+        </w:rPr>
+        <w:t xml:space="preserve"> </w:t>
+      </w:r>
+      <w:r>
+        <w:rPr>
+          <w:rFonts w:ascii="Liberation Serif" w:hAnsi="Liberation Serif"/>
+          <w:i w:val="false"/>
+          <w:iCs w:val="false"/>
+          <w:sz w:val="24"/>
+          <w:szCs w:val="24"/>
+        </w:rPr>
+        <w:t>{{ bauverwaltung.bewilligungsverfahren_gr_sitzung_nummer }}</w:t>
+      </w:r>
+    </w:p>
+    <w:p>
+      <w:pPr>
+        <w:pStyle w:val="Normal"/>
         <w:rPr/>
-        <w:t>{{ bauverwaltung }}</w:t>
+      </w:pPr>
+      <w:r>
+        <w:rPr/>
       </w:r>
     </w:p>
     <w:sectPr>
@@ -4470,6 +4824,14 @@
     <w:qFormat/>
     <w:rPr>
       <w:rFonts w:ascii="OpenSymbol" w:hAnsi="OpenSymbol" w:eastAsia="OpenSymbol" w:cs="OpenSymbol"/>
+    </w:rPr>
+  </w:style>
+  <w:style w:type="character" w:styleId="InternetLink">
+    <w:name w:val="Hyperlink"/>
+    <w:rPr>
+      <w:color w:val="000080"/>
+      <w:u w:val="single"/>
+      <w:lang w:val="zxx" w:eastAsia="zxx" w:bidi="zxx"/>
     </w:rPr>
   </w:style>
   <w:style w:type="paragraph" w:styleId="Heading">

</xml_diff>

<commit_message>
Revert "Merge branch 'sz-615' into 'master'"
This reverts merge request !5031
</commit_message>
<xml_diff>
--- a/django/camac/document/tests/data/template.docx
+++ b/django/camac/document/tests/data/template.docx
@@ -1728,8 +1728,8 @@
       </w:tblPr>
       <w:tblGrid>
         <w:gridCol w:w="2422"/>
-        <w:gridCol w:w="2695"/>
-        <w:gridCol w:w="1723"/>
+        <w:gridCol w:w="2698"/>
+        <w:gridCol w:w="1720"/>
         <w:gridCol w:w="1351"/>
         <w:gridCol w:w="1447"/>
       </w:tblGrid>
@@ -1761,7 +1761,7 @@
         </w:tc>
         <w:tc>
           <w:tcPr>
-            <w:tcW w:w="2695" w:type="dxa"/>
+            <w:tcW w:w="2698" w:type="dxa"/>
             <w:tcBorders>
               <w:top w:val="single" w:sz="2" w:space="0" w:color="000001"/>
               <w:left w:val="single" w:sz="2" w:space="0" w:color="000001"/>
@@ -1785,7 +1785,7 @@
         </w:tc>
         <w:tc>
           <w:tcPr>
-            <w:tcW w:w="1723" w:type="dxa"/>
+            <w:tcW w:w="1720" w:type="dxa"/>
             <w:tcBorders>
               <w:top w:val="single" w:sz="2" w:space="0" w:color="000001"/>
               <w:left w:val="single" w:sz="2" w:space="0" w:color="000001"/>
@@ -1950,7 +1950,7 @@
         </w:tc>
         <w:tc>
           <w:tcPr>
-            <w:tcW w:w="2695" w:type="dxa"/>
+            <w:tcW w:w="2698" w:type="dxa"/>
             <w:tcBorders>
               <w:top w:val="single" w:sz="2" w:space="0" w:color="000001"/>
               <w:left w:val="single" w:sz="2" w:space="0" w:color="000001"/>
@@ -1988,7 +1988,7 @@
         </w:tc>
         <w:tc>
           <w:tcPr>
-            <w:tcW w:w="1723" w:type="dxa"/>
+            <w:tcW w:w="1720" w:type="dxa"/>
             <w:tcBorders>
               <w:top w:val="single" w:sz="2" w:space="0" w:color="000001"/>
               <w:left w:val="single" w:sz="2" w:space="0" w:color="000001"/>
@@ -3124,20 +3124,19 @@
         </w:tblCellMar>
       </w:tblPr>
       <w:tblGrid>
-        <w:gridCol w:w="1605"/>
+        <w:gridCol w:w="1606"/>
+        <w:gridCol w:w="1606"/>
         <w:gridCol w:w="1607"/>
         <w:gridCol w:w="1606"/>
-        <w:gridCol w:w="1609"/>
-        <w:gridCol w:w="1"/>
-        <w:gridCol w:w="1674"/>
-        <w:gridCol w:w="1540"/>
+        <w:gridCol w:w="1675"/>
+        <w:gridCol w:w="1543"/>
       </w:tblGrid>
       <w:tr>
         <w:trPr/>
         <w:tc>
           <w:tcPr>
-            <w:tcW w:w="9642" w:type="dxa"/>
-            <w:gridSpan w:val="7"/>
+            <w:tcW w:w="9643" w:type="dxa"/>
+            <w:gridSpan w:val="6"/>
             <w:tcBorders>
               <w:top w:val="single" w:sz="2" w:space="0" w:color="000000"/>
               <w:left w:val="single" w:sz="2" w:space="0" w:color="000000"/>
@@ -3149,7 +3148,6 @@
             <w:pPr>
               <w:pStyle w:val="TableContents"/>
               <w:keepNext w:val="true"/>
-              <w:widowControl w:val="false"/>
               <w:rPr/>
             </w:pPr>
             <w:r>
@@ -3163,7 +3161,7 @@
         <w:trPr/>
         <w:tc>
           <w:tcPr>
-            <w:tcW w:w="1605" w:type="dxa"/>
+            <w:tcW w:w="1606" w:type="dxa"/>
             <w:tcBorders>
               <w:left w:val="single" w:sz="2" w:space="0" w:color="000000"/>
               <w:bottom w:val="single" w:sz="2" w:space="0" w:color="000000"/>
@@ -3173,7 +3171,6 @@
             <w:pPr>
               <w:pStyle w:val="TableContents"/>
               <w:keepNext w:val="true"/>
-              <w:widowControl w:val="false"/>
               <w:rPr>
                 <w:b/>
                 <w:b/>
@@ -3201,28 +3198,34 @@
           <w:p>
             <w:pPr>
               <w:pStyle w:val="TableContents"/>
-              <w:widowControl w:val="false"/>
-              <w:rPr/>
-            </w:pPr>
-            <w:r>
-              <w:rPr/>
-              <w:t>{{ objection.creation_date }}</w:t>
-            </w:r>
-          </w:p>
-          <w:p>
-            <w:pPr>
-              <w:pStyle w:val="TableContents"/>
-              <w:widowControl w:val="false"/>
-              <w:rPr/>
-            </w:pPr>
-            <w:r>
-              <w:rPr/>
-            </w:r>
-          </w:p>
-        </w:tc>
-        <w:tc>
-          <w:tcPr>
-            <w:tcW w:w="1609" w:type="dxa"/>
+              <w:rPr/>
+            </w:pPr>
+            <w:r>
+              <w:rPr/>
+              <w:t>{{ o</w:t>
+            </w:r>
+            <w:r>
+              <w:rPr/>
+              <w:t xml:space="preserve">bjection.creation_date </w:t>
+            </w:r>
+            <w:r>
+              <w:rPr/>
+              <w:t>}}</w:t>
+            </w:r>
+          </w:p>
+          <w:p>
+            <w:pPr>
+              <w:pStyle w:val="TableContents"/>
+              <w:rPr/>
+            </w:pPr>
+            <w:r>
+              <w:rPr/>
+            </w:r>
+          </w:p>
+        </w:tc>
+        <w:tc>
+          <w:tcPr>
+            <w:tcW w:w="1606" w:type="dxa"/>
             <w:tcBorders>
               <w:left w:val="single" w:sz="2" w:space="0" w:color="000000"/>
               <w:bottom w:val="single" w:sz="2" w:space="0" w:color="000000"/>
@@ -3231,7 +3234,6 @@
           <w:p>
             <w:pPr>
               <w:pStyle w:val="TableContents"/>
-              <w:widowControl w:val="false"/>
               <w:rPr>
                 <w:b/>
                 <w:b/>
@@ -3249,8 +3251,8 @@
         </w:tc>
         <w:tc>
           <w:tcPr>
-            <w:tcW w:w="3215" w:type="dxa"/>
-            <w:gridSpan w:val="3"/>
+            <w:tcW w:w="3218" w:type="dxa"/>
+            <w:gridSpan w:val="2"/>
             <w:tcBorders>
               <w:left w:val="single" w:sz="2" w:space="0" w:color="000000"/>
               <w:bottom w:val="single" w:sz="2" w:space="0" w:color="000000"/>
@@ -3260,18 +3262,24 @@
           <w:p>
             <w:pPr>
               <w:pStyle w:val="TableContents"/>
-              <w:widowControl w:val="false"/>
-              <w:rPr/>
-            </w:pPr>
-            <w:r>
-              <w:rPr/>
-              <w:t>{{ objection.title }}</w:t>
-            </w:r>
-          </w:p>
-          <w:p>
-            <w:pPr>
-              <w:pStyle w:val="TableContents"/>
-              <w:widowControl w:val="false"/>
+              <w:rPr/>
+            </w:pPr>
+            <w:r>
+              <w:rPr/>
+              <w:t>{{ o</w:t>
+            </w:r>
+            <w:r>
+              <w:rPr/>
+              <w:t>bjection.</w:t>
+            </w:r>
+            <w:r>
+              <w:rPr/>
+              <w:t>title }}</w:t>
+            </w:r>
+          </w:p>
+          <w:p>
+            <w:pPr>
+              <w:pStyle w:val="TableContents"/>
               <w:rPr/>
             </w:pPr>
             <w:r>
@@ -3284,7 +3292,7 @@
         <w:trPr/>
         <w:tc>
           <w:tcPr>
-            <w:tcW w:w="1605" w:type="dxa"/>
+            <w:tcW w:w="1606" w:type="dxa"/>
             <w:tcBorders>
               <w:left w:val="single" w:sz="2" w:space="0" w:color="000000"/>
               <w:bottom w:val="single" w:sz="2" w:space="0" w:color="000000"/>
@@ -3294,7 +3302,6 @@
             <w:pPr>
               <w:pStyle w:val="TableContents"/>
               <w:keepNext w:val="true"/>
-              <w:widowControl w:val="false"/>
               <w:rPr>
                 <w:b/>
                 <w:b/>
@@ -3312,7 +3319,7 @@
         </w:tc>
         <w:tc>
           <w:tcPr>
-            <w:tcW w:w="1607" w:type="dxa"/>
+            <w:tcW w:w="1606" w:type="dxa"/>
             <w:tcBorders>
               <w:left w:val="single" w:sz="2" w:space="0" w:color="000000"/>
               <w:bottom w:val="single" w:sz="2" w:space="0" w:color="000000"/>
@@ -3321,7 +3328,6 @@
           <w:p>
             <w:pPr>
               <w:pStyle w:val="TableContents"/>
-              <w:widowControl w:val="false"/>
               <w:rPr>
                 <w:b/>
                 <w:b/>
@@ -3339,7 +3345,7 @@
         </w:tc>
         <w:tc>
           <w:tcPr>
-            <w:tcW w:w="1606" w:type="dxa"/>
+            <w:tcW w:w="1607" w:type="dxa"/>
             <w:tcBorders>
               <w:left w:val="single" w:sz="2" w:space="0" w:color="000000"/>
               <w:bottom w:val="single" w:sz="2" w:space="0" w:color="000000"/>
@@ -3348,7 +3354,6 @@
           <w:p>
             <w:pPr>
               <w:pStyle w:val="TableContents"/>
-              <w:widowControl w:val="false"/>
               <w:rPr>
                 <w:rFonts w:ascii="Liberation Serif" w:hAnsi="Liberation Serif" w:eastAsia="Noto Sans CJK SC Regular" w:cs="FreeSans"/>
                 <w:b/>
@@ -3378,8 +3383,7 @@
         </w:tc>
         <w:tc>
           <w:tcPr>
-            <w:tcW w:w="1610" w:type="dxa"/>
-            <w:gridSpan w:val="2"/>
+            <w:tcW w:w="1606" w:type="dxa"/>
             <w:tcBorders>
               <w:left w:val="single" w:sz="2" w:space="0" w:color="000000"/>
               <w:bottom w:val="single" w:sz="2" w:space="0" w:color="000000"/>
@@ -3388,7 +3392,6 @@
           <w:p>
             <w:pPr>
               <w:pStyle w:val="TableContents"/>
-              <w:widowControl w:val="false"/>
               <w:rPr>
                 <w:rFonts w:ascii="Liberation Serif" w:hAnsi="Liberation Serif" w:eastAsia="Noto Sans CJK SC Regular" w:cs="FreeSans"/>
                 <w:b/>
@@ -3418,7 +3421,7 @@
         </w:tc>
         <w:tc>
           <w:tcPr>
-            <w:tcW w:w="1674" w:type="dxa"/>
+            <w:tcW w:w="1675" w:type="dxa"/>
             <w:tcBorders>
               <w:left w:val="single" w:sz="2" w:space="0" w:color="000000"/>
               <w:bottom w:val="single" w:sz="2" w:space="0" w:color="000000"/>
@@ -3427,7 +3430,6 @@
           <w:p>
             <w:pPr>
               <w:pStyle w:val="TableContents"/>
-              <w:widowControl w:val="false"/>
               <w:rPr>
                 <w:b/>
                 <w:b/>
@@ -3445,7 +3447,7 @@
         </w:tc>
         <w:tc>
           <w:tcPr>
-            <w:tcW w:w="1540" w:type="dxa"/>
+            <w:tcW w:w="1543" w:type="dxa"/>
             <w:tcBorders>
               <w:left w:val="single" w:sz="2" w:space="0" w:color="000000"/>
               <w:bottom w:val="single" w:sz="2" w:space="0" w:color="000000"/>
@@ -3455,7 +3457,6 @@
           <w:p>
             <w:pPr>
               <w:pStyle w:val="TableContents"/>
-              <w:widowControl w:val="false"/>
               <w:rPr>
                 <w:b/>
                 <w:b/>
@@ -3476,8 +3477,8 @@
         <w:trPr/>
         <w:tc>
           <w:tcPr>
-            <w:tcW w:w="9642" w:type="dxa"/>
-            <w:gridSpan w:val="7"/>
+            <w:tcW w:w="9643" w:type="dxa"/>
+            <w:gridSpan w:val="6"/>
             <w:tcBorders>
               <w:left w:val="single" w:sz="2" w:space="0" w:color="000000"/>
               <w:bottom w:val="single" w:sz="2" w:space="0" w:color="000000"/>
@@ -3488,7 +3489,6 @@
             <w:pPr>
               <w:pStyle w:val="TableContents"/>
               <w:keepNext w:val="true"/>
-              <w:widowControl w:val="false"/>
               <w:rPr/>
             </w:pPr>
             <w:r>
@@ -3508,7 +3508,15 @@
             </w:r>
             <w:r>
               <w:rPr/>
-              <w:t xml:space="preserve"> in objection.participants %}</w:t>
+              <w:t xml:space="preserve"> in objection.</w:t>
+            </w:r>
+            <w:r>
+              <w:rPr/>
+              <w:t>participants</w:t>
+            </w:r>
+            <w:r>
+              <w:rPr/>
+              <w:t xml:space="preserve"> %}</w:t>
             </w:r>
           </w:p>
         </w:tc>
@@ -3517,7 +3525,7 @@
         <w:trPr/>
         <w:tc>
           <w:tcPr>
-            <w:tcW w:w="1605" w:type="dxa"/>
+            <w:tcW w:w="1606" w:type="dxa"/>
             <w:tcBorders>
               <w:left w:val="single" w:sz="2" w:space="0" w:color="000000"/>
               <w:bottom w:val="single" w:sz="2" w:space="0" w:color="000000"/>
@@ -3527,7 +3535,6 @@
             <w:pPr>
               <w:pStyle w:val="TableContents"/>
               <w:keepNext w:val="true"/>
-              <w:widowControl w:val="false"/>
               <w:rPr/>
             </w:pPr>
             <w:r>
@@ -3553,7 +3560,7 @@
         </w:tc>
         <w:tc>
           <w:tcPr>
-            <w:tcW w:w="1607" w:type="dxa"/>
+            <w:tcW w:w="1606" w:type="dxa"/>
             <w:tcBorders>
               <w:left w:val="single" w:sz="2" w:space="0" w:color="000000"/>
               <w:bottom w:val="single" w:sz="2" w:space="0" w:color="000000"/>
@@ -3562,7 +3569,6 @@
           <w:p>
             <w:pPr>
               <w:pStyle w:val="TableContents"/>
-              <w:widowControl w:val="false"/>
               <w:rPr/>
             </w:pPr>
             <w:r>
@@ -3588,7 +3594,7 @@
         </w:tc>
         <w:tc>
           <w:tcPr>
-            <w:tcW w:w="1606" w:type="dxa"/>
+            <w:tcW w:w="1607" w:type="dxa"/>
             <w:tcBorders>
               <w:left w:val="single" w:sz="2" w:space="0" w:color="000000"/>
               <w:bottom w:val="single" w:sz="2" w:space="0" w:color="000000"/>
@@ -3597,7 +3603,6 @@
           <w:p>
             <w:pPr>
               <w:pStyle w:val="TableContents"/>
-              <w:widowControl w:val="false"/>
               <w:rPr/>
             </w:pPr>
             <w:r>
@@ -3623,8 +3628,7 @@
         </w:tc>
         <w:tc>
           <w:tcPr>
-            <w:tcW w:w="1610" w:type="dxa"/>
-            <w:gridSpan w:val="2"/>
+            <w:tcW w:w="1606" w:type="dxa"/>
             <w:tcBorders>
               <w:left w:val="single" w:sz="2" w:space="0" w:color="000000"/>
               <w:bottom w:val="single" w:sz="2" w:space="0" w:color="000000"/>
@@ -3633,7 +3637,6 @@
           <w:p>
             <w:pPr>
               <w:pStyle w:val="TableContents"/>
-              <w:widowControl w:val="false"/>
               <w:rPr/>
             </w:pPr>
             <w:r>
@@ -3659,7 +3662,7 @@
         </w:tc>
         <w:tc>
           <w:tcPr>
-            <w:tcW w:w="1674" w:type="dxa"/>
+            <w:tcW w:w="1675" w:type="dxa"/>
             <w:tcBorders>
               <w:left w:val="single" w:sz="2" w:space="0" w:color="000000"/>
               <w:bottom w:val="single" w:sz="2" w:space="0" w:color="000000"/>
@@ -3668,7 +3671,6 @@
           <w:p>
             <w:pPr>
               <w:pStyle w:val="TableContents"/>
-              <w:widowControl w:val="false"/>
               <w:rPr/>
             </w:pPr>
             <w:r>
@@ -3694,7 +3696,7 @@
         </w:tc>
         <w:tc>
           <w:tcPr>
-            <w:tcW w:w="1540" w:type="dxa"/>
+            <w:tcW w:w="1543" w:type="dxa"/>
             <w:tcBorders>
               <w:left w:val="single" w:sz="2" w:space="0" w:color="000000"/>
               <w:bottom w:val="single" w:sz="2" w:space="0" w:color="000000"/>
@@ -3704,7 +3706,6 @@
           <w:p>
             <w:pPr>
               <w:pStyle w:val="TableContents"/>
-              <w:widowControl w:val="false"/>
               <w:rPr/>
             </w:pPr>
             <w:r>
@@ -3733,8 +3734,8 @@
         <w:trPr/>
         <w:tc>
           <w:tcPr>
-            <w:tcW w:w="9642" w:type="dxa"/>
-            <w:gridSpan w:val="7"/>
+            <w:tcW w:w="9643" w:type="dxa"/>
+            <w:gridSpan w:val="6"/>
             <w:tcBorders>
               <w:left w:val="single" w:sz="2" w:space="0" w:color="000000"/>
               <w:bottom w:val="single" w:sz="2" w:space="0" w:color="000000"/>
@@ -3761,8 +3762,8 @@
         <w:trPr/>
         <w:tc>
           <w:tcPr>
-            <w:tcW w:w="9642" w:type="dxa"/>
-            <w:gridSpan w:val="7"/>
+            <w:tcW w:w="9643" w:type="dxa"/>
+            <w:gridSpan w:val="6"/>
             <w:tcBorders>
               <w:left w:val="single" w:sz="2" w:space="0" w:color="000000"/>
               <w:bottom w:val="single" w:sz="2" w:space="0" w:color="000000"/>
@@ -3930,408 +3931,12 @@
       <w:r>
         <w:rPr/>
         <w:t>{%p endfor %}</w:t>
-      </w:r>
-    </w:p>
-    <w:p>
-      <w:pPr>
-        <w:pStyle w:val="Normal"/>
-        <w:rPr>
-          <w:b/>
-          <w:b/>
-          <w:bCs/>
-        </w:rPr>
-      </w:pPr>
-      <w:r>
-        <w:rPr>
-          <w:b/>
-          <w:bCs/>
-        </w:rPr>
-      </w:r>
-    </w:p>
-    <w:p>
-      <w:pPr>
-        <w:pStyle w:val="Heading3"/>
-        <w:rPr>
-          <w:b/>
-          <w:b/>
-          <w:bCs/>
-        </w:rPr>
-      </w:pPr>
-      <w:r>
-        <w:rPr/>
-        <w:t>Bauverwaltung</w:t>
-      </w:r>
-    </w:p>
-    <w:tbl>
-      <w:tblPr>
-        <w:tblW w:w="9638" w:type="dxa"/>
-        <w:jc w:val="left"/>
-        <w:tblInd w:w="55" w:type="dxa"/>
-        <w:tblLayout w:type="fixed"/>
-        <w:tblCellMar>
-          <w:top w:w="55" w:type="dxa"/>
-          <w:left w:w="55" w:type="dxa"/>
-          <w:bottom w:w="55" w:type="dxa"/>
-          <w:right w:w="55" w:type="dxa"/>
-        </w:tblCellMar>
-      </w:tblPr>
-      <w:tblGrid>
-        <w:gridCol w:w="3212"/>
-        <w:gridCol w:w="3213"/>
-        <w:gridCol w:w="3213"/>
-      </w:tblGrid>
-      <w:tr>
-        <w:trPr/>
-        <w:tc>
-          <w:tcPr>
-            <w:tcW w:w="3212" w:type="dxa"/>
-            <w:tcBorders>
-              <w:top w:val="single" w:sz="2" w:space="0" w:color="000000"/>
-              <w:left w:val="single" w:sz="2" w:space="0" w:color="000000"/>
-              <w:bottom w:val="single" w:sz="2" w:space="0" w:color="000000"/>
-            </w:tcBorders>
-          </w:tcPr>
-          <w:p>
-            <w:pPr>
-              <w:pStyle w:val="TableContents"/>
-              <w:keepNext w:val="true"/>
-              <w:rPr>
-                <w:b/>
-                <w:b/>
-                <w:bCs/>
-              </w:rPr>
-            </w:pPr>
-            <w:r>
-              <w:rPr>
-                <w:b/>
-                <w:bCs/>
-              </w:rPr>
-              <w:t>Datum</w:t>
-            </w:r>
-          </w:p>
-        </w:tc>
-        <w:tc>
-          <w:tcPr>
-            <w:tcW w:w="3213" w:type="dxa"/>
-            <w:tcBorders>
-              <w:top w:val="single" w:sz="2" w:space="0" w:color="000000"/>
-              <w:left w:val="single" w:sz="2" w:space="0" w:color="000000"/>
-              <w:bottom w:val="single" w:sz="2" w:space="0" w:color="000000"/>
-            </w:tcBorders>
-          </w:tcPr>
-          <w:p>
-            <w:pPr>
-              <w:pStyle w:val="TableContents"/>
-              <w:rPr>
-                <w:b/>
-                <w:b/>
-                <w:bCs/>
-              </w:rPr>
-            </w:pPr>
-            <w:r>
-              <w:rPr>
-                <w:b/>
-                <w:bCs/>
-              </w:rPr>
-              <w:t>Nr.</w:t>
-            </w:r>
-          </w:p>
-        </w:tc>
-        <w:tc>
-          <w:tcPr>
-            <w:tcW w:w="3213" w:type="dxa"/>
-            <w:tcBorders>
-              <w:top w:val="single" w:sz="2" w:space="0" w:color="000000"/>
-              <w:left w:val="single" w:sz="2" w:space="0" w:color="000000"/>
-              <w:bottom w:val="single" w:sz="2" w:space="0" w:color="000000"/>
-              <w:right w:val="single" w:sz="2" w:space="0" w:color="000000"/>
-            </w:tcBorders>
-          </w:tcPr>
-          <w:p>
-            <w:pPr>
-              <w:pStyle w:val="TableContents"/>
-              <w:rPr>
-                <w:b/>
-                <w:b/>
-                <w:bCs/>
-              </w:rPr>
-            </w:pPr>
-            <w:r>
-              <w:rPr>
-                <w:b/>
-                <w:bCs/>
-              </w:rPr>
-              <w:t>Beschreibung</w:t>
-            </w:r>
-          </w:p>
-        </w:tc>
-      </w:tr>
-      <w:tr>
-        <w:trPr/>
-        <w:tc>
-          <w:tcPr>
-            <w:tcW w:w="9638" w:type="dxa"/>
-            <w:gridSpan w:val="3"/>
-            <w:tcBorders>
-              <w:left w:val="single" w:sz="2" w:space="0" w:color="000000"/>
-              <w:bottom w:val="single" w:sz="2" w:space="0" w:color="000000"/>
-              <w:right w:val="single" w:sz="2" w:space="0" w:color="000000"/>
-            </w:tcBorders>
-          </w:tcPr>
-          <w:p>
-            <w:pPr>
-              <w:pStyle w:val="TableContents"/>
-              <w:keepNext w:val="true"/>
-              <w:widowControl w:val="false"/>
-              <w:rPr/>
-            </w:pPr>
-            <w:r>
-              <w:rPr>
-                <w:rFonts w:ascii="Liberation Serif" w:hAnsi="Liberation Serif"/>
-                <w:sz w:val="24"/>
-                <w:szCs w:val="24"/>
-              </w:rPr>
-              <w:t xml:space="preserve">{%tr for </w:t>
-            </w:r>
-            <w:r>
-              <w:rPr>
-                <w:rFonts w:eastAsia="Noto Sans CJK SC Regular" w:cs="FreeSans" w:ascii="Liberation Serif" w:hAnsi="Liberation Serif"/>
-                <w:color w:val="00000A"/>
-                <w:kern w:val="0"/>
-                <w:sz w:val="24"/>
-                <w:szCs w:val="24"/>
-                <w:lang w:val="en-US" w:eastAsia="zh-CN" w:bidi="hi-IN"/>
-              </w:rPr>
-              <w:t>sitzung</w:t>
-            </w:r>
-            <w:r>
-              <w:rPr>
-                <w:rFonts w:ascii="Liberation Serif" w:hAnsi="Liberation Serif"/>
-                <w:sz w:val="24"/>
-                <w:szCs w:val="24"/>
-              </w:rPr>
-              <w:t xml:space="preserve"> in </w:t>
-            </w:r>
-            <w:r>
-              <w:rPr>
-                <w:rFonts w:ascii="Liberation Serif" w:hAnsi="Liberation Serif"/>
-                <w:sz w:val="24"/>
-                <w:szCs w:val="24"/>
-              </w:rPr>
-              <w:t>bauverwaltung</w:t>
-            </w:r>
-            <w:r>
-              <w:rPr>
-                <w:rFonts w:ascii="Liberation Serif" w:hAnsi="Liberation Serif"/>
-                <w:sz w:val="24"/>
-                <w:szCs w:val="24"/>
-              </w:rPr>
-              <w:t>.bewilligungsverfahren_sitzung_baukommission%}</w:t>
-            </w:r>
-          </w:p>
-        </w:tc>
-      </w:tr>
-      <w:tr>
-        <w:trPr/>
-        <w:tc>
-          <w:tcPr>
-            <w:tcW w:w="3212" w:type="dxa"/>
-            <w:tcBorders>
-              <w:left w:val="single" w:sz="2" w:space="0" w:color="000000"/>
-              <w:bottom w:val="single" w:sz="2" w:space="0" w:color="000000"/>
-            </w:tcBorders>
-          </w:tcPr>
-          <w:p>
-            <w:pPr>
-              <w:pStyle w:val="TableContents"/>
-              <w:keepNext w:val="true"/>
-              <w:rPr>
-                <w:rFonts w:ascii="Liberation Serif" w:hAnsi="Liberation Serif"/>
-                <w:sz w:val="24"/>
-                <w:szCs w:val="24"/>
-              </w:rPr>
-            </w:pPr>
-            <w:r>
-              <w:rPr>
-                <w:rFonts w:ascii="Liberation Serif" w:hAnsi="Liberation Serif"/>
-                <w:sz w:val="24"/>
-                <w:szCs w:val="24"/>
-              </w:rPr>
-              <w:t xml:space="preserve">{{ </w:t>
-            </w:r>
-            <w:r>
-              <w:rPr>
-                <w:rFonts w:eastAsia="Noto Sans CJK SC Regular" w:cs="FreeSans" w:ascii="Liberation Serif" w:hAnsi="Liberation Serif"/>
-                <w:color w:val="00000A"/>
-                <w:kern w:val="0"/>
-                <w:sz w:val="24"/>
-                <w:szCs w:val="24"/>
-                <w:lang w:val="en-US" w:eastAsia="zh-CN" w:bidi="hi-IN"/>
-              </w:rPr>
-              <w:t>sitzung.bewilligungsverfahren_sitzun</w:t>
-              <w:br/>
-              <w:t>g_baukommission_datum</w:t>
-            </w:r>
-            <w:r>
-              <w:rPr>
-                <w:rFonts w:ascii="Liberation Serif" w:hAnsi="Liberation Serif"/>
-                <w:sz w:val="24"/>
-                <w:szCs w:val="24"/>
-              </w:rPr>
-              <w:t xml:space="preserve"> }}</w:t>
-            </w:r>
-          </w:p>
-        </w:tc>
-        <w:tc>
-          <w:tcPr>
-            <w:tcW w:w="3213" w:type="dxa"/>
-            <w:tcBorders>
-              <w:left w:val="single" w:sz="2" w:space="0" w:color="000000"/>
-              <w:bottom w:val="single" w:sz="2" w:space="0" w:color="000000"/>
-            </w:tcBorders>
-          </w:tcPr>
-          <w:p>
-            <w:pPr>
-              <w:pStyle w:val="TableContents"/>
-              <w:rPr/>
-            </w:pPr>
-            <w:r>
-              <w:rPr/>
-              <w:t xml:space="preserve">{{ </w:t>
-            </w:r>
-            <w:r>
-              <w:rPr>
-                <w:rFonts w:eastAsia="Noto Sans CJK SC Regular" w:cs="FreeSans" w:ascii="Liberation Serif" w:hAnsi="Liberation Serif"/>
-                <w:color w:val="00000A"/>
-                <w:kern w:val="0"/>
-                <w:sz w:val="24"/>
-                <w:szCs w:val="24"/>
-                <w:lang w:val="en-US" w:eastAsia="zh-CN" w:bidi="hi-IN"/>
-              </w:rPr>
-              <w:t>sitzung.bewilligungsverfahren_sitzung_baukommission_nr</w:t>
-            </w:r>
-            <w:r>
-              <w:rPr/>
-              <w:t xml:space="preserve"> }}</w:t>
-            </w:r>
-          </w:p>
-        </w:tc>
-        <w:tc>
-          <w:tcPr>
-            <w:tcW w:w="3213" w:type="dxa"/>
-            <w:tcBorders>
-              <w:left w:val="single" w:sz="2" w:space="0" w:color="000000"/>
-              <w:bottom w:val="single" w:sz="2" w:space="0" w:color="000000"/>
-              <w:right w:val="single" w:sz="2" w:space="0" w:color="000000"/>
-            </w:tcBorders>
-          </w:tcPr>
-          <w:p>
-            <w:pPr>
-              <w:pStyle w:val="TableContents"/>
-              <w:rPr/>
-            </w:pPr>
-            <w:r>
-              <w:rPr>
-                <w:rFonts w:ascii="Liberation Serif" w:hAnsi="Liberation Serif"/>
-              </w:rPr>
-              <w:t xml:space="preserve">{{ </w:t>
-            </w:r>
-            <w:r>
-              <w:rPr>
-                <w:rFonts w:eastAsia="Noto Sans CJK SC Regular" w:cs="FreeSans" w:ascii="Liberation Serif" w:hAnsi="Liberation Serif"/>
-                <w:color w:val="00000A"/>
-                <w:kern w:val="0"/>
-                <w:sz w:val="24"/>
-                <w:szCs w:val="24"/>
-                <w:lang w:val="en-US" w:eastAsia="zh-CN" w:bidi="hi-IN"/>
-              </w:rPr>
-              <w:t>sitzung.bewilligungsverfahren_sitzung_baukommission_bemerkung</w:t>
-            </w:r>
-            <w:r>
-              <w:rPr>
-                <w:rFonts w:ascii="Liberation Serif" w:hAnsi="Liberation Serif"/>
-              </w:rPr>
-              <w:t xml:space="preserve"> }}</w:t>
-            </w:r>
-          </w:p>
-        </w:tc>
-      </w:tr>
-      <w:tr>
-        <w:trPr/>
-        <w:tc>
-          <w:tcPr>
-            <w:tcW w:w="9638" w:type="dxa"/>
-            <w:gridSpan w:val="3"/>
-            <w:tcBorders>
-              <w:left w:val="single" w:sz="2" w:space="0" w:color="000000"/>
-              <w:bottom w:val="single" w:sz="2" w:space="0" w:color="000000"/>
-              <w:right w:val="single" w:sz="2" w:space="0" w:color="000000"/>
-            </w:tcBorders>
-          </w:tcPr>
-          <w:p>
-            <w:pPr>
-              <w:pStyle w:val="TableContents"/>
-              <w:keepNext w:val="true"/>
-              <w:widowControl w:val="false"/>
-              <w:rPr/>
-            </w:pPr>
-            <w:r>
-              <w:rPr>
-                <w:lang w:val="de-CH" w:eastAsia="zh-CN" w:bidi="hi-IN"/>
-              </w:rPr>
-              <w:t>{%tr endfor %}</w:t>
-            </w:r>
-          </w:p>
-        </w:tc>
-      </w:tr>
-    </w:tbl>
-    <w:p>
-      <w:pPr>
-        <w:pStyle w:val="Tabelle"/>
-        <w:rPr>
-          <w:i w:val="false"/>
-          <w:i w:val="false"/>
-          <w:iCs w:val="false"/>
-        </w:rPr>
-      </w:pPr>
-      <w:r>
-        <w:rPr>
-          <w:i w:val="false"/>
-          <w:iCs w:val="false"/>
-        </w:rPr>
-        <w:t>GR Sitzungsnummer:</w:t>
-      </w:r>
-      <w:r>
-        <w:rPr>
-          <w:i w:val="false"/>
-          <w:iCs w:val="false"/>
-        </w:rPr>
-        <w:t xml:space="preserve"> </w:t>
-      </w:r>
-      <w:r>
-        <w:rPr>
-          <w:rFonts w:ascii="Liberation Serif" w:hAnsi="Liberation Serif"/>
-          <w:i w:val="false"/>
-          <w:iCs w:val="false"/>
-          <w:sz w:val="24"/>
-          <w:szCs w:val="24"/>
-        </w:rPr>
-        <w:t>{{ bauverwaltung.bewilligungsverfahren_gr_sitzung_nummer }}</w:t>
-      </w:r>
-    </w:p>
-    <w:p>
-      <w:pPr>
-        <w:pStyle w:val="Normal"/>
-        <w:rPr/>
-      </w:pPr>
-      <w:r>
-        <w:rPr/>
       </w:r>
     </w:p>
     <w:sectPr>
       <w:type w:val="nextPage"/>
       <w:pgSz w:w="11906" w:h="16838"/>
-      <w:pgMar w:left="1134" w:right="1134" w:gutter="0" w:header="0" w:top="1134" w:footer="0" w:bottom="1134"/>
+      <w:pgMar w:left="1134" w:right="1134" w:header="0" w:top="1134" w:footer="0" w:bottom="1134" w:gutter="0"/>
       <w:pgNumType w:fmt="decimal"/>
       <w:formProt w:val="false"/>
       <w:textDirection w:val="lrTb"/>
@@ -4824,14 +4429,6 @@
     <w:qFormat/>
     <w:rPr>
       <w:rFonts w:ascii="OpenSymbol" w:hAnsi="OpenSymbol" w:eastAsia="OpenSymbol" w:cs="OpenSymbol"/>
-    </w:rPr>
-  </w:style>
-  <w:style w:type="character" w:styleId="InternetLink">
-    <w:name w:val="Hyperlink"/>
-    <w:rPr>
-      <w:color w:val="000080"/>
-      <w:u w:val="single"/>
-      <w:lang w:val="zxx" w:eastAsia="zxx" w:bidi="zxx"/>
     </w:rPr>
   </w:style>
   <w:style w:type="paragraph" w:styleId="Heading">

</xml_diff>

<commit_message>
Revert "Merge branch 'revert-65878b48' into 'master'"
This reverts merge request !5320
</commit_message>
<xml_diff>
--- a/django/camac/document/tests/data/template.docx
+++ b/django/camac/document/tests/data/template.docx
@@ -1728,8 +1728,8 @@
       </w:tblPr>
       <w:tblGrid>
         <w:gridCol w:w="2422"/>
-        <w:gridCol w:w="2698"/>
-        <w:gridCol w:w="1720"/>
+        <w:gridCol w:w="2695"/>
+        <w:gridCol w:w="1723"/>
         <w:gridCol w:w="1351"/>
         <w:gridCol w:w="1447"/>
       </w:tblGrid>
@@ -1761,7 +1761,7 @@
         </w:tc>
         <w:tc>
           <w:tcPr>
-            <w:tcW w:w="2698" w:type="dxa"/>
+            <w:tcW w:w="2695" w:type="dxa"/>
             <w:tcBorders>
               <w:top w:val="single" w:sz="2" w:space="0" w:color="000001"/>
               <w:left w:val="single" w:sz="2" w:space="0" w:color="000001"/>
@@ -1785,7 +1785,7 @@
         </w:tc>
         <w:tc>
           <w:tcPr>
-            <w:tcW w:w="1720" w:type="dxa"/>
+            <w:tcW w:w="1723" w:type="dxa"/>
             <w:tcBorders>
               <w:top w:val="single" w:sz="2" w:space="0" w:color="000001"/>
               <w:left w:val="single" w:sz="2" w:space="0" w:color="000001"/>
@@ -1950,7 +1950,7 @@
         </w:tc>
         <w:tc>
           <w:tcPr>
-            <w:tcW w:w="2698" w:type="dxa"/>
+            <w:tcW w:w="2695" w:type="dxa"/>
             <w:tcBorders>
               <w:top w:val="single" w:sz="2" w:space="0" w:color="000001"/>
               <w:left w:val="single" w:sz="2" w:space="0" w:color="000001"/>
@@ -1988,7 +1988,7 @@
         </w:tc>
         <w:tc>
           <w:tcPr>
-            <w:tcW w:w="1720" w:type="dxa"/>
+            <w:tcW w:w="1723" w:type="dxa"/>
             <w:tcBorders>
               <w:top w:val="single" w:sz="2" w:space="0" w:color="000001"/>
               <w:left w:val="single" w:sz="2" w:space="0" w:color="000001"/>
@@ -3124,19 +3124,20 @@
         </w:tblCellMar>
       </w:tblPr>
       <w:tblGrid>
-        <w:gridCol w:w="1606"/>
-        <w:gridCol w:w="1606"/>
+        <w:gridCol w:w="1605"/>
         <w:gridCol w:w="1607"/>
         <w:gridCol w:w="1606"/>
-        <w:gridCol w:w="1675"/>
-        <w:gridCol w:w="1543"/>
+        <w:gridCol w:w="1609"/>
+        <w:gridCol w:w="1"/>
+        <w:gridCol w:w="1674"/>
+        <w:gridCol w:w="1540"/>
       </w:tblGrid>
       <w:tr>
         <w:trPr/>
         <w:tc>
           <w:tcPr>
-            <w:tcW w:w="9643" w:type="dxa"/>
-            <w:gridSpan w:val="6"/>
+            <w:tcW w:w="9642" w:type="dxa"/>
+            <w:gridSpan w:val="7"/>
             <w:tcBorders>
               <w:top w:val="single" w:sz="2" w:space="0" w:color="000000"/>
               <w:left w:val="single" w:sz="2" w:space="0" w:color="000000"/>
@@ -3148,6 +3149,7 @@
             <w:pPr>
               <w:pStyle w:val="TableContents"/>
               <w:keepNext w:val="true"/>
+              <w:widowControl w:val="false"/>
               <w:rPr/>
             </w:pPr>
             <w:r>
@@ -3161,7 +3163,7 @@
         <w:trPr/>
         <w:tc>
           <w:tcPr>
-            <w:tcW w:w="1606" w:type="dxa"/>
+            <w:tcW w:w="1605" w:type="dxa"/>
             <w:tcBorders>
               <w:left w:val="single" w:sz="2" w:space="0" w:color="000000"/>
               <w:bottom w:val="single" w:sz="2" w:space="0" w:color="000000"/>
@@ -3171,6 +3173,7 @@
             <w:pPr>
               <w:pStyle w:val="TableContents"/>
               <w:keepNext w:val="true"/>
+              <w:widowControl w:val="false"/>
               <w:rPr>
                 <w:b/>
                 <w:b/>
@@ -3198,34 +3201,28 @@
           <w:p>
             <w:pPr>
               <w:pStyle w:val="TableContents"/>
-              <w:rPr/>
-            </w:pPr>
-            <w:r>
-              <w:rPr/>
-              <w:t>{{ o</w:t>
-            </w:r>
-            <w:r>
-              <w:rPr/>
-              <w:t xml:space="preserve">bjection.creation_date </w:t>
-            </w:r>
-            <w:r>
-              <w:rPr/>
-              <w:t>}}</w:t>
-            </w:r>
-          </w:p>
-          <w:p>
-            <w:pPr>
-              <w:pStyle w:val="TableContents"/>
-              <w:rPr/>
-            </w:pPr>
-            <w:r>
-              <w:rPr/>
-            </w:r>
-          </w:p>
-        </w:tc>
-        <w:tc>
-          <w:tcPr>
-            <w:tcW w:w="1606" w:type="dxa"/>
+              <w:widowControl w:val="false"/>
+              <w:rPr/>
+            </w:pPr>
+            <w:r>
+              <w:rPr/>
+              <w:t>{{ objection.creation_date }}</w:t>
+            </w:r>
+          </w:p>
+          <w:p>
+            <w:pPr>
+              <w:pStyle w:val="TableContents"/>
+              <w:widowControl w:val="false"/>
+              <w:rPr/>
+            </w:pPr>
+            <w:r>
+              <w:rPr/>
+            </w:r>
+          </w:p>
+        </w:tc>
+        <w:tc>
+          <w:tcPr>
+            <w:tcW w:w="1609" w:type="dxa"/>
             <w:tcBorders>
               <w:left w:val="single" w:sz="2" w:space="0" w:color="000000"/>
               <w:bottom w:val="single" w:sz="2" w:space="0" w:color="000000"/>
@@ -3234,6 +3231,7 @@
           <w:p>
             <w:pPr>
               <w:pStyle w:val="TableContents"/>
+              <w:widowControl w:val="false"/>
               <w:rPr>
                 <w:b/>
                 <w:b/>
@@ -3251,8 +3249,8 @@
         </w:tc>
         <w:tc>
           <w:tcPr>
-            <w:tcW w:w="3218" w:type="dxa"/>
-            <w:gridSpan w:val="2"/>
+            <w:tcW w:w="3215" w:type="dxa"/>
+            <w:gridSpan w:val="3"/>
             <w:tcBorders>
               <w:left w:val="single" w:sz="2" w:space="0" w:color="000000"/>
               <w:bottom w:val="single" w:sz="2" w:space="0" w:color="000000"/>
@@ -3262,24 +3260,18 @@
           <w:p>
             <w:pPr>
               <w:pStyle w:val="TableContents"/>
-              <w:rPr/>
-            </w:pPr>
-            <w:r>
-              <w:rPr/>
-              <w:t>{{ o</w:t>
-            </w:r>
-            <w:r>
-              <w:rPr/>
-              <w:t>bjection.</w:t>
-            </w:r>
-            <w:r>
-              <w:rPr/>
-              <w:t>title }}</w:t>
-            </w:r>
-          </w:p>
-          <w:p>
-            <w:pPr>
-              <w:pStyle w:val="TableContents"/>
+              <w:widowControl w:val="false"/>
+              <w:rPr/>
+            </w:pPr>
+            <w:r>
+              <w:rPr/>
+              <w:t>{{ objection.title }}</w:t>
+            </w:r>
+          </w:p>
+          <w:p>
+            <w:pPr>
+              <w:pStyle w:val="TableContents"/>
+              <w:widowControl w:val="false"/>
               <w:rPr/>
             </w:pPr>
             <w:r>
@@ -3292,7 +3284,7 @@
         <w:trPr/>
         <w:tc>
           <w:tcPr>
-            <w:tcW w:w="1606" w:type="dxa"/>
+            <w:tcW w:w="1605" w:type="dxa"/>
             <w:tcBorders>
               <w:left w:val="single" w:sz="2" w:space="0" w:color="000000"/>
               <w:bottom w:val="single" w:sz="2" w:space="0" w:color="000000"/>
@@ -3302,6 +3294,7 @@
             <w:pPr>
               <w:pStyle w:val="TableContents"/>
               <w:keepNext w:val="true"/>
+              <w:widowControl w:val="false"/>
               <w:rPr>
                 <w:b/>
                 <w:b/>
@@ -3319,7 +3312,7 @@
         </w:tc>
         <w:tc>
           <w:tcPr>
-            <w:tcW w:w="1606" w:type="dxa"/>
+            <w:tcW w:w="1607" w:type="dxa"/>
             <w:tcBorders>
               <w:left w:val="single" w:sz="2" w:space="0" w:color="000000"/>
               <w:bottom w:val="single" w:sz="2" w:space="0" w:color="000000"/>
@@ -3328,6 +3321,7 @@
           <w:p>
             <w:pPr>
               <w:pStyle w:val="TableContents"/>
+              <w:widowControl w:val="false"/>
               <w:rPr>
                 <w:b/>
                 <w:b/>
@@ -3345,7 +3339,7 @@
         </w:tc>
         <w:tc>
           <w:tcPr>
-            <w:tcW w:w="1607" w:type="dxa"/>
+            <w:tcW w:w="1606" w:type="dxa"/>
             <w:tcBorders>
               <w:left w:val="single" w:sz="2" w:space="0" w:color="000000"/>
               <w:bottom w:val="single" w:sz="2" w:space="0" w:color="000000"/>
@@ -3354,6 +3348,7 @@
           <w:p>
             <w:pPr>
               <w:pStyle w:val="TableContents"/>
+              <w:widowControl w:val="false"/>
               <w:rPr>
                 <w:rFonts w:ascii="Liberation Serif" w:hAnsi="Liberation Serif" w:eastAsia="Noto Sans CJK SC Regular" w:cs="FreeSans"/>
                 <w:b/>
@@ -3383,7 +3378,8 @@
         </w:tc>
         <w:tc>
           <w:tcPr>
-            <w:tcW w:w="1606" w:type="dxa"/>
+            <w:tcW w:w="1610" w:type="dxa"/>
+            <w:gridSpan w:val="2"/>
             <w:tcBorders>
               <w:left w:val="single" w:sz="2" w:space="0" w:color="000000"/>
               <w:bottom w:val="single" w:sz="2" w:space="0" w:color="000000"/>
@@ -3392,6 +3388,7 @@
           <w:p>
             <w:pPr>
               <w:pStyle w:val="TableContents"/>
+              <w:widowControl w:val="false"/>
               <w:rPr>
                 <w:rFonts w:ascii="Liberation Serif" w:hAnsi="Liberation Serif" w:eastAsia="Noto Sans CJK SC Regular" w:cs="FreeSans"/>
                 <w:b/>
@@ -3421,7 +3418,7 @@
         </w:tc>
         <w:tc>
           <w:tcPr>
-            <w:tcW w:w="1675" w:type="dxa"/>
+            <w:tcW w:w="1674" w:type="dxa"/>
             <w:tcBorders>
               <w:left w:val="single" w:sz="2" w:space="0" w:color="000000"/>
               <w:bottom w:val="single" w:sz="2" w:space="0" w:color="000000"/>
@@ -3430,6 +3427,7 @@
           <w:p>
             <w:pPr>
               <w:pStyle w:val="TableContents"/>
+              <w:widowControl w:val="false"/>
               <w:rPr>
                 <w:b/>
                 <w:b/>
@@ -3447,7 +3445,7 @@
         </w:tc>
         <w:tc>
           <w:tcPr>
-            <w:tcW w:w="1543" w:type="dxa"/>
+            <w:tcW w:w="1540" w:type="dxa"/>
             <w:tcBorders>
               <w:left w:val="single" w:sz="2" w:space="0" w:color="000000"/>
               <w:bottom w:val="single" w:sz="2" w:space="0" w:color="000000"/>
@@ -3457,6 +3455,7 @@
           <w:p>
             <w:pPr>
               <w:pStyle w:val="TableContents"/>
+              <w:widowControl w:val="false"/>
               <w:rPr>
                 <w:b/>
                 <w:b/>
@@ -3477,8 +3476,8 @@
         <w:trPr/>
         <w:tc>
           <w:tcPr>
-            <w:tcW w:w="9643" w:type="dxa"/>
-            <w:gridSpan w:val="6"/>
+            <w:tcW w:w="9642" w:type="dxa"/>
+            <w:gridSpan w:val="7"/>
             <w:tcBorders>
               <w:left w:val="single" w:sz="2" w:space="0" w:color="000000"/>
               <w:bottom w:val="single" w:sz="2" w:space="0" w:color="000000"/>
@@ -3489,6 +3488,7 @@
             <w:pPr>
               <w:pStyle w:val="TableContents"/>
               <w:keepNext w:val="true"/>
+              <w:widowControl w:val="false"/>
               <w:rPr/>
             </w:pPr>
             <w:r>
@@ -3508,15 +3508,7 @@
             </w:r>
             <w:r>
               <w:rPr/>
-              <w:t xml:space="preserve"> in objection.</w:t>
-            </w:r>
-            <w:r>
-              <w:rPr/>
-              <w:t>participants</w:t>
-            </w:r>
-            <w:r>
-              <w:rPr/>
-              <w:t xml:space="preserve"> %}</w:t>
+              <w:t xml:space="preserve"> in objection.participants %}</w:t>
             </w:r>
           </w:p>
         </w:tc>
@@ -3525,7 +3517,7 @@
         <w:trPr/>
         <w:tc>
           <w:tcPr>
-            <w:tcW w:w="1606" w:type="dxa"/>
+            <w:tcW w:w="1605" w:type="dxa"/>
             <w:tcBorders>
               <w:left w:val="single" w:sz="2" w:space="0" w:color="000000"/>
               <w:bottom w:val="single" w:sz="2" w:space="0" w:color="000000"/>
@@ -3535,6 +3527,7 @@
             <w:pPr>
               <w:pStyle w:val="TableContents"/>
               <w:keepNext w:val="true"/>
+              <w:widowControl w:val="false"/>
               <w:rPr/>
             </w:pPr>
             <w:r>
@@ -3560,7 +3553,7 @@
         </w:tc>
         <w:tc>
           <w:tcPr>
-            <w:tcW w:w="1606" w:type="dxa"/>
+            <w:tcW w:w="1607" w:type="dxa"/>
             <w:tcBorders>
               <w:left w:val="single" w:sz="2" w:space="0" w:color="000000"/>
               <w:bottom w:val="single" w:sz="2" w:space="0" w:color="000000"/>
@@ -3569,6 +3562,7 @@
           <w:p>
             <w:pPr>
               <w:pStyle w:val="TableContents"/>
+              <w:widowControl w:val="false"/>
               <w:rPr/>
             </w:pPr>
             <w:r>
@@ -3594,7 +3588,7 @@
         </w:tc>
         <w:tc>
           <w:tcPr>
-            <w:tcW w:w="1607" w:type="dxa"/>
+            <w:tcW w:w="1606" w:type="dxa"/>
             <w:tcBorders>
               <w:left w:val="single" w:sz="2" w:space="0" w:color="000000"/>
               <w:bottom w:val="single" w:sz="2" w:space="0" w:color="000000"/>
@@ -3603,6 +3597,7 @@
           <w:p>
             <w:pPr>
               <w:pStyle w:val="TableContents"/>
+              <w:widowControl w:val="false"/>
               <w:rPr/>
             </w:pPr>
             <w:r>
@@ -3628,7 +3623,8 @@
         </w:tc>
         <w:tc>
           <w:tcPr>
-            <w:tcW w:w="1606" w:type="dxa"/>
+            <w:tcW w:w="1610" w:type="dxa"/>
+            <w:gridSpan w:val="2"/>
             <w:tcBorders>
               <w:left w:val="single" w:sz="2" w:space="0" w:color="000000"/>
               <w:bottom w:val="single" w:sz="2" w:space="0" w:color="000000"/>
@@ -3637,6 +3633,7 @@
           <w:p>
             <w:pPr>
               <w:pStyle w:val="TableContents"/>
+              <w:widowControl w:val="false"/>
               <w:rPr/>
             </w:pPr>
             <w:r>
@@ -3662,7 +3659,7 @@
         </w:tc>
         <w:tc>
           <w:tcPr>
-            <w:tcW w:w="1675" w:type="dxa"/>
+            <w:tcW w:w="1674" w:type="dxa"/>
             <w:tcBorders>
               <w:left w:val="single" w:sz="2" w:space="0" w:color="000000"/>
               <w:bottom w:val="single" w:sz="2" w:space="0" w:color="000000"/>
@@ -3671,6 +3668,7 @@
           <w:p>
             <w:pPr>
               <w:pStyle w:val="TableContents"/>
+              <w:widowControl w:val="false"/>
               <w:rPr/>
             </w:pPr>
             <w:r>
@@ -3696,7 +3694,7 @@
         </w:tc>
         <w:tc>
           <w:tcPr>
-            <w:tcW w:w="1543" w:type="dxa"/>
+            <w:tcW w:w="1540" w:type="dxa"/>
             <w:tcBorders>
               <w:left w:val="single" w:sz="2" w:space="0" w:color="000000"/>
               <w:bottom w:val="single" w:sz="2" w:space="0" w:color="000000"/>
@@ -3706,6 +3704,7 @@
           <w:p>
             <w:pPr>
               <w:pStyle w:val="TableContents"/>
+              <w:widowControl w:val="false"/>
               <w:rPr/>
             </w:pPr>
             <w:r>
@@ -3734,8 +3733,8 @@
         <w:trPr/>
         <w:tc>
           <w:tcPr>
-            <w:tcW w:w="9643" w:type="dxa"/>
-            <w:gridSpan w:val="6"/>
+            <w:tcW w:w="9642" w:type="dxa"/>
+            <w:gridSpan w:val="7"/>
             <w:tcBorders>
               <w:left w:val="single" w:sz="2" w:space="0" w:color="000000"/>
               <w:bottom w:val="single" w:sz="2" w:space="0" w:color="000000"/>
@@ -3762,8 +3761,8 @@
         <w:trPr/>
         <w:tc>
           <w:tcPr>
-            <w:tcW w:w="9643" w:type="dxa"/>
-            <w:gridSpan w:val="6"/>
+            <w:tcW w:w="9642" w:type="dxa"/>
+            <w:gridSpan w:val="7"/>
             <w:tcBorders>
               <w:left w:val="single" w:sz="2" w:space="0" w:color="000000"/>
               <w:bottom w:val="single" w:sz="2" w:space="0" w:color="000000"/>
@@ -3931,12 +3930,408 @@
       <w:r>
         <w:rPr/>
         <w:t>{%p endfor %}</w:t>
+      </w:r>
+    </w:p>
+    <w:p>
+      <w:pPr>
+        <w:pStyle w:val="Normal"/>
+        <w:rPr>
+          <w:b/>
+          <w:b/>
+          <w:bCs/>
+        </w:rPr>
+      </w:pPr>
+      <w:r>
+        <w:rPr>
+          <w:b/>
+          <w:bCs/>
+        </w:rPr>
+      </w:r>
+    </w:p>
+    <w:p>
+      <w:pPr>
+        <w:pStyle w:val="Heading3"/>
+        <w:rPr>
+          <w:b/>
+          <w:b/>
+          <w:bCs/>
+        </w:rPr>
+      </w:pPr>
+      <w:r>
+        <w:rPr/>
+        <w:t>Bauverwaltung</w:t>
+      </w:r>
+    </w:p>
+    <w:tbl>
+      <w:tblPr>
+        <w:tblW w:w="9638" w:type="dxa"/>
+        <w:jc w:val="left"/>
+        <w:tblInd w:w="55" w:type="dxa"/>
+        <w:tblLayout w:type="fixed"/>
+        <w:tblCellMar>
+          <w:top w:w="55" w:type="dxa"/>
+          <w:left w:w="55" w:type="dxa"/>
+          <w:bottom w:w="55" w:type="dxa"/>
+          <w:right w:w="55" w:type="dxa"/>
+        </w:tblCellMar>
+      </w:tblPr>
+      <w:tblGrid>
+        <w:gridCol w:w="3212"/>
+        <w:gridCol w:w="3213"/>
+        <w:gridCol w:w="3213"/>
+      </w:tblGrid>
+      <w:tr>
+        <w:trPr/>
+        <w:tc>
+          <w:tcPr>
+            <w:tcW w:w="3212" w:type="dxa"/>
+            <w:tcBorders>
+              <w:top w:val="single" w:sz="2" w:space="0" w:color="000000"/>
+              <w:left w:val="single" w:sz="2" w:space="0" w:color="000000"/>
+              <w:bottom w:val="single" w:sz="2" w:space="0" w:color="000000"/>
+            </w:tcBorders>
+          </w:tcPr>
+          <w:p>
+            <w:pPr>
+              <w:pStyle w:val="TableContents"/>
+              <w:keepNext w:val="true"/>
+              <w:rPr>
+                <w:b/>
+                <w:b/>
+                <w:bCs/>
+              </w:rPr>
+            </w:pPr>
+            <w:r>
+              <w:rPr>
+                <w:b/>
+                <w:bCs/>
+              </w:rPr>
+              <w:t>Datum</w:t>
+            </w:r>
+          </w:p>
+        </w:tc>
+        <w:tc>
+          <w:tcPr>
+            <w:tcW w:w="3213" w:type="dxa"/>
+            <w:tcBorders>
+              <w:top w:val="single" w:sz="2" w:space="0" w:color="000000"/>
+              <w:left w:val="single" w:sz="2" w:space="0" w:color="000000"/>
+              <w:bottom w:val="single" w:sz="2" w:space="0" w:color="000000"/>
+            </w:tcBorders>
+          </w:tcPr>
+          <w:p>
+            <w:pPr>
+              <w:pStyle w:val="TableContents"/>
+              <w:rPr>
+                <w:b/>
+                <w:b/>
+                <w:bCs/>
+              </w:rPr>
+            </w:pPr>
+            <w:r>
+              <w:rPr>
+                <w:b/>
+                <w:bCs/>
+              </w:rPr>
+              <w:t>Nr.</w:t>
+            </w:r>
+          </w:p>
+        </w:tc>
+        <w:tc>
+          <w:tcPr>
+            <w:tcW w:w="3213" w:type="dxa"/>
+            <w:tcBorders>
+              <w:top w:val="single" w:sz="2" w:space="0" w:color="000000"/>
+              <w:left w:val="single" w:sz="2" w:space="0" w:color="000000"/>
+              <w:bottom w:val="single" w:sz="2" w:space="0" w:color="000000"/>
+              <w:right w:val="single" w:sz="2" w:space="0" w:color="000000"/>
+            </w:tcBorders>
+          </w:tcPr>
+          <w:p>
+            <w:pPr>
+              <w:pStyle w:val="TableContents"/>
+              <w:rPr>
+                <w:b/>
+                <w:b/>
+                <w:bCs/>
+              </w:rPr>
+            </w:pPr>
+            <w:r>
+              <w:rPr>
+                <w:b/>
+                <w:bCs/>
+              </w:rPr>
+              <w:t>Beschreibung</w:t>
+            </w:r>
+          </w:p>
+        </w:tc>
+      </w:tr>
+      <w:tr>
+        <w:trPr/>
+        <w:tc>
+          <w:tcPr>
+            <w:tcW w:w="9638" w:type="dxa"/>
+            <w:gridSpan w:val="3"/>
+            <w:tcBorders>
+              <w:left w:val="single" w:sz="2" w:space="0" w:color="000000"/>
+              <w:bottom w:val="single" w:sz="2" w:space="0" w:color="000000"/>
+              <w:right w:val="single" w:sz="2" w:space="0" w:color="000000"/>
+            </w:tcBorders>
+          </w:tcPr>
+          <w:p>
+            <w:pPr>
+              <w:pStyle w:val="TableContents"/>
+              <w:keepNext w:val="true"/>
+              <w:widowControl w:val="false"/>
+              <w:rPr/>
+            </w:pPr>
+            <w:r>
+              <w:rPr>
+                <w:rFonts w:ascii="Liberation Serif" w:hAnsi="Liberation Serif"/>
+                <w:sz w:val="24"/>
+                <w:szCs w:val="24"/>
+              </w:rPr>
+              <w:t xml:space="preserve">{%tr for </w:t>
+            </w:r>
+            <w:r>
+              <w:rPr>
+                <w:rFonts w:eastAsia="Noto Sans CJK SC Regular" w:cs="FreeSans" w:ascii="Liberation Serif" w:hAnsi="Liberation Serif"/>
+                <w:color w:val="00000A"/>
+                <w:kern w:val="0"/>
+                <w:sz w:val="24"/>
+                <w:szCs w:val="24"/>
+                <w:lang w:val="en-US" w:eastAsia="zh-CN" w:bidi="hi-IN"/>
+              </w:rPr>
+              <w:t>sitzung</w:t>
+            </w:r>
+            <w:r>
+              <w:rPr>
+                <w:rFonts w:ascii="Liberation Serif" w:hAnsi="Liberation Serif"/>
+                <w:sz w:val="24"/>
+                <w:szCs w:val="24"/>
+              </w:rPr>
+              <w:t xml:space="preserve"> in </w:t>
+            </w:r>
+            <w:r>
+              <w:rPr>
+                <w:rFonts w:ascii="Liberation Serif" w:hAnsi="Liberation Serif"/>
+                <w:sz w:val="24"/>
+                <w:szCs w:val="24"/>
+              </w:rPr>
+              <w:t>bauverwaltung</w:t>
+            </w:r>
+            <w:r>
+              <w:rPr>
+                <w:rFonts w:ascii="Liberation Serif" w:hAnsi="Liberation Serif"/>
+                <w:sz w:val="24"/>
+                <w:szCs w:val="24"/>
+              </w:rPr>
+              <w:t>.bewilligungsverfahren_sitzung_baukommission%}</w:t>
+            </w:r>
+          </w:p>
+        </w:tc>
+      </w:tr>
+      <w:tr>
+        <w:trPr/>
+        <w:tc>
+          <w:tcPr>
+            <w:tcW w:w="3212" w:type="dxa"/>
+            <w:tcBorders>
+              <w:left w:val="single" w:sz="2" w:space="0" w:color="000000"/>
+              <w:bottom w:val="single" w:sz="2" w:space="0" w:color="000000"/>
+            </w:tcBorders>
+          </w:tcPr>
+          <w:p>
+            <w:pPr>
+              <w:pStyle w:val="TableContents"/>
+              <w:keepNext w:val="true"/>
+              <w:rPr>
+                <w:rFonts w:ascii="Liberation Serif" w:hAnsi="Liberation Serif"/>
+                <w:sz w:val="24"/>
+                <w:szCs w:val="24"/>
+              </w:rPr>
+            </w:pPr>
+            <w:r>
+              <w:rPr>
+                <w:rFonts w:ascii="Liberation Serif" w:hAnsi="Liberation Serif"/>
+                <w:sz w:val="24"/>
+                <w:szCs w:val="24"/>
+              </w:rPr>
+              <w:t xml:space="preserve">{{ </w:t>
+            </w:r>
+            <w:r>
+              <w:rPr>
+                <w:rFonts w:eastAsia="Noto Sans CJK SC Regular" w:cs="FreeSans" w:ascii="Liberation Serif" w:hAnsi="Liberation Serif"/>
+                <w:color w:val="00000A"/>
+                <w:kern w:val="0"/>
+                <w:sz w:val="24"/>
+                <w:szCs w:val="24"/>
+                <w:lang w:val="en-US" w:eastAsia="zh-CN" w:bidi="hi-IN"/>
+              </w:rPr>
+              <w:t>sitzung.bewilligungsverfahren_sitzun</w:t>
+              <w:br/>
+              <w:t>g_baukommission_datum</w:t>
+            </w:r>
+            <w:r>
+              <w:rPr>
+                <w:rFonts w:ascii="Liberation Serif" w:hAnsi="Liberation Serif"/>
+                <w:sz w:val="24"/>
+                <w:szCs w:val="24"/>
+              </w:rPr>
+              <w:t xml:space="preserve"> }}</w:t>
+            </w:r>
+          </w:p>
+        </w:tc>
+        <w:tc>
+          <w:tcPr>
+            <w:tcW w:w="3213" w:type="dxa"/>
+            <w:tcBorders>
+              <w:left w:val="single" w:sz="2" w:space="0" w:color="000000"/>
+              <w:bottom w:val="single" w:sz="2" w:space="0" w:color="000000"/>
+            </w:tcBorders>
+          </w:tcPr>
+          <w:p>
+            <w:pPr>
+              <w:pStyle w:val="TableContents"/>
+              <w:rPr/>
+            </w:pPr>
+            <w:r>
+              <w:rPr/>
+              <w:t xml:space="preserve">{{ </w:t>
+            </w:r>
+            <w:r>
+              <w:rPr>
+                <w:rFonts w:eastAsia="Noto Sans CJK SC Regular" w:cs="FreeSans" w:ascii="Liberation Serif" w:hAnsi="Liberation Serif"/>
+                <w:color w:val="00000A"/>
+                <w:kern w:val="0"/>
+                <w:sz w:val="24"/>
+                <w:szCs w:val="24"/>
+                <w:lang w:val="en-US" w:eastAsia="zh-CN" w:bidi="hi-IN"/>
+              </w:rPr>
+              <w:t>sitzung.bewilligungsverfahren_sitzung_baukommission_nr</w:t>
+            </w:r>
+            <w:r>
+              <w:rPr/>
+              <w:t xml:space="preserve"> }}</w:t>
+            </w:r>
+          </w:p>
+        </w:tc>
+        <w:tc>
+          <w:tcPr>
+            <w:tcW w:w="3213" w:type="dxa"/>
+            <w:tcBorders>
+              <w:left w:val="single" w:sz="2" w:space="0" w:color="000000"/>
+              <w:bottom w:val="single" w:sz="2" w:space="0" w:color="000000"/>
+              <w:right w:val="single" w:sz="2" w:space="0" w:color="000000"/>
+            </w:tcBorders>
+          </w:tcPr>
+          <w:p>
+            <w:pPr>
+              <w:pStyle w:val="TableContents"/>
+              <w:rPr/>
+            </w:pPr>
+            <w:r>
+              <w:rPr>
+                <w:rFonts w:ascii="Liberation Serif" w:hAnsi="Liberation Serif"/>
+              </w:rPr>
+              <w:t xml:space="preserve">{{ </w:t>
+            </w:r>
+            <w:r>
+              <w:rPr>
+                <w:rFonts w:eastAsia="Noto Sans CJK SC Regular" w:cs="FreeSans" w:ascii="Liberation Serif" w:hAnsi="Liberation Serif"/>
+                <w:color w:val="00000A"/>
+                <w:kern w:val="0"/>
+                <w:sz w:val="24"/>
+                <w:szCs w:val="24"/>
+                <w:lang w:val="en-US" w:eastAsia="zh-CN" w:bidi="hi-IN"/>
+              </w:rPr>
+              <w:t>sitzung.bewilligungsverfahren_sitzung_baukommission_bemerkung</w:t>
+            </w:r>
+            <w:r>
+              <w:rPr>
+                <w:rFonts w:ascii="Liberation Serif" w:hAnsi="Liberation Serif"/>
+              </w:rPr>
+              <w:t xml:space="preserve"> }}</w:t>
+            </w:r>
+          </w:p>
+        </w:tc>
+      </w:tr>
+      <w:tr>
+        <w:trPr/>
+        <w:tc>
+          <w:tcPr>
+            <w:tcW w:w="9638" w:type="dxa"/>
+            <w:gridSpan w:val="3"/>
+            <w:tcBorders>
+              <w:left w:val="single" w:sz="2" w:space="0" w:color="000000"/>
+              <w:bottom w:val="single" w:sz="2" w:space="0" w:color="000000"/>
+              <w:right w:val="single" w:sz="2" w:space="0" w:color="000000"/>
+            </w:tcBorders>
+          </w:tcPr>
+          <w:p>
+            <w:pPr>
+              <w:pStyle w:val="TableContents"/>
+              <w:keepNext w:val="true"/>
+              <w:widowControl w:val="false"/>
+              <w:rPr/>
+            </w:pPr>
+            <w:r>
+              <w:rPr>
+                <w:lang w:val="de-CH" w:eastAsia="zh-CN" w:bidi="hi-IN"/>
+              </w:rPr>
+              <w:t>{%tr endfor %}</w:t>
+            </w:r>
+          </w:p>
+        </w:tc>
+      </w:tr>
+    </w:tbl>
+    <w:p>
+      <w:pPr>
+        <w:pStyle w:val="Tabelle"/>
+        <w:rPr>
+          <w:i w:val="false"/>
+          <w:i w:val="false"/>
+          <w:iCs w:val="false"/>
+        </w:rPr>
+      </w:pPr>
+      <w:r>
+        <w:rPr>
+          <w:i w:val="false"/>
+          <w:iCs w:val="false"/>
+        </w:rPr>
+        <w:t>GR Sitzungsnummer:</w:t>
+      </w:r>
+      <w:r>
+        <w:rPr>
+          <w:i w:val="false"/>
+          <w:iCs w:val="false"/>
+        </w:rPr>
+        <w:t xml:space="preserve"> </w:t>
+      </w:r>
+      <w:r>
+        <w:rPr>
+          <w:rFonts w:ascii="Liberation Serif" w:hAnsi="Liberation Serif"/>
+          <w:i w:val="false"/>
+          <w:iCs w:val="false"/>
+          <w:sz w:val="24"/>
+          <w:szCs w:val="24"/>
+        </w:rPr>
+        <w:t>{{ bauverwaltung.bewilligungsverfahren_gr_sitzung_nummer }}</w:t>
+      </w:r>
+    </w:p>
+    <w:p>
+      <w:pPr>
+        <w:pStyle w:val="Normal"/>
+        <w:rPr/>
+      </w:pPr>
+      <w:r>
+        <w:rPr/>
       </w:r>
     </w:p>
     <w:sectPr>
       <w:type w:val="nextPage"/>
       <w:pgSz w:w="11906" w:h="16838"/>
-      <w:pgMar w:left="1134" w:right="1134" w:header="0" w:top="1134" w:footer="0" w:bottom="1134" w:gutter="0"/>
+      <w:pgMar w:left="1134" w:right="1134" w:gutter="0" w:header="0" w:top="1134" w:footer="0" w:bottom="1134"/>
       <w:pgNumType w:fmt="decimal"/>
       <w:formProt w:val="false"/>
       <w:textDirection w:val="lrTb"/>
@@ -4429,6 +4824,14 @@
     <w:qFormat/>
     <w:rPr>
       <w:rFonts w:ascii="OpenSymbol" w:hAnsi="OpenSymbol" w:eastAsia="OpenSymbol" w:cs="OpenSymbol"/>
+    </w:rPr>
+  </w:style>
+  <w:style w:type="character" w:styleId="InternetLink">
+    <w:name w:val="Hyperlink"/>
+    <w:rPr>
+      <w:color w:val="000080"/>
+      <w:u w:val="single"/>
+      <w:lang w:val="zxx" w:eastAsia="zxx" w:bidi="zxx"/>
     </w:rPr>
   </w:style>
   <w:style w:type="paragraph" w:styleId="Heading">

</xml_diff>

<commit_message>
Revert "Merge branch 'revert-3db52466' into 'master'"
This reverts merge request !5320
</commit_message>
<xml_diff>
--- a/django/camac/document/tests/data/template.docx
+++ b/django/camac/document/tests/data/template.docx
@@ -1728,8 +1728,8 @@
       </w:tblPr>
       <w:tblGrid>
         <w:gridCol w:w="2422"/>
-        <w:gridCol w:w="2698"/>
-        <w:gridCol w:w="1720"/>
+        <w:gridCol w:w="2695"/>
+        <w:gridCol w:w="1723"/>
         <w:gridCol w:w="1351"/>
         <w:gridCol w:w="1447"/>
       </w:tblGrid>
@@ -1761,7 +1761,7 @@
         </w:tc>
         <w:tc>
           <w:tcPr>
-            <w:tcW w:w="2698" w:type="dxa"/>
+            <w:tcW w:w="2695" w:type="dxa"/>
             <w:tcBorders>
               <w:top w:val="single" w:sz="2" w:space="0" w:color="000001"/>
               <w:left w:val="single" w:sz="2" w:space="0" w:color="000001"/>
@@ -1785,7 +1785,7 @@
         </w:tc>
         <w:tc>
           <w:tcPr>
-            <w:tcW w:w="1720" w:type="dxa"/>
+            <w:tcW w:w="1723" w:type="dxa"/>
             <w:tcBorders>
               <w:top w:val="single" w:sz="2" w:space="0" w:color="000001"/>
               <w:left w:val="single" w:sz="2" w:space="0" w:color="000001"/>
@@ -1950,7 +1950,7 @@
         </w:tc>
         <w:tc>
           <w:tcPr>
-            <w:tcW w:w="2698" w:type="dxa"/>
+            <w:tcW w:w="2695" w:type="dxa"/>
             <w:tcBorders>
               <w:top w:val="single" w:sz="2" w:space="0" w:color="000001"/>
               <w:left w:val="single" w:sz="2" w:space="0" w:color="000001"/>
@@ -1988,7 +1988,7 @@
         </w:tc>
         <w:tc>
           <w:tcPr>
-            <w:tcW w:w="1720" w:type="dxa"/>
+            <w:tcW w:w="1723" w:type="dxa"/>
             <w:tcBorders>
               <w:top w:val="single" w:sz="2" w:space="0" w:color="000001"/>
               <w:left w:val="single" w:sz="2" w:space="0" w:color="000001"/>
@@ -3124,19 +3124,20 @@
         </w:tblCellMar>
       </w:tblPr>
       <w:tblGrid>
-        <w:gridCol w:w="1606"/>
-        <w:gridCol w:w="1606"/>
+        <w:gridCol w:w="1605"/>
         <w:gridCol w:w="1607"/>
         <w:gridCol w:w="1606"/>
-        <w:gridCol w:w="1675"/>
-        <w:gridCol w:w="1543"/>
+        <w:gridCol w:w="1609"/>
+        <w:gridCol w:w="1"/>
+        <w:gridCol w:w="1674"/>
+        <w:gridCol w:w="1540"/>
       </w:tblGrid>
       <w:tr>
         <w:trPr/>
         <w:tc>
           <w:tcPr>
-            <w:tcW w:w="9643" w:type="dxa"/>
-            <w:gridSpan w:val="6"/>
+            <w:tcW w:w="9642" w:type="dxa"/>
+            <w:gridSpan w:val="7"/>
             <w:tcBorders>
               <w:top w:val="single" w:sz="2" w:space="0" w:color="000000"/>
               <w:left w:val="single" w:sz="2" w:space="0" w:color="000000"/>
@@ -3148,6 +3149,7 @@
             <w:pPr>
               <w:pStyle w:val="TableContents"/>
               <w:keepNext w:val="true"/>
+              <w:widowControl w:val="false"/>
               <w:rPr/>
             </w:pPr>
             <w:r>
@@ -3161,7 +3163,7 @@
         <w:trPr/>
         <w:tc>
           <w:tcPr>
-            <w:tcW w:w="1606" w:type="dxa"/>
+            <w:tcW w:w="1605" w:type="dxa"/>
             <w:tcBorders>
               <w:left w:val="single" w:sz="2" w:space="0" w:color="000000"/>
               <w:bottom w:val="single" w:sz="2" w:space="0" w:color="000000"/>
@@ -3171,6 +3173,7 @@
             <w:pPr>
               <w:pStyle w:val="TableContents"/>
               <w:keepNext w:val="true"/>
+              <w:widowControl w:val="false"/>
               <w:rPr>
                 <w:b/>
                 <w:b/>
@@ -3198,34 +3201,28 @@
           <w:p>
             <w:pPr>
               <w:pStyle w:val="TableContents"/>
-              <w:rPr/>
-            </w:pPr>
-            <w:r>
-              <w:rPr/>
-              <w:t>{{ o</w:t>
-            </w:r>
-            <w:r>
-              <w:rPr/>
-              <w:t xml:space="preserve">bjection.creation_date </w:t>
-            </w:r>
-            <w:r>
-              <w:rPr/>
-              <w:t>}}</w:t>
-            </w:r>
-          </w:p>
-          <w:p>
-            <w:pPr>
-              <w:pStyle w:val="TableContents"/>
-              <w:rPr/>
-            </w:pPr>
-            <w:r>
-              <w:rPr/>
-            </w:r>
-          </w:p>
-        </w:tc>
-        <w:tc>
-          <w:tcPr>
-            <w:tcW w:w="1606" w:type="dxa"/>
+              <w:widowControl w:val="false"/>
+              <w:rPr/>
+            </w:pPr>
+            <w:r>
+              <w:rPr/>
+              <w:t>{{ objection.creation_date }}</w:t>
+            </w:r>
+          </w:p>
+          <w:p>
+            <w:pPr>
+              <w:pStyle w:val="TableContents"/>
+              <w:widowControl w:val="false"/>
+              <w:rPr/>
+            </w:pPr>
+            <w:r>
+              <w:rPr/>
+            </w:r>
+          </w:p>
+        </w:tc>
+        <w:tc>
+          <w:tcPr>
+            <w:tcW w:w="1609" w:type="dxa"/>
             <w:tcBorders>
               <w:left w:val="single" w:sz="2" w:space="0" w:color="000000"/>
               <w:bottom w:val="single" w:sz="2" w:space="0" w:color="000000"/>
@@ -3234,6 +3231,7 @@
           <w:p>
             <w:pPr>
               <w:pStyle w:val="TableContents"/>
+              <w:widowControl w:val="false"/>
               <w:rPr>
                 <w:b/>
                 <w:b/>
@@ -3251,8 +3249,8 @@
         </w:tc>
         <w:tc>
           <w:tcPr>
-            <w:tcW w:w="3218" w:type="dxa"/>
-            <w:gridSpan w:val="2"/>
+            <w:tcW w:w="3215" w:type="dxa"/>
+            <w:gridSpan w:val="3"/>
             <w:tcBorders>
               <w:left w:val="single" w:sz="2" w:space="0" w:color="000000"/>
               <w:bottom w:val="single" w:sz="2" w:space="0" w:color="000000"/>
@@ -3262,24 +3260,18 @@
           <w:p>
             <w:pPr>
               <w:pStyle w:val="TableContents"/>
-              <w:rPr/>
-            </w:pPr>
-            <w:r>
-              <w:rPr/>
-              <w:t>{{ o</w:t>
-            </w:r>
-            <w:r>
-              <w:rPr/>
-              <w:t>bjection.</w:t>
-            </w:r>
-            <w:r>
-              <w:rPr/>
-              <w:t>title }}</w:t>
-            </w:r>
-          </w:p>
-          <w:p>
-            <w:pPr>
-              <w:pStyle w:val="TableContents"/>
+              <w:widowControl w:val="false"/>
+              <w:rPr/>
+            </w:pPr>
+            <w:r>
+              <w:rPr/>
+              <w:t>{{ objection.title }}</w:t>
+            </w:r>
+          </w:p>
+          <w:p>
+            <w:pPr>
+              <w:pStyle w:val="TableContents"/>
+              <w:widowControl w:val="false"/>
               <w:rPr/>
             </w:pPr>
             <w:r>
@@ -3292,7 +3284,7 @@
         <w:trPr/>
         <w:tc>
           <w:tcPr>
-            <w:tcW w:w="1606" w:type="dxa"/>
+            <w:tcW w:w="1605" w:type="dxa"/>
             <w:tcBorders>
               <w:left w:val="single" w:sz="2" w:space="0" w:color="000000"/>
               <w:bottom w:val="single" w:sz="2" w:space="0" w:color="000000"/>
@@ -3302,6 +3294,7 @@
             <w:pPr>
               <w:pStyle w:val="TableContents"/>
               <w:keepNext w:val="true"/>
+              <w:widowControl w:val="false"/>
               <w:rPr>
                 <w:b/>
                 <w:b/>
@@ -3319,7 +3312,7 @@
         </w:tc>
         <w:tc>
           <w:tcPr>
-            <w:tcW w:w="1606" w:type="dxa"/>
+            <w:tcW w:w="1607" w:type="dxa"/>
             <w:tcBorders>
               <w:left w:val="single" w:sz="2" w:space="0" w:color="000000"/>
               <w:bottom w:val="single" w:sz="2" w:space="0" w:color="000000"/>
@@ -3328,6 +3321,7 @@
           <w:p>
             <w:pPr>
               <w:pStyle w:val="TableContents"/>
+              <w:widowControl w:val="false"/>
               <w:rPr>
                 <w:b/>
                 <w:b/>
@@ -3345,7 +3339,7 @@
         </w:tc>
         <w:tc>
           <w:tcPr>
-            <w:tcW w:w="1607" w:type="dxa"/>
+            <w:tcW w:w="1606" w:type="dxa"/>
             <w:tcBorders>
               <w:left w:val="single" w:sz="2" w:space="0" w:color="000000"/>
               <w:bottom w:val="single" w:sz="2" w:space="0" w:color="000000"/>
@@ -3354,6 +3348,7 @@
           <w:p>
             <w:pPr>
               <w:pStyle w:val="TableContents"/>
+              <w:widowControl w:val="false"/>
               <w:rPr>
                 <w:rFonts w:ascii="Liberation Serif" w:hAnsi="Liberation Serif" w:eastAsia="Noto Sans CJK SC Regular" w:cs="FreeSans"/>
                 <w:b/>
@@ -3383,7 +3378,8 @@
         </w:tc>
         <w:tc>
           <w:tcPr>
-            <w:tcW w:w="1606" w:type="dxa"/>
+            <w:tcW w:w="1610" w:type="dxa"/>
+            <w:gridSpan w:val="2"/>
             <w:tcBorders>
               <w:left w:val="single" w:sz="2" w:space="0" w:color="000000"/>
               <w:bottom w:val="single" w:sz="2" w:space="0" w:color="000000"/>
@@ -3392,6 +3388,7 @@
           <w:p>
             <w:pPr>
               <w:pStyle w:val="TableContents"/>
+              <w:widowControl w:val="false"/>
               <w:rPr>
                 <w:rFonts w:ascii="Liberation Serif" w:hAnsi="Liberation Serif" w:eastAsia="Noto Sans CJK SC Regular" w:cs="FreeSans"/>
                 <w:b/>
@@ -3421,7 +3418,7 @@
         </w:tc>
         <w:tc>
           <w:tcPr>
-            <w:tcW w:w="1675" w:type="dxa"/>
+            <w:tcW w:w="1674" w:type="dxa"/>
             <w:tcBorders>
               <w:left w:val="single" w:sz="2" w:space="0" w:color="000000"/>
               <w:bottom w:val="single" w:sz="2" w:space="0" w:color="000000"/>
@@ -3430,6 +3427,7 @@
           <w:p>
             <w:pPr>
               <w:pStyle w:val="TableContents"/>
+              <w:widowControl w:val="false"/>
               <w:rPr>
                 <w:b/>
                 <w:b/>
@@ -3447,7 +3445,7 @@
         </w:tc>
         <w:tc>
           <w:tcPr>
-            <w:tcW w:w="1543" w:type="dxa"/>
+            <w:tcW w:w="1540" w:type="dxa"/>
             <w:tcBorders>
               <w:left w:val="single" w:sz="2" w:space="0" w:color="000000"/>
               <w:bottom w:val="single" w:sz="2" w:space="0" w:color="000000"/>
@@ -3457,6 +3455,7 @@
           <w:p>
             <w:pPr>
               <w:pStyle w:val="TableContents"/>
+              <w:widowControl w:val="false"/>
               <w:rPr>
                 <w:b/>
                 <w:b/>
@@ -3477,8 +3476,8 @@
         <w:trPr/>
         <w:tc>
           <w:tcPr>
-            <w:tcW w:w="9643" w:type="dxa"/>
-            <w:gridSpan w:val="6"/>
+            <w:tcW w:w="9642" w:type="dxa"/>
+            <w:gridSpan w:val="7"/>
             <w:tcBorders>
               <w:left w:val="single" w:sz="2" w:space="0" w:color="000000"/>
               <w:bottom w:val="single" w:sz="2" w:space="0" w:color="000000"/>
@@ -3489,6 +3488,7 @@
             <w:pPr>
               <w:pStyle w:val="TableContents"/>
               <w:keepNext w:val="true"/>
+              <w:widowControl w:val="false"/>
               <w:rPr/>
             </w:pPr>
             <w:r>
@@ -3508,15 +3508,7 @@
             </w:r>
             <w:r>
               <w:rPr/>
-              <w:t xml:space="preserve"> in objection.</w:t>
-            </w:r>
-            <w:r>
-              <w:rPr/>
-              <w:t>participants</w:t>
-            </w:r>
-            <w:r>
-              <w:rPr/>
-              <w:t xml:space="preserve"> %}</w:t>
+              <w:t xml:space="preserve"> in objection.participants %}</w:t>
             </w:r>
           </w:p>
         </w:tc>
@@ -3525,7 +3517,7 @@
         <w:trPr/>
         <w:tc>
           <w:tcPr>
-            <w:tcW w:w="1606" w:type="dxa"/>
+            <w:tcW w:w="1605" w:type="dxa"/>
             <w:tcBorders>
               <w:left w:val="single" w:sz="2" w:space="0" w:color="000000"/>
               <w:bottom w:val="single" w:sz="2" w:space="0" w:color="000000"/>
@@ -3535,6 +3527,7 @@
             <w:pPr>
               <w:pStyle w:val="TableContents"/>
               <w:keepNext w:val="true"/>
+              <w:widowControl w:val="false"/>
               <w:rPr/>
             </w:pPr>
             <w:r>
@@ -3560,7 +3553,7 @@
         </w:tc>
         <w:tc>
           <w:tcPr>
-            <w:tcW w:w="1606" w:type="dxa"/>
+            <w:tcW w:w="1607" w:type="dxa"/>
             <w:tcBorders>
               <w:left w:val="single" w:sz="2" w:space="0" w:color="000000"/>
               <w:bottom w:val="single" w:sz="2" w:space="0" w:color="000000"/>
@@ -3569,6 +3562,7 @@
           <w:p>
             <w:pPr>
               <w:pStyle w:val="TableContents"/>
+              <w:widowControl w:val="false"/>
               <w:rPr/>
             </w:pPr>
             <w:r>
@@ -3594,7 +3588,7 @@
         </w:tc>
         <w:tc>
           <w:tcPr>
-            <w:tcW w:w="1607" w:type="dxa"/>
+            <w:tcW w:w="1606" w:type="dxa"/>
             <w:tcBorders>
               <w:left w:val="single" w:sz="2" w:space="0" w:color="000000"/>
               <w:bottom w:val="single" w:sz="2" w:space="0" w:color="000000"/>
@@ -3603,6 +3597,7 @@
           <w:p>
             <w:pPr>
               <w:pStyle w:val="TableContents"/>
+              <w:widowControl w:val="false"/>
               <w:rPr/>
             </w:pPr>
             <w:r>
@@ -3628,7 +3623,8 @@
         </w:tc>
         <w:tc>
           <w:tcPr>
-            <w:tcW w:w="1606" w:type="dxa"/>
+            <w:tcW w:w="1610" w:type="dxa"/>
+            <w:gridSpan w:val="2"/>
             <w:tcBorders>
               <w:left w:val="single" w:sz="2" w:space="0" w:color="000000"/>
               <w:bottom w:val="single" w:sz="2" w:space="0" w:color="000000"/>
@@ -3637,6 +3633,7 @@
           <w:p>
             <w:pPr>
               <w:pStyle w:val="TableContents"/>
+              <w:widowControl w:val="false"/>
               <w:rPr/>
             </w:pPr>
             <w:r>
@@ -3662,7 +3659,7 @@
         </w:tc>
         <w:tc>
           <w:tcPr>
-            <w:tcW w:w="1675" w:type="dxa"/>
+            <w:tcW w:w="1674" w:type="dxa"/>
             <w:tcBorders>
               <w:left w:val="single" w:sz="2" w:space="0" w:color="000000"/>
               <w:bottom w:val="single" w:sz="2" w:space="0" w:color="000000"/>
@@ -3671,6 +3668,7 @@
           <w:p>
             <w:pPr>
               <w:pStyle w:val="TableContents"/>
+              <w:widowControl w:val="false"/>
               <w:rPr/>
             </w:pPr>
             <w:r>
@@ -3696,7 +3694,7 @@
         </w:tc>
         <w:tc>
           <w:tcPr>
-            <w:tcW w:w="1543" w:type="dxa"/>
+            <w:tcW w:w="1540" w:type="dxa"/>
             <w:tcBorders>
               <w:left w:val="single" w:sz="2" w:space="0" w:color="000000"/>
               <w:bottom w:val="single" w:sz="2" w:space="0" w:color="000000"/>
@@ -3706,6 +3704,7 @@
           <w:p>
             <w:pPr>
               <w:pStyle w:val="TableContents"/>
+              <w:widowControl w:val="false"/>
               <w:rPr/>
             </w:pPr>
             <w:r>
@@ -3734,8 +3733,8 @@
         <w:trPr/>
         <w:tc>
           <w:tcPr>
-            <w:tcW w:w="9643" w:type="dxa"/>
-            <w:gridSpan w:val="6"/>
+            <w:tcW w:w="9642" w:type="dxa"/>
+            <w:gridSpan w:val="7"/>
             <w:tcBorders>
               <w:left w:val="single" w:sz="2" w:space="0" w:color="000000"/>
               <w:bottom w:val="single" w:sz="2" w:space="0" w:color="000000"/>
@@ -3762,8 +3761,8 @@
         <w:trPr/>
         <w:tc>
           <w:tcPr>
-            <w:tcW w:w="9643" w:type="dxa"/>
-            <w:gridSpan w:val="6"/>
+            <w:tcW w:w="9642" w:type="dxa"/>
+            <w:gridSpan w:val="7"/>
             <w:tcBorders>
               <w:left w:val="single" w:sz="2" w:space="0" w:color="000000"/>
               <w:bottom w:val="single" w:sz="2" w:space="0" w:color="000000"/>
@@ -3931,12 +3930,408 @@
       <w:r>
         <w:rPr/>
         <w:t>{%p endfor %}</w:t>
+      </w:r>
+    </w:p>
+    <w:p>
+      <w:pPr>
+        <w:pStyle w:val="Normal"/>
+        <w:rPr>
+          <w:b/>
+          <w:b/>
+          <w:bCs/>
+        </w:rPr>
+      </w:pPr>
+      <w:r>
+        <w:rPr>
+          <w:b/>
+          <w:bCs/>
+        </w:rPr>
+      </w:r>
+    </w:p>
+    <w:p>
+      <w:pPr>
+        <w:pStyle w:val="Heading3"/>
+        <w:rPr>
+          <w:b/>
+          <w:b/>
+          <w:bCs/>
+        </w:rPr>
+      </w:pPr>
+      <w:r>
+        <w:rPr/>
+        <w:t>Bauverwaltung</w:t>
+      </w:r>
+    </w:p>
+    <w:tbl>
+      <w:tblPr>
+        <w:tblW w:w="9638" w:type="dxa"/>
+        <w:jc w:val="left"/>
+        <w:tblInd w:w="55" w:type="dxa"/>
+        <w:tblLayout w:type="fixed"/>
+        <w:tblCellMar>
+          <w:top w:w="55" w:type="dxa"/>
+          <w:left w:w="55" w:type="dxa"/>
+          <w:bottom w:w="55" w:type="dxa"/>
+          <w:right w:w="55" w:type="dxa"/>
+        </w:tblCellMar>
+      </w:tblPr>
+      <w:tblGrid>
+        <w:gridCol w:w="3212"/>
+        <w:gridCol w:w="3213"/>
+        <w:gridCol w:w="3213"/>
+      </w:tblGrid>
+      <w:tr>
+        <w:trPr/>
+        <w:tc>
+          <w:tcPr>
+            <w:tcW w:w="3212" w:type="dxa"/>
+            <w:tcBorders>
+              <w:top w:val="single" w:sz="2" w:space="0" w:color="000000"/>
+              <w:left w:val="single" w:sz="2" w:space="0" w:color="000000"/>
+              <w:bottom w:val="single" w:sz="2" w:space="0" w:color="000000"/>
+            </w:tcBorders>
+          </w:tcPr>
+          <w:p>
+            <w:pPr>
+              <w:pStyle w:val="TableContents"/>
+              <w:keepNext w:val="true"/>
+              <w:rPr>
+                <w:b/>
+                <w:b/>
+                <w:bCs/>
+              </w:rPr>
+            </w:pPr>
+            <w:r>
+              <w:rPr>
+                <w:b/>
+                <w:bCs/>
+              </w:rPr>
+              <w:t>Datum</w:t>
+            </w:r>
+          </w:p>
+        </w:tc>
+        <w:tc>
+          <w:tcPr>
+            <w:tcW w:w="3213" w:type="dxa"/>
+            <w:tcBorders>
+              <w:top w:val="single" w:sz="2" w:space="0" w:color="000000"/>
+              <w:left w:val="single" w:sz="2" w:space="0" w:color="000000"/>
+              <w:bottom w:val="single" w:sz="2" w:space="0" w:color="000000"/>
+            </w:tcBorders>
+          </w:tcPr>
+          <w:p>
+            <w:pPr>
+              <w:pStyle w:val="TableContents"/>
+              <w:rPr>
+                <w:b/>
+                <w:b/>
+                <w:bCs/>
+              </w:rPr>
+            </w:pPr>
+            <w:r>
+              <w:rPr>
+                <w:b/>
+                <w:bCs/>
+              </w:rPr>
+              <w:t>Nr.</w:t>
+            </w:r>
+          </w:p>
+        </w:tc>
+        <w:tc>
+          <w:tcPr>
+            <w:tcW w:w="3213" w:type="dxa"/>
+            <w:tcBorders>
+              <w:top w:val="single" w:sz="2" w:space="0" w:color="000000"/>
+              <w:left w:val="single" w:sz="2" w:space="0" w:color="000000"/>
+              <w:bottom w:val="single" w:sz="2" w:space="0" w:color="000000"/>
+              <w:right w:val="single" w:sz="2" w:space="0" w:color="000000"/>
+            </w:tcBorders>
+          </w:tcPr>
+          <w:p>
+            <w:pPr>
+              <w:pStyle w:val="TableContents"/>
+              <w:rPr>
+                <w:b/>
+                <w:b/>
+                <w:bCs/>
+              </w:rPr>
+            </w:pPr>
+            <w:r>
+              <w:rPr>
+                <w:b/>
+                <w:bCs/>
+              </w:rPr>
+              <w:t>Beschreibung</w:t>
+            </w:r>
+          </w:p>
+        </w:tc>
+      </w:tr>
+      <w:tr>
+        <w:trPr/>
+        <w:tc>
+          <w:tcPr>
+            <w:tcW w:w="9638" w:type="dxa"/>
+            <w:gridSpan w:val="3"/>
+            <w:tcBorders>
+              <w:left w:val="single" w:sz="2" w:space="0" w:color="000000"/>
+              <w:bottom w:val="single" w:sz="2" w:space="0" w:color="000000"/>
+              <w:right w:val="single" w:sz="2" w:space="0" w:color="000000"/>
+            </w:tcBorders>
+          </w:tcPr>
+          <w:p>
+            <w:pPr>
+              <w:pStyle w:val="TableContents"/>
+              <w:keepNext w:val="true"/>
+              <w:widowControl w:val="false"/>
+              <w:rPr/>
+            </w:pPr>
+            <w:r>
+              <w:rPr>
+                <w:rFonts w:ascii="Liberation Serif" w:hAnsi="Liberation Serif"/>
+                <w:sz w:val="24"/>
+                <w:szCs w:val="24"/>
+              </w:rPr>
+              <w:t xml:space="preserve">{%tr for </w:t>
+            </w:r>
+            <w:r>
+              <w:rPr>
+                <w:rFonts w:eastAsia="Noto Sans CJK SC Regular" w:cs="FreeSans" w:ascii="Liberation Serif" w:hAnsi="Liberation Serif"/>
+                <w:color w:val="00000A"/>
+                <w:kern w:val="0"/>
+                <w:sz w:val="24"/>
+                <w:szCs w:val="24"/>
+                <w:lang w:val="en-US" w:eastAsia="zh-CN" w:bidi="hi-IN"/>
+              </w:rPr>
+              <w:t>sitzung</w:t>
+            </w:r>
+            <w:r>
+              <w:rPr>
+                <w:rFonts w:ascii="Liberation Serif" w:hAnsi="Liberation Serif"/>
+                <w:sz w:val="24"/>
+                <w:szCs w:val="24"/>
+              </w:rPr>
+              <w:t xml:space="preserve"> in </w:t>
+            </w:r>
+            <w:r>
+              <w:rPr>
+                <w:rFonts w:ascii="Liberation Serif" w:hAnsi="Liberation Serif"/>
+                <w:sz w:val="24"/>
+                <w:szCs w:val="24"/>
+              </w:rPr>
+              <w:t>bauverwaltung</w:t>
+            </w:r>
+            <w:r>
+              <w:rPr>
+                <w:rFonts w:ascii="Liberation Serif" w:hAnsi="Liberation Serif"/>
+                <w:sz w:val="24"/>
+                <w:szCs w:val="24"/>
+              </w:rPr>
+              <w:t>.bewilligungsverfahren_sitzung_baukommission%}</w:t>
+            </w:r>
+          </w:p>
+        </w:tc>
+      </w:tr>
+      <w:tr>
+        <w:trPr/>
+        <w:tc>
+          <w:tcPr>
+            <w:tcW w:w="3212" w:type="dxa"/>
+            <w:tcBorders>
+              <w:left w:val="single" w:sz="2" w:space="0" w:color="000000"/>
+              <w:bottom w:val="single" w:sz="2" w:space="0" w:color="000000"/>
+            </w:tcBorders>
+          </w:tcPr>
+          <w:p>
+            <w:pPr>
+              <w:pStyle w:val="TableContents"/>
+              <w:keepNext w:val="true"/>
+              <w:rPr>
+                <w:rFonts w:ascii="Liberation Serif" w:hAnsi="Liberation Serif"/>
+                <w:sz w:val="24"/>
+                <w:szCs w:val="24"/>
+              </w:rPr>
+            </w:pPr>
+            <w:r>
+              <w:rPr>
+                <w:rFonts w:ascii="Liberation Serif" w:hAnsi="Liberation Serif"/>
+                <w:sz w:val="24"/>
+                <w:szCs w:val="24"/>
+              </w:rPr>
+              <w:t xml:space="preserve">{{ </w:t>
+            </w:r>
+            <w:r>
+              <w:rPr>
+                <w:rFonts w:eastAsia="Noto Sans CJK SC Regular" w:cs="FreeSans" w:ascii="Liberation Serif" w:hAnsi="Liberation Serif"/>
+                <w:color w:val="00000A"/>
+                <w:kern w:val="0"/>
+                <w:sz w:val="24"/>
+                <w:szCs w:val="24"/>
+                <w:lang w:val="en-US" w:eastAsia="zh-CN" w:bidi="hi-IN"/>
+              </w:rPr>
+              <w:t>sitzung.bewilligungsverfahren_sitzun</w:t>
+              <w:br/>
+              <w:t>g_baukommission_datum</w:t>
+            </w:r>
+            <w:r>
+              <w:rPr>
+                <w:rFonts w:ascii="Liberation Serif" w:hAnsi="Liberation Serif"/>
+                <w:sz w:val="24"/>
+                <w:szCs w:val="24"/>
+              </w:rPr>
+              <w:t xml:space="preserve"> }}</w:t>
+            </w:r>
+          </w:p>
+        </w:tc>
+        <w:tc>
+          <w:tcPr>
+            <w:tcW w:w="3213" w:type="dxa"/>
+            <w:tcBorders>
+              <w:left w:val="single" w:sz="2" w:space="0" w:color="000000"/>
+              <w:bottom w:val="single" w:sz="2" w:space="0" w:color="000000"/>
+            </w:tcBorders>
+          </w:tcPr>
+          <w:p>
+            <w:pPr>
+              <w:pStyle w:val="TableContents"/>
+              <w:rPr/>
+            </w:pPr>
+            <w:r>
+              <w:rPr/>
+              <w:t xml:space="preserve">{{ </w:t>
+            </w:r>
+            <w:r>
+              <w:rPr>
+                <w:rFonts w:eastAsia="Noto Sans CJK SC Regular" w:cs="FreeSans" w:ascii="Liberation Serif" w:hAnsi="Liberation Serif"/>
+                <w:color w:val="00000A"/>
+                <w:kern w:val="0"/>
+                <w:sz w:val="24"/>
+                <w:szCs w:val="24"/>
+                <w:lang w:val="en-US" w:eastAsia="zh-CN" w:bidi="hi-IN"/>
+              </w:rPr>
+              <w:t>sitzung.bewilligungsverfahren_sitzung_baukommission_nr</w:t>
+            </w:r>
+            <w:r>
+              <w:rPr/>
+              <w:t xml:space="preserve"> }}</w:t>
+            </w:r>
+          </w:p>
+        </w:tc>
+        <w:tc>
+          <w:tcPr>
+            <w:tcW w:w="3213" w:type="dxa"/>
+            <w:tcBorders>
+              <w:left w:val="single" w:sz="2" w:space="0" w:color="000000"/>
+              <w:bottom w:val="single" w:sz="2" w:space="0" w:color="000000"/>
+              <w:right w:val="single" w:sz="2" w:space="0" w:color="000000"/>
+            </w:tcBorders>
+          </w:tcPr>
+          <w:p>
+            <w:pPr>
+              <w:pStyle w:val="TableContents"/>
+              <w:rPr/>
+            </w:pPr>
+            <w:r>
+              <w:rPr>
+                <w:rFonts w:ascii="Liberation Serif" w:hAnsi="Liberation Serif"/>
+              </w:rPr>
+              <w:t xml:space="preserve">{{ </w:t>
+            </w:r>
+            <w:r>
+              <w:rPr>
+                <w:rFonts w:eastAsia="Noto Sans CJK SC Regular" w:cs="FreeSans" w:ascii="Liberation Serif" w:hAnsi="Liberation Serif"/>
+                <w:color w:val="00000A"/>
+                <w:kern w:val="0"/>
+                <w:sz w:val="24"/>
+                <w:szCs w:val="24"/>
+                <w:lang w:val="en-US" w:eastAsia="zh-CN" w:bidi="hi-IN"/>
+              </w:rPr>
+              <w:t>sitzung.bewilligungsverfahren_sitzung_baukommission_bemerkung</w:t>
+            </w:r>
+            <w:r>
+              <w:rPr>
+                <w:rFonts w:ascii="Liberation Serif" w:hAnsi="Liberation Serif"/>
+              </w:rPr>
+              <w:t xml:space="preserve"> }}</w:t>
+            </w:r>
+          </w:p>
+        </w:tc>
+      </w:tr>
+      <w:tr>
+        <w:trPr/>
+        <w:tc>
+          <w:tcPr>
+            <w:tcW w:w="9638" w:type="dxa"/>
+            <w:gridSpan w:val="3"/>
+            <w:tcBorders>
+              <w:left w:val="single" w:sz="2" w:space="0" w:color="000000"/>
+              <w:bottom w:val="single" w:sz="2" w:space="0" w:color="000000"/>
+              <w:right w:val="single" w:sz="2" w:space="0" w:color="000000"/>
+            </w:tcBorders>
+          </w:tcPr>
+          <w:p>
+            <w:pPr>
+              <w:pStyle w:val="TableContents"/>
+              <w:keepNext w:val="true"/>
+              <w:widowControl w:val="false"/>
+              <w:rPr/>
+            </w:pPr>
+            <w:r>
+              <w:rPr>
+                <w:lang w:val="de-CH" w:eastAsia="zh-CN" w:bidi="hi-IN"/>
+              </w:rPr>
+              <w:t>{%tr endfor %}</w:t>
+            </w:r>
+          </w:p>
+        </w:tc>
+      </w:tr>
+    </w:tbl>
+    <w:p>
+      <w:pPr>
+        <w:pStyle w:val="Tabelle"/>
+        <w:rPr>
+          <w:i w:val="false"/>
+          <w:i w:val="false"/>
+          <w:iCs w:val="false"/>
+        </w:rPr>
+      </w:pPr>
+      <w:r>
+        <w:rPr>
+          <w:i w:val="false"/>
+          <w:iCs w:val="false"/>
+        </w:rPr>
+        <w:t>GR Sitzungsnummer:</w:t>
+      </w:r>
+      <w:r>
+        <w:rPr>
+          <w:i w:val="false"/>
+          <w:iCs w:val="false"/>
+        </w:rPr>
+        <w:t xml:space="preserve"> </w:t>
+      </w:r>
+      <w:r>
+        <w:rPr>
+          <w:rFonts w:ascii="Liberation Serif" w:hAnsi="Liberation Serif"/>
+          <w:i w:val="false"/>
+          <w:iCs w:val="false"/>
+          <w:sz w:val="24"/>
+          <w:szCs w:val="24"/>
+        </w:rPr>
+        <w:t>{{ bauverwaltung.bewilligungsverfahren_gr_sitzung_nummer }}</w:t>
+      </w:r>
+    </w:p>
+    <w:p>
+      <w:pPr>
+        <w:pStyle w:val="Normal"/>
+        <w:rPr/>
+      </w:pPr>
+      <w:r>
+        <w:rPr/>
       </w:r>
     </w:p>
     <w:sectPr>
       <w:type w:val="nextPage"/>
       <w:pgSz w:w="11906" w:h="16838"/>
-      <w:pgMar w:left="1134" w:right="1134" w:header="0" w:top="1134" w:footer="0" w:bottom="1134" w:gutter="0"/>
+      <w:pgMar w:left="1134" w:right="1134" w:gutter="0" w:header="0" w:top="1134" w:footer="0" w:bottom="1134"/>
       <w:pgNumType w:fmt="decimal"/>
       <w:formProt w:val="false"/>
       <w:textDirection w:val="lrTb"/>
@@ -4429,6 +4824,14 @@
     <w:qFormat/>
     <w:rPr>
       <w:rFonts w:ascii="OpenSymbol" w:hAnsi="OpenSymbol" w:eastAsia="OpenSymbol" w:cs="OpenSymbol"/>
+    </w:rPr>
+  </w:style>
+  <w:style w:type="character" w:styleId="InternetLink">
+    <w:name w:val="Hyperlink"/>
+    <w:rPr>
+      <w:color w:val="000080"/>
+      <w:u w:val="single"/>
+      <w:lang w:val="zxx" w:eastAsia="zxx" w:bidi="zxx"/>
     </w:rPr>
   </w:style>
   <w:style w:type="paragraph" w:styleId="Heading">

</xml_diff>

<commit_message>
Revert "Merge branch 'revert-538abeb8' into 'master'"
This reverts merge request !5320
</commit_message>
<xml_diff>
--- a/django/camac/document/tests/data/template.docx
+++ b/django/camac/document/tests/data/template.docx
@@ -1728,8 +1728,8 @@
       </w:tblPr>
       <w:tblGrid>
         <w:gridCol w:w="2422"/>
-        <w:gridCol w:w="2698"/>
-        <w:gridCol w:w="1720"/>
+        <w:gridCol w:w="2695"/>
+        <w:gridCol w:w="1723"/>
         <w:gridCol w:w="1351"/>
         <w:gridCol w:w="1447"/>
       </w:tblGrid>
@@ -1761,7 +1761,7 @@
         </w:tc>
         <w:tc>
           <w:tcPr>
-            <w:tcW w:w="2698" w:type="dxa"/>
+            <w:tcW w:w="2695" w:type="dxa"/>
             <w:tcBorders>
               <w:top w:val="single" w:sz="2" w:space="0" w:color="000001"/>
               <w:left w:val="single" w:sz="2" w:space="0" w:color="000001"/>
@@ -1785,7 +1785,7 @@
         </w:tc>
         <w:tc>
           <w:tcPr>
-            <w:tcW w:w="1720" w:type="dxa"/>
+            <w:tcW w:w="1723" w:type="dxa"/>
             <w:tcBorders>
               <w:top w:val="single" w:sz="2" w:space="0" w:color="000001"/>
               <w:left w:val="single" w:sz="2" w:space="0" w:color="000001"/>
@@ -1950,7 +1950,7 @@
         </w:tc>
         <w:tc>
           <w:tcPr>
-            <w:tcW w:w="2698" w:type="dxa"/>
+            <w:tcW w:w="2695" w:type="dxa"/>
             <w:tcBorders>
               <w:top w:val="single" w:sz="2" w:space="0" w:color="000001"/>
               <w:left w:val="single" w:sz="2" w:space="0" w:color="000001"/>
@@ -1988,7 +1988,7 @@
         </w:tc>
         <w:tc>
           <w:tcPr>
-            <w:tcW w:w="1720" w:type="dxa"/>
+            <w:tcW w:w="1723" w:type="dxa"/>
             <w:tcBorders>
               <w:top w:val="single" w:sz="2" w:space="0" w:color="000001"/>
               <w:left w:val="single" w:sz="2" w:space="0" w:color="000001"/>
@@ -3124,19 +3124,20 @@
         </w:tblCellMar>
       </w:tblPr>
       <w:tblGrid>
-        <w:gridCol w:w="1606"/>
-        <w:gridCol w:w="1606"/>
+        <w:gridCol w:w="1605"/>
         <w:gridCol w:w="1607"/>
         <w:gridCol w:w="1606"/>
-        <w:gridCol w:w="1675"/>
-        <w:gridCol w:w="1543"/>
+        <w:gridCol w:w="1609"/>
+        <w:gridCol w:w="1"/>
+        <w:gridCol w:w="1674"/>
+        <w:gridCol w:w="1540"/>
       </w:tblGrid>
       <w:tr>
         <w:trPr/>
         <w:tc>
           <w:tcPr>
-            <w:tcW w:w="9643" w:type="dxa"/>
-            <w:gridSpan w:val="6"/>
+            <w:tcW w:w="9642" w:type="dxa"/>
+            <w:gridSpan w:val="7"/>
             <w:tcBorders>
               <w:top w:val="single" w:sz="2" w:space="0" w:color="000000"/>
               <w:left w:val="single" w:sz="2" w:space="0" w:color="000000"/>
@@ -3148,6 +3149,7 @@
             <w:pPr>
               <w:pStyle w:val="TableContents"/>
               <w:keepNext w:val="true"/>
+              <w:widowControl w:val="false"/>
               <w:rPr/>
             </w:pPr>
             <w:r>
@@ -3161,7 +3163,7 @@
         <w:trPr/>
         <w:tc>
           <w:tcPr>
-            <w:tcW w:w="1606" w:type="dxa"/>
+            <w:tcW w:w="1605" w:type="dxa"/>
             <w:tcBorders>
               <w:left w:val="single" w:sz="2" w:space="0" w:color="000000"/>
               <w:bottom w:val="single" w:sz="2" w:space="0" w:color="000000"/>
@@ -3171,6 +3173,7 @@
             <w:pPr>
               <w:pStyle w:val="TableContents"/>
               <w:keepNext w:val="true"/>
+              <w:widowControl w:val="false"/>
               <w:rPr>
                 <w:b/>
                 <w:b/>
@@ -3198,34 +3201,28 @@
           <w:p>
             <w:pPr>
               <w:pStyle w:val="TableContents"/>
-              <w:rPr/>
-            </w:pPr>
-            <w:r>
-              <w:rPr/>
-              <w:t>{{ o</w:t>
-            </w:r>
-            <w:r>
-              <w:rPr/>
-              <w:t xml:space="preserve">bjection.creation_date </w:t>
-            </w:r>
-            <w:r>
-              <w:rPr/>
-              <w:t>}}</w:t>
-            </w:r>
-          </w:p>
-          <w:p>
-            <w:pPr>
-              <w:pStyle w:val="TableContents"/>
-              <w:rPr/>
-            </w:pPr>
-            <w:r>
-              <w:rPr/>
-            </w:r>
-          </w:p>
-        </w:tc>
-        <w:tc>
-          <w:tcPr>
-            <w:tcW w:w="1606" w:type="dxa"/>
+              <w:widowControl w:val="false"/>
+              <w:rPr/>
+            </w:pPr>
+            <w:r>
+              <w:rPr/>
+              <w:t>{{ objection.creation_date }}</w:t>
+            </w:r>
+          </w:p>
+          <w:p>
+            <w:pPr>
+              <w:pStyle w:val="TableContents"/>
+              <w:widowControl w:val="false"/>
+              <w:rPr/>
+            </w:pPr>
+            <w:r>
+              <w:rPr/>
+            </w:r>
+          </w:p>
+        </w:tc>
+        <w:tc>
+          <w:tcPr>
+            <w:tcW w:w="1609" w:type="dxa"/>
             <w:tcBorders>
               <w:left w:val="single" w:sz="2" w:space="0" w:color="000000"/>
               <w:bottom w:val="single" w:sz="2" w:space="0" w:color="000000"/>
@@ -3234,6 +3231,7 @@
           <w:p>
             <w:pPr>
               <w:pStyle w:val="TableContents"/>
+              <w:widowControl w:val="false"/>
               <w:rPr>
                 <w:b/>
                 <w:b/>
@@ -3251,8 +3249,8 @@
         </w:tc>
         <w:tc>
           <w:tcPr>
-            <w:tcW w:w="3218" w:type="dxa"/>
-            <w:gridSpan w:val="2"/>
+            <w:tcW w:w="3215" w:type="dxa"/>
+            <w:gridSpan w:val="3"/>
             <w:tcBorders>
               <w:left w:val="single" w:sz="2" w:space="0" w:color="000000"/>
               <w:bottom w:val="single" w:sz="2" w:space="0" w:color="000000"/>
@@ -3262,24 +3260,18 @@
           <w:p>
             <w:pPr>
               <w:pStyle w:val="TableContents"/>
-              <w:rPr/>
-            </w:pPr>
-            <w:r>
-              <w:rPr/>
-              <w:t>{{ o</w:t>
-            </w:r>
-            <w:r>
-              <w:rPr/>
-              <w:t>bjection.</w:t>
-            </w:r>
-            <w:r>
-              <w:rPr/>
-              <w:t>title }}</w:t>
-            </w:r>
-          </w:p>
-          <w:p>
-            <w:pPr>
-              <w:pStyle w:val="TableContents"/>
+              <w:widowControl w:val="false"/>
+              <w:rPr/>
+            </w:pPr>
+            <w:r>
+              <w:rPr/>
+              <w:t>{{ objection.title }}</w:t>
+            </w:r>
+          </w:p>
+          <w:p>
+            <w:pPr>
+              <w:pStyle w:val="TableContents"/>
+              <w:widowControl w:val="false"/>
               <w:rPr/>
             </w:pPr>
             <w:r>
@@ -3292,7 +3284,7 @@
         <w:trPr/>
         <w:tc>
           <w:tcPr>
-            <w:tcW w:w="1606" w:type="dxa"/>
+            <w:tcW w:w="1605" w:type="dxa"/>
             <w:tcBorders>
               <w:left w:val="single" w:sz="2" w:space="0" w:color="000000"/>
               <w:bottom w:val="single" w:sz="2" w:space="0" w:color="000000"/>
@@ -3302,6 +3294,7 @@
             <w:pPr>
               <w:pStyle w:val="TableContents"/>
               <w:keepNext w:val="true"/>
+              <w:widowControl w:val="false"/>
               <w:rPr>
                 <w:b/>
                 <w:b/>
@@ -3319,7 +3312,7 @@
         </w:tc>
         <w:tc>
           <w:tcPr>
-            <w:tcW w:w="1606" w:type="dxa"/>
+            <w:tcW w:w="1607" w:type="dxa"/>
             <w:tcBorders>
               <w:left w:val="single" w:sz="2" w:space="0" w:color="000000"/>
               <w:bottom w:val="single" w:sz="2" w:space="0" w:color="000000"/>
@@ -3328,6 +3321,7 @@
           <w:p>
             <w:pPr>
               <w:pStyle w:val="TableContents"/>
+              <w:widowControl w:val="false"/>
               <w:rPr>
                 <w:b/>
                 <w:b/>
@@ -3345,7 +3339,7 @@
         </w:tc>
         <w:tc>
           <w:tcPr>
-            <w:tcW w:w="1607" w:type="dxa"/>
+            <w:tcW w:w="1606" w:type="dxa"/>
             <w:tcBorders>
               <w:left w:val="single" w:sz="2" w:space="0" w:color="000000"/>
               <w:bottom w:val="single" w:sz="2" w:space="0" w:color="000000"/>
@@ -3354,6 +3348,7 @@
           <w:p>
             <w:pPr>
               <w:pStyle w:val="TableContents"/>
+              <w:widowControl w:val="false"/>
               <w:rPr>
                 <w:rFonts w:ascii="Liberation Serif" w:hAnsi="Liberation Serif" w:eastAsia="Noto Sans CJK SC Regular" w:cs="FreeSans"/>
                 <w:b/>
@@ -3383,7 +3378,8 @@
         </w:tc>
         <w:tc>
           <w:tcPr>
-            <w:tcW w:w="1606" w:type="dxa"/>
+            <w:tcW w:w="1610" w:type="dxa"/>
+            <w:gridSpan w:val="2"/>
             <w:tcBorders>
               <w:left w:val="single" w:sz="2" w:space="0" w:color="000000"/>
               <w:bottom w:val="single" w:sz="2" w:space="0" w:color="000000"/>
@@ -3392,6 +3388,7 @@
           <w:p>
             <w:pPr>
               <w:pStyle w:val="TableContents"/>
+              <w:widowControl w:val="false"/>
               <w:rPr>
                 <w:rFonts w:ascii="Liberation Serif" w:hAnsi="Liberation Serif" w:eastAsia="Noto Sans CJK SC Regular" w:cs="FreeSans"/>
                 <w:b/>
@@ -3421,7 +3418,7 @@
         </w:tc>
         <w:tc>
           <w:tcPr>
-            <w:tcW w:w="1675" w:type="dxa"/>
+            <w:tcW w:w="1674" w:type="dxa"/>
             <w:tcBorders>
               <w:left w:val="single" w:sz="2" w:space="0" w:color="000000"/>
               <w:bottom w:val="single" w:sz="2" w:space="0" w:color="000000"/>
@@ -3430,6 +3427,7 @@
           <w:p>
             <w:pPr>
               <w:pStyle w:val="TableContents"/>
+              <w:widowControl w:val="false"/>
               <w:rPr>
                 <w:b/>
                 <w:b/>
@@ -3447,7 +3445,7 @@
         </w:tc>
         <w:tc>
           <w:tcPr>
-            <w:tcW w:w="1543" w:type="dxa"/>
+            <w:tcW w:w="1540" w:type="dxa"/>
             <w:tcBorders>
               <w:left w:val="single" w:sz="2" w:space="0" w:color="000000"/>
               <w:bottom w:val="single" w:sz="2" w:space="0" w:color="000000"/>
@@ -3457,6 +3455,7 @@
           <w:p>
             <w:pPr>
               <w:pStyle w:val="TableContents"/>
+              <w:widowControl w:val="false"/>
               <w:rPr>
                 <w:b/>
                 <w:b/>
@@ -3477,8 +3476,8 @@
         <w:trPr/>
         <w:tc>
           <w:tcPr>
-            <w:tcW w:w="9643" w:type="dxa"/>
-            <w:gridSpan w:val="6"/>
+            <w:tcW w:w="9642" w:type="dxa"/>
+            <w:gridSpan w:val="7"/>
             <w:tcBorders>
               <w:left w:val="single" w:sz="2" w:space="0" w:color="000000"/>
               <w:bottom w:val="single" w:sz="2" w:space="0" w:color="000000"/>
@@ -3489,6 +3488,7 @@
             <w:pPr>
               <w:pStyle w:val="TableContents"/>
               <w:keepNext w:val="true"/>
+              <w:widowControl w:val="false"/>
               <w:rPr/>
             </w:pPr>
             <w:r>
@@ -3508,15 +3508,7 @@
             </w:r>
             <w:r>
               <w:rPr/>
-              <w:t xml:space="preserve"> in objection.</w:t>
-            </w:r>
-            <w:r>
-              <w:rPr/>
-              <w:t>participants</w:t>
-            </w:r>
-            <w:r>
-              <w:rPr/>
-              <w:t xml:space="preserve"> %}</w:t>
+              <w:t xml:space="preserve"> in objection.participants %}</w:t>
             </w:r>
           </w:p>
         </w:tc>
@@ -3525,7 +3517,7 @@
         <w:trPr/>
         <w:tc>
           <w:tcPr>
-            <w:tcW w:w="1606" w:type="dxa"/>
+            <w:tcW w:w="1605" w:type="dxa"/>
             <w:tcBorders>
               <w:left w:val="single" w:sz="2" w:space="0" w:color="000000"/>
               <w:bottom w:val="single" w:sz="2" w:space="0" w:color="000000"/>
@@ -3535,6 +3527,7 @@
             <w:pPr>
               <w:pStyle w:val="TableContents"/>
               <w:keepNext w:val="true"/>
+              <w:widowControl w:val="false"/>
               <w:rPr/>
             </w:pPr>
             <w:r>
@@ -3560,7 +3553,7 @@
         </w:tc>
         <w:tc>
           <w:tcPr>
-            <w:tcW w:w="1606" w:type="dxa"/>
+            <w:tcW w:w="1607" w:type="dxa"/>
             <w:tcBorders>
               <w:left w:val="single" w:sz="2" w:space="0" w:color="000000"/>
               <w:bottom w:val="single" w:sz="2" w:space="0" w:color="000000"/>
@@ -3569,6 +3562,7 @@
           <w:p>
             <w:pPr>
               <w:pStyle w:val="TableContents"/>
+              <w:widowControl w:val="false"/>
               <w:rPr/>
             </w:pPr>
             <w:r>
@@ -3594,7 +3588,7 @@
         </w:tc>
         <w:tc>
           <w:tcPr>
-            <w:tcW w:w="1607" w:type="dxa"/>
+            <w:tcW w:w="1606" w:type="dxa"/>
             <w:tcBorders>
               <w:left w:val="single" w:sz="2" w:space="0" w:color="000000"/>
               <w:bottom w:val="single" w:sz="2" w:space="0" w:color="000000"/>
@@ -3603,6 +3597,7 @@
           <w:p>
             <w:pPr>
               <w:pStyle w:val="TableContents"/>
+              <w:widowControl w:val="false"/>
               <w:rPr/>
             </w:pPr>
             <w:r>
@@ -3628,7 +3623,8 @@
         </w:tc>
         <w:tc>
           <w:tcPr>
-            <w:tcW w:w="1606" w:type="dxa"/>
+            <w:tcW w:w="1610" w:type="dxa"/>
+            <w:gridSpan w:val="2"/>
             <w:tcBorders>
               <w:left w:val="single" w:sz="2" w:space="0" w:color="000000"/>
               <w:bottom w:val="single" w:sz="2" w:space="0" w:color="000000"/>
@@ -3637,6 +3633,7 @@
           <w:p>
             <w:pPr>
               <w:pStyle w:val="TableContents"/>
+              <w:widowControl w:val="false"/>
               <w:rPr/>
             </w:pPr>
             <w:r>
@@ -3662,7 +3659,7 @@
         </w:tc>
         <w:tc>
           <w:tcPr>
-            <w:tcW w:w="1675" w:type="dxa"/>
+            <w:tcW w:w="1674" w:type="dxa"/>
             <w:tcBorders>
               <w:left w:val="single" w:sz="2" w:space="0" w:color="000000"/>
               <w:bottom w:val="single" w:sz="2" w:space="0" w:color="000000"/>
@@ -3671,6 +3668,7 @@
           <w:p>
             <w:pPr>
               <w:pStyle w:val="TableContents"/>
+              <w:widowControl w:val="false"/>
               <w:rPr/>
             </w:pPr>
             <w:r>
@@ -3696,7 +3694,7 @@
         </w:tc>
         <w:tc>
           <w:tcPr>
-            <w:tcW w:w="1543" w:type="dxa"/>
+            <w:tcW w:w="1540" w:type="dxa"/>
             <w:tcBorders>
               <w:left w:val="single" w:sz="2" w:space="0" w:color="000000"/>
               <w:bottom w:val="single" w:sz="2" w:space="0" w:color="000000"/>
@@ -3706,6 +3704,7 @@
           <w:p>
             <w:pPr>
               <w:pStyle w:val="TableContents"/>
+              <w:widowControl w:val="false"/>
               <w:rPr/>
             </w:pPr>
             <w:r>
@@ -3734,8 +3733,8 @@
         <w:trPr/>
         <w:tc>
           <w:tcPr>
-            <w:tcW w:w="9643" w:type="dxa"/>
-            <w:gridSpan w:val="6"/>
+            <w:tcW w:w="9642" w:type="dxa"/>
+            <w:gridSpan w:val="7"/>
             <w:tcBorders>
               <w:left w:val="single" w:sz="2" w:space="0" w:color="000000"/>
               <w:bottom w:val="single" w:sz="2" w:space="0" w:color="000000"/>
@@ -3762,8 +3761,8 @@
         <w:trPr/>
         <w:tc>
           <w:tcPr>
-            <w:tcW w:w="9643" w:type="dxa"/>
-            <w:gridSpan w:val="6"/>
+            <w:tcW w:w="9642" w:type="dxa"/>
+            <w:gridSpan w:val="7"/>
             <w:tcBorders>
               <w:left w:val="single" w:sz="2" w:space="0" w:color="000000"/>
               <w:bottom w:val="single" w:sz="2" w:space="0" w:color="000000"/>
@@ -3931,12 +3930,408 @@
       <w:r>
         <w:rPr/>
         <w:t>{%p endfor %}</w:t>
+      </w:r>
+    </w:p>
+    <w:p>
+      <w:pPr>
+        <w:pStyle w:val="Normal"/>
+        <w:rPr>
+          <w:b/>
+          <w:b/>
+          <w:bCs/>
+        </w:rPr>
+      </w:pPr>
+      <w:r>
+        <w:rPr>
+          <w:b/>
+          <w:bCs/>
+        </w:rPr>
+      </w:r>
+    </w:p>
+    <w:p>
+      <w:pPr>
+        <w:pStyle w:val="Heading3"/>
+        <w:rPr>
+          <w:b/>
+          <w:b/>
+          <w:bCs/>
+        </w:rPr>
+      </w:pPr>
+      <w:r>
+        <w:rPr/>
+        <w:t>Bauverwaltung</w:t>
+      </w:r>
+    </w:p>
+    <w:tbl>
+      <w:tblPr>
+        <w:tblW w:w="9638" w:type="dxa"/>
+        <w:jc w:val="left"/>
+        <w:tblInd w:w="55" w:type="dxa"/>
+        <w:tblLayout w:type="fixed"/>
+        <w:tblCellMar>
+          <w:top w:w="55" w:type="dxa"/>
+          <w:left w:w="55" w:type="dxa"/>
+          <w:bottom w:w="55" w:type="dxa"/>
+          <w:right w:w="55" w:type="dxa"/>
+        </w:tblCellMar>
+      </w:tblPr>
+      <w:tblGrid>
+        <w:gridCol w:w="3212"/>
+        <w:gridCol w:w="3213"/>
+        <w:gridCol w:w="3213"/>
+      </w:tblGrid>
+      <w:tr>
+        <w:trPr/>
+        <w:tc>
+          <w:tcPr>
+            <w:tcW w:w="3212" w:type="dxa"/>
+            <w:tcBorders>
+              <w:top w:val="single" w:sz="2" w:space="0" w:color="000000"/>
+              <w:left w:val="single" w:sz="2" w:space="0" w:color="000000"/>
+              <w:bottom w:val="single" w:sz="2" w:space="0" w:color="000000"/>
+            </w:tcBorders>
+          </w:tcPr>
+          <w:p>
+            <w:pPr>
+              <w:pStyle w:val="TableContents"/>
+              <w:keepNext w:val="true"/>
+              <w:rPr>
+                <w:b/>
+                <w:b/>
+                <w:bCs/>
+              </w:rPr>
+            </w:pPr>
+            <w:r>
+              <w:rPr>
+                <w:b/>
+                <w:bCs/>
+              </w:rPr>
+              <w:t>Datum</w:t>
+            </w:r>
+          </w:p>
+        </w:tc>
+        <w:tc>
+          <w:tcPr>
+            <w:tcW w:w="3213" w:type="dxa"/>
+            <w:tcBorders>
+              <w:top w:val="single" w:sz="2" w:space="0" w:color="000000"/>
+              <w:left w:val="single" w:sz="2" w:space="0" w:color="000000"/>
+              <w:bottom w:val="single" w:sz="2" w:space="0" w:color="000000"/>
+            </w:tcBorders>
+          </w:tcPr>
+          <w:p>
+            <w:pPr>
+              <w:pStyle w:val="TableContents"/>
+              <w:rPr>
+                <w:b/>
+                <w:b/>
+                <w:bCs/>
+              </w:rPr>
+            </w:pPr>
+            <w:r>
+              <w:rPr>
+                <w:b/>
+                <w:bCs/>
+              </w:rPr>
+              <w:t>Nr.</w:t>
+            </w:r>
+          </w:p>
+        </w:tc>
+        <w:tc>
+          <w:tcPr>
+            <w:tcW w:w="3213" w:type="dxa"/>
+            <w:tcBorders>
+              <w:top w:val="single" w:sz="2" w:space="0" w:color="000000"/>
+              <w:left w:val="single" w:sz="2" w:space="0" w:color="000000"/>
+              <w:bottom w:val="single" w:sz="2" w:space="0" w:color="000000"/>
+              <w:right w:val="single" w:sz="2" w:space="0" w:color="000000"/>
+            </w:tcBorders>
+          </w:tcPr>
+          <w:p>
+            <w:pPr>
+              <w:pStyle w:val="TableContents"/>
+              <w:rPr>
+                <w:b/>
+                <w:b/>
+                <w:bCs/>
+              </w:rPr>
+            </w:pPr>
+            <w:r>
+              <w:rPr>
+                <w:b/>
+                <w:bCs/>
+              </w:rPr>
+              <w:t>Beschreibung</w:t>
+            </w:r>
+          </w:p>
+        </w:tc>
+      </w:tr>
+      <w:tr>
+        <w:trPr/>
+        <w:tc>
+          <w:tcPr>
+            <w:tcW w:w="9638" w:type="dxa"/>
+            <w:gridSpan w:val="3"/>
+            <w:tcBorders>
+              <w:left w:val="single" w:sz="2" w:space="0" w:color="000000"/>
+              <w:bottom w:val="single" w:sz="2" w:space="0" w:color="000000"/>
+              <w:right w:val="single" w:sz="2" w:space="0" w:color="000000"/>
+            </w:tcBorders>
+          </w:tcPr>
+          <w:p>
+            <w:pPr>
+              <w:pStyle w:val="TableContents"/>
+              <w:keepNext w:val="true"/>
+              <w:widowControl w:val="false"/>
+              <w:rPr/>
+            </w:pPr>
+            <w:r>
+              <w:rPr>
+                <w:rFonts w:ascii="Liberation Serif" w:hAnsi="Liberation Serif"/>
+                <w:sz w:val="24"/>
+                <w:szCs w:val="24"/>
+              </w:rPr>
+              <w:t xml:space="preserve">{%tr for </w:t>
+            </w:r>
+            <w:r>
+              <w:rPr>
+                <w:rFonts w:eastAsia="Noto Sans CJK SC Regular" w:cs="FreeSans" w:ascii="Liberation Serif" w:hAnsi="Liberation Serif"/>
+                <w:color w:val="00000A"/>
+                <w:kern w:val="0"/>
+                <w:sz w:val="24"/>
+                <w:szCs w:val="24"/>
+                <w:lang w:val="en-US" w:eastAsia="zh-CN" w:bidi="hi-IN"/>
+              </w:rPr>
+              <w:t>sitzung</w:t>
+            </w:r>
+            <w:r>
+              <w:rPr>
+                <w:rFonts w:ascii="Liberation Serif" w:hAnsi="Liberation Serif"/>
+                <w:sz w:val="24"/>
+                <w:szCs w:val="24"/>
+              </w:rPr>
+              <w:t xml:space="preserve"> in </w:t>
+            </w:r>
+            <w:r>
+              <w:rPr>
+                <w:rFonts w:ascii="Liberation Serif" w:hAnsi="Liberation Serif"/>
+                <w:sz w:val="24"/>
+                <w:szCs w:val="24"/>
+              </w:rPr>
+              <w:t>bauverwaltung</w:t>
+            </w:r>
+            <w:r>
+              <w:rPr>
+                <w:rFonts w:ascii="Liberation Serif" w:hAnsi="Liberation Serif"/>
+                <w:sz w:val="24"/>
+                <w:szCs w:val="24"/>
+              </w:rPr>
+              <w:t>.bewilligungsverfahren_sitzung_baukommission%}</w:t>
+            </w:r>
+          </w:p>
+        </w:tc>
+      </w:tr>
+      <w:tr>
+        <w:trPr/>
+        <w:tc>
+          <w:tcPr>
+            <w:tcW w:w="3212" w:type="dxa"/>
+            <w:tcBorders>
+              <w:left w:val="single" w:sz="2" w:space="0" w:color="000000"/>
+              <w:bottom w:val="single" w:sz="2" w:space="0" w:color="000000"/>
+            </w:tcBorders>
+          </w:tcPr>
+          <w:p>
+            <w:pPr>
+              <w:pStyle w:val="TableContents"/>
+              <w:keepNext w:val="true"/>
+              <w:rPr>
+                <w:rFonts w:ascii="Liberation Serif" w:hAnsi="Liberation Serif"/>
+                <w:sz w:val="24"/>
+                <w:szCs w:val="24"/>
+              </w:rPr>
+            </w:pPr>
+            <w:r>
+              <w:rPr>
+                <w:rFonts w:ascii="Liberation Serif" w:hAnsi="Liberation Serif"/>
+                <w:sz w:val="24"/>
+                <w:szCs w:val="24"/>
+              </w:rPr>
+              <w:t xml:space="preserve">{{ </w:t>
+            </w:r>
+            <w:r>
+              <w:rPr>
+                <w:rFonts w:eastAsia="Noto Sans CJK SC Regular" w:cs="FreeSans" w:ascii="Liberation Serif" w:hAnsi="Liberation Serif"/>
+                <w:color w:val="00000A"/>
+                <w:kern w:val="0"/>
+                <w:sz w:val="24"/>
+                <w:szCs w:val="24"/>
+                <w:lang w:val="en-US" w:eastAsia="zh-CN" w:bidi="hi-IN"/>
+              </w:rPr>
+              <w:t>sitzung.bewilligungsverfahren_sitzun</w:t>
+              <w:br/>
+              <w:t>g_baukommission_datum</w:t>
+            </w:r>
+            <w:r>
+              <w:rPr>
+                <w:rFonts w:ascii="Liberation Serif" w:hAnsi="Liberation Serif"/>
+                <w:sz w:val="24"/>
+                <w:szCs w:val="24"/>
+              </w:rPr>
+              <w:t xml:space="preserve"> }}</w:t>
+            </w:r>
+          </w:p>
+        </w:tc>
+        <w:tc>
+          <w:tcPr>
+            <w:tcW w:w="3213" w:type="dxa"/>
+            <w:tcBorders>
+              <w:left w:val="single" w:sz="2" w:space="0" w:color="000000"/>
+              <w:bottom w:val="single" w:sz="2" w:space="0" w:color="000000"/>
+            </w:tcBorders>
+          </w:tcPr>
+          <w:p>
+            <w:pPr>
+              <w:pStyle w:val="TableContents"/>
+              <w:rPr/>
+            </w:pPr>
+            <w:r>
+              <w:rPr/>
+              <w:t xml:space="preserve">{{ </w:t>
+            </w:r>
+            <w:r>
+              <w:rPr>
+                <w:rFonts w:eastAsia="Noto Sans CJK SC Regular" w:cs="FreeSans" w:ascii="Liberation Serif" w:hAnsi="Liberation Serif"/>
+                <w:color w:val="00000A"/>
+                <w:kern w:val="0"/>
+                <w:sz w:val="24"/>
+                <w:szCs w:val="24"/>
+                <w:lang w:val="en-US" w:eastAsia="zh-CN" w:bidi="hi-IN"/>
+              </w:rPr>
+              <w:t>sitzung.bewilligungsverfahren_sitzung_baukommission_nr</w:t>
+            </w:r>
+            <w:r>
+              <w:rPr/>
+              <w:t xml:space="preserve"> }}</w:t>
+            </w:r>
+          </w:p>
+        </w:tc>
+        <w:tc>
+          <w:tcPr>
+            <w:tcW w:w="3213" w:type="dxa"/>
+            <w:tcBorders>
+              <w:left w:val="single" w:sz="2" w:space="0" w:color="000000"/>
+              <w:bottom w:val="single" w:sz="2" w:space="0" w:color="000000"/>
+              <w:right w:val="single" w:sz="2" w:space="0" w:color="000000"/>
+            </w:tcBorders>
+          </w:tcPr>
+          <w:p>
+            <w:pPr>
+              <w:pStyle w:val="TableContents"/>
+              <w:rPr/>
+            </w:pPr>
+            <w:r>
+              <w:rPr>
+                <w:rFonts w:ascii="Liberation Serif" w:hAnsi="Liberation Serif"/>
+              </w:rPr>
+              <w:t xml:space="preserve">{{ </w:t>
+            </w:r>
+            <w:r>
+              <w:rPr>
+                <w:rFonts w:eastAsia="Noto Sans CJK SC Regular" w:cs="FreeSans" w:ascii="Liberation Serif" w:hAnsi="Liberation Serif"/>
+                <w:color w:val="00000A"/>
+                <w:kern w:val="0"/>
+                <w:sz w:val="24"/>
+                <w:szCs w:val="24"/>
+                <w:lang w:val="en-US" w:eastAsia="zh-CN" w:bidi="hi-IN"/>
+              </w:rPr>
+              <w:t>sitzung.bewilligungsverfahren_sitzung_baukommission_bemerkung</w:t>
+            </w:r>
+            <w:r>
+              <w:rPr>
+                <w:rFonts w:ascii="Liberation Serif" w:hAnsi="Liberation Serif"/>
+              </w:rPr>
+              <w:t xml:space="preserve"> }}</w:t>
+            </w:r>
+          </w:p>
+        </w:tc>
+      </w:tr>
+      <w:tr>
+        <w:trPr/>
+        <w:tc>
+          <w:tcPr>
+            <w:tcW w:w="9638" w:type="dxa"/>
+            <w:gridSpan w:val="3"/>
+            <w:tcBorders>
+              <w:left w:val="single" w:sz="2" w:space="0" w:color="000000"/>
+              <w:bottom w:val="single" w:sz="2" w:space="0" w:color="000000"/>
+              <w:right w:val="single" w:sz="2" w:space="0" w:color="000000"/>
+            </w:tcBorders>
+          </w:tcPr>
+          <w:p>
+            <w:pPr>
+              <w:pStyle w:val="TableContents"/>
+              <w:keepNext w:val="true"/>
+              <w:widowControl w:val="false"/>
+              <w:rPr/>
+            </w:pPr>
+            <w:r>
+              <w:rPr>
+                <w:lang w:val="de-CH" w:eastAsia="zh-CN" w:bidi="hi-IN"/>
+              </w:rPr>
+              <w:t>{%tr endfor %}</w:t>
+            </w:r>
+          </w:p>
+        </w:tc>
+      </w:tr>
+    </w:tbl>
+    <w:p>
+      <w:pPr>
+        <w:pStyle w:val="Tabelle"/>
+        <w:rPr>
+          <w:i w:val="false"/>
+          <w:i w:val="false"/>
+          <w:iCs w:val="false"/>
+        </w:rPr>
+      </w:pPr>
+      <w:r>
+        <w:rPr>
+          <w:i w:val="false"/>
+          <w:iCs w:val="false"/>
+        </w:rPr>
+        <w:t>GR Sitzungsnummer:</w:t>
+      </w:r>
+      <w:r>
+        <w:rPr>
+          <w:i w:val="false"/>
+          <w:iCs w:val="false"/>
+        </w:rPr>
+        <w:t xml:space="preserve"> </w:t>
+      </w:r>
+      <w:r>
+        <w:rPr>
+          <w:rFonts w:ascii="Liberation Serif" w:hAnsi="Liberation Serif"/>
+          <w:i w:val="false"/>
+          <w:iCs w:val="false"/>
+          <w:sz w:val="24"/>
+          <w:szCs w:val="24"/>
+        </w:rPr>
+        <w:t>{{ bauverwaltung.bewilligungsverfahren_gr_sitzung_nummer }}</w:t>
+      </w:r>
+    </w:p>
+    <w:p>
+      <w:pPr>
+        <w:pStyle w:val="Normal"/>
+        <w:rPr/>
+      </w:pPr>
+      <w:r>
+        <w:rPr/>
       </w:r>
     </w:p>
     <w:sectPr>
       <w:type w:val="nextPage"/>
       <w:pgSz w:w="11906" w:h="16838"/>
-      <w:pgMar w:left="1134" w:right="1134" w:header="0" w:top="1134" w:footer="0" w:bottom="1134" w:gutter="0"/>
+      <w:pgMar w:left="1134" w:right="1134" w:gutter="0" w:header="0" w:top="1134" w:footer="0" w:bottom="1134"/>
       <w:pgNumType w:fmt="decimal"/>
       <w:formProt w:val="false"/>
       <w:textDirection w:val="lrTb"/>
@@ -4429,6 +4824,14 @@
     <w:qFormat/>
     <w:rPr>
       <w:rFonts w:ascii="OpenSymbol" w:hAnsi="OpenSymbol" w:eastAsia="OpenSymbol" w:cs="OpenSymbol"/>
+    </w:rPr>
+  </w:style>
+  <w:style w:type="character" w:styleId="InternetLink">
+    <w:name w:val="Hyperlink"/>
+    <w:rPr>
+      <w:color w:val="000080"/>
+      <w:u w:val="single"/>
+      <w:lang w:val="zxx" w:eastAsia="zxx" w:bidi="zxx"/>
     </w:rPr>
   </w:style>
   <w:style w:type="paragraph" w:styleId="Heading">

</xml_diff>

<commit_message>
Revert "Merge branch 'revert-8c3130dc' into 'master'"
This reverts merge request !5320
</commit_message>
<xml_diff>
--- a/django/camac/document/tests/data/template.docx
+++ b/django/camac/document/tests/data/template.docx
@@ -1728,8 +1728,8 @@
       </w:tblPr>
       <w:tblGrid>
         <w:gridCol w:w="2422"/>
-        <w:gridCol w:w="2698"/>
-        <w:gridCol w:w="1720"/>
+        <w:gridCol w:w="2695"/>
+        <w:gridCol w:w="1723"/>
         <w:gridCol w:w="1351"/>
         <w:gridCol w:w="1447"/>
       </w:tblGrid>
@@ -1761,7 +1761,7 @@
         </w:tc>
         <w:tc>
           <w:tcPr>
-            <w:tcW w:w="2698" w:type="dxa"/>
+            <w:tcW w:w="2695" w:type="dxa"/>
             <w:tcBorders>
               <w:top w:val="single" w:sz="2" w:space="0" w:color="000001"/>
               <w:left w:val="single" w:sz="2" w:space="0" w:color="000001"/>
@@ -1785,7 +1785,7 @@
         </w:tc>
         <w:tc>
           <w:tcPr>
-            <w:tcW w:w="1720" w:type="dxa"/>
+            <w:tcW w:w="1723" w:type="dxa"/>
             <w:tcBorders>
               <w:top w:val="single" w:sz="2" w:space="0" w:color="000001"/>
               <w:left w:val="single" w:sz="2" w:space="0" w:color="000001"/>
@@ -1950,7 +1950,7 @@
         </w:tc>
         <w:tc>
           <w:tcPr>
-            <w:tcW w:w="2698" w:type="dxa"/>
+            <w:tcW w:w="2695" w:type="dxa"/>
             <w:tcBorders>
               <w:top w:val="single" w:sz="2" w:space="0" w:color="000001"/>
               <w:left w:val="single" w:sz="2" w:space="0" w:color="000001"/>
@@ -1988,7 +1988,7 @@
         </w:tc>
         <w:tc>
           <w:tcPr>
-            <w:tcW w:w="1720" w:type="dxa"/>
+            <w:tcW w:w="1723" w:type="dxa"/>
             <w:tcBorders>
               <w:top w:val="single" w:sz="2" w:space="0" w:color="000001"/>
               <w:left w:val="single" w:sz="2" w:space="0" w:color="000001"/>
@@ -3124,19 +3124,20 @@
         </w:tblCellMar>
       </w:tblPr>
       <w:tblGrid>
-        <w:gridCol w:w="1606"/>
-        <w:gridCol w:w="1606"/>
+        <w:gridCol w:w="1605"/>
         <w:gridCol w:w="1607"/>
         <w:gridCol w:w="1606"/>
-        <w:gridCol w:w="1675"/>
-        <w:gridCol w:w="1543"/>
+        <w:gridCol w:w="1609"/>
+        <w:gridCol w:w="1"/>
+        <w:gridCol w:w="1674"/>
+        <w:gridCol w:w="1540"/>
       </w:tblGrid>
       <w:tr>
         <w:trPr/>
         <w:tc>
           <w:tcPr>
-            <w:tcW w:w="9643" w:type="dxa"/>
-            <w:gridSpan w:val="6"/>
+            <w:tcW w:w="9642" w:type="dxa"/>
+            <w:gridSpan w:val="7"/>
             <w:tcBorders>
               <w:top w:val="single" w:sz="2" w:space="0" w:color="000000"/>
               <w:left w:val="single" w:sz="2" w:space="0" w:color="000000"/>
@@ -3148,6 +3149,7 @@
             <w:pPr>
               <w:pStyle w:val="TableContents"/>
               <w:keepNext w:val="true"/>
+              <w:widowControl w:val="false"/>
               <w:rPr/>
             </w:pPr>
             <w:r>
@@ -3161,7 +3163,7 @@
         <w:trPr/>
         <w:tc>
           <w:tcPr>
-            <w:tcW w:w="1606" w:type="dxa"/>
+            <w:tcW w:w="1605" w:type="dxa"/>
             <w:tcBorders>
               <w:left w:val="single" w:sz="2" w:space="0" w:color="000000"/>
               <w:bottom w:val="single" w:sz="2" w:space="0" w:color="000000"/>
@@ -3171,6 +3173,7 @@
             <w:pPr>
               <w:pStyle w:val="TableContents"/>
               <w:keepNext w:val="true"/>
+              <w:widowControl w:val="false"/>
               <w:rPr>
                 <w:b/>
                 <w:b/>
@@ -3198,34 +3201,28 @@
           <w:p>
             <w:pPr>
               <w:pStyle w:val="TableContents"/>
-              <w:rPr/>
-            </w:pPr>
-            <w:r>
-              <w:rPr/>
-              <w:t>{{ o</w:t>
-            </w:r>
-            <w:r>
-              <w:rPr/>
-              <w:t xml:space="preserve">bjection.creation_date </w:t>
-            </w:r>
-            <w:r>
-              <w:rPr/>
-              <w:t>}}</w:t>
-            </w:r>
-          </w:p>
-          <w:p>
-            <w:pPr>
-              <w:pStyle w:val="TableContents"/>
-              <w:rPr/>
-            </w:pPr>
-            <w:r>
-              <w:rPr/>
-            </w:r>
-          </w:p>
-        </w:tc>
-        <w:tc>
-          <w:tcPr>
-            <w:tcW w:w="1606" w:type="dxa"/>
+              <w:widowControl w:val="false"/>
+              <w:rPr/>
+            </w:pPr>
+            <w:r>
+              <w:rPr/>
+              <w:t>{{ objection.creation_date }}</w:t>
+            </w:r>
+          </w:p>
+          <w:p>
+            <w:pPr>
+              <w:pStyle w:val="TableContents"/>
+              <w:widowControl w:val="false"/>
+              <w:rPr/>
+            </w:pPr>
+            <w:r>
+              <w:rPr/>
+            </w:r>
+          </w:p>
+        </w:tc>
+        <w:tc>
+          <w:tcPr>
+            <w:tcW w:w="1609" w:type="dxa"/>
             <w:tcBorders>
               <w:left w:val="single" w:sz="2" w:space="0" w:color="000000"/>
               <w:bottom w:val="single" w:sz="2" w:space="0" w:color="000000"/>
@@ -3234,6 +3231,7 @@
           <w:p>
             <w:pPr>
               <w:pStyle w:val="TableContents"/>
+              <w:widowControl w:val="false"/>
               <w:rPr>
                 <w:b/>
                 <w:b/>
@@ -3251,8 +3249,8 @@
         </w:tc>
         <w:tc>
           <w:tcPr>
-            <w:tcW w:w="3218" w:type="dxa"/>
-            <w:gridSpan w:val="2"/>
+            <w:tcW w:w="3215" w:type="dxa"/>
+            <w:gridSpan w:val="3"/>
             <w:tcBorders>
               <w:left w:val="single" w:sz="2" w:space="0" w:color="000000"/>
               <w:bottom w:val="single" w:sz="2" w:space="0" w:color="000000"/>
@@ -3262,24 +3260,18 @@
           <w:p>
             <w:pPr>
               <w:pStyle w:val="TableContents"/>
-              <w:rPr/>
-            </w:pPr>
-            <w:r>
-              <w:rPr/>
-              <w:t>{{ o</w:t>
-            </w:r>
-            <w:r>
-              <w:rPr/>
-              <w:t>bjection.</w:t>
-            </w:r>
-            <w:r>
-              <w:rPr/>
-              <w:t>title }}</w:t>
-            </w:r>
-          </w:p>
-          <w:p>
-            <w:pPr>
-              <w:pStyle w:val="TableContents"/>
+              <w:widowControl w:val="false"/>
+              <w:rPr/>
+            </w:pPr>
+            <w:r>
+              <w:rPr/>
+              <w:t>{{ objection.title }}</w:t>
+            </w:r>
+          </w:p>
+          <w:p>
+            <w:pPr>
+              <w:pStyle w:val="TableContents"/>
+              <w:widowControl w:val="false"/>
               <w:rPr/>
             </w:pPr>
             <w:r>
@@ -3292,7 +3284,7 @@
         <w:trPr/>
         <w:tc>
           <w:tcPr>
-            <w:tcW w:w="1606" w:type="dxa"/>
+            <w:tcW w:w="1605" w:type="dxa"/>
             <w:tcBorders>
               <w:left w:val="single" w:sz="2" w:space="0" w:color="000000"/>
               <w:bottom w:val="single" w:sz="2" w:space="0" w:color="000000"/>
@@ -3302,6 +3294,7 @@
             <w:pPr>
               <w:pStyle w:val="TableContents"/>
               <w:keepNext w:val="true"/>
+              <w:widowControl w:val="false"/>
               <w:rPr>
                 <w:b/>
                 <w:b/>
@@ -3319,7 +3312,7 @@
         </w:tc>
         <w:tc>
           <w:tcPr>
-            <w:tcW w:w="1606" w:type="dxa"/>
+            <w:tcW w:w="1607" w:type="dxa"/>
             <w:tcBorders>
               <w:left w:val="single" w:sz="2" w:space="0" w:color="000000"/>
               <w:bottom w:val="single" w:sz="2" w:space="0" w:color="000000"/>
@@ -3328,6 +3321,7 @@
           <w:p>
             <w:pPr>
               <w:pStyle w:val="TableContents"/>
+              <w:widowControl w:val="false"/>
               <w:rPr>
                 <w:b/>
                 <w:b/>
@@ -3345,7 +3339,7 @@
         </w:tc>
         <w:tc>
           <w:tcPr>
-            <w:tcW w:w="1607" w:type="dxa"/>
+            <w:tcW w:w="1606" w:type="dxa"/>
             <w:tcBorders>
               <w:left w:val="single" w:sz="2" w:space="0" w:color="000000"/>
               <w:bottom w:val="single" w:sz="2" w:space="0" w:color="000000"/>
@@ -3354,6 +3348,7 @@
           <w:p>
             <w:pPr>
               <w:pStyle w:val="TableContents"/>
+              <w:widowControl w:val="false"/>
               <w:rPr>
                 <w:rFonts w:ascii="Liberation Serif" w:hAnsi="Liberation Serif" w:eastAsia="Noto Sans CJK SC Regular" w:cs="FreeSans"/>
                 <w:b/>
@@ -3383,7 +3378,8 @@
         </w:tc>
         <w:tc>
           <w:tcPr>
-            <w:tcW w:w="1606" w:type="dxa"/>
+            <w:tcW w:w="1610" w:type="dxa"/>
+            <w:gridSpan w:val="2"/>
             <w:tcBorders>
               <w:left w:val="single" w:sz="2" w:space="0" w:color="000000"/>
               <w:bottom w:val="single" w:sz="2" w:space="0" w:color="000000"/>
@@ -3392,6 +3388,7 @@
           <w:p>
             <w:pPr>
               <w:pStyle w:val="TableContents"/>
+              <w:widowControl w:val="false"/>
               <w:rPr>
                 <w:rFonts w:ascii="Liberation Serif" w:hAnsi="Liberation Serif" w:eastAsia="Noto Sans CJK SC Regular" w:cs="FreeSans"/>
                 <w:b/>
@@ -3421,7 +3418,7 @@
         </w:tc>
         <w:tc>
           <w:tcPr>
-            <w:tcW w:w="1675" w:type="dxa"/>
+            <w:tcW w:w="1674" w:type="dxa"/>
             <w:tcBorders>
               <w:left w:val="single" w:sz="2" w:space="0" w:color="000000"/>
               <w:bottom w:val="single" w:sz="2" w:space="0" w:color="000000"/>
@@ -3430,6 +3427,7 @@
           <w:p>
             <w:pPr>
               <w:pStyle w:val="TableContents"/>
+              <w:widowControl w:val="false"/>
               <w:rPr>
                 <w:b/>
                 <w:b/>
@@ -3447,7 +3445,7 @@
         </w:tc>
         <w:tc>
           <w:tcPr>
-            <w:tcW w:w="1543" w:type="dxa"/>
+            <w:tcW w:w="1540" w:type="dxa"/>
             <w:tcBorders>
               <w:left w:val="single" w:sz="2" w:space="0" w:color="000000"/>
               <w:bottom w:val="single" w:sz="2" w:space="0" w:color="000000"/>
@@ -3457,6 +3455,7 @@
           <w:p>
             <w:pPr>
               <w:pStyle w:val="TableContents"/>
+              <w:widowControl w:val="false"/>
               <w:rPr>
                 <w:b/>
                 <w:b/>
@@ -3477,8 +3476,8 @@
         <w:trPr/>
         <w:tc>
           <w:tcPr>
-            <w:tcW w:w="9643" w:type="dxa"/>
-            <w:gridSpan w:val="6"/>
+            <w:tcW w:w="9642" w:type="dxa"/>
+            <w:gridSpan w:val="7"/>
             <w:tcBorders>
               <w:left w:val="single" w:sz="2" w:space="0" w:color="000000"/>
               <w:bottom w:val="single" w:sz="2" w:space="0" w:color="000000"/>
@@ -3489,6 +3488,7 @@
             <w:pPr>
               <w:pStyle w:val="TableContents"/>
               <w:keepNext w:val="true"/>
+              <w:widowControl w:val="false"/>
               <w:rPr/>
             </w:pPr>
             <w:r>
@@ -3508,15 +3508,7 @@
             </w:r>
             <w:r>
               <w:rPr/>
-              <w:t xml:space="preserve"> in objection.</w:t>
-            </w:r>
-            <w:r>
-              <w:rPr/>
-              <w:t>participants</w:t>
-            </w:r>
-            <w:r>
-              <w:rPr/>
-              <w:t xml:space="preserve"> %}</w:t>
+              <w:t xml:space="preserve"> in objection.participants %}</w:t>
             </w:r>
           </w:p>
         </w:tc>
@@ -3525,7 +3517,7 @@
         <w:trPr/>
         <w:tc>
           <w:tcPr>
-            <w:tcW w:w="1606" w:type="dxa"/>
+            <w:tcW w:w="1605" w:type="dxa"/>
             <w:tcBorders>
               <w:left w:val="single" w:sz="2" w:space="0" w:color="000000"/>
               <w:bottom w:val="single" w:sz="2" w:space="0" w:color="000000"/>
@@ -3535,6 +3527,7 @@
             <w:pPr>
               <w:pStyle w:val="TableContents"/>
               <w:keepNext w:val="true"/>
+              <w:widowControl w:val="false"/>
               <w:rPr/>
             </w:pPr>
             <w:r>
@@ -3560,7 +3553,7 @@
         </w:tc>
         <w:tc>
           <w:tcPr>
-            <w:tcW w:w="1606" w:type="dxa"/>
+            <w:tcW w:w="1607" w:type="dxa"/>
             <w:tcBorders>
               <w:left w:val="single" w:sz="2" w:space="0" w:color="000000"/>
               <w:bottom w:val="single" w:sz="2" w:space="0" w:color="000000"/>
@@ -3569,6 +3562,7 @@
           <w:p>
             <w:pPr>
               <w:pStyle w:val="TableContents"/>
+              <w:widowControl w:val="false"/>
               <w:rPr/>
             </w:pPr>
             <w:r>
@@ -3594,7 +3588,7 @@
         </w:tc>
         <w:tc>
           <w:tcPr>
-            <w:tcW w:w="1607" w:type="dxa"/>
+            <w:tcW w:w="1606" w:type="dxa"/>
             <w:tcBorders>
               <w:left w:val="single" w:sz="2" w:space="0" w:color="000000"/>
               <w:bottom w:val="single" w:sz="2" w:space="0" w:color="000000"/>
@@ -3603,6 +3597,7 @@
           <w:p>
             <w:pPr>
               <w:pStyle w:val="TableContents"/>
+              <w:widowControl w:val="false"/>
               <w:rPr/>
             </w:pPr>
             <w:r>
@@ -3628,7 +3623,8 @@
         </w:tc>
         <w:tc>
           <w:tcPr>
-            <w:tcW w:w="1606" w:type="dxa"/>
+            <w:tcW w:w="1610" w:type="dxa"/>
+            <w:gridSpan w:val="2"/>
             <w:tcBorders>
               <w:left w:val="single" w:sz="2" w:space="0" w:color="000000"/>
               <w:bottom w:val="single" w:sz="2" w:space="0" w:color="000000"/>
@@ -3637,6 +3633,7 @@
           <w:p>
             <w:pPr>
               <w:pStyle w:val="TableContents"/>
+              <w:widowControl w:val="false"/>
               <w:rPr/>
             </w:pPr>
             <w:r>
@@ -3662,7 +3659,7 @@
         </w:tc>
         <w:tc>
           <w:tcPr>
-            <w:tcW w:w="1675" w:type="dxa"/>
+            <w:tcW w:w="1674" w:type="dxa"/>
             <w:tcBorders>
               <w:left w:val="single" w:sz="2" w:space="0" w:color="000000"/>
               <w:bottom w:val="single" w:sz="2" w:space="0" w:color="000000"/>
@@ -3671,6 +3668,7 @@
           <w:p>
             <w:pPr>
               <w:pStyle w:val="TableContents"/>
+              <w:widowControl w:val="false"/>
               <w:rPr/>
             </w:pPr>
             <w:r>
@@ -3696,7 +3694,7 @@
         </w:tc>
         <w:tc>
           <w:tcPr>
-            <w:tcW w:w="1543" w:type="dxa"/>
+            <w:tcW w:w="1540" w:type="dxa"/>
             <w:tcBorders>
               <w:left w:val="single" w:sz="2" w:space="0" w:color="000000"/>
               <w:bottom w:val="single" w:sz="2" w:space="0" w:color="000000"/>
@@ -3706,6 +3704,7 @@
           <w:p>
             <w:pPr>
               <w:pStyle w:val="TableContents"/>
+              <w:widowControl w:val="false"/>
               <w:rPr/>
             </w:pPr>
             <w:r>
@@ -3734,8 +3733,8 @@
         <w:trPr/>
         <w:tc>
           <w:tcPr>
-            <w:tcW w:w="9643" w:type="dxa"/>
-            <w:gridSpan w:val="6"/>
+            <w:tcW w:w="9642" w:type="dxa"/>
+            <w:gridSpan w:val="7"/>
             <w:tcBorders>
               <w:left w:val="single" w:sz="2" w:space="0" w:color="000000"/>
               <w:bottom w:val="single" w:sz="2" w:space="0" w:color="000000"/>
@@ -3762,8 +3761,8 @@
         <w:trPr/>
         <w:tc>
           <w:tcPr>
-            <w:tcW w:w="9643" w:type="dxa"/>
-            <w:gridSpan w:val="6"/>
+            <w:tcW w:w="9642" w:type="dxa"/>
+            <w:gridSpan w:val="7"/>
             <w:tcBorders>
               <w:left w:val="single" w:sz="2" w:space="0" w:color="000000"/>
               <w:bottom w:val="single" w:sz="2" w:space="0" w:color="000000"/>
@@ -3931,12 +3930,408 @@
       <w:r>
         <w:rPr/>
         <w:t>{%p endfor %}</w:t>
+      </w:r>
+    </w:p>
+    <w:p>
+      <w:pPr>
+        <w:pStyle w:val="Normal"/>
+        <w:rPr>
+          <w:b/>
+          <w:b/>
+          <w:bCs/>
+        </w:rPr>
+      </w:pPr>
+      <w:r>
+        <w:rPr>
+          <w:b/>
+          <w:bCs/>
+        </w:rPr>
+      </w:r>
+    </w:p>
+    <w:p>
+      <w:pPr>
+        <w:pStyle w:val="Heading3"/>
+        <w:rPr>
+          <w:b/>
+          <w:b/>
+          <w:bCs/>
+        </w:rPr>
+      </w:pPr>
+      <w:r>
+        <w:rPr/>
+        <w:t>Bauverwaltung</w:t>
+      </w:r>
+    </w:p>
+    <w:tbl>
+      <w:tblPr>
+        <w:tblW w:w="9638" w:type="dxa"/>
+        <w:jc w:val="left"/>
+        <w:tblInd w:w="55" w:type="dxa"/>
+        <w:tblLayout w:type="fixed"/>
+        <w:tblCellMar>
+          <w:top w:w="55" w:type="dxa"/>
+          <w:left w:w="55" w:type="dxa"/>
+          <w:bottom w:w="55" w:type="dxa"/>
+          <w:right w:w="55" w:type="dxa"/>
+        </w:tblCellMar>
+      </w:tblPr>
+      <w:tblGrid>
+        <w:gridCol w:w="3212"/>
+        <w:gridCol w:w="3213"/>
+        <w:gridCol w:w="3213"/>
+      </w:tblGrid>
+      <w:tr>
+        <w:trPr/>
+        <w:tc>
+          <w:tcPr>
+            <w:tcW w:w="3212" w:type="dxa"/>
+            <w:tcBorders>
+              <w:top w:val="single" w:sz="2" w:space="0" w:color="000000"/>
+              <w:left w:val="single" w:sz="2" w:space="0" w:color="000000"/>
+              <w:bottom w:val="single" w:sz="2" w:space="0" w:color="000000"/>
+            </w:tcBorders>
+          </w:tcPr>
+          <w:p>
+            <w:pPr>
+              <w:pStyle w:val="TableContents"/>
+              <w:keepNext w:val="true"/>
+              <w:rPr>
+                <w:b/>
+                <w:b/>
+                <w:bCs/>
+              </w:rPr>
+            </w:pPr>
+            <w:r>
+              <w:rPr>
+                <w:b/>
+                <w:bCs/>
+              </w:rPr>
+              <w:t>Datum</w:t>
+            </w:r>
+          </w:p>
+        </w:tc>
+        <w:tc>
+          <w:tcPr>
+            <w:tcW w:w="3213" w:type="dxa"/>
+            <w:tcBorders>
+              <w:top w:val="single" w:sz="2" w:space="0" w:color="000000"/>
+              <w:left w:val="single" w:sz="2" w:space="0" w:color="000000"/>
+              <w:bottom w:val="single" w:sz="2" w:space="0" w:color="000000"/>
+            </w:tcBorders>
+          </w:tcPr>
+          <w:p>
+            <w:pPr>
+              <w:pStyle w:val="TableContents"/>
+              <w:rPr>
+                <w:b/>
+                <w:b/>
+                <w:bCs/>
+              </w:rPr>
+            </w:pPr>
+            <w:r>
+              <w:rPr>
+                <w:b/>
+                <w:bCs/>
+              </w:rPr>
+              <w:t>Nr.</w:t>
+            </w:r>
+          </w:p>
+        </w:tc>
+        <w:tc>
+          <w:tcPr>
+            <w:tcW w:w="3213" w:type="dxa"/>
+            <w:tcBorders>
+              <w:top w:val="single" w:sz="2" w:space="0" w:color="000000"/>
+              <w:left w:val="single" w:sz="2" w:space="0" w:color="000000"/>
+              <w:bottom w:val="single" w:sz="2" w:space="0" w:color="000000"/>
+              <w:right w:val="single" w:sz="2" w:space="0" w:color="000000"/>
+            </w:tcBorders>
+          </w:tcPr>
+          <w:p>
+            <w:pPr>
+              <w:pStyle w:val="TableContents"/>
+              <w:rPr>
+                <w:b/>
+                <w:b/>
+                <w:bCs/>
+              </w:rPr>
+            </w:pPr>
+            <w:r>
+              <w:rPr>
+                <w:b/>
+                <w:bCs/>
+              </w:rPr>
+              <w:t>Beschreibung</w:t>
+            </w:r>
+          </w:p>
+        </w:tc>
+      </w:tr>
+      <w:tr>
+        <w:trPr/>
+        <w:tc>
+          <w:tcPr>
+            <w:tcW w:w="9638" w:type="dxa"/>
+            <w:gridSpan w:val="3"/>
+            <w:tcBorders>
+              <w:left w:val="single" w:sz="2" w:space="0" w:color="000000"/>
+              <w:bottom w:val="single" w:sz="2" w:space="0" w:color="000000"/>
+              <w:right w:val="single" w:sz="2" w:space="0" w:color="000000"/>
+            </w:tcBorders>
+          </w:tcPr>
+          <w:p>
+            <w:pPr>
+              <w:pStyle w:val="TableContents"/>
+              <w:keepNext w:val="true"/>
+              <w:widowControl w:val="false"/>
+              <w:rPr/>
+            </w:pPr>
+            <w:r>
+              <w:rPr>
+                <w:rFonts w:ascii="Liberation Serif" w:hAnsi="Liberation Serif"/>
+                <w:sz w:val="24"/>
+                <w:szCs w:val="24"/>
+              </w:rPr>
+              <w:t xml:space="preserve">{%tr for </w:t>
+            </w:r>
+            <w:r>
+              <w:rPr>
+                <w:rFonts w:eastAsia="Noto Sans CJK SC Regular" w:cs="FreeSans" w:ascii="Liberation Serif" w:hAnsi="Liberation Serif"/>
+                <w:color w:val="00000A"/>
+                <w:kern w:val="0"/>
+                <w:sz w:val="24"/>
+                <w:szCs w:val="24"/>
+                <w:lang w:val="en-US" w:eastAsia="zh-CN" w:bidi="hi-IN"/>
+              </w:rPr>
+              <w:t>sitzung</w:t>
+            </w:r>
+            <w:r>
+              <w:rPr>
+                <w:rFonts w:ascii="Liberation Serif" w:hAnsi="Liberation Serif"/>
+                <w:sz w:val="24"/>
+                <w:szCs w:val="24"/>
+              </w:rPr>
+              <w:t xml:space="preserve"> in </w:t>
+            </w:r>
+            <w:r>
+              <w:rPr>
+                <w:rFonts w:ascii="Liberation Serif" w:hAnsi="Liberation Serif"/>
+                <w:sz w:val="24"/>
+                <w:szCs w:val="24"/>
+              </w:rPr>
+              <w:t>bauverwaltung</w:t>
+            </w:r>
+            <w:r>
+              <w:rPr>
+                <w:rFonts w:ascii="Liberation Serif" w:hAnsi="Liberation Serif"/>
+                <w:sz w:val="24"/>
+                <w:szCs w:val="24"/>
+              </w:rPr>
+              <w:t>.bewilligungsverfahren_sitzung_baukommission%}</w:t>
+            </w:r>
+          </w:p>
+        </w:tc>
+      </w:tr>
+      <w:tr>
+        <w:trPr/>
+        <w:tc>
+          <w:tcPr>
+            <w:tcW w:w="3212" w:type="dxa"/>
+            <w:tcBorders>
+              <w:left w:val="single" w:sz="2" w:space="0" w:color="000000"/>
+              <w:bottom w:val="single" w:sz="2" w:space="0" w:color="000000"/>
+            </w:tcBorders>
+          </w:tcPr>
+          <w:p>
+            <w:pPr>
+              <w:pStyle w:val="TableContents"/>
+              <w:keepNext w:val="true"/>
+              <w:rPr>
+                <w:rFonts w:ascii="Liberation Serif" w:hAnsi="Liberation Serif"/>
+                <w:sz w:val="24"/>
+                <w:szCs w:val="24"/>
+              </w:rPr>
+            </w:pPr>
+            <w:r>
+              <w:rPr>
+                <w:rFonts w:ascii="Liberation Serif" w:hAnsi="Liberation Serif"/>
+                <w:sz w:val="24"/>
+                <w:szCs w:val="24"/>
+              </w:rPr>
+              <w:t xml:space="preserve">{{ </w:t>
+            </w:r>
+            <w:r>
+              <w:rPr>
+                <w:rFonts w:eastAsia="Noto Sans CJK SC Regular" w:cs="FreeSans" w:ascii="Liberation Serif" w:hAnsi="Liberation Serif"/>
+                <w:color w:val="00000A"/>
+                <w:kern w:val="0"/>
+                <w:sz w:val="24"/>
+                <w:szCs w:val="24"/>
+                <w:lang w:val="en-US" w:eastAsia="zh-CN" w:bidi="hi-IN"/>
+              </w:rPr>
+              <w:t>sitzung.bewilligungsverfahren_sitzun</w:t>
+              <w:br/>
+              <w:t>g_baukommission_datum</w:t>
+            </w:r>
+            <w:r>
+              <w:rPr>
+                <w:rFonts w:ascii="Liberation Serif" w:hAnsi="Liberation Serif"/>
+                <w:sz w:val="24"/>
+                <w:szCs w:val="24"/>
+              </w:rPr>
+              <w:t xml:space="preserve"> }}</w:t>
+            </w:r>
+          </w:p>
+        </w:tc>
+        <w:tc>
+          <w:tcPr>
+            <w:tcW w:w="3213" w:type="dxa"/>
+            <w:tcBorders>
+              <w:left w:val="single" w:sz="2" w:space="0" w:color="000000"/>
+              <w:bottom w:val="single" w:sz="2" w:space="0" w:color="000000"/>
+            </w:tcBorders>
+          </w:tcPr>
+          <w:p>
+            <w:pPr>
+              <w:pStyle w:val="TableContents"/>
+              <w:rPr/>
+            </w:pPr>
+            <w:r>
+              <w:rPr/>
+              <w:t xml:space="preserve">{{ </w:t>
+            </w:r>
+            <w:r>
+              <w:rPr>
+                <w:rFonts w:eastAsia="Noto Sans CJK SC Regular" w:cs="FreeSans" w:ascii="Liberation Serif" w:hAnsi="Liberation Serif"/>
+                <w:color w:val="00000A"/>
+                <w:kern w:val="0"/>
+                <w:sz w:val="24"/>
+                <w:szCs w:val="24"/>
+                <w:lang w:val="en-US" w:eastAsia="zh-CN" w:bidi="hi-IN"/>
+              </w:rPr>
+              <w:t>sitzung.bewilligungsverfahren_sitzung_baukommission_nr</w:t>
+            </w:r>
+            <w:r>
+              <w:rPr/>
+              <w:t xml:space="preserve"> }}</w:t>
+            </w:r>
+          </w:p>
+        </w:tc>
+        <w:tc>
+          <w:tcPr>
+            <w:tcW w:w="3213" w:type="dxa"/>
+            <w:tcBorders>
+              <w:left w:val="single" w:sz="2" w:space="0" w:color="000000"/>
+              <w:bottom w:val="single" w:sz="2" w:space="0" w:color="000000"/>
+              <w:right w:val="single" w:sz="2" w:space="0" w:color="000000"/>
+            </w:tcBorders>
+          </w:tcPr>
+          <w:p>
+            <w:pPr>
+              <w:pStyle w:val="TableContents"/>
+              <w:rPr/>
+            </w:pPr>
+            <w:r>
+              <w:rPr>
+                <w:rFonts w:ascii="Liberation Serif" w:hAnsi="Liberation Serif"/>
+              </w:rPr>
+              <w:t xml:space="preserve">{{ </w:t>
+            </w:r>
+            <w:r>
+              <w:rPr>
+                <w:rFonts w:eastAsia="Noto Sans CJK SC Regular" w:cs="FreeSans" w:ascii="Liberation Serif" w:hAnsi="Liberation Serif"/>
+                <w:color w:val="00000A"/>
+                <w:kern w:val="0"/>
+                <w:sz w:val="24"/>
+                <w:szCs w:val="24"/>
+                <w:lang w:val="en-US" w:eastAsia="zh-CN" w:bidi="hi-IN"/>
+              </w:rPr>
+              <w:t>sitzung.bewilligungsverfahren_sitzung_baukommission_bemerkung</w:t>
+            </w:r>
+            <w:r>
+              <w:rPr>
+                <w:rFonts w:ascii="Liberation Serif" w:hAnsi="Liberation Serif"/>
+              </w:rPr>
+              <w:t xml:space="preserve"> }}</w:t>
+            </w:r>
+          </w:p>
+        </w:tc>
+      </w:tr>
+      <w:tr>
+        <w:trPr/>
+        <w:tc>
+          <w:tcPr>
+            <w:tcW w:w="9638" w:type="dxa"/>
+            <w:gridSpan w:val="3"/>
+            <w:tcBorders>
+              <w:left w:val="single" w:sz="2" w:space="0" w:color="000000"/>
+              <w:bottom w:val="single" w:sz="2" w:space="0" w:color="000000"/>
+              <w:right w:val="single" w:sz="2" w:space="0" w:color="000000"/>
+            </w:tcBorders>
+          </w:tcPr>
+          <w:p>
+            <w:pPr>
+              <w:pStyle w:val="TableContents"/>
+              <w:keepNext w:val="true"/>
+              <w:widowControl w:val="false"/>
+              <w:rPr/>
+            </w:pPr>
+            <w:r>
+              <w:rPr>
+                <w:lang w:val="de-CH" w:eastAsia="zh-CN" w:bidi="hi-IN"/>
+              </w:rPr>
+              <w:t>{%tr endfor %}</w:t>
+            </w:r>
+          </w:p>
+        </w:tc>
+      </w:tr>
+    </w:tbl>
+    <w:p>
+      <w:pPr>
+        <w:pStyle w:val="Tabelle"/>
+        <w:rPr>
+          <w:i w:val="false"/>
+          <w:i w:val="false"/>
+          <w:iCs w:val="false"/>
+        </w:rPr>
+      </w:pPr>
+      <w:r>
+        <w:rPr>
+          <w:i w:val="false"/>
+          <w:iCs w:val="false"/>
+        </w:rPr>
+        <w:t>GR Sitzungsnummer:</w:t>
+      </w:r>
+      <w:r>
+        <w:rPr>
+          <w:i w:val="false"/>
+          <w:iCs w:val="false"/>
+        </w:rPr>
+        <w:t xml:space="preserve"> </w:t>
+      </w:r>
+      <w:r>
+        <w:rPr>
+          <w:rFonts w:ascii="Liberation Serif" w:hAnsi="Liberation Serif"/>
+          <w:i w:val="false"/>
+          <w:iCs w:val="false"/>
+          <w:sz w:val="24"/>
+          <w:szCs w:val="24"/>
+        </w:rPr>
+        <w:t>{{ bauverwaltung.bewilligungsverfahren_gr_sitzung_nummer }}</w:t>
+      </w:r>
+    </w:p>
+    <w:p>
+      <w:pPr>
+        <w:pStyle w:val="Normal"/>
+        <w:rPr/>
+      </w:pPr>
+      <w:r>
+        <w:rPr/>
       </w:r>
     </w:p>
     <w:sectPr>
       <w:type w:val="nextPage"/>
       <w:pgSz w:w="11906" w:h="16838"/>
-      <w:pgMar w:left="1134" w:right="1134" w:header="0" w:top="1134" w:footer="0" w:bottom="1134" w:gutter="0"/>
+      <w:pgMar w:left="1134" w:right="1134" w:gutter="0" w:header="0" w:top="1134" w:footer="0" w:bottom="1134"/>
       <w:pgNumType w:fmt="decimal"/>
       <w:formProt w:val="false"/>
       <w:textDirection w:val="lrTb"/>
@@ -4429,6 +4824,14 @@
     <w:qFormat/>
     <w:rPr>
       <w:rFonts w:ascii="OpenSymbol" w:hAnsi="OpenSymbol" w:eastAsia="OpenSymbol" w:cs="OpenSymbol"/>
+    </w:rPr>
+  </w:style>
+  <w:style w:type="character" w:styleId="InternetLink">
+    <w:name w:val="Hyperlink"/>
+    <w:rPr>
+      <w:color w:val="000080"/>
+      <w:u w:val="single"/>
+      <w:lang w:val="zxx" w:eastAsia="zxx" w:bidi="zxx"/>
     </w:rPr>
   </w:style>
   <w:style w:type="paragraph" w:styleId="Heading">

</xml_diff>

<commit_message>
feat(django): add more placeholders to notification template
</commit_message>
<xml_diff>
--- a/django/camac/document/tests/data/template.docx
+++ b/django/camac/document/tests/data/template.docx
@@ -185,19 +185,6 @@
     </w:p>
     <w:p>
       <w:pPr>
-        <w:pStyle w:val="Normal"/>
-        <w:rPr>
-          <w:lang w:val="de-CH"/>
-        </w:rPr>
-      </w:pPr>
-      <w:r>
-        <w:rPr>
-          <w:lang w:val="de-CH"/>
-        </w:rPr>
-      </w:r>
-    </w:p>
-    <w:p>
-      <w:pPr>
         <w:pStyle w:val="Heading2"/>
         <w:numPr>
           <w:ilvl w:val="1"/>
@@ -403,7 +390,7 @@
         <w:rPr>
           <w:lang w:val="de-CH" w:eastAsia="zh-CN" w:bidi="hi-IN"/>
         </w:rPr>
-        <w:t>}}</w:t>
+        <w:t>}} - {{publikation.end_date }}</w:t>
       </w:r>
     </w:p>
     <w:p>
@@ -1728,8 +1715,8 @@
       </w:tblPr>
       <w:tblGrid>
         <w:gridCol w:w="2422"/>
-        <w:gridCol w:w="2695"/>
-        <w:gridCol w:w="1723"/>
+        <w:gridCol w:w="2689"/>
+        <w:gridCol w:w="1729"/>
         <w:gridCol w:w="1351"/>
         <w:gridCol w:w="1447"/>
       </w:tblGrid>
@@ -1761,7 +1748,7 @@
         </w:tc>
         <w:tc>
           <w:tcPr>
-            <w:tcW w:w="2695" w:type="dxa"/>
+            <w:tcW w:w="2689" w:type="dxa"/>
             <w:tcBorders>
               <w:top w:val="single" w:sz="2" w:space="0" w:color="000001"/>
               <w:left w:val="single" w:sz="2" w:space="0" w:color="000001"/>
@@ -1785,7 +1772,7 @@
         </w:tc>
         <w:tc>
           <w:tcPr>
-            <w:tcW w:w="1723" w:type="dxa"/>
+            <w:tcW w:w="1729" w:type="dxa"/>
             <w:tcBorders>
               <w:top w:val="single" w:sz="2" w:space="0" w:color="000001"/>
               <w:left w:val="single" w:sz="2" w:space="0" w:color="000001"/>
@@ -1950,7 +1937,7 @@
         </w:tc>
         <w:tc>
           <w:tcPr>
-            <w:tcW w:w="2695" w:type="dxa"/>
+            <w:tcW w:w="2689" w:type="dxa"/>
             <w:tcBorders>
               <w:top w:val="single" w:sz="2" w:space="0" w:color="000001"/>
               <w:left w:val="single" w:sz="2" w:space="0" w:color="000001"/>
@@ -1988,7 +1975,7 @@
         </w:tc>
         <w:tc>
           <w:tcPr>
-            <w:tcW w:w="1723" w:type="dxa"/>
+            <w:tcW w:w="1729" w:type="dxa"/>
             <w:tcBorders>
               <w:top w:val="single" w:sz="2" w:space="0" w:color="000001"/>
               <w:left w:val="single" w:sz="2" w:space="0" w:color="000001"/>
@@ -3127,17 +3114,16 @@
         <w:gridCol w:w="1605"/>
         <w:gridCol w:w="1607"/>
         <w:gridCol w:w="1606"/>
-        <w:gridCol w:w="1609"/>
-        <w:gridCol w:w="1"/>
-        <w:gridCol w:w="1674"/>
-        <w:gridCol w:w="1540"/>
+        <w:gridCol w:w="1610"/>
+        <w:gridCol w:w="1675"/>
+        <w:gridCol w:w="1539"/>
       </w:tblGrid>
       <w:tr>
         <w:trPr/>
         <w:tc>
           <w:tcPr>
             <w:tcW w:w="9642" w:type="dxa"/>
-            <w:gridSpan w:val="7"/>
+            <w:gridSpan w:val="6"/>
             <w:tcBorders>
               <w:top w:val="single" w:sz="2" w:space="0" w:color="000000"/>
               <w:left w:val="single" w:sz="2" w:space="0" w:color="000000"/>
@@ -3222,7 +3208,7 @@
         </w:tc>
         <w:tc>
           <w:tcPr>
-            <w:tcW w:w="1609" w:type="dxa"/>
+            <w:tcW w:w="1610" w:type="dxa"/>
             <w:tcBorders>
               <w:left w:val="single" w:sz="2" w:space="0" w:color="000000"/>
               <w:bottom w:val="single" w:sz="2" w:space="0" w:color="000000"/>
@@ -3249,8 +3235,8 @@
         </w:tc>
         <w:tc>
           <w:tcPr>
-            <w:tcW w:w="3215" w:type="dxa"/>
-            <w:gridSpan w:val="3"/>
+            <w:tcW w:w="3214" w:type="dxa"/>
+            <w:gridSpan w:val="2"/>
             <w:tcBorders>
               <w:left w:val="single" w:sz="2" w:space="0" w:color="000000"/>
               <w:bottom w:val="single" w:sz="2" w:space="0" w:color="000000"/>
@@ -3379,7 +3365,6 @@
         <w:tc>
           <w:tcPr>
             <w:tcW w:w="1610" w:type="dxa"/>
-            <w:gridSpan w:val="2"/>
             <w:tcBorders>
               <w:left w:val="single" w:sz="2" w:space="0" w:color="000000"/>
               <w:bottom w:val="single" w:sz="2" w:space="0" w:color="000000"/>
@@ -3418,7 +3403,7 @@
         </w:tc>
         <w:tc>
           <w:tcPr>
-            <w:tcW w:w="1674" w:type="dxa"/>
+            <w:tcW w:w="1675" w:type="dxa"/>
             <w:tcBorders>
               <w:left w:val="single" w:sz="2" w:space="0" w:color="000000"/>
               <w:bottom w:val="single" w:sz="2" w:space="0" w:color="000000"/>
@@ -3445,7 +3430,7 @@
         </w:tc>
         <w:tc>
           <w:tcPr>
-            <w:tcW w:w="1540" w:type="dxa"/>
+            <w:tcW w:w="1539" w:type="dxa"/>
             <w:tcBorders>
               <w:left w:val="single" w:sz="2" w:space="0" w:color="000000"/>
               <w:bottom w:val="single" w:sz="2" w:space="0" w:color="000000"/>
@@ -3477,7 +3462,7 @@
         <w:tc>
           <w:tcPr>
             <w:tcW w:w="9642" w:type="dxa"/>
-            <w:gridSpan w:val="7"/>
+            <w:gridSpan w:val="6"/>
             <w:tcBorders>
               <w:left w:val="single" w:sz="2" w:space="0" w:color="000000"/>
               <w:bottom w:val="single" w:sz="2" w:space="0" w:color="000000"/>
@@ -3624,7 +3609,6 @@
         <w:tc>
           <w:tcPr>
             <w:tcW w:w="1610" w:type="dxa"/>
-            <w:gridSpan w:val="2"/>
             <w:tcBorders>
               <w:left w:val="single" w:sz="2" w:space="0" w:color="000000"/>
               <w:bottom w:val="single" w:sz="2" w:space="0" w:color="000000"/>
@@ -3659,7 +3643,7 @@
         </w:tc>
         <w:tc>
           <w:tcPr>
-            <w:tcW w:w="1674" w:type="dxa"/>
+            <w:tcW w:w="1675" w:type="dxa"/>
             <w:tcBorders>
               <w:left w:val="single" w:sz="2" w:space="0" w:color="000000"/>
               <w:bottom w:val="single" w:sz="2" w:space="0" w:color="000000"/>
@@ -3694,7 +3678,7 @@
         </w:tc>
         <w:tc>
           <w:tcPr>
-            <w:tcW w:w="1540" w:type="dxa"/>
+            <w:tcW w:w="1539" w:type="dxa"/>
             <w:tcBorders>
               <w:left w:val="single" w:sz="2" w:space="0" w:color="000000"/>
               <w:bottom w:val="single" w:sz="2" w:space="0" w:color="000000"/>
@@ -3734,7 +3718,7 @@
         <w:tc>
           <w:tcPr>
             <w:tcW w:w="9642" w:type="dxa"/>
-            <w:gridSpan w:val="7"/>
+            <w:gridSpan w:val="6"/>
             <w:tcBorders>
               <w:left w:val="single" w:sz="2" w:space="0" w:color="000000"/>
               <w:bottom w:val="single" w:sz="2" w:space="0" w:color="000000"/>
@@ -3762,7 +3746,7 @@
         <w:tc>
           <w:tcPr>
             <w:tcW w:w="9642" w:type="dxa"/>
-            <w:gridSpan w:val="7"/>
+            <w:gridSpan w:val="6"/>
             <w:tcBorders>
               <w:left w:val="single" w:sz="2" w:space="0" w:color="000000"/>
               <w:bottom w:val="single" w:sz="2" w:space="0" w:color="000000"/>
@@ -3960,6 +3944,38 @@
       <w:r>
         <w:rPr/>
         <w:t>Bauverwaltung</w:t>
+      </w:r>
+    </w:p>
+    <w:p>
+      <w:pPr>
+        <w:pStyle w:val="Normal"/>
+        <w:spacing w:before="57" w:after="57"/>
+        <w:rPr>
+          <w:b/>
+          <w:b/>
+          <w:bCs/>
+        </w:rPr>
+      </w:pPr>
+      <w:r>
+        <w:rPr>
+          <w:b/>
+          <w:bCs/>
+        </w:rPr>
+        <w:t>Bewilligungsverfahren</w:t>
+      </w:r>
+    </w:p>
+    <w:p>
+      <w:pPr>
+        <w:pStyle w:val="Normal"/>
+        <w:rPr>
+          <w:b/>
+          <w:b/>
+          <w:bCs/>
+        </w:rPr>
+      </w:pPr>
+      <w:r>
+        <w:rPr/>
+        <w:t>Sitzung Baukommission</w:t>
       </w:r>
     </w:p>
     <w:tbl>
@@ -3995,6 +4011,7 @@
             <w:pPr>
               <w:pStyle w:val="TableContents"/>
               <w:keepNext w:val="true"/>
+              <w:widowControl w:val="false"/>
               <w:rPr>
                 <w:b/>
                 <w:b/>
@@ -4022,6 +4039,7 @@
           <w:p>
             <w:pPr>
               <w:pStyle w:val="TableContents"/>
+              <w:widowControl w:val="false"/>
               <w:rPr>
                 <w:b/>
                 <w:b/>
@@ -4050,6 +4068,7 @@
           <w:p>
             <w:pPr>
               <w:pStyle w:val="TableContents"/>
+              <w:widowControl w:val="false"/>
               <w:rPr>
                 <w:b/>
                 <w:b/>
@@ -4087,7 +4106,6 @@
             </w:pPr>
             <w:r>
               <w:rPr>
-                <w:rFonts w:ascii="Liberation Serif" w:hAnsi="Liberation Serif"/>
                 <w:sz w:val="24"/>
                 <w:szCs w:val="24"/>
               </w:rPr>
@@ -4095,7 +4113,7 @@
             </w:r>
             <w:r>
               <w:rPr>
-                <w:rFonts w:eastAsia="Noto Sans CJK SC Regular" w:cs="FreeSans" w:ascii="Liberation Serif" w:hAnsi="Liberation Serif"/>
+                <w:rFonts w:eastAsia="Noto Sans CJK SC Regular" w:cs="FreeSans"/>
                 <w:color w:val="00000A"/>
                 <w:kern w:val="0"/>
                 <w:sz w:val="24"/>
@@ -4106,62 +4124,45 @@
             </w:r>
             <w:r>
               <w:rPr>
+                <w:sz w:val="24"/>
+                <w:szCs w:val="24"/>
+              </w:rPr>
+              <w:t xml:space="preserve"> in bauverwaltung.bewilligungsverfahren_sitzung_baukommission%}</w:t>
+            </w:r>
+          </w:p>
+        </w:tc>
+      </w:tr>
+      <w:tr>
+        <w:trPr/>
+        <w:tc>
+          <w:tcPr>
+            <w:tcW w:w="3212" w:type="dxa"/>
+            <w:tcBorders>
+              <w:left w:val="single" w:sz="2" w:space="0" w:color="000000"/>
+              <w:bottom w:val="single" w:sz="2" w:space="0" w:color="000000"/>
+            </w:tcBorders>
+          </w:tcPr>
+          <w:p>
+            <w:pPr>
+              <w:pStyle w:val="TableContents"/>
+              <w:keepNext w:val="true"/>
+              <w:widowControl w:val="false"/>
+              <w:rPr>
                 <w:rFonts w:ascii="Liberation Serif" w:hAnsi="Liberation Serif"/>
                 <w:sz w:val="24"/>
                 <w:szCs w:val="24"/>
               </w:rPr>
-              <w:t xml:space="preserve"> in </w:t>
-            </w:r>
-            <w:r>
-              <w:rPr>
-                <w:rFonts w:ascii="Liberation Serif" w:hAnsi="Liberation Serif"/>
+            </w:pPr>
+            <w:r>
+              <w:rPr>
                 <w:sz w:val="24"/>
                 <w:szCs w:val="24"/>
               </w:rPr>
-              <w:t>bauverwaltung</w:t>
-            </w:r>
-            <w:r>
-              <w:rPr>
-                <w:rFonts w:ascii="Liberation Serif" w:hAnsi="Liberation Serif"/>
-                <w:sz w:val="24"/>
-                <w:szCs w:val="24"/>
-              </w:rPr>
-              <w:t>.bewilligungsverfahren_sitzung_baukommission%}</w:t>
-            </w:r>
-          </w:p>
-        </w:tc>
-      </w:tr>
-      <w:tr>
-        <w:trPr/>
-        <w:tc>
-          <w:tcPr>
-            <w:tcW w:w="3212" w:type="dxa"/>
-            <w:tcBorders>
-              <w:left w:val="single" w:sz="2" w:space="0" w:color="000000"/>
-              <w:bottom w:val="single" w:sz="2" w:space="0" w:color="000000"/>
-            </w:tcBorders>
-          </w:tcPr>
-          <w:p>
-            <w:pPr>
-              <w:pStyle w:val="TableContents"/>
-              <w:keepNext w:val="true"/>
-              <w:rPr>
-                <w:rFonts w:ascii="Liberation Serif" w:hAnsi="Liberation Serif"/>
-                <w:sz w:val="24"/>
-                <w:szCs w:val="24"/>
-              </w:rPr>
-            </w:pPr>
-            <w:r>
-              <w:rPr>
-                <w:rFonts w:ascii="Liberation Serif" w:hAnsi="Liberation Serif"/>
-                <w:sz w:val="24"/>
-                <w:szCs w:val="24"/>
-              </w:rPr>
               <w:t xml:space="preserve">{{ </w:t>
             </w:r>
             <w:r>
               <w:rPr>
-                <w:rFonts w:eastAsia="Noto Sans CJK SC Regular" w:cs="FreeSans" w:ascii="Liberation Serif" w:hAnsi="Liberation Serif"/>
+                <w:rFonts w:eastAsia="Noto Sans CJK SC Regular" w:cs="FreeSans"/>
                 <w:color w:val="00000A"/>
                 <w:kern w:val="0"/>
                 <w:sz w:val="24"/>
@@ -4174,7 +4175,6 @@
             </w:r>
             <w:r>
               <w:rPr>
-                <w:rFonts w:ascii="Liberation Serif" w:hAnsi="Liberation Serif"/>
                 <w:sz w:val="24"/>
                 <w:szCs w:val="24"/>
               </w:rPr>
@@ -4193,6 +4193,7 @@
           <w:p>
             <w:pPr>
               <w:pStyle w:val="TableContents"/>
+              <w:widowControl w:val="false"/>
               <w:rPr/>
             </w:pPr>
             <w:r>
@@ -4201,7 +4202,7 @@
             </w:r>
             <w:r>
               <w:rPr>
-                <w:rFonts w:eastAsia="Noto Sans CJK SC Regular" w:cs="FreeSans" w:ascii="Liberation Serif" w:hAnsi="Liberation Serif"/>
+                <w:rFonts w:eastAsia="Noto Sans CJK SC Regular" w:cs="FreeSans"/>
                 <w:color w:val="00000A"/>
                 <w:kern w:val="0"/>
                 <w:sz w:val="24"/>
@@ -4228,17 +4229,16 @@
           <w:p>
             <w:pPr>
               <w:pStyle w:val="TableContents"/>
-              <w:rPr/>
-            </w:pPr>
-            <w:r>
-              <w:rPr>
-                <w:rFonts w:ascii="Liberation Serif" w:hAnsi="Liberation Serif"/>
-              </w:rPr>
+              <w:widowControl w:val="false"/>
+              <w:rPr/>
+            </w:pPr>
+            <w:r>
+              <w:rPr/>
               <w:t xml:space="preserve">{{ </w:t>
             </w:r>
             <w:r>
               <w:rPr>
-                <w:rFonts w:eastAsia="Noto Sans CJK SC Regular" w:cs="FreeSans" w:ascii="Liberation Serif" w:hAnsi="Liberation Serif"/>
+                <w:rFonts w:eastAsia="Noto Sans CJK SC Regular" w:cs="FreeSans"/>
                 <w:color w:val="00000A"/>
                 <w:kern w:val="0"/>
                 <w:sz w:val="24"/>
@@ -4248,9 +4248,7 @@
               <w:t>sitzung.bewilligungsverfahren_sitzung_baukommission_bemerkung</w:t>
             </w:r>
             <w:r>
-              <w:rPr>
-                <w:rFonts w:ascii="Liberation Serif" w:hAnsi="Liberation Serif"/>
-              </w:rPr>
+              <w:rPr/>
               <w:t xml:space="preserve"> }}</w:t>
             </w:r>
           </w:p>
@@ -4299,18 +4297,10 @@
           <w:i w:val="false"/>
           <w:iCs w:val="false"/>
         </w:rPr>
-        <w:t>GR Sitzungsnummer:</w:t>
-      </w:r>
-      <w:r>
-        <w:rPr>
-          <w:i w:val="false"/>
-          <w:iCs w:val="false"/>
-        </w:rPr>
-        <w:t xml:space="preserve"> </w:t>
-      </w:r>
-      <w:r>
-        <w:rPr>
-          <w:rFonts w:ascii="Liberation Serif" w:hAnsi="Liberation Serif"/>
+        <w:t xml:space="preserve">GR Sitzungsnummer: </w:t>
+      </w:r>
+      <w:r>
+        <w:rPr>
           <w:i w:val="false"/>
           <w:iCs w:val="false"/>
           <w:sz w:val="24"/>
@@ -4321,8 +4311,1141 @@
     </w:p>
     <w:p>
       <w:pPr>
+        <w:pStyle w:val="Tabelle"/>
+        <w:rPr>
+          <w:i w:val="false"/>
+          <w:i w:val="false"/>
+          <w:iCs w:val="false"/>
+        </w:rPr>
+      </w:pPr>
+      <w:r>
+        <w:rPr>
+          <w:i w:val="false"/>
+          <w:iCs w:val="false"/>
+          <w:sz w:val="24"/>
+          <w:szCs w:val="24"/>
+        </w:rPr>
+        <w:t>Sistierung</w:t>
+      </w:r>
+    </w:p>
+    <w:p>
+      <w:pPr>
+        <w:pStyle w:val="Tabelle"/>
+        <w:rPr>
+          <w:i w:val="false"/>
+          <w:i w:val="false"/>
+          <w:iCs w:val="false"/>
+        </w:rPr>
+      </w:pPr>
+      <w:r>
+        <w:rPr>
+          <w:i w:val="false"/>
+          <w:iCs w:val="false"/>
+        </w:rPr>
+      </w:r>
+    </w:p>
+    <w:tbl>
+      <w:tblPr>
+        <w:tblW w:w="9638" w:type="dxa"/>
+        <w:jc w:val="left"/>
+        <w:tblInd w:w="55" w:type="dxa"/>
+        <w:tblLayout w:type="fixed"/>
+        <w:tblCellMar>
+          <w:top w:w="55" w:type="dxa"/>
+          <w:left w:w="55" w:type="dxa"/>
+          <w:bottom w:w="55" w:type="dxa"/>
+          <w:right w:w="55" w:type="dxa"/>
+        </w:tblCellMar>
+      </w:tblPr>
+      <w:tblGrid>
+        <w:gridCol w:w="3212"/>
+        <w:gridCol w:w="3213"/>
+        <w:gridCol w:w="3213"/>
+      </w:tblGrid>
+      <w:tr>
+        <w:trPr/>
+        <w:tc>
+          <w:tcPr>
+            <w:tcW w:w="3212" w:type="dxa"/>
+            <w:tcBorders>
+              <w:top w:val="single" w:sz="2" w:space="0" w:color="000000"/>
+              <w:left w:val="single" w:sz="2" w:space="0" w:color="000000"/>
+              <w:bottom w:val="single" w:sz="2" w:space="0" w:color="000000"/>
+            </w:tcBorders>
+          </w:tcPr>
+          <w:p>
+            <w:pPr>
+              <w:pStyle w:val="TableContents"/>
+              <w:keepNext w:val="true"/>
+              <w:widowControl w:val="false"/>
+              <w:rPr>
+                <w:b/>
+                <w:b/>
+                <w:bCs/>
+              </w:rPr>
+            </w:pPr>
+            <w:r>
+              <w:rPr>
+                <w:b/>
+                <w:bCs/>
+              </w:rPr>
+              <w:t>Von</w:t>
+            </w:r>
+          </w:p>
+        </w:tc>
+        <w:tc>
+          <w:tcPr>
+            <w:tcW w:w="3213" w:type="dxa"/>
+            <w:tcBorders>
+              <w:top w:val="single" w:sz="2" w:space="0" w:color="000000"/>
+              <w:left w:val="single" w:sz="2" w:space="0" w:color="000000"/>
+              <w:bottom w:val="single" w:sz="2" w:space="0" w:color="000000"/>
+            </w:tcBorders>
+          </w:tcPr>
+          <w:p>
+            <w:pPr>
+              <w:pStyle w:val="TableContents"/>
+              <w:widowControl w:val="false"/>
+              <w:rPr>
+                <w:b/>
+                <w:b/>
+                <w:bCs/>
+              </w:rPr>
+            </w:pPr>
+            <w:r>
+              <w:rPr>
+                <w:b/>
+                <w:bCs/>
+              </w:rPr>
+              <w:t>Bis</w:t>
+            </w:r>
+          </w:p>
+        </w:tc>
+        <w:tc>
+          <w:tcPr>
+            <w:tcW w:w="3213" w:type="dxa"/>
+            <w:tcBorders>
+              <w:top w:val="single" w:sz="2" w:space="0" w:color="000000"/>
+              <w:left w:val="single" w:sz="2" w:space="0" w:color="000000"/>
+              <w:bottom w:val="single" w:sz="2" w:space="0" w:color="000000"/>
+              <w:right w:val="single" w:sz="2" w:space="0" w:color="000000"/>
+            </w:tcBorders>
+          </w:tcPr>
+          <w:p>
+            <w:pPr>
+              <w:pStyle w:val="TableContents"/>
+              <w:widowControl w:val="false"/>
+              <w:rPr>
+                <w:b/>
+                <w:b/>
+                <w:bCs/>
+              </w:rPr>
+            </w:pPr>
+            <w:r>
+              <w:rPr>
+                <w:b/>
+                <w:bCs/>
+              </w:rPr>
+              <w:t>Bemerkung</w:t>
+            </w:r>
+          </w:p>
+        </w:tc>
+      </w:tr>
+      <w:tr>
+        <w:trPr/>
+        <w:tc>
+          <w:tcPr>
+            <w:tcW w:w="9638" w:type="dxa"/>
+            <w:gridSpan w:val="3"/>
+            <w:tcBorders>
+              <w:left w:val="single" w:sz="2" w:space="0" w:color="000000"/>
+              <w:bottom w:val="single" w:sz="2" w:space="0" w:color="000000"/>
+              <w:right w:val="single" w:sz="2" w:space="0" w:color="000000"/>
+            </w:tcBorders>
+          </w:tcPr>
+          <w:p>
+            <w:pPr>
+              <w:pStyle w:val="TableContents"/>
+              <w:keepNext w:val="true"/>
+              <w:widowControl w:val="false"/>
+              <w:rPr/>
+            </w:pPr>
+            <w:r>
+              <w:rPr>
+                <w:sz w:val="24"/>
+                <w:szCs w:val="24"/>
+              </w:rPr>
+              <w:t xml:space="preserve">{%tr for </w:t>
+            </w:r>
+            <w:r>
+              <w:rPr>
+                <w:rFonts w:eastAsia="Noto Sans CJK SC Regular" w:cs="FreeSans"/>
+                <w:color w:val="00000A"/>
+                <w:kern w:val="0"/>
+                <w:sz w:val="24"/>
+                <w:szCs w:val="24"/>
+                <w:lang w:val="en-US" w:eastAsia="zh-CN" w:bidi="hi-IN"/>
+              </w:rPr>
+              <w:t>sistierung</w:t>
+            </w:r>
+            <w:r>
+              <w:rPr>
+                <w:sz w:val="24"/>
+                <w:szCs w:val="24"/>
+              </w:rPr>
+              <w:t xml:space="preserve"> in bauverwaltung.bewilligungsverfahren_sistierung%}</w:t>
+            </w:r>
+          </w:p>
+        </w:tc>
+      </w:tr>
+      <w:tr>
+        <w:trPr/>
+        <w:tc>
+          <w:tcPr>
+            <w:tcW w:w="3212" w:type="dxa"/>
+            <w:tcBorders>
+              <w:left w:val="single" w:sz="2" w:space="0" w:color="000000"/>
+              <w:bottom w:val="single" w:sz="2" w:space="0" w:color="000000"/>
+            </w:tcBorders>
+          </w:tcPr>
+          <w:p>
+            <w:pPr>
+              <w:pStyle w:val="TableContents"/>
+              <w:keepNext w:val="true"/>
+              <w:widowControl w:val="false"/>
+              <w:rPr>
+                <w:rFonts w:ascii="Liberation Serif" w:hAnsi="Liberation Serif"/>
+                <w:sz w:val="24"/>
+                <w:szCs w:val="24"/>
+              </w:rPr>
+            </w:pPr>
+            <w:r>
+              <w:rPr>
+                <w:sz w:val="24"/>
+                <w:szCs w:val="24"/>
+              </w:rPr>
+              <w:t xml:space="preserve">{{ </w:t>
+            </w:r>
+            <w:r>
+              <w:rPr>
+                <w:rFonts w:eastAsia="Noto Sans CJK SC Regular" w:cs="FreeSans"/>
+                <w:color w:val="00000A"/>
+                <w:kern w:val="0"/>
+                <w:sz w:val="24"/>
+                <w:szCs w:val="24"/>
+                <w:lang w:val="en-US" w:eastAsia="zh-CN" w:bidi="hi-IN"/>
+              </w:rPr>
+              <w:t>sistierung</w:t>
+            </w:r>
+            <w:r>
+              <w:rPr>
+                <w:rFonts w:eastAsia="Noto Sans CJK SC Regular" w:cs="FreeSans"/>
+                <w:color w:val="00000A"/>
+                <w:kern w:val="0"/>
+                <w:sz w:val="24"/>
+                <w:szCs w:val="24"/>
+                <w:lang w:val="en-US" w:eastAsia="zh-CN" w:bidi="hi-IN"/>
+              </w:rPr>
+              <w:t xml:space="preserve">.bewilligungsverfahren_sistierung_von </w:t>
+            </w:r>
+            <w:r>
+              <w:rPr>
+                <w:sz w:val="24"/>
+                <w:szCs w:val="24"/>
+              </w:rPr>
+              <w:t>}}</w:t>
+            </w:r>
+          </w:p>
+        </w:tc>
+        <w:tc>
+          <w:tcPr>
+            <w:tcW w:w="3213" w:type="dxa"/>
+            <w:tcBorders>
+              <w:left w:val="single" w:sz="2" w:space="0" w:color="000000"/>
+              <w:bottom w:val="single" w:sz="2" w:space="0" w:color="000000"/>
+            </w:tcBorders>
+          </w:tcPr>
+          <w:p>
+            <w:pPr>
+              <w:pStyle w:val="TableContents"/>
+              <w:widowControl w:val="false"/>
+              <w:rPr/>
+            </w:pPr>
+            <w:r>
+              <w:rPr/>
+              <w:t xml:space="preserve">{{ </w:t>
+            </w:r>
+            <w:r>
+              <w:rPr>
+                <w:rFonts w:eastAsia="Noto Sans CJK SC Regular" w:cs="FreeSans"/>
+                <w:color w:val="00000A"/>
+                <w:kern w:val="0"/>
+                <w:sz w:val="24"/>
+                <w:szCs w:val="24"/>
+                <w:lang w:val="en-US" w:eastAsia="zh-CN" w:bidi="hi-IN"/>
+              </w:rPr>
+              <w:t>sistierung</w:t>
+            </w:r>
+            <w:r>
+              <w:rPr>
+                <w:rFonts w:eastAsia="Noto Sans CJK SC Regular" w:cs="FreeSans"/>
+                <w:color w:val="00000A"/>
+                <w:kern w:val="0"/>
+                <w:sz w:val="24"/>
+                <w:szCs w:val="24"/>
+                <w:lang w:val="en-US" w:eastAsia="zh-CN" w:bidi="hi-IN"/>
+              </w:rPr>
+              <w:t>.bewilligungsverfahren_sistierung_bis</w:t>
+            </w:r>
+            <w:r>
+              <w:rPr/>
+              <w:t xml:space="preserve"> }}</w:t>
+            </w:r>
+          </w:p>
+        </w:tc>
+        <w:tc>
+          <w:tcPr>
+            <w:tcW w:w="3213" w:type="dxa"/>
+            <w:tcBorders>
+              <w:left w:val="single" w:sz="2" w:space="0" w:color="000000"/>
+              <w:bottom w:val="single" w:sz="2" w:space="0" w:color="000000"/>
+              <w:right w:val="single" w:sz="2" w:space="0" w:color="000000"/>
+            </w:tcBorders>
+          </w:tcPr>
+          <w:p>
+            <w:pPr>
+              <w:pStyle w:val="TableContents"/>
+              <w:widowControl w:val="false"/>
+              <w:rPr/>
+            </w:pPr>
+            <w:r>
+              <w:rPr/>
+              <w:t xml:space="preserve">{{ </w:t>
+            </w:r>
+            <w:r>
+              <w:rPr>
+                <w:rFonts w:eastAsia="Noto Sans CJK SC Regular" w:cs="FreeSans"/>
+                <w:color w:val="00000A"/>
+                <w:kern w:val="0"/>
+                <w:sz w:val="24"/>
+                <w:szCs w:val="24"/>
+                <w:lang w:val="en-US" w:eastAsia="zh-CN" w:bidi="hi-IN"/>
+              </w:rPr>
+              <w:t>sistierung</w:t>
+            </w:r>
+            <w:r>
+              <w:rPr>
+                <w:rFonts w:eastAsia="Noto Sans CJK SC Regular" w:cs="FreeSans"/>
+                <w:color w:val="00000A"/>
+                <w:kern w:val="0"/>
+                <w:sz w:val="24"/>
+                <w:szCs w:val="24"/>
+                <w:lang w:val="en-US" w:eastAsia="zh-CN" w:bidi="hi-IN"/>
+              </w:rPr>
+              <w:t>.bewilligungsverfahren_sistierung_bemerkung</w:t>
+            </w:r>
+            <w:r>
+              <w:rPr/>
+              <w:t xml:space="preserve"> }}</w:t>
+            </w:r>
+          </w:p>
+        </w:tc>
+      </w:tr>
+      <w:tr>
+        <w:trPr/>
+        <w:tc>
+          <w:tcPr>
+            <w:tcW w:w="9638" w:type="dxa"/>
+            <w:gridSpan w:val="3"/>
+            <w:tcBorders>
+              <w:left w:val="single" w:sz="2" w:space="0" w:color="000000"/>
+              <w:bottom w:val="single" w:sz="2" w:space="0" w:color="000000"/>
+              <w:right w:val="single" w:sz="2" w:space="0" w:color="000000"/>
+            </w:tcBorders>
+          </w:tcPr>
+          <w:p>
+            <w:pPr>
+              <w:pStyle w:val="TableContents"/>
+              <w:keepNext w:val="true"/>
+              <w:widowControl w:val="false"/>
+              <w:rPr/>
+            </w:pPr>
+            <w:r>
+              <w:rPr>
+                <w:lang w:val="de-CH" w:eastAsia="zh-CN" w:bidi="hi-IN"/>
+              </w:rPr>
+              <w:t>{%tr endfor %}</w:t>
+            </w:r>
+          </w:p>
+        </w:tc>
+      </w:tr>
+    </w:tbl>
+    <w:p>
+      <w:pPr>
         <w:pStyle w:val="Normal"/>
+        <w:spacing w:before="228" w:after="228"/>
+        <w:rPr>
+          <w:b/>
+          <w:b/>
+          <w:bCs/>
+        </w:rPr>
+      </w:pPr>
+      <w:r>
+        <w:rPr>
+          <w:b/>
+          <w:bCs/>
+        </w:rPr>
+        <w:t>Beschwerdeverfahren</w:t>
+      </w:r>
+    </w:p>
+    <w:tbl>
+      <w:tblPr>
+        <w:tblW w:w="9638" w:type="dxa"/>
+        <w:jc w:val="left"/>
+        <w:tblInd w:w="55" w:type="dxa"/>
+        <w:tblLayout w:type="fixed"/>
+        <w:tblCellMar>
+          <w:top w:w="55" w:type="dxa"/>
+          <w:left w:w="55" w:type="dxa"/>
+          <w:bottom w:w="55" w:type="dxa"/>
+          <w:right w:w="55" w:type="dxa"/>
+        </w:tblCellMar>
+      </w:tblPr>
+      <w:tblGrid>
+        <w:gridCol w:w="3212"/>
+        <w:gridCol w:w="3213"/>
+        <w:gridCol w:w="3213"/>
+      </w:tblGrid>
+      <w:tr>
+        <w:trPr/>
+        <w:tc>
+          <w:tcPr>
+            <w:tcW w:w="3212" w:type="dxa"/>
+            <w:tcBorders>
+              <w:top w:val="single" w:sz="2" w:space="0" w:color="000000"/>
+              <w:left w:val="single" w:sz="2" w:space="0" w:color="000000"/>
+              <w:bottom w:val="single" w:sz="2" w:space="0" w:color="000000"/>
+            </w:tcBorders>
+          </w:tcPr>
+          <w:p>
+            <w:pPr>
+              <w:pStyle w:val="TableContents"/>
+              <w:widowControl w:val="false"/>
+              <w:rPr>
+                <w:b/>
+                <w:b/>
+                <w:bCs/>
+              </w:rPr>
+            </w:pPr>
+            <w:r>
+              <w:rPr>
+                <w:b/>
+                <w:bCs/>
+              </w:rPr>
+              <w:t>Entscheidbehörde</w:t>
+            </w:r>
+          </w:p>
+        </w:tc>
+        <w:tc>
+          <w:tcPr>
+            <w:tcW w:w="3213" w:type="dxa"/>
+            <w:tcBorders>
+              <w:top w:val="single" w:sz="2" w:space="0" w:color="000000"/>
+              <w:left w:val="single" w:sz="2" w:space="0" w:color="000000"/>
+              <w:bottom w:val="single" w:sz="2" w:space="0" w:color="000000"/>
+            </w:tcBorders>
+          </w:tcPr>
+          <w:p>
+            <w:pPr>
+              <w:pStyle w:val="TableContents"/>
+              <w:widowControl w:val="false"/>
+              <w:rPr>
+                <w:b/>
+                <w:b/>
+                <w:bCs/>
+              </w:rPr>
+            </w:pPr>
+            <w:r>
+              <w:rPr>
+                <w:b/>
+                <w:bCs/>
+              </w:rPr>
+              <w:t>Geschäft Nr.</w:t>
+            </w:r>
+          </w:p>
+        </w:tc>
+        <w:tc>
+          <w:tcPr>
+            <w:tcW w:w="3213" w:type="dxa"/>
+            <w:tcBorders>
+              <w:top w:val="single" w:sz="2" w:space="0" w:color="000000"/>
+              <w:left w:val="single" w:sz="2" w:space="0" w:color="000000"/>
+              <w:bottom w:val="single" w:sz="2" w:space="0" w:color="000000"/>
+              <w:right w:val="single" w:sz="2" w:space="0" w:color="000000"/>
+            </w:tcBorders>
+          </w:tcPr>
+          <w:p>
+            <w:pPr>
+              <w:pStyle w:val="TableContents"/>
+              <w:widowControl w:val="false"/>
+              <w:rPr>
+                <w:b/>
+                <w:b/>
+                <w:bCs/>
+              </w:rPr>
+            </w:pPr>
+            <w:r>
+              <w:rPr>
+                <w:b/>
+                <w:bCs/>
+              </w:rPr>
+              <w:t>Betreff</w:t>
+            </w:r>
+          </w:p>
+        </w:tc>
+      </w:tr>
+      <w:tr>
+        <w:trPr/>
+        <w:tc>
+          <w:tcPr>
+            <w:tcW w:w="9638" w:type="dxa"/>
+            <w:gridSpan w:val="3"/>
+            <w:tcBorders>
+              <w:left w:val="single" w:sz="2" w:space="0" w:color="000000"/>
+              <w:bottom w:val="single" w:sz="2" w:space="0" w:color="000000"/>
+              <w:right w:val="single" w:sz="2" w:space="0" w:color="000000"/>
+            </w:tcBorders>
+          </w:tcPr>
+          <w:p>
+            <w:pPr>
+              <w:pStyle w:val="TableContents"/>
+              <w:keepNext w:val="true"/>
+              <w:widowControl w:val="false"/>
+              <w:rPr/>
+            </w:pPr>
+            <w:r>
+              <w:rPr>
+                <w:sz w:val="24"/>
+                <w:szCs w:val="24"/>
+              </w:rPr>
+              <w:t xml:space="preserve">{%tr for </w:t>
+            </w:r>
+            <w:r>
+              <w:rPr>
+                <w:rFonts w:eastAsia="Noto Sans CJK SC Regular" w:cs="FreeSans"/>
+                <w:color w:val="00000A"/>
+                <w:kern w:val="0"/>
+                <w:sz w:val="24"/>
+                <w:szCs w:val="24"/>
+                <w:lang w:val="en-US" w:eastAsia="zh-CN" w:bidi="hi-IN"/>
+              </w:rPr>
+              <w:t>beschwerde</w:t>
+            </w:r>
+            <w:r>
+              <w:rPr>
+                <w:sz w:val="24"/>
+                <w:szCs w:val="24"/>
+              </w:rPr>
+              <w:t xml:space="preserve"> in bauverwaltung.beschwerdeverfahren%}</w:t>
+            </w:r>
+          </w:p>
+        </w:tc>
+      </w:tr>
+      <w:tr>
+        <w:trPr/>
+        <w:tc>
+          <w:tcPr>
+            <w:tcW w:w="3212" w:type="dxa"/>
+            <w:tcBorders>
+              <w:left w:val="single" w:sz="2" w:space="0" w:color="000000"/>
+              <w:bottom w:val="single" w:sz="2" w:space="0" w:color="000000"/>
+            </w:tcBorders>
+          </w:tcPr>
+          <w:p>
+            <w:pPr>
+              <w:pStyle w:val="TableContents"/>
+              <w:widowControl w:val="false"/>
+              <w:rPr>
+                <w:rFonts w:ascii="Liberation Serif" w:hAnsi="Liberation Serif"/>
+                <w:sz w:val="24"/>
+                <w:szCs w:val="24"/>
+              </w:rPr>
+            </w:pPr>
+            <w:r>
+              <w:rPr>
+                <w:sz w:val="24"/>
+                <w:szCs w:val="24"/>
+              </w:rPr>
+              <w:t xml:space="preserve">{{ </w:t>
+            </w:r>
+            <w:r>
+              <w:rPr>
+                <w:rFonts w:eastAsia="Noto Sans CJK SC Regular" w:cs="FreeSans"/>
+                <w:color w:val="00000A"/>
+                <w:kern w:val="0"/>
+                <w:sz w:val="24"/>
+                <w:szCs w:val="24"/>
+                <w:lang w:val="en-US" w:eastAsia="zh-CN" w:bidi="hi-IN"/>
+              </w:rPr>
+              <w:t>beschwerde</w:t>
+            </w:r>
+            <w:r>
+              <w:rPr>
+                <w:rFonts w:eastAsia="Noto Sans CJK SC Regular" w:cs="FreeSans"/>
+                <w:color w:val="00000A"/>
+                <w:kern w:val="0"/>
+                <w:sz w:val="24"/>
+                <w:szCs w:val="24"/>
+                <w:lang w:val="en-US" w:eastAsia="zh-CN" w:bidi="hi-IN"/>
+              </w:rPr>
+              <w:t>.</w:t>
+            </w:r>
+            <w:r>
+              <w:rPr>
+                <w:lang w:val="en-US" w:eastAsia="zh-CN" w:bidi="hi-IN"/>
+              </w:rPr>
+              <w:t>beschwerdeverfahren</w:t>
+            </w:r>
+            <w:r>
+              <w:rPr>
+                <w:i w:val="false"/>
+                <w:iCs w:val="false"/>
+                <w:sz w:val="24"/>
+                <w:szCs w:val="24"/>
+                <w:lang w:val="en-US" w:eastAsia="zh-CN" w:bidi="hi-IN"/>
+              </w:rPr>
+              <w:t>_</w:t>
+            </w:r>
+            <w:r>
+              <w:rPr>
+                <w:lang w:val="en-US" w:eastAsia="zh-CN" w:bidi="hi-IN"/>
+              </w:rPr>
+              <w:t>entscheidbehoerde</w:t>
+            </w:r>
+            <w:r>
+              <w:rPr>
+                <w:rFonts w:eastAsia="Noto Sans CJK SC Regular" w:cs="FreeSans" w:ascii="Source Sans Pro;apple-system;BlinkMacSystemFont;Helvetica Neue;Arial;sans-serif" w:hAnsi="Source Sans Pro;apple-system;BlinkMacSystemFont;Helvetica Neue;Arial;sans-serif"/>
+                <w:b w:val="false"/>
+                <w:i w:val="false"/>
+                <w:caps w:val="false"/>
+                <w:smallCaps w:val="false"/>
+                <w:strike w:val="false"/>
+                <w:dstrike w:val="false"/>
+                <w:color w:val="00000A"/>
+                <w:spacing w:val="0"/>
+                <w:kern w:val="0"/>
+                <w:sz w:val="18"/>
+                <w:szCs w:val="24"/>
+                <w:u w:val="none"/>
+                <w:effect w:val="none"/>
+                <w:lang w:val="en-US" w:eastAsia="zh-CN" w:bidi="hi-IN"/>
+              </w:rPr>
+              <w:t xml:space="preserve"> </w:t>
+            </w:r>
+            <w:r>
+              <w:rPr>
+                <w:sz w:val="24"/>
+                <w:szCs w:val="24"/>
+              </w:rPr>
+              <w:t>}}</w:t>
+            </w:r>
+          </w:p>
+        </w:tc>
+        <w:tc>
+          <w:tcPr>
+            <w:tcW w:w="3213" w:type="dxa"/>
+            <w:tcBorders>
+              <w:left w:val="single" w:sz="2" w:space="0" w:color="000000"/>
+              <w:bottom w:val="single" w:sz="2" w:space="0" w:color="000000"/>
+            </w:tcBorders>
+          </w:tcPr>
+          <w:p>
+            <w:pPr>
+              <w:pStyle w:val="TableContents"/>
+              <w:widowControl w:val="false"/>
+              <w:rPr/>
+            </w:pPr>
+            <w:r>
+              <w:rPr/>
+              <w:t xml:space="preserve">{{ </w:t>
+            </w:r>
+            <w:r>
+              <w:rPr>
+                <w:rFonts w:eastAsia="Noto Sans CJK SC Regular" w:cs="FreeSans"/>
+                <w:color w:val="00000A"/>
+                <w:kern w:val="0"/>
+                <w:sz w:val="24"/>
+                <w:szCs w:val="24"/>
+                <w:lang w:val="en-US" w:eastAsia="zh-CN" w:bidi="hi-IN"/>
+              </w:rPr>
+              <w:t>beschwerde</w:t>
+            </w:r>
+            <w:r>
+              <w:rPr>
+                <w:lang w:val="en-US" w:eastAsia="zh-CN" w:bidi="hi-IN"/>
+              </w:rPr>
+              <w:t>.beschwerdeverfahren</w:t>
+            </w:r>
+            <w:r>
+              <w:rPr>
+                <w:i w:val="false"/>
+                <w:iCs w:val="false"/>
+                <w:sz w:val="24"/>
+                <w:szCs w:val="24"/>
+                <w:lang w:val="en-US" w:eastAsia="zh-CN" w:bidi="hi-IN"/>
+              </w:rPr>
+              <w:t>_</w:t>
+            </w:r>
+            <w:r>
+              <w:rPr>
+                <w:lang w:val="en-US" w:eastAsia="zh-CN" w:bidi="hi-IN"/>
+              </w:rPr>
+              <w:t>geschaeft</w:t>
+            </w:r>
+            <w:r>
+              <w:rPr>
+                <w:i w:val="false"/>
+                <w:iCs w:val="false"/>
+                <w:sz w:val="24"/>
+                <w:szCs w:val="24"/>
+                <w:lang w:val="en-US" w:eastAsia="zh-CN" w:bidi="hi-IN"/>
+              </w:rPr>
+              <w:t>_</w:t>
+            </w:r>
+            <w:r>
+              <w:rPr>
+                <w:lang w:val="en-US" w:eastAsia="zh-CN" w:bidi="hi-IN"/>
+              </w:rPr>
+              <w:t>nr</w:t>
+            </w:r>
+            <w:r>
+              <w:rPr>
+                <w:rFonts w:eastAsia="Noto Sans CJK SC Regular" w:cs="FreeSans"/>
+                <w:color w:val="00000A"/>
+                <w:kern w:val="0"/>
+                <w:sz w:val="24"/>
+                <w:szCs w:val="24"/>
+                <w:lang w:val="en-US" w:eastAsia="zh-CN" w:bidi="hi-IN"/>
+              </w:rPr>
+              <w:t xml:space="preserve"> </w:t>
+            </w:r>
+            <w:r>
+              <w:rPr/>
+              <w:t>}}</w:t>
+            </w:r>
+          </w:p>
+        </w:tc>
+        <w:tc>
+          <w:tcPr>
+            <w:tcW w:w="3213" w:type="dxa"/>
+            <w:tcBorders>
+              <w:left w:val="single" w:sz="2" w:space="0" w:color="000000"/>
+              <w:bottom w:val="single" w:sz="2" w:space="0" w:color="000000"/>
+              <w:right w:val="single" w:sz="2" w:space="0" w:color="000000"/>
+            </w:tcBorders>
+          </w:tcPr>
+          <w:p>
+            <w:pPr>
+              <w:pStyle w:val="TableContents"/>
+              <w:widowControl w:val="false"/>
+              <w:rPr/>
+            </w:pPr>
+            <w:r>
+              <w:rPr/>
+              <w:t xml:space="preserve">{{ </w:t>
+            </w:r>
+            <w:r>
+              <w:rPr>
+                <w:rFonts w:eastAsia="Noto Sans CJK SC Regular" w:cs="FreeSans"/>
+                <w:color w:val="00000A"/>
+                <w:kern w:val="0"/>
+                <w:sz w:val="24"/>
+                <w:szCs w:val="24"/>
+                <w:lang w:val="en-US" w:eastAsia="zh-CN" w:bidi="hi-IN"/>
+              </w:rPr>
+              <w:t>beschwerde</w:t>
+            </w:r>
+            <w:r>
+              <w:rPr>
+                <w:lang w:val="en-US" w:eastAsia="zh-CN" w:bidi="hi-IN"/>
+              </w:rPr>
+              <w:t>.beschwerdeverfahren</w:t>
+            </w:r>
+            <w:r>
+              <w:rPr>
+                <w:i w:val="false"/>
+                <w:iCs w:val="false"/>
+                <w:sz w:val="24"/>
+                <w:szCs w:val="24"/>
+                <w:lang w:val="en-US" w:eastAsia="zh-CN" w:bidi="hi-IN"/>
+              </w:rPr>
+              <w:t>_</w:t>
+            </w:r>
+            <w:r>
+              <w:rPr>
+                <w:lang w:val="en-US" w:eastAsia="zh-CN" w:bidi="hi-IN"/>
+              </w:rPr>
+              <w:t xml:space="preserve">betreff </w:t>
+            </w:r>
+            <w:r>
+              <w:rPr/>
+              <w:t>}}</w:t>
+            </w:r>
+          </w:p>
+        </w:tc>
+      </w:tr>
+      <w:tr>
+        <w:trPr/>
+        <w:tc>
+          <w:tcPr>
+            <w:tcW w:w="9638" w:type="dxa"/>
+            <w:gridSpan w:val="3"/>
+            <w:tcBorders>
+              <w:left w:val="single" w:sz="2" w:space="0" w:color="000000"/>
+              <w:bottom w:val="single" w:sz="2" w:space="0" w:color="000000"/>
+              <w:right w:val="single" w:sz="2" w:space="0" w:color="000000"/>
+            </w:tcBorders>
+          </w:tcPr>
+          <w:p>
+            <w:pPr>
+              <w:pStyle w:val="TableContents"/>
+              <w:keepNext w:val="true"/>
+              <w:widowControl w:val="false"/>
+              <w:rPr/>
+            </w:pPr>
+            <w:r>
+              <w:rPr>
+                <w:lang w:val="de-CH" w:eastAsia="zh-CN" w:bidi="hi-IN"/>
+              </w:rPr>
+              <w:t>{%tr endfor %}</w:t>
+            </w:r>
+          </w:p>
+        </w:tc>
+      </w:tr>
+    </w:tbl>
+    <w:p>
+      <w:pPr>
+        <w:pStyle w:val="Normal"/>
+        <w:spacing w:before="171" w:after="171"/>
+        <w:rPr>
+          <w:b/>
+          <w:b/>
+          <w:bCs/>
+        </w:rPr>
+      </w:pPr>
+      <w:r>
+        <w:rPr>
+          <w:b/>
+          <w:bCs/>
+        </w:rPr>
+        <w:t>Baukontrolle</w:t>
+      </w:r>
+    </w:p>
+    <w:p>
+      <w:pPr>
+        <w:pStyle w:val="Normal"/>
+        <w:rPr>
+          <w:b/>
+          <w:b/>
+          <w:bCs/>
+        </w:rPr>
+      </w:pPr>
+      <w:r>
         <w:rPr/>
+        <w:t>Datum: {{ bauverwaltung.baukontrolle_baugespannkontrolle_datum }}</w:t>
+      </w:r>
+    </w:p>
+    <w:p>
+      <w:pPr>
+        <w:pStyle w:val="Normal"/>
+        <w:rPr>
+          <w:b/>
+          <w:b/>
+          <w:bCs/>
+        </w:rPr>
+      </w:pPr>
+      <w:r>
+        <w:rPr/>
+        <w:t>Realisierung</w:t>
+      </w:r>
+    </w:p>
+    <w:tbl>
+      <w:tblPr>
+        <w:tblW w:w="9638" w:type="dxa"/>
+        <w:jc w:val="left"/>
+        <w:tblInd w:w="55" w:type="dxa"/>
+        <w:tblLayout w:type="fixed"/>
+        <w:tblCellMar>
+          <w:top w:w="55" w:type="dxa"/>
+          <w:left w:w="55" w:type="dxa"/>
+          <w:bottom w:w="55" w:type="dxa"/>
+          <w:right w:w="55" w:type="dxa"/>
+        </w:tblCellMar>
+      </w:tblPr>
+      <w:tblGrid>
+        <w:gridCol w:w="3212"/>
+        <w:gridCol w:w="3213"/>
+        <w:gridCol w:w="3213"/>
+      </w:tblGrid>
+      <w:tr>
+        <w:trPr/>
+        <w:tc>
+          <w:tcPr>
+            <w:tcW w:w="3212" w:type="dxa"/>
+            <w:tcBorders>
+              <w:top w:val="single" w:sz="2" w:space="0" w:color="000000"/>
+              <w:left w:val="single" w:sz="2" w:space="0" w:color="000000"/>
+              <w:bottom w:val="single" w:sz="2" w:space="0" w:color="000000"/>
+            </w:tcBorders>
+          </w:tcPr>
+          <w:p>
+            <w:pPr>
+              <w:pStyle w:val="TableContents"/>
+              <w:widowControl w:val="false"/>
+              <w:rPr>
+                <w:b/>
+                <w:b/>
+                <w:bCs/>
+              </w:rPr>
+            </w:pPr>
+            <w:r>
+              <w:rPr>
+                <w:b/>
+                <w:bCs/>
+              </w:rPr>
+              <w:t>Beschreibung</w:t>
+            </w:r>
+          </w:p>
+        </w:tc>
+        <w:tc>
+          <w:tcPr>
+            <w:tcW w:w="3213" w:type="dxa"/>
+            <w:tcBorders>
+              <w:top w:val="single" w:sz="2" w:space="0" w:color="000000"/>
+              <w:left w:val="single" w:sz="2" w:space="0" w:color="000000"/>
+              <w:bottom w:val="single" w:sz="2" w:space="0" w:color="000000"/>
+            </w:tcBorders>
+          </w:tcPr>
+          <w:p>
+            <w:pPr>
+              <w:pStyle w:val="TableContents"/>
+              <w:widowControl w:val="false"/>
+              <w:rPr>
+                <w:b/>
+                <w:b/>
+                <w:bCs/>
+              </w:rPr>
+            </w:pPr>
+            <w:r>
+              <w:rPr>
+                <w:b/>
+                <w:bCs/>
+              </w:rPr>
+              <w:t>Baubeginn</w:t>
+            </w:r>
+          </w:p>
+        </w:tc>
+        <w:tc>
+          <w:tcPr>
+            <w:tcW w:w="3213" w:type="dxa"/>
+            <w:tcBorders>
+              <w:top w:val="single" w:sz="2" w:space="0" w:color="000000"/>
+              <w:left w:val="single" w:sz="2" w:space="0" w:color="000000"/>
+              <w:bottom w:val="single" w:sz="2" w:space="0" w:color="000000"/>
+              <w:right w:val="single" w:sz="2" w:space="0" w:color="000000"/>
+            </w:tcBorders>
+          </w:tcPr>
+          <w:p>
+            <w:pPr>
+              <w:pStyle w:val="TableContents"/>
+              <w:widowControl w:val="false"/>
+              <w:rPr>
+                <w:b/>
+                <w:b/>
+                <w:bCs/>
+              </w:rPr>
+            </w:pPr>
+            <w:r>
+              <w:rPr>
+                <w:b/>
+                <w:bCs/>
+              </w:rPr>
+              <w:t>Bauende</w:t>
+            </w:r>
+          </w:p>
+        </w:tc>
+      </w:tr>
+      <w:tr>
+        <w:trPr/>
+        <w:tc>
+          <w:tcPr>
+            <w:tcW w:w="9638" w:type="dxa"/>
+            <w:gridSpan w:val="3"/>
+            <w:tcBorders>
+              <w:left w:val="single" w:sz="2" w:space="0" w:color="000000"/>
+              <w:bottom w:val="single" w:sz="2" w:space="0" w:color="000000"/>
+              <w:right w:val="single" w:sz="2" w:space="0" w:color="000000"/>
+            </w:tcBorders>
+          </w:tcPr>
+          <w:p>
+            <w:pPr>
+              <w:pStyle w:val="TableContents"/>
+              <w:widowControl w:val="false"/>
+              <w:rPr/>
+            </w:pPr>
+            <w:r>
+              <w:rPr/>
+              <w:t xml:space="preserve">{%tr for </w:t>
+            </w:r>
+            <w:r>
+              <w:rPr>
+                <w:lang w:val="en-US" w:eastAsia="zh-CN" w:bidi="hi-IN"/>
+              </w:rPr>
+              <w:t>realisierung</w:t>
+            </w:r>
+            <w:r>
+              <w:rPr/>
+              <w:t xml:space="preserve"> in bauverwaltung.baukontrolle_realisierung_table %}</w:t>
+            </w:r>
+          </w:p>
+        </w:tc>
+      </w:tr>
+      <w:tr>
+        <w:trPr/>
+        <w:tc>
+          <w:tcPr>
+            <w:tcW w:w="3212" w:type="dxa"/>
+            <w:tcBorders>
+              <w:left w:val="single" w:sz="2" w:space="0" w:color="000000"/>
+              <w:bottom w:val="single" w:sz="2" w:space="0" w:color="000000"/>
+            </w:tcBorders>
+          </w:tcPr>
+          <w:p>
+            <w:pPr>
+              <w:pStyle w:val="TableContents"/>
+              <w:widowControl w:val="false"/>
+              <w:rPr>
+                <w:rFonts w:ascii="Liberation Serif" w:hAnsi="Liberation Serif"/>
+                <w:sz w:val="24"/>
+                <w:szCs w:val="24"/>
+              </w:rPr>
+            </w:pPr>
+            <w:r>
+              <w:rPr/>
+              <w:t>{{ realisierung</w:t>
+            </w:r>
+            <w:r>
+              <w:rPr>
+                <w:lang w:val="en-US" w:eastAsia="zh-CN" w:bidi="hi-IN"/>
+              </w:rPr>
+              <w:t>.baukontrolle_realisierung_beschreibung</w:t>
+            </w:r>
+            <w:r>
+              <w:rPr/>
+              <w:t xml:space="preserve"> }}</w:t>
+            </w:r>
+          </w:p>
+        </w:tc>
+        <w:tc>
+          <w:tcPr>
+            <w:tcW w:w="3213" w:type="dxa"/>
+            <w:tcBorders>
+              <w:left w:val="single" w:sz="2" w:space="0" w:color="000000"/>
+              <w:bottom w:val="single" w:sz="2" w:space="0" w:color="000000"/>
+            </w:tcBorders>
+          </w:tcPr>
+          <w:p>
+            <w:pPr>
+              <w:pStyle w:val="TableContents"/>
+              <w:widowControl w:val="false"/>
+              <w:rPr/>
+            </w:pPr>
+            <w:r>
+              <w:rPr/>
+              <w:t>{{ realisierung</w:t>
+            </w:r>
+            <w:r>
+              <w:rPr>
+                <w:lang w:val="en-US" w:eastAsia="zh-CN" w:bidi="hi-IN"/>
+              </w:rPr>
+              <w:t>.baukontrolle_realisierung_baubeginn</w:t>
+            </w:r>
+            <w:r>
+              <w:rPr/>
+              <w:t xml:space="preserve"> }}</w:t>
+            </w:r>
+          </w:p>
+        </w:tc>
+        <w:tc>
+          <w:tcPr>
+            <w:tcW w:w="3213" w:type="dxa"/>
+            <w:tcBorders>
+              <w:left w:val="single" w:sz="2" w:space="0" w:color="000000"/>
+              <w:bottom w:val="single" w:sz="2" w:space="0" w:color="000000"/>
+              <w:right w:val="single" w:sz="2" w:space="0" w:color="000000"/>
+            </w:tcBorders>
+          </w:tcPr>
+          <w:p>
+            <w:pPr>
+              <w:pStyle w:val="TableContents"/>
+              <w:widowControl w:val="false"/>
+              <w:rPr/>
+            </w:pPr>
+            <w:r>
+              <w:rPr/>
+              <w:t>{{ realisierung</w:t>
+            </w:r>
+            <w:r>
+              <w:rPr>
+                <w:lang w:val="en-US" w:eastAsia="zh-CN" w:bidi="hi-IN"/>
+              </w:rPr>
+              <w:t xml:space="preserve">.baukontrolle_realisierung_bauende </w:t>
+            </w:r>
+            <w:r>
+              <w:rPr/>
+              <w:t>}}</w:t>
+            </w:r>
+          </w:p>
+        </w:tc>
+      </w:tr>
+      <w:tr>
+        <w:trPr/>
+        <w:tc>
+          <w:tcPr>
+            <w:tcW w:w="9638" w:type="dxa"/>
+            <w:gridSpan w:val="3"/>
+            <w:tcBorders>
+              <w:left w:val="single" w:sz="2" w:space="0" w:color="000000"/>
+              <w:bottom w:val="single" w:sz="2" w:space="0" w:color="000000"/>
+              <w:right w:val="single" w:sz="2" w:space="0" w:color="000000"/>
+            </w:tcBorders>
+          </w:tcPr>
+          <w:p>
+            <w:pPr>
+              <w:pStyle w:val="TableContents"/>
+              <w:keepNext w:val="true"/>
+              <w:widowControl w:val="false"/>
+              <w:rPr/>
+            </w:pPr>
+            <w:r>
+              <w:rPr>
+                <w:lang w:val="de-CH" w:eastAsia="zh-CN" w:bidi="hi-IN"/>
+              </w:rPr>
+              <w:t>{%tr endfor %}</w:t>
+            </w:r>
+          </w:p>
+        </w:tc>
+      </w:tr>
+    </w:tbl>
+    <w:p>
+      <w:pPr>
+        <w:pStyle w:val="Tabelle"/>
+        <w:spacing w:before="120" w:after="120"/>
+        <w:rPr>
+          <w:i w:val="false"/>
+          <w:i w:val="false"/>
+          <w:iCs w:val="false"/>
+        </w:rPr>
       </w:pPr>
       <w:r>
         <w:rPr/>
@@ -4387,6 +5510,7 @@
     </w:lvl>
     <w:lvl w:ilvl="3">
       <w:start w:val="1"/>
+      <w:pStyle w:val="Heading4"/>
       <w:numFmt w:val="none"/>
       <w:suff w:val="nothing"/>
       <w:lvlText w:val=""/>
@@ -4813,6 +5937,28 @@
     <w:qFormat/>
     <w:pPr/>
     <w:rPr/>
+  </w:style>
+  <w:style w:type="paragraph" w:styleId="Heading4">
+    <w:name w:val="Heading 4"/>
+    <w:basedOn w:val="Heading"/>
+    <w:next w:val="TextBody"/>
+    <w:qFormat/>
+    <w:pPr>
+      <w:numPr>
+        <w:ilvl w:val="3"/>
+        <w:numId w:val="1"/>
+      </w:numPr>
+      <w:spacing w:before="120" w:after="120"/>
+      <w:outlineLvl w:val="3"/>
+    </w:pPr>
+    <w:rPr>
+      <w:b/>
+      <w:bCs/>
+      <w:i/>
+      <w:iCs/>
+      <w:sz w:val="27"/>
+      <w:szCs w:val="27"/>
+    </w:rPr>
   </w:style>
   <w:style w:type="character" w:styleId="NumberingSymbols">
     <w:name w:val="Numbering Symbols"/>

</xml_diff>

<commit_message>
feat(django): add new placeholder responsible_person
</commit_message>
<xml_diff>
--- a/django/camac/document/tests/data/template.docx
+++ b/django/camac/document/tests/data/template.docx
@@ -1,6 +1,6 @@
 
 <file path=word/document.xml><?xml version="1.0" encoding="utf-8"?>
-<w:document xmlns:o="urn:schemas-microsoft-com:office:office" xmlns:r="http://schemas.openxmlformats.org/officeDocument/2006/relationships" xmlns:v="urn:schemas-microsoft-com:vml" xmlns:w="http://schemas.openxmlformats.org/wordprocessingml/2006/main" xmlns:w10="urn:schemas-microsoft-com:office:word" xmlns:wp="http://schemas.openxmlformats.org/drawingml/2006/wordprocessingDrawing" xmlns:wps="http://schemas.microsoft.com/office/word/2010/wordprocessingShape" xmlns:wpg="http://schemas.microsoft.com/office/word/2010/wordprocessingGroup" xmlns:mc="http://schemas.openxmlformats.org/markup-compatibility/2006" xmlns:wp14="http://schemas.microsoft.com/office/word/2010/wordprocessingDrawing" xmlns:w14="http://schemas.microsoft.com/office/word/2010/wordml" mc:Ignorable="w14 wp14">
+<w:document xmlns:o="urn:schemas-microsoft-com:office:office" xmlns:r="http://schemas.openxmlformats.org/officeDocument/2006/relationships" xmlns:v="urn:schemas-microsoft-com:vml" xmlns:w="http://schemas.openxmlformats.org/wordprocessingml/2006/main" xmlns:w10="urn:schemas-microsoft-com:office:word" xmlns:wp="http://schemas.openxmlformats.org/drawingml/2006/wordprocessingDrawing" xmlns:wps="http://schemas.microsoft.com/office/word/2010/wordprocessingShape" xmlns:wpg="http://schemas.microsoft.com/office/word/2010/wordprocessingGroup" xmlns:mc="http://schemas.openxmlformats.org/markup-compatibility/2006" xmlns:wp14="http://schemas.microsoft.com/office/word/2010/wordprocessingDrawing" xmlns:w14="http://schemas.microsoft.com/office/word/2010/wordml" xmlns:w15="http://schemas.microsoft.com/office/word/2012/wordml" mc:Ignorable="w14 wp14 w15">
   <w:body>
     <w:p>
       <w:pPr>
@@ -97,6 +97,23 @@
           <w:lang w:val="de-CH" w:eastAsia="zh-CN" w:bidi="hi-IN"/>
         </w:rPr>
         <w:t>Publikationsdatum: {{ publication_date }}</w:t>
+      </w:r>
+    </w:p>
+    <w:p>
+      <w:pPr>
+        <w:pStyle w:val="Normal"/>
+        <w:rPr>
+          <w:sz w:val="24"/>
+          <w:szCs w:val="24"/>
+        </w:rPr>
+      </w:pPr>
+      <w:r>
+        <w:rPr>
+          <w:sz w:val="24"/>
+          <w:szCs w:val="24"/>
+          <w:lang w:val="de-CH" w:eastAsia="zh-CN" w:bidi="hi-IN"/>
+        </w:rPr>
+        <w:t>Verantwortliche Person: {{ responsible_person }}</w:t>
       </w:r>
     </w:p>
     <w:p>
@@ -4535,7 +4552,34 @@
                 <w:szCs w:val="24"/>
                 <w:lang w:val="en-US" w:eastAsia="zh-CN" w:bidi="hi-IN"/>
               </w:rPr>
-              <w:t>sistierung</w:t>
+              <w:t xml:space="preserve">sistierung.bewilligungsverfahren_sistierung_von </w:t>
+            </w:r>
+            <w:r>
+              <w:rPr>
+                <w:sz w:val="24"/>
+                <w:szCs w:val="24"/>
+              </w:rPr>
+              <w:t>}}</w:t>
+            </w:r>
+          </w:p>
+        </w:tc>
+        <w:tc>
+          <w:tcPr>
+            <w:tcW w:w="3213" w:type="dxa"/>
+            <w:tcBorders>
+              <w:left w:val="single" w:sz="2" w:space="0" w:color="000000"/>
+              <w:bottom w:val="single" w:sz="2" w:space="0" w:color="000000"/>
+            </w:tcBorders>
+          </w:tcPr>
+          <w:p>
+            <w:pPr>
+              <w:pStyle w:val="TableContents"/>
+              <w:widowControl w:val="false"/>
+              <w:rPr/>
+            </w:pPr>
+            <w:r>
+              <w:rPr/>
+              <w:t xml:space="preserve">{{ </w:t>
             </w:r>
             <w:r>
               <w:rPr>
@@ -4546,14 +4590,11 @@
                 <w:szCs w:val="24"/>
                 <w:lang w:val="en-US" w:eastAsia="zh-CN" w:bidi="hi-IN"/>
               </w:rPr>
-              <w:t xml:space="preserve">.bewilligungsverfahren_sistierung_von </w:t>
-            </w:r>
-            <w:r>
-              <w:rPr>
-                <w:sz w:val="24"/>
-                <w:szCs w:val="24"/>
-              </w:rPr>
-              <w:t>}}</w:t>
+              <w:t>sistierung.bewilligungsverfahren_sistierung_bis</w:t>
+            </w:r>
+            <w:r>
+              <w:rPr/>
+              <w:t xml:space="preserve"> }}</w:t>
             </w:r>
           </w:p>
         </w:tc>
@@ -4563,6 +4604,7 @@
             <w:tcBorders>
               <w:left w:val="single" w:sz="2" w:space="0" w:color="000000"/>
               <w:bottom w:val="single" w:sz="2" w:space="0" w:color="000000"/>
+              <w:right w:val="single" w:sz="2" w:space="0" w:color="000000"/>
             </w:tcBorders>
           </w:tcPr>
           <w:p>
@@ -4584,65 +4626,7 @@
                 <w:szCs w:val="24"/>
                 <w:lang w:val="en-US" w:eastAsia="zh-CN" w:bidi="hi-IN"/>
               </w:rPr>
-              <w:t>sistierung</w:t>
-            </w:r>
-            <w:r>
-              <w:rPr>
-                <w:rFonts w:eastAsia="Noto Sans CJK SC Regular" w:cs="FreeSans"/>
-                <w:color w:val="00000A"/>
-                <w:kern w:val="0"/>
-                <w:sz w:val="24"/>
-                <w:szCs w:val="24"/>
-                <w:lang w:val="en-US" w:eastAsia="zh-CN" w:bidi="hi-IN"/>
-              </w:rPr>
-              <w:t>.bewilligungsverfahren_sistierung_bis</w:t>
-            </w:r>
-            <w:r>
-              <w:rPr/>
-              <w:t xml:space="preserve"> }}</w:t>
-            </w:r>
-          </w:p>
-        </w:tc>
-        <w:tc>
-          <w:tcPr>
-            <w:tcW w:w="3213" w:type="dxa"/>
-            <w:tcBorders>
-              <w:left w:val="single" w:sz="2" w:space="0" w:color="000000"/>
-              <w:bottom w:val="single" w:sz="2" w:space="0" w:color="000000"/>
-              <w:right w:val="single" w:sz="2" w:space="0" w:color="000000"/>
-            </w:tcBorders>
-          </w:tcPr>
-          <w:p>
-            <w:pPr>
-              <w:pStyle w:val="TableContents"/>
-              <w:widowControl w:val="false"/>
-              <w:rPr/>
-            </w:pPr>
-            <w:r>
-              <w:rPr/>
-              <w:t xml:space="preserve">{{ </w:t>
-            </w:r>
-            <w:r>
-              <w:rPr>
-                <w:rFonts w:eastAsia="Noto Sans CJK SC Regular" w:cs="FreeSans"/>
-                <w:color w:val="00000A"/>
-                <w:kern w:val="0"/>
-                <w:sz w:val="24"/>
-                <w:szCs w:val="24"/>
-                <w:lang w:val="en-US" w:eastAsia="zh-CN" w:bidi="hi-IN"/>
-              </w:rPr>
-              <w:t>sistierung</w:t>
-            </w:r>
-            <w:r>
-              <w:rPr>
-                <w:rFonts w:eastAsia="Noto Sans CJK SC Regular" w:cs="FreeSans"/>
-                <w:color w:val="00000A"/>
-                <w:kern w:val="0"/>
-                <w:sz w:val="24"/>
-                <w:szCs w:val="24"/>
-                <w:lang w:val="en-US" w:eastAsia="zh-CN" w:bidi="hi-IN"/>
-              </w:rPr>
-              <w:t>.bewilligungsverfahren_sistierung_bemerkung</w:t>
+              <w:t>sistierung.bewilligungsverfahren_sistierung_bemerkung</w:t>
             </w:r>
             <w:r>
               <w:rPr/>
@@ -4887,18 +4871,7 @@
                 <w:szCs w:val="24"/>
                 <w:lang w:val="en-US" w:eastAsia="zh-CN" w:bidi="hi-IN"/>
               </w:rPr>
-              <w:t>beschwerde</w:t>
-            </w:r>
-            <w:r>
-              <w:rPr>
-                <w:rFonts w:eastAsia="Noto Sans CJK SC Regular" w:cs="FreeSans"/>
-                <w:color w:val="00000A"/>
-                <w:kern w:val="0"/>
-                <w:sz w:val="24"/>
-                <w:szCs w:val="24"/>
-                <w:lang w:val="en-US" w:eastAsia="zh-CN" w:bidi="hi-IN"/>
-              </w:rPr>
-              <w:t>.</w:t>
+              <w:t>beschwerde.</w:t>
             </w:r>
             <w:r>
               <w:rPr>
@@ -5469,7 +5442,6 @@
   <w:abstractNum w:abstractNumId="1">
     <w:lvl w:ilvl="0">
       <w:start w:val="1"/>
-      <w:pStyle w:val="Heading1"/>
       <w:numFmt w:val="none"/>
       <w:suff w:val="nothing"/>
       <w:lvlText w:val=""/>
@@ -5480,10 +5452,10 @@
         </w:tabs>
         <w:ind w:left="432" w:hanging="432"/>
       </w:pPr>
+      <w:rPr/>
     </w:lvl>
     <w:lvl w:ilvl="1">
       <w:start w:val="1"/>
-      <w:pStyle w:val="Heading2"/>
       <w:numFmt w:val="none"/>
       <w:suff w:val="nothing"/>
       <w:lvlText w:val=""/>
@@ -5494,6 +5466,7 @@
         </w:tabs>
         <w:ind w:left="576" w:hanging="576"/>
       </w:pPr>
+      <w:rPr/>
     </w:lvl>
     <w:lvl w:ilvl="2">
       <w:start w:val="1"/>
@@ -5507,10 +5480,10 @@
         </w:tabs>
         <w:ind w:left="0" w:hanging="0"/>
       </w:pPr>
+      <w:rPr/>
     </w:lvl>
     <w:lvl w:ilvl="3">
       <w:start w:val="1"/>
-      <w:pStyle w:val="Heading4"/>
       <w:numFmt w:val="none"/>
       <w:suff w:val="nothing"/>
       <w:lvlText w:val=""/>
@@ -5521,6 +5494,7 @@
         </w:tabs>
         <w:ind w:left="0" w:hanging="0"/>
       </w:pPr>
+      <w:rPr/>
     </w:lvl>
     <w:lvl w:ilvl="4">
       <w:start w:val="1"/>
@@ -5534,6 +5508,7 @@
         </w:tabs>
         <w:ind w:left="0" w:hanging="0"/>
       </w:pPr>
+      <w:rPr/>
     </w:lvl>
     <w:lvl w:ilvl="5">
       <w:start w:val="1"/>
@@ -5547,6 +5522,7 @@
         </w:tabs>
         <w:ind w:left="0" w:hanging="0"/>
       </w:pPr>
+      <w:rPr/>
     </w:lvl>
     <w:lvl w:ilvl="6">
       <w:start w:val="1"/>
@@ -5560,6 +5536,7 @@
         </w:tabs>
         <w:ind w:left="0" w:hanging="0"/>
       </w:pPr>
+      <w:rPr/>
     </w:lvl>
     <w:lvl w:ilvl="7">
       <w:start w:val="1"/>
@@ -5573,6 +5550,7 @@
         </w:tabs>
         <w:ind w:left="0" w:hanging="0"/>
       </w:pPr>
+      <w:rPr/>
     </w:lvl>
     <w:lvl w:ilvl="8">
       <w:start w:val="1"/>
@@ -5586,6 +5564,7 @@
         </w:tabs>
         <w:ind w:left="0" w:hanging="0"/>
       </w:pPr>
+      <w:rPr/>
     </w:lvl>
   </w:abstractNum>
   <w:abstractNum w:abstractNumId="2">
@@ -5601,6 +5580,7 @@
         </w:tabs>
         <w:ind w:left="432" w:hanging="432"/>
       </w:pPr>
+      <w:rPr/>
     </w:lvl>
     <w:lvl w:ilvl="1">
       <w:start w:val="1"/>
@@ -5614,6 +5594,7 @@
         </w:tabs>
         <w:ind w:left="576" w:hanging="576"/>
       </w:pPr>
+      <w:rPr/>
     </w:lvl>
     <w:lvl w:ilvl="2">
       <w:start w:val="1"/>
@@ -5627,6 +5608,7 @@
         </w:tabs>
         <w:ind w:left="720" w:hanging="720"/>
       </w:pPr>
+      <w:rPr/>
     </w:lvl>
     <w:lvl w:ilvl="3">
       <w:start w:val="1"/>
@@ -5640,6 +5622,7 @@
         </w:tabs>
         <w:ind w:left="864" w:hanging="864"/>
       </w:pPr>
+      <w:rPr/>
     </w:lvl>
     <w:lvl w:ilvl="4">
       <w:start w:val="1"/>
@@ -5653,6 +5636,7 @@
         </w:tabs>
         <w:ind w:left="1008" w:hanging="1008"/>
       </w:pPr>
+      <w:rPr/>
     </w:lvl>
     <w:lvl w:ilvl="5">
       <w:start w:val="1"/>
@@ -5666,6 +5650,7 @@
         </w:tabs>
         <w:ind w:left="1152" w:hanging="1152"/>
       </w:pPr>
+      <w:rPr/>
     </w:lvl>
     <w:lvl w:ilvl="6">
       <w:start w:val="1"/>
@@ -5679,6 +5664,7 @@
         </w:tabs>
         <w:ind w:left="1296" w:hanging="1296"/>
       </w:pPr>
+      <w:rPr/>
     </w:lvl>
     <w:lvl w:ilvl="7">
       <w:start w:val="1"/>
@@ -5692,6 +5678,7 @@
         </w:tabs>
         <w:ind w:left="1440" w:hanging="1440"/>
       </w:pPr>
+      <w:rPr/>
     </w:lvl>
     <w:lvl w:ilvl="8">
       <w:start w:val="1"/>
@@ -5705,6 +5692,7 @@
         </w:tabs>
         <w:ind w:left="1584" w:hanging="1584"/>
       </w:pPr>
+      <w:rPr/>
     </w:lvl>
   </w:abstractNum>
   <w:abstractNum w:abstractNumId="3">
@@ -5842,6 +5830,125 @@
       <w:rPr>
         <w:rFonts w:ascii="OpenSymbol" w:hAnsi="OpenSymbol" w:cs="OpenSymbol" w:hint="default"/>
       </w:rPr>
+    </w:lvl>
+  </w:abstractNum>
+  <w:abstractNum w:abstractNumId="4">
+    <w:lvl w:ilvl="0">
+      <w:start w:val="1"/>
+      <w:numFmt w:val="none"/>
+      <w:suff w:val="nothing"/>
+      <w:lvlText w:val=""/>
+      <w:lvlJc w:val="left"/>
+      <w:pPr>
+        <w:tabs>
+          <w:tab w:val="num" w:pos="0"/>
+        </w:tabs>
+        <w:ind w:left="0" w:hanging="0"/>
+      </w:pPr>
+    </w:lvl>
+    <w:lvl w:ilvl="1">
+      <w:start w:val="1"/>
+      <w:numFmt w:val="none"/>
+      <w:suff w:val="nothing"/>
+      <w:lvlText w:val=""/>
+      <w:lvlJc w:val="left"/>
+      <w:pPr>
+        <w:tabs>
+          <w:tab w:val="num" w:pos="0"/>
+        </w:tabs>
+        <w:ind w:left="0" w:hanging="0"/>
+      </w:pPr>
+    </w:lvl>
+    <w:lvl w:ilvl="2">
+      <w:start w:val="1"/>
+      <w:numFmt w:val="none"/>
+      <w:suff w:val="nothing"/>
+      <w:lvlText w:val=""/>
+      <w:lvlJc w:val="left"/>
+      <w:pPr>
+        <w:tabs>
+          <w:tab w:val="num" w:pos="0"/>
+        </w:tabs>
+        <w:ind w:left="0" w:hanging="0"/>
+      </w:pPr>
+    </w:lvl>
+    <w:lvl w:ilvl="3">
+      <w:start w:val="1"/>
+      <w:numFmt w:val="none"/>
+      <w:suff w:val="nothing"/>
+      <w:lvlText w:val=""/>
+      <w:lvlJc w:val="left"/>
+      <w:pPr>
+        <w:tabs>
+          <w:tab w:val="num" w:pos="0"/>
+        </w:tabs>
+        <w:ind w:left="0" w:hanging="0"/>
+      </w:pPr>
+    </w:lvl>
+    <w:lvl w:ilvl="4">
+      <w:start w:val="1"/>
+      <w:numFmt w:val="none"/>
+      <w:suff w:val="nothing"/>
+      <w:lvlText w:val=""/>
+      <w:lvlJc w:val="left"/>
+      <w:pPr>
+        <w:tabs>
+          <w:tab w:val="num" w:pos="0"/>
+        </w:tabs>
+        <w:ind w:left="0" w:hanging="0"/>
+      </w:pPr>
+    </w:lvl>
+    <w:lvl w:ilvl="5">
+      <w:start w:val="1"/>
+      <w:numFmt w:val="none"/>
+      <w:suff w:val="nothing"/>
+      <w:lvlText w:val=""/>
+      <w:lvlJc w:val="left"/>
+      <w:pPr>
+        <w:tabs>
+          <w:tab w:val="num" w:pos="0"/>
+        </w:tabs>
+        <w:ind w:left="0" w:hanging="0"/>
+      </w:pPr>
+    </w:lvl>
+    <w:lvl w:ilvl="6">
+      <w:start w:val="1"/>
+      <w:numFmt w:val="none"/>
+      <w:suff w:val="nothing"/>
+      <w:lvlText w:val=""/>
+      <w:lvlJc w:val="left"/>
+      <w:pPr>
+        <w:tabs>
+          <w:tab w:val="num" w:pos="0"/>
+        </w:tabs>
+        <w:ind w:left="0" w:hanging="0"/>
+      </w:pPr>
+    </w:lvl>
+    <w:lvl w:ilvl="7">
+      <w:start w:val="1"/>
+      <w:numFmt w:val="none"/>
+      <w:suff w:val="nothing"/>
+      <w:lvlText w:val=""/>
+      <w:lvlJc w:val="left"/>
+      <w:pPr>
+        <w:tabs>
+          <w:tab w:val="num" w:pos="0"/>
+        </w:tabs>
+        <w:ind w:left="0" w:hanging="0"/>
+      </w:pPr>
+    </w:lvl>
+    <w:lvl w:ilvl="8">
+      <w:start w:val="1"/>
+      <w:numFmt w:val="none"/>
+      <w:suff w:val="nothing"/>
+      <w:lvlText w:val=""/>
+      <w:lvlJc w:val="left"/>
+      <w:pPr>
+        <w:tabs>
+          <w:tab w:val="num" w:pos="0"/>
+        </w:tabs>
+        <w:ind w:left="0" w:hanging="0"/>
+      </w:pPr>
     </w:lvl>
   </w:abstractNum>
   <w:num w:numId="1">
@@ -5852,6 +5959,9 @@
   </w:num>
   <w:num w:numId="3">
     <w:abstractNumId w:val="3"/>
+  </w:num>
+  <w:num w:numId="4">
+    <w:abstractNumId w:val="4"/>
   </w:num>
 </w:numbering>
 </file>

</xml_diff>